<commit_message>
Update master to output generated at 9ad110b
</commit_message>
<xml_diff>
--- a/adc_sbb_within_100.docx
+++ b/adc_sbb_within_100.docx
@@ -40,7 +40,7 @@
                 <w:rFonts w:ascii="TimeNewRoman" w:hAnsi="TimeNewRoman"/>
                 <w:sz w:val="30"/>
               </w:rPr>
-              <w:t>80-71=</w:t>
+              <w:t>54-27=</w:t>
             </w:r>
           </w:p>
         </w:tc>
@@ -57,7 +57,7 @@
                 <w:rFonts w:ascii="TimeNewRoman" w:hAnsi="TimeNewRoman"/>
                 <w:sz w:val="30"/>
               </w:rPr>
-              <w:t>30-26=</w:t>
+              <w:t>75-37=</w:t>
             </w:r>
           </w:p>
         </w:tc>
@@ -74,7 +74,7 @@
                 <w:rFonts w:ascii="TimeNewRoman" w:hAnsi="TimeNewRoman"/>
                 <w:sz w:val="30"/>
               </w:rPr>
-              <w:t>19+53=</w:t>
+              <w:t>94-37=</w:t>
             </w:r>
           </w:p>
         </w:tc>
@@ -91,7 +91,7 @@
                 <w:rFonts w:ascii="TimeNewRoman" w:hAnsi="TimeNewRoman"/>
                 <w:sz w:val="30"/>
               </w:rPr>
-              <w:t>43-34=</w:t>
+              <w:t>19+24=</w:t>
             </w:r>
           </w:p>
         </w:tc>
@@ -108,7 +108,7 @@
                 <w:rFonts w:ascii="TimeNewRoman" w:hAnsi="TimeNewRoman"/>
                 <w:sz w:val="30"/>
               </w:rPr>
-              <w:t>53+18=</w:t>
+              <w:t>90-22=</w:t>
             </w:r>
           </w:p>
         </w:tc>
@@ -127,7 +127,7 @@
                 <w:rFonts w:ascii="TimeNewRoman" w:hAnsi="TimeNewRoman"/>
                 <w:sz w:val="30"/>
               </w:rPr>
-              <w:t>82-7=</w:t>
+              <w:t>47+18=</w:t>
             </w:r>
           </w:p>
         </w:tc>
@@ -144,7 +144,7 @@
                 <w:rFonts w:ascii="TimeNewRoman" w:hAnsi="TimeNewRoman"/>
                 <w:sz w:val="30"/>
               </w:rPr>
-              <w:t>93-75=</w:t>
+              <w:t>58+8=</w:t>
             </w:r>
           </w:p>
         </w:tc>
@@ -161,7 +161,7 @@
                 <w:rFonts w:ascii="TimeNewRoman" w:hAnsi="TimeNewRoman"/>
                 <w:sz w:val="30"/>
               </w:rPr>
-              <w:t>91-82=</w:t>
+              <w:t>55+6=</w:t>
             </w:r>
           </w:p>
         </w:tc>
@@ -178,7 +178,7 @@
                 <w:rFonts w:ascii="TimeNewRoman" w:hAnsi="TimeNewRoman"/>
                 <w:sz w:val="30"/>
               </w:rPr>
-              <w:t>61-24=</w:t>
+              <w:t>33-7=</w:t>
             </w:r>
           </w:p>
         </w:tc>
@@ -195,7 +195,7 @@
                 <w:rFonts w:ascii="TimeNewRoman" w:hAnsi="TimeNewRoman"/>
                 <w:sz w:val="30"/>
               </w:rPr>
-              <w:t>83-77=</w:t>
+              <w:t>75-48=</w:t>
             </w:r>
           </w:p>
         </w:tc>
@@ -214,7 +214,7 @@
                 <w:rFonts w:ascii="TimeNewRoman" w:hAnsi="TimeNewRoman"/>
                 <w:sz w:val="30"/>
               </w:rPr>
-              <w:t>96-19=</w:t>
+              <w:t>49+17=</w:t>
             </w:r>
           </w:p>
         </w:tc>
@@ -231,7 +231,7 @@
                 <w:rFonts w:ascii="TimeNewRoman" w:hAnsi="TimeNewRoman"/>
                 <w:sz w:val="30"/>
               </w:rPr>
-              <w:t>23-16=</w:t>
+              <w:t>8+23=</w:t>
             </w:r>
           </w:p>
         </w:tc>
@@ -248,7 +248,7 @@
                 <w:rFonts w:ascii="TimeNewRoman" w:hAnsi="TimeNewRoman"/>
                 <w:sz w:val="30"/>
               </w:rPr>
-              <w:t>44+28=</w:t>
+              <w:t>62-15=</w:t>
             </w:r>
           </w:p>
         </w:tc>
@@ -265,7 +265,7 @@
                 <w:rFonts w:ascii="TimeNewRoman" w:hAnsi="TimeNewRoman"/>
                 <w:sz w:val="30"/>
               </w:rPr>
-              <w:t>72-47=</w:t>
+              <w:t>51-27=</w:t>
             </w:r>
           </w:p>
         </w:tc>
@@ -282,7 +282,7 @@
                 <w:rFonts w:ascii="TimeNewRoman" w:hAnsi="TimeNewRoman"/>
                 <w:sz w:val="30"/>
               </w:rPr>
-              <w:t>64-6=</w:t>
+              <w:t>49+48=</w:t>
             </w:r>
           </w:p>
         </w:tc>
@@ -301,7 +301,7 @@
                 <w:rFonts w:ascii="TimeNewRoman" w:hAnsi="TimeNewRoman"/>
                 <w:sz w:val="30"/>
               </w:rPr>
-              <w:t>91-25=</w:t>
+              <w:t>91-33=</w:t>
             </w:r>
           </w:p>
         </w:tc>
@@ -318,7 +318,981 @@
                 <w:rFonts w:ascii="TimeNewRoman" w:hAnsi="TimeNewRoman"/>
                 <w:sz w:val="30"/>
               </w:rPr>
-              <w:t>96-49=</w:t>
+              <w:t>69+7=</w:t>
+            </w:r>
+          </w:p>
+        </w:tc>
+        <w:tc>
+          <w:tcPr>
+            <w:tcW w:type="dxa" w:w="1987"/>
+          </w:tcPr>
+          <w:p>
+            <w:pPr>
+              <w:jc w:val="left"/>
+            </w:pPr>
+            <w:r>
+              <w:rPr>
+                <w:rFonts w:ascii="TimeNewRoman" w:hAnsi="TimeNewRoman"/>
+                <w:sz w:val="30"/>
+              </w:rPr>
+              <w:t>45+28=</w:t>
+            </w:r>
+          </w:p>
+        </w:tc>
+        <w:tc>
+          <w:tcPr>
+            <w:tcW w:type="dxa" w:w="1987"/>
+          </w:tcPr>
+          <w:p>
+            <w:pPr>
+              <w:jc w:val="left"/>
+            </w:pPr>
+            <w:r>
+              <w:rPr>
+                <w:rFonts w:ascii="TimeNewRoman" w:hAnsi="TimeNewRoman"/>
+                <w:sz w:val="30"/>
+              </w:rPr>
+              <w:t>70-8=</w:t>
+            </w:r>
+          </w:p>
+        </w:tc>
+        <w:tc>
+          <w:tcPr>
+            <w:tcW w:type="dxa" w:w="1987"/>
+          </w:tcPr>
+          <w:p>
+            <w:pPr>
+              <w:jc w:val="left"/>
+            </w:pPr>
+            <w:r>
+              <w:rPr>
+                <w:rFonts w:ascii="TimeNewRoman" w:hAnsi="TimeNewRoman"/>
+                <w:sz w:val="30"/>
+              </w:rPr>
+              <w:t>86-68=</w:t>
+            </w:r>
+          </w:p>
+        </w:tc>
+      </w:tr>
+      <w:tr>
+        <w:tc>
+          <w:tcPr>
+            <w:tcW w:type="dxa" w:w="1987"/>
+          </w:tcPr>
+          <w:p>
+            <w:pPr>
+              <w:jc w:val="left"/>
+            </w:pPr>
+            <w:r>
+              <w:rPr>
+                <w:rFonts w:ascii="TimeNewRoman" w:hAnsi="TimeNewRoman"/>
+                <w:sz w:val="30"/>
+              </w:rPr>
+              <w:t>66-18=</w:t>
+            </w:r>
+          </w:p>
+        </w:tc>
+        <w:tc>
+          <w:tcPr>
+            <w:tcW w:type="dxa" w:w="1987"/>
+          </w:tcPr>
+          <w:p>
+            <w:pPr>
+              <w:jc w:val="left"/>
+            </w:pPr>
+            <w:r>
+              <w:rPr>
+                <w:rFonts w:ascii="TimeNewRoman" w:hAnsi="TimeNewRoman"/>
+                <w:sz w:val="30"/>
+              </w:rPr>
+              <w:t>9+23=</w:t>
+            </w:r>
+          </w:p>
+        </w:tc>
+        <w:tc>
+          <w:tcPr>
+            <w:tcW w:type="dxa" w:w="1987"/>
+          </w:tcPr>
+          <w:p>
+            <w:pPr>
+              <w:jc w:val="left"/>
+            </w:pPr>
+            <w:r>
+              <w:rPr>
+                <w:rFonts w:ascii="TimeNewRoman" w:hAnsi="TimeNewRoman"/>
+                <w:sz w:val="30"/>
+              </w:rPr>
+              <w:t>95-89=</w:t>
+            </w:r>
+          </w:p>
+        </w:tc>
+        <w:tc>
+          <w:tcPr>
+            <w:tcW w:type="dxa" w:w="1987"/>
+          </w:tcPr>
+          <w:p>
+            <w:pPr>
+              <w:jc w:val="left"/>
+            </w:pPr>
+            <w:r>
+              <w:rPr>
+                <w:rFonts w:ascii="TimeNewRoman" w:hAnsi="TimeNewRoman"/>
+                <w:sz w:val="30"/>
+              </w:rPr>
+              <w:t>81-76=</w:t>
+            </w:r>
+          </w:p>
+        </w:tc>
+        <w:tc>
+          <w:tcPr>
+            <w:tcW w:type="dxa" w:w="1987"/>
+          </w:tcPr>
+          <w:p>
+            <w:pPr>
+              <w:jc w:val="left"/>
+            </w:pPr>
+            <w:r>
+              <w:rPr>
+                <w:rFonts w:ascii="TimeNewRoman" w:hAnsi="TimeNewRoman"/>
+                <w:sz w:val="30"/>
+              </w:rPr>
+              <w:t>40-39=</w:t>
+            </w:r>
+          </w:p>
+        </w:tc>
+      </w:tr>
+      <w:tr>
+        <w:tc>
+          <w:tcPr>
+            <w:tcW w:type="dxa" w:w="1987"/>
+          </w:tcPr>
+          <w:p>
+            <w:pPr>
+              <w:jc w:val="left"/>
+            </w:pPr>
+            <w:r>
+              <w:rPr>
+                <w:rFonts w:ascii="TimeNewRoman" w:hAnsi="TimeNewRoman"/>
+                <w:sz w:val="30"/>
+              </w:rPr>
+              <w:t>37+19=</w:t>
+            </w:r>
+          </w:p>
+        </w:tc>
+        <w:tc>
+          <w:tcPr>
+            <w:tcW w:type="dxa" w:w="1987"/>
+          </w:tcPr>
+          <w:p>
+            <w:pPr>
+              <w:jc w:val="left"/>
+            </w:pPr>
+            <w:r>
+              <w:rPr>
+                <w:rFonts w:ascii="TimeNewRoman" w:hAnsi="TimeNewRoman"/>
+                <w:sz w:val="30"/>
+              </w:rPr>
+              <w:t>6+57=</w:t>
+            </w:r>
+          </w:p>
+        </w:tc>
+        <w:tc>
+          <w:tcPr>
+            <w:tcW w:type="dxa" w:w="1987"/>
+          </w:tcPr>
+          <w:p>
+            <w:pPr>
+              <w:jc w:val="left"/>
+            </w:pPr>
+            <w:r>
+              <w:rPr>
+                <w:rFonts w:ascii="TimeNewRoman" w:hAnsi="TimeNewRoman"/>
+                <w:sz w:val="30"/>
+              </w:rPr>
+              <w:t>73-38=</w:t>
+            </w:r>
+          </w:p>
+        </w:tc>
+        <w:tc>
+          <w:tcPr>
+            <w:tcW w:type="dxa" w:w="1987"/>
+          </w:tcPr>
+          <w:p>
+            <w:pPr>
+              <w:jc w:val="left"/>
+            </w:pPr>
+            <w:r>
+              <w:rPr>
+                <w:rFonts w:ascii="TimeNewRoman" w:hAnsi="TimeNewRoman"/>
+                <w:sz w:val="30"/>
+              </w:rPr>
+              <w:t>61-42=</w:t>
+            </w:r>
+          </w:p>
+        </w:tc>
+        <w:tc>
+          <w:tcPr>
+            <w:tcW w:type="dxa" w:w="1987"/>
+          </w:tcPr>
+          <w:p>
+            <w:pPr>
+              <w:jc w:val="left"/>
+            </w:pPr>
+            <w:r>
+              <w:rPr>
+                <w:rFonts w:ascii="TimeNewRoman" w:hAnsi="TimeNewRoman"/>
+                <w:sz w:val="30"/>
+              </w:rPr>
+              <w:t>71-18=</w:t>
+            </w:r>
+          </w:p>
+        </w:tc>
+      </w:tr>
+      <w:tr>
+        <w:tc>
+          <w:tcPr>
+            <w:tcW w:type="dxa" w:w="1987"/>
+          </w:tcPr>
+          <w:p>
+            <w:pPr>
+              <w:jc w:val="left"/>
+            </w:pPr>
+            <w:r>
+              <w:rPr>
+                <w:rFonts w:ascii="TimeNewRoman" w:hAnsi="TimeNewRoman"/>
+                <w:sz w:val="30"/>
+              </w:rPr>
+              <w:t>61-58=</w:t>
+            </w:r>
+          </w:p>
+        </w:tc>
+        <w:tc>
+          <w:tcPr>
+            <w:tcW w:type="dxa" w:w="1987"/>
+          </w:tcPr>
+          <w:p>
+            <w:pPr>
+              <w:jc w:val="left"/>
+            </w:pPr>
+            <w:r>
+              <w:rPr>
+                <w:rFonts w:ascii="TimeNewRoman" w:hAnsi="TimeNewRoman"/>
+                <w:sz w:val="30"/>
+              </w:rPr>
+              <w:t>72-6=</w:t>
+            </w:r>
+          </w:p>
+        </w:tc>
+        <w:tc>
+          <w:tcPr>
+            <w:tcW w:type="dxa" w:w="1987"/>
+          </w:tcPr>
+          <w:p>
+            <w:pPr>
+              <w:jc w:val="left"/>
+            </w:pPr>
+            <w:r>
+              <w:rPr>
+                <w:rFonts w:ascii="TimeNewRoman" w:hAnsi="TimeNewRoman"/>
+                <w:sz w:val="30"/>
+              </w:rPr>
+              <w:t>66+27=</w:t>
+            </w:r>
+          </w:p>
+        </w:tc>
+        <w:tc>
+          <w:tcPr>
+            <w:tcW w:type="dxa" w:w="1987"/>
+          </w:tcPr>
+          <w:p>
+            <w:pPr>
+              <w:jc w:val="left"/>
+            </w:pPr>
+            <w:r>
+              <w:rPr>
+                <w:rFonts w:ascii="TimeNewRoman" w:hAnsi="TimeNewRoman"/>
+                <w:sz w:val="30"/>
+              </w:rPr>
+              <w:t>26+19=</w:t>
+            </w:r>
+          </w:p>
+        </w:tc>
+        <w:tc>
+          <w:tcPr>
+            <w:tcW w:type="dxa" w:w="1987"/>
+          </w:tcPr>
+          <w:p>
+            <w:pPr>
+              <w:jc w:val="left"/>
+            </w:pPr>
+            <w:r>
+              <w:rPr>
+                <w:rFonts w:ascii="TimeNewRoman" w:hAnsi="TimeNewRoman"/>
+                <w:sz w:val="30"/>
+              </w:rPr>
+              <w:t>81-16=</w:t>
+            </w:r>
+          </w:p>
+        </w:tc>
+      </w:tr>
+      <w:tr>
+        <w:tc>
+          <w:tcPr>
+            <w:tcW w:type="dxa" w:w="1987"/>
+          </w:tcPr>
+          <w:p>
+            <w:pPr>
+              <w:jc w:val="left"/>
+            </w:pPr>
+            <w:r>
+              <w:rPr>
+                <w:rFonts w:ascii="TimeNewRoman" w:hAnsi="TimeNewRoman"/>
+                <w:sz w:val="30"/>
+              </w:rPr>
+              <w:t>87-9=</w:t>
+            </w:r>
+          </w:p>
+        </w:tc>
+        <w:tc>
+          <w:tcPr>
+            <w:tcW w:type="dxa" w:w="1987"/>
+          </w:tcPr>
+          <w:p>
+            <w:pPr>
+              <w:jc w:val="left"/>
+            </w:pPr>
+            <w:r>
+              <w:rPr>
+                <w:rFonts w:ascii="TimeNewRoman" w:hAnsi="TimeNewRoman"/>
+                <w:sz w:val="30"/>
+              </w:rPr>
+              <w:t>94-67=</w:t>
+            </w:r>
+          </w:p>
+        </w:tc>
+        <w:tc>
+          <w:tcPr>
+            <w:tcW w:type="dxa" w:w="1987"/>
+          </w:tcPr>
+          <w:p>
+            <w:pPr>
+              <w:jc w:val="left"/>
+            </w:pPr>
+            <w:r>
+              <w:rPr>
+                <w:rFonts w:ascii="TimeNewRoman" w:hAnsi="TimeNewRoman"/>
+                <w:sz w:val="30"/>
+              </w:rPr>
+              <w:t>7+47=</w:t>
+            </w:r>
+          </w:p>
+        </w:tc>
+        <w:tc>
+          <w:tcPr>
+            <w:tcW w:type="dxa" w:w="1987"/>
+          </w:tcPr>
+          <w:p>
+            <w:pPr>
+              <w:jc w:val="left"/>
+            </w:pPr>
+            <w:r>
+              <w:rPr>
+                <w:rFonts w:ascii="TimeNewRoman" w:hAnsi="TimeNewRoman"/>
+                <w:sz w:val="30"/>
+              </w:rPr>
+              <w:t>73-28=</w:t>
+            </w:r>
+          </w:p>
+        </w:tc>
+        <w:tc>
+          <w:tcPr>
+            <w:tcW w:type="dxa" w:w="1987"/>
+          </w:tcPr>
+          <w:p>
+            <w:pPr>
+              <w:jc w:val="left"/>
+            </w:pPr>
+            <w:r>
+              <w:rPr>
+                <w:rFonts w:ascii="TimeNewRoman" w:hAnsi="TimeNewRoman"/>
+                <w:sz w:val="30"/>
+              </w:rPr>
+              <w:t>8+26=</w:t>
+            </w:r>
+          </w:p>
+        </w:tc>
+      </w:tr>
+      <w:tr>
+        <w:tc>
+          <w:tcPr>
+            <w:tcW w:type="dxa" w:w="1987"/>
+          </w:tcPr>
+          <w:p>
+            <w:pPr>
+              <w:jc w:val="left"/>
+            </w:pPr>
+            <w:r>
+              <w:rPr>
+                <w:rFonts w:ascii="TimeNewRoman" w:hAnsi="TimeNewRoman"/>
+                <w:sz w:val="30"/>
+              </w:rPr>
+              <w:t>18+6=</w:t>
+            </w:r>
+          </w:p>
+        </w:tc>
+        <w:tc>
+          <w:tcPr>
+            <w:tcW w:type="dxa" w:w="1987"/>
+          </w:tcPr>
+          <w:p>
+            <w:pPr>
+              <w:jc w:val="left"/>
+            </w:pPr>
+            <w:r>
+              <w:rPr>
+                <w:rFonts w:ascii="TimeNewRoman" w:hAnsi="TimeNewRoman"/>
+                <w:sz w:val="30"/>
+              </w:rPr>
+              <w:t>8+13=</w:t>
+            </w:r>
+          </w:p>
+        </w:tc>
+        <w:tc>
+          <w:tcPr>
+            <w:tcW w:type="dxa" w:w="1987"/>
+          </w:tcPr>
+          <w:p>
+            <w:pPr>
+              <w:jc w:val="left"/>
+            </w:pPr>
+            <w:r>
+              <w:rPr>
+                <w:rFonts w:ascii="TimeNewRoman" w:hAnsi="TimeNewRoman"/>
+                <w:sz w:val="30"/>
+              </w:rPr>
+              <w:t>8+63=</w:t>
+            </w:r>
+          </w:p>
+        </w:tc>
+        <w:tc>
+          <w:tcPr>
+            <w:tcW w:type="dxa" w:w="1987"/>
+          </w:tcPr>
+          <w:p>
+            <w:pPr>
+              <w:jc w:val="left"/>
+            </w:pPr>
+            <w:r>
+              <w:rPr>
+                <w:rFonts w:ascii="TimeNewRoman" w:hAnsi="TimeNewRoman"/>
+                <w:sz w:val="30"/>
+              </w:rPr>
+              <w:t>27+16=</w:t>
+            </w:r>
+          </w:p>
+        </w:tc>
+        <w:tc>
+          <w:tcPr>
+            <w:tcW w:type="dxa" w:w="1987"/>
+          </w:tcPr>
+          <w:p>
+            <w:pPr>
+              <w:jc w:val="left"/>
+            </w:pPr>
+            <w:r>
+              <w:rPr>
+                <w:rFonts w:ascii="TimeNewRoman" w:hAnsi="TimeNewRoman"/>
+                <w:sz w:val="30"/>
+              </w:rPr>
+              <w:t>81-57=</w:t>
+            </w:r>
+          </w:p>
+        </w:tc>
+      </w:tr>
+      <w:tr>
+        <w:tc>
+          <w:tcPr>
+            <w:tcW w:type="dxa" w:w="1987"/>
+          </w:tcPr>
+          <w:p>
+            <w:pPr>
+              <w:jc w:val="left"/>
+            </w:pPr>
+            <w:r>
+              <w:rPr>
+                <w:rFonts w:ascii="TimeNewRoman" w:hAnsi="TimeNewRoman"/>
+                <w:sz w:val="30"/>
+              </w:rPr>
+              <w:t>20-6=</w:t>
+            </w:r>
+          </w:p>
+        </w:tc>
+        <w:tc>
+          <w:tcPr>
+            <w:tcW w:type="dxa" w:w="1987"/>
+          </w:tcPr>
+          <w:p>
+            <w:pPr>
+              <w:jc w:val="left"/>
+            </w:pPr>
+            <w:r>
+              <w:rPr>
+                <w:rFonts w:ascii="TimeNewRoman" w:hAnsi="TimeNewRoman"/>
+                <w:sz w:val="30"/>
+              </w:rPr>
+              <w:t>17+29=</w:t>
+            </w:r>
+          </w:p>
+        </w:tc>
+        <w:tc>
+          <w:tcPr>
+            <w:tcW w:type="dxa" w:w="1987"/>
+          </w:tcPr>
+          <w:p>
+            <w:pPr>
+              <w:jc w:val="left"/>
+            </w:pPr>
+            <w:r>
+              <w:rPr>
+                <w:rFonts w:ascii="TimeNewRoman" w:hAnsi="TimeNewRoman"/>
+                <w:sz w:val="30"/>
+              </w:rPr>
+              <w:t>58+37=</w:t>
+            </w:r>
+          </w:p>
+        </w:tc>
+        <w:tc>
+          <w:tcPr>
+            <w:tcW w:type="dxa" w:w="1987"/>
+          </w:tcPr>
+          <w:p>
+            <w:pPr>
+              <w:jc w:val="left"/>
+            </w:pPr>
+            <w:r>
+              <w:rPr>
+                <w:rFonts w:ascii="TimeNewRoman" w:hAnsi="TimeNewRoman"/>
+                <w:sz w:val="30"/>
+              </w:rPr>
+              <w:t>16+5=</w:t>
+            </w:r>
+          </w:p>
+        </w:tc>
+        <w:tc>
+          <w:tcPr>
+            <w:tcW w:type="dxa" w:w="1987"/>
+          </w:tcPr>
+          <w:p>
+            <w:pPr>
+              <w:jc w:val="left"/>
+            </w:pPr>
+            <w:r>
+              <w:rPr>
+                <w:rFonts w:ascii="TimeNewRoman" w:hAnsi="TimeNewRoman"/>
+                <w:sz w:val="30"/>
+              </w:rPr>
+              <w:t>17+24=</w:t>
+            </w:r>
+          </w:p>
+        </w:tc>
+      </w:tr>
+      <w:tr>
+        <w:tc>
+          <w:tcPr>
+            <w:tcW w:type="dxa" w:w="1987"/>
+          </w:tcPr>
+          <w:p>
+            <w:pPr>
+              <w:jc w:val="left"/>
+            </w:pPr>
+            <w:r>
+              <w:rPr>
+                <w:rFonts w:ascii="TimeNewRoman" w:hAnsi="TimeNewRoman"/>
+                <w:sz w:val="30"/>
+              </w:rPr>
+              <w:t>16+75=</w:t>
+            </w:r>
+          </w:p>
+        </w:tc>
+        <w:tc>
+          <w:tcPr>
+            <w:tcW w:type="dxa" w:w="1987"/>
+          </w:tcPr>
+          <w:p>
+            <w:pPr>
+              <w:jc w:val="left"/>
+            </w:pPr>
+            <w:r>
+              <w:rPr>
+                <w:rFonts w:ascii="TimeNewRoman" w:hAnsi="TimeNewRoman"/>
+                <w:sz w:val="30"/>
+              </w:rPr>
+              <w:t>18+58=</w:t>
+            </w:r>
+          </w:p>
+        </w:tc>
+        <w:tc>
+          <w:tcPr>
+            <w:tcW w:type="dxa" w:w="1987"/>
+          </w:tcPr>
+          <w:p>
+            <w:pPr>
+              <w:jc w:val="left"/>
+            </w:pPr>
+            <w:r>
+              <w:rPr>
+                <w:rFonts w:ascii="TimeNewRoman" w:hAnsi="TimeNewRoman"/>
+                <w:sz w:val="30"/>
+              </w:rPr>
+              <w:t>94-55=</w:t>
+            </w:r>
+          </w:p>
+        </w:tc>
+        <w:tc>
+          <w:tcPr>
+            <w:tcW w:type="dxa" w:w="1987"/>
+          </w:tcPr>
+          <w:p>
+            <w:pPr>
+              <w:jc w:val="left"/>
+            </w:pPr>
+            <w:r>
+              <w:rPr>
+                <w:rFonts w:ascii="TimeNewRoman" w:hAnsi="TimeNewRoman"/>
+                <w:sz w:val="30"/>
+              </w:rPr>
+              <w:t>39+32=</w:t>
+            </w:r>
+          </w:p>
+        </w:tc>
+        <w:tc>
+          <w:tcPr>
+            <w:tcW w:type="dxa" w:w="1987"/>
+          </w:tcPr>
+          <w:p>
+            <w:pPr>
+              <w:jc w:val="left"/>
+            </w:pPr>
+            <w:r>
+              <w:rPr>
+                <w:rFonts w:ascii="TimeNewRoman" w:hAnsi="TimeNewRoman"/>
+                <w:sz w:val="30"/>
+              </w:rPr>
+              <w:t>91-52=</w:t>
+            </w:r>
+          </w:p>
+        </w:tc>
+      </w:tr>
+      <w:tr>
+        <w:tc>
+          <w:tcPr>
+            <w:tcW w:type="dxa" w:w="1987"/>
+          </w:tcPr>
+          <w:p>
+            <w:pPr>
+              <w:jc w:val="left"/>
+            </w:pPr>
+            <w:r>
+              <w:rPr>
+                <w:rFonts w:ascii="TimeNewRoman" w:hAnsi="TimeNewRoman"/>
+                <w:sz w:val="30"/>
+              </w:rPr>
+              <w:t>93-67=</w:t>
+            </w:r>
+          </w:p>
+        </w:tc>
+        <w:tc>
+          <w:tcPr>
+            <w:tcW w:type="dxa" w:w="1987"/>
+          </w:tcPr>
+          <w:p>
+            <w:pPr>
+              <w:jc w:val="left"/>
+            </w:pPr>
+            <w:r>
+              <w:rPr>
+                <w:rFonts w:ascii="TimeNewRoman" w:hAnsi="TimeNewRoman"/>
+                <w:sz w:val="30"/>
+              </w:rPr>
+              <w:t>61-39=</w:t>
+            </w:r>
+          </w:p>
+        </w:tc>
+        <w:tc>
+          <w:tcPr>
+            <w:tcW w:type="dxa" w:w="1987"/>
+          </w:tcPr>
+          <w:p>
+            <w:pPr>
+              <w:jc w:val="left"/>
+            </w:pPr>
+            <w:r>
+              <w:rPr>
+                <w:rFonts w:ascii="TimeNewRoman" w:hAnsi="TimeNewRoman"/>
+                <w:sz w:val="30"/>
+              </w:rPr>
+              <w:t>39+7=</w:t>
+            </w:r>
+          </w:p>
+        </w:tc>
+        <w:tc>
+          <w:tcPr>
+            <w:tcW w:type="dxa" w:w="1987"/>
+          </w:tcPr>
+          <w:p>
+            <w:pPr>
+              <w:jc w:val="left"/>
+            </w:pPr>
+            <w:r>
+              <w:rPr>
+                <w:rFonts w:ascii="TimeNewRoman" w:hAnsi="TimeNewRoman"/>
+                <w:sz w:val="30"/>
+              </w:rPr>
+              <w:t>60-54=</w:t>
+            </w:r>
+          </w:p>
+        </w:tc>
+        <w:tc>
+          <w:tcPr>
+            <w:tcW w:type="dxa" w:w="1987"/>
+          </w:tcPr>
+          <w:p>
+            <w:pPr>
+              <w:jc w:val="left"/>
+            </w:pPr>
+            <w:r>
+              <w:rPr>
+                <w:rFonts w:ascii="TimeNewRoman" w:hAnsi="TimeNewRoman"/>
+                <w:sz w:val="30"/>
+              </w:rPr>
+              <w:t>94-6=</w:t>
+            </w:r>
+          </w:p>
+        </w:tc>
+      </w:tr>
+      <w:tr>
+        <w:tc>
+          <w:tcPr>
+            <w:tcW w:type="dxa" w:w="1987"/>
+          </w:tcPr>
+          <w:p>
+            <w:pPr>
+              <w:jc w:val="left"/>
+            </w:pPr>
+            <w:r>
+              <w:rPr>
+                <w:rFonts w:ascii="TimeNewRoman" w:hAnsi="TimeNewRoman"/>
+                <w:sz w:val="30"/>
+              </w:rPr>
+              <w:t>48+45=</w:t>
+            </w:r>
+          </w:p>
+        </w:tc>
+        <w:tc>
+          <w:tcPr>
+            <w:tcW w:type="dxa" w:w="1987"/>
+          </w:tcPr>
+          <w:p>
+            <w:pPr>
+              <w:jc w:val="left"/>
+            </w:pPr>
+            <w:r>
+              <w:rPr>
+                <w:rFonts w:ascii="TimeNewRoman" w:hAnsi="TimeNewRoman"/>
+                <w:sz w:val="30"/>
+              </w:rPr>
+              <w:t>20-19=</w:t>
+            </w:r>
+          </w:p>
+        </w:tc>
+        <w:tc>
+          <w:tcPr>
+            <w:tcW w:type="dxa" w:w="1987"/>
+          </w:tcPr>
+          <w:p>
+            <w:pPr>
+              <w:jc w:val="left"/>
+            </w:pPr>
+            <w:r>
+              <w:rPr>
+                <w:rFonts w:ascii="TimeNewRoman" w:hAnsi="TimeNewRoman"/>
+                <w:sz w:val="30"/>
+              </w:rPr>
+              <w:t>29+43=</w:t>
+            </w:r>
+          </w:p>
+        </w:tc>
+        <w:tc>
+          <w:tcPr>
+            <w:tcW w:type="dxa" w:w="1987"/>
+          </w:tcPr>
+          <w:p>
+            <w:pPr>
+              <w:jc w:val="left"/>
+            </w:pPr>
+            <w:r>
+              <w:rPr>
+                <w:rFonts w:ascii="TimeNewRoman" w:hAnsi="TimeNewRoman"/>
+                <w:sz w:val="30"/>
+              </w:rPr>
+              <w:t>54-9=</w:t>
+            </w:r>
+          </w:p>
+        </w:tc>
+        <w:tc>
+          <w:tcPr>
+            <w:tcW w:type="dxa" w:w="1987"/>
+          </w:tcPr>
+          <w:p>
+            <w:pPr>
+              <w:jc w:val="left"/>
+            </w:pPr>
+            <w:r>
+              <w:rPr>
+                <w:rFonts w:ascii="TimeNewRoman" w:hAnsi="TimeNewRoman"/>
+                <w:sz w:val="30"/>
+              </w:rPr>
+              <w:t>86+8=</w:t>
+            </w:r>
+          </w:p>
+        </w:tc>
+      </w:tr>
+      <w:tr>
+        <w:tc>
+          <w:tcPr>
+            <w:tcW w:type="dxa" w:w="1987"/>
+          </w:tcPr>
+          <w:p>
+            <w:pPr>
+              <w:jc w:val="left"/>
+            </w:pPr>
+            <w:r>
+              <w:rPr>
+                <w:rFonts w:ascii="TimeNewRoman" w:hAnsi="TimeNewRoman"/>
+                <w:sz w:val="30"/>
+              </w:rPr>
+              <w:t>32-25=</w:t>
+            </w:r>
+          </w:p>
+        </w:tc>
+        <w:tc>
+          <w:tcPr>
+            <w:tcW w:type="dxa" w:w="1987"/>
+          </w:tcPr>
+          <w:p>
+            <w:pPr>
+              <w:jc w:val="left"/>
+            </w:pPr>
+            <w:r>
+              <w:rPr>
+                <w:rFonts w:ascii="TimeNewRoman" w:hAnsi="TimeNewRoman"/>
+                <w:sz w:val="30"/>
+              </w:rPr>
+              <w:t>64-17=</w:t>
+            </w:r>
+          </w:p>
+        </w:tc>
+        <w:tc>
+          <w:tcPr>
+            <w:tcW w:type="dxa" w:w="1987"/>
+          </w:tcPr>
+          <w:p>
+            <w:pPr>
+              <w:jc w:val="left"/>
+            </w:pPr>
+            <w:r>
+              <w:rPr>
+                <w:rFonts w:ascii="TimeNewRoman" w:hAnsi="TimeNewRoman"/>
+                <w:sz w:val="30"/>
+              </w:rPr>
+              <w:t>53-28=</w:t>
+            </w:r>
+          </w:p>
+        </w:tc>
+        <w:tc>
+          <w:tcPr>
+            <w:tcW w:type="dxa" w:w="1987"/>
+          </w:tcPr>
+          <w:p>
+            <w:pPr>
+              <w:jc w:val="left"/>
+            </w:pPr>
+            <w:r>
+              <w:rPr>
+                <w:rFonts w:ascii="TimeNewRoman" w:hAnsi="TimeNewRoman"/>
+                <w:sz w:val="30"/>
+              </w:rPr>
+              <w:t>18+27=</w:t>
+            </w:r>
+          </w:p>
+        </w:tc>
+        <w:tc>
+          <w:tcPr>
+            <w:tcW w:type="dxa" w:w="1987"/>
+          </w:tcPr>
+          <w:p>
+            <w:pPr>
+              <w:jc w:val="left"/>
+            </w:pPr>
+            <w:r>
+              <w:rPr>
+                <w:rFonts w:ascii="TimeNewRoman" w:hAnsi="TimeNewRoman"/>
+                <w:sz w:val="30"/>
+              </w:rPr>
+              <w:t>25+17=</w:t>
+            </w:r>
+          </w:p>
+        </w:tc>
+      </w:tr>
+      <w:tr>
+        <w:tc>
+          <w:tcPr>
+            <w:tcW w:type="dxa" w:w="1987"/>
+          </w:tcPr>
+          <w:p>
+            <w:pPr>
+              <w:jc w:val="left"/>
+            </w:pPr>
+            <w:r>
+              <w:rPr>
+                <w:rFonts w:ascii="TimeNewRoman" w:hAnsi="TimeNewRoman"/>
+                <w:sz w:val="30"/>
+              </w:rPr>
+              <w:t>9+79=</w:t>
+            </w:r>
+          </w:p>
+        </w:tc>
+        <w:tc>
+          <w:tcPr>
+            <w:tcW w:type="dxa" w:w="1987"/>
+          </w:tcPr>
+          <w:p>
+            <w:pPr>
+              <w:jc w:val="left"/>
+            </w:pPr>
+            <w:r>
+              <w:rPr>
+                <w:rFonts w:ascii="TimeNewRoman" w:hAnsi="TimeNewRoman"/>
+                <w:sz w:val="30"/>
+              </w:rPr>
+              <w:t>5+46=</w:t>
+            </w:r>
+          </w:p>
+        </w:tc>
+        <w:tc>
+          <w:tcPr>
+            <w:tcW w:type="dxa" w:w="1987"/>
+          </w:tcPr>
+          <w:p>
+            <w:pPr>
+              <w:jc w:val="left"/>
+            </w:pPr>
+            <w:r>
+              <w:rPr>
+                <w:rFonts w:ascii="TimeNewRoman" w:hAnsi="TimeNewRoman"/>
+                <w:sz w:val="30"/>
+              </w:rPr>
+              <w:t>86-7=</w:t>
             </w:r>
           </w:p>
         </w:tc>
@@ -352,24 +1326,7 @@
                 <w:rFonts w:ascii="TimeNewRoman" w:hAnsi="TimeNewRoman"/>
                 <w:sz w:val="30"/>
               </w:rPr>
-              <w:t>25+26=</w:t>
-            </w:r>
-          </w:p>
-        </w:tc>
-        <w:tc>
-          <w:tcPr>
-            <w:tcW w:type="dxa" w:w="1987"/>
-          </w:tcPr>
-          <w:p>
-            <w:pPr>
-              <w:jc w:val="left"/>
-            </w:pPr>
-            <w:r>
-              <w:rPr>
-                <w:rFonts w:ascii="TimeNewRoman" w:hAnsi="TimeNewRoman"/>
-                <w:sz w:val="30"/>
-              </w:rPr>
-              <w:t>50-25=</w:t>
+              <w:t>90-28=</w:t>
             </w:r>
           </w:p>
         </w:tc>
@@ -388,7 +1345,7 @@
                 <w:rFonts w:ascii="TimeNewRoman" w:hAnsi="TimeNewRoman"/>
                 <w:sz w:val="30"/>
               </w:rPr>
-              <w:t>2+89=</w:t>
+              <w:t>45+6=</w:t>
             </w:r>
           </w:p>
         </w:tc>
@@ -405,7 +1362,7 @@
                 <w:rFonts w:ascii="TimeNewRoman" w:hAnsi="TimeNewRoman"/>
                 <w:sz w:val="30"/>
               </w:rPr>
-              <w:t>14+67=</w:t>
+              <w:t>79+18=</w:t>
             </w:r>
           </w:p>
         </w:tc>
@@ -422,7 +1379,7 @@
                 <w:rFonts w:ascii="TimeNewRoman" w:hAnsi="TimeNewRoman"/>
                 <w:sz w:val="30"/>
               </w:rPr>
-              <w:t>90-5=</w:t>
+              <w:t>28+65=</w:t>
             </w:r>
           </w:p>
         </w:tc>
@@ -439,7 +1396,7 @@
                 <w:rFonts w:ascii="TimeNewRoman" w:hAnsi="TimeNewRoman"/>
                 <w:sz w:val="30"/>
               </w:rPr>
-              <w:t>55-26=</w:t>
+              <w:t>23+39=</w:t>
             </w:r>
           </w:p>
         </w:tc>
@@ -456,7 +1413,7 @@
                 <w:rFonts w:ascii="TimeNewRoman" w:hAnsi="TimeNewRoman"/>
                 <w:sz w:val="30"/>
               </w:rPr>
-              <w:t>25+48=</w:t>
+              <w:t>68+19=</w:t>
             </w:r>
           </w:p>
         </w:tc>
@@ -475,7 +1432,7 @@
                 <w:rFonts w:ascii="TimeNewRoman" w:hAnsi="TimeNewRoman"/>
                 <w:sz w:val="30"/>
               </w:rPr>
-              <w:t>73+19=</w:t>
+              <w:t>64-17=</w:t>
             </w:r>
           </w:p>
         </w:tc>
@@ -492,7 +1449,7 @@
                 <w:rFonts w:ascii="TimeNewRoman" w:hAnsi="TimeNewRoman"/>
                 <w:sz w:val="30"/>
               </w:rPr>
-              <w:t>56-39=</w:t>
+              <w:t>70-41=</w:t>
             </w:r>
           </w:p>
         </w:tc>
@@ -509,7 +1466,7 @@
                 <w:rFonts w:ascii="TimeNewRoman" w:hAnsi="TimeNewRoman"/>
                 <w:sz w:val="30"/>
               </w:rPr>
-              <w:t>9+59=</w:t>
+              <w:t>23+48=</w:t>
             </w:r>
           </w:p>
         </w:tc>
@@ -526,7 +1483,7 @@
                 <w:rFonts w:ascii="TimeNewRoman" w:hAnsi="TimeNewRoman"/>
                 <w:sz w:val="30"/>
               </w:rPr>
-              <w:t>14-9=</w:t>
+              <w:t>70-9=</w:t>
             </w:r>
           </w:p>
         </w:tc>
@@ -543,742 +1500,12 @@
                 <w:rFonts w:ascii="TimeNewRoman" w:hAnsi="TimeNewRoman"/>
                 <w:sz w:val="30"/>
               </w:rPr>
-              <w:t>6+39=</w:t>
+              <w:t>45-28=</w:t>
             </w:r>
           </w:p>
         </w:tc>
       </w:tr>
       <w:tr>
-        <w:tc>
-          <w:tcPr>
-            <w:tcW w:type="dxa" w:w="1987"/>
-          </w:tcPr>
-          <w:p>
-            <w:pPr>
-              <w:jc w:val="left"/>
-            </w:pPr>
-            <w:r>
-              <w:rPr>
-                <w:rFonts w:ascii="TimeNewRoman" w:hAnsi="TimeNewRoman"/>
-                <w:sz w:val="30"/>
-              </w:rPr>
-              <w:t>70-14=</w:t>
-            </w:r>
-          </w:p>
-        </w:tc>
-        <w:tc>
-          <w:tcPr>
-            <w:tcW w:type="dxa" w:w="1987"/>
-          </w:tcPr>
-          <w:p>
-            <w:pPr>
-              <w:jc w:val="left"/>
-            </w:pPr>
-            <w:r>
-              <w:rPr>
-                <w:rFonts w:ascii="TimeNewRoman" w:hAnsi="TimeNewRoman"/>
-                <w:sz w:val="30"/>
-              </w:rPr>
-              <w:t>34+28=</w:t>
-            </w:r>
-          </w:p>
-        </w:tc>
-        <w:tc>
-          <w:tcPr>
-            <w:tcW w:type="dxa" w:w="1987"/>
-          </w:tcPr>
-          <w:p>
-            <w:pPr>
-              <w:jc w:val="left"/>
-            </w:pPr>
-            <w:r>
-              <w:rPr>
-                <w:rFonts w:ascii="TimeNewRoman" w:hAnsi="TimeNewRoman"/>
-                <w:sz w:val="30"/>
-              </w:rPr>
-              <w:t>78+6=</w:t>
-            </w:r>
-          </w:p>
-        </w:tc>
-        <w:tc>
-          <w:tcPr>
-            <w:tcW w:type="dxa" w:w="1987"/>
-          </w:tcPr>
-          <w:p>
-            <w:pPr>
-              <w:jc w:val="left"/>
-            </w:pPr>
-            <w:r>
-              <w:rPr>
-                <w:rFonts w:ascii="TimeNewRoman" w:hAnsi="TimeNewRoman"/>
-                <w:sz w:val="30"/>
-              </w:rPr>
-              <w:t>60-14=</w:t>
-            </w:r>
-          </w:p>
-        </w:tc>
-        <w:tc>
-          <w:tcPr>
-            <w:tcW w:type="dxa" w:w="1987"/>
-          </w:tcPr>
-          <w:p>
-            <w:pPr>
-              <w:jc w:val="left"/>
-            </w:pPr>
-            <w:r>
-              <w:rPr>
-                <w:rFonts w:ascii="TimeNewRoman" w:hAnsi="TimeNewRoman"/>
-                <w:sz w:val="30"/>
-              </w:rPr>
-              <w:t>15+16=</w:t>
-            </w:r>
-          </w:p>
-        </w:tc>
-      </w:tr>
-      <w:tr>
-        <w:tc>
-          <w:tcPr>
-            <w:tcW w:type="dxa" w:w="1987"/>
-          </w:tcPr>
-          <w:p>
-            <w:pPr>
-              <w:jc w:val="left"/>
-            </w:pPr>
-            <w:r>
-              <w:rPr>
-                <w:rFonts w:ascii="TimeNewRoman" w:hAnsi="TimeNewRoman"/>
-                <w:sz w:val="30"/>
-              </w:rPr>
-              <w:t>9+25=</w:t>
-            </w:r>
-          </w:p>
-        </w:tc>
-        <w:tc>
-          <w:tcPr>
-            <w:tcW w:type="dxa" w:w="1987"/>
-          </w:tcPr>
-          <w:p>
-            <w:pPr>
-              <w:jc w:val="left"/>
-            </w:pPr>
-            <w:r>
-              <w:rPr>
-                <w:rFonts w:ascii="TimeNewRoman" w:hAnsi="TimeNewRoman"/>
-                <w:sz w:val="30"/>
-              </w:rPr>
-              <w:t>38+36=</w:t>
-            </w:r>
-          </w:p>
-        </w:tc>
-        <w:tc>
-          <w:tcPr>
-            <w:tcW w:type="dxa" w:w="1987"/>
-          </w:tcPr>
-          <w:p>
-            <w:pPr>
-              <w:jc w:val="left"/>
-            </w:pPr>
-            <w:r>
-              <w:rPr>
-                <w:rFonts w:ascii="TimeNewRoman" w:hAnsi="TimeNewRoman"/>
-                <w:sz w:val="30"/>
-              </w:rPr>
-              <w:t>92-45=</w:t>
-            </w:r>
-          </w:p>
-        </w:tc>
-        <w:tc>
-          <w:tcPr>
-            <w:tcW w:type="dxa" w:w="1987"/>
-          </w:tcPr>
-          <w:p>
-            <w:pPr>
-              <w:jc w:val="left"/>
-            </w:pPr>
-            <w:r>
-              <w:rPr>
-                <w:rFonts w:ascii="TimeNewRoman" w:hAnsi="TimeNewRoman"/>
-                <w:sz w:val="30"/>
-              </w:rPr>
-              <w:t>50-34=</w:t>
-            </w:r>
-          </w:p>
-        </w:tc>
-        <w:tc>
-          <w:tcPr>
-            <w:tcW w:type="dxa" w:w="1987"/>
-          </w:tcPr>
-          <w:p>
-            <w:pPr>
-              <w:jc w:val="left"/>
-            </w:pPr>
-            <w:r>
-              <w:rPr>
-                <w:rFonts w:ascii="TimeNewRoman" w:hAnsi="TimeNewRoman"/>
-                <w:sz w:val="30"/>
-              </w:rPr>
-              <w:t>77+18=</w:t>
-            </w:r>
-          </w:p>
-        </w:tc>
-      </w:tr>
-      <w:tr>
-        <w:tc>
-          <w:tcPr>
-            <w:tcW w:type="dxa" w:w="1987"/>
-          </w:tcPr>
-          <w:p>
-            <w:pPr>
-              <w:jc w:val="left"/>
-            </w:pPr>
-            <w:r>
-              <w:rPr>
-                <w:rFonts w:ascii="TimeNewRoman" w:hAnsi="TimeNewRoman"/>
-                <w:sz w:val="30"/>
-              </w:rPr>
-              <w:t>92-78=</w:t>
-            </w:r>
-          </w:p>
-        </w:tc>
-        <w:tc>
-          <w:tcPr>
-            <w:tcW w:type="dxa" w:w="1987"/>
-          </w:tcPr>
-          <w:p>
-            <w:pPr>
-              <w:jc w:val="left"/>
-            </w:pPr>
-            <w:r>
-              <w:rPr>
-                <w:rFonts w:ascii="TimeNewRoman" w:hAnsi="TimeNewRoman"/>
-                <w:sz w:val="30"/>
-              </w:rPr>
-              <w:t>80-39=</w:t>
-            </w:r>
-          </w:p>
-        </w:tc>
-        <w:tc>
-          <w:tcPr>
-            <w:tcW w:type="dxa" w:w="1987"/>
-          </w:tcPr>
-          <w:p>
-            <w:pPr>
-              <w:jc w:val="left"/>
-            </w:pPr>
-            <w:r>
-              <w:rPr>
-                <w:rFonts w:ascii="TimeNewRoman" w:hAnsi="TimeNewRoman"/>
-                <w:sz w:val="30"/>
-              </w:rPr>
-              <w:t>75-58=</w:t>
-            </w:r>
-          </w:p>
-        </w:tc>
-        <w:tc>
-          <w:tcPr>
-            <w:tcW w:type="dxa" w:w="1987"/>
-          </w:tcPr>
-          <w:p>
-            <w:pPr>
-              <w:jc w:val="left"/>
-            </w:pPr>
-            <w:r>
-              <w:rPr>
-                <w:rFonts w:ascii="TimeNewRoman" w:hAnsi="TimeNewRoman"/>
-                <w:sz w:val="30"/>
-              </w:rPr>
-              <w:t>13+59=</w:t>
-            </w:r>
-          </w:p>
-        </w:tc>
-        <w:tc>
-          <w:tcPr>
-            <w:tcW w:type="dxa" w:w="1987"/>
-          </w:tcPr>
-          <w:p>
-            <w:pPr>
-              <w:jc w:val="left"/>
-            </w:pPr>
-            <w:r>
-              <w:rPr>
-                <w:rFonts w:ascii="TimeNewRoman" w:hAnsi="TimeNewRoman"/>
-                <w:sz w:val="30"/>
-              </w:rPr>
-              <w:t>45+16=</w:t>
-            </w:r>
-          </w:p>
-        </w:tc>
-      </w:tr>
-      <w:tr>
-        <w:tc>
-          <w:tcPr>
-            <w:tcW w:type="dxa" w:w="1987"/>
-          </w:tcPr>
-          <w:p>
-            <w:pPr>
-              <w:jc w:val="left"/>
-            </w:pPr>
-            <w:r>
-              <w:rPr>
-                <w:rFonts w:ascii="TimeNewRoman" w:hAnsi="TimeNewRoman"/>
-                <w:sz w:val="30"/>
-              </w:rPr>
-              <w:t>97-29=</w:t>
-            </w:r>
-          </w:p>
-        </w:tc>
-        <w:tc>
-          <w:tcPr>
-            <w:tcW w:type="dxa" w:w="1987"/>
-          </w:tcPr>
-          <w:p>
-            <w:pPr>
-              <w:jc w:val="left"/>
-            </w:pPr>
-            <w:r>
-              <w:rPr>
-                <w:rFonts w:ascii="TimeNewRoman" w:hAnsi="TimeNewRoman"/>
-                <w:sz w:val="30"/>
-              </w:rPr>
-              <w:t>67+6=</w:t>
-            </w:r>
-          </w:p>
-        </w:tc>
-        <w:tc>
-          <w:tcPr>
-            <w:tcW w:type="dxa" w:w="1987"/>
-          </w:tcPr>
-          <w:p>
-            <w:pPr>
-              <w:jc w:val="left"/>
-            </w:pPr>
-            <w:r>
-              <w:rPr>
-                <w:rFonts w:ascii="TimeNewRoman" w:hAnsi="TimeNewRoman"/>
-                <w:sz w:val="30"/>
-              </w:rPr>
-              <w:t>7+76=</w:t>
-            </w:r>
-          </w:p>
-        </w:tc>
-        <w:tc>
-          <w:tcPr>
-            <w:tcW w:type="dxa" w:w="1987"/>
-          </w:tcPr>
-          <w:p>
-            <w:pPr>
-              <w:jc w:val="left"/>
-            </w:pPr>
-            <w:r>
-              <w:rPr>
-                <w:rFonts w:ascii="TimeNewRoman" w:hAnsi="TimeNewRoman"/>
-                <w:sz w:val="30"/>
-              </w:rPr>
-              <w:t>17+79=</w:t>
-            </w:r>
-          </w:p>
-        </w:tc>
-        <w:tc>
-          <w:tcPr>
-            <w:tcW w:type="dxa" w:w="1987"/>
-          </w:tcPr>
-          <w:p>
-            <w:pPr>
-              <w:jc w:val="left"/>
-            </w:pPr>
-            <w:r>
-              <w:rPr>
-                <w:rFonts w:ascii="TimeNewRoman" w:hAnsi="TimeNewRoman"/>
-                <w:sz w:val="30"/>
-              </w:rPr>
-              <w:t>31-25=</w:t>
-            </w:r>
-          </w:p>
-        </w:tc>
-      </w:tr>
-      <w:tr>
-        <w:tc>
-          <w:tcPr>
-            <w:tcW w:type="dxa" w:w="1987"/>
-          </w:tcPr>
-          <w:p>
-            <w:pPr>
-              <w:jc w:val="left"/>
-            </w:pPr>
-            <w:r>
-              <w:rPr>
-                <w:rFonts w:ascii="TimeNewRoman" w:hAnsi="TimeNewRoman"/>
-                <w:sz w:val="30"/>
-              </w:rPr>
-              <w:t>82-78=</w:t>
-            </w:r>
-          </w:p>
-        </w:tc>
-        <w:tc>
-          <w:tcPr>
-            <w:tcW w:type="dxa" w:w="1987"/>
-          </w:tcPr>
-          <w:p>
-            <w:pPr>
-              <w:jc w:val="left"/>
-            </w:pPr>
-            <w:r>
-              <w:rPr>
-                <w:rFonts w:ascii="TimeNewRoman" w:hAnsi="TimeNewRoman"/>
-                <w:sz w:val="30"/>
-              </w:rPr>
-              <w:t>93-24=</w:t>
-            </w:r>
-          </w:p>
-        </w:tc>
-        <w:tc>
-          <w:tcPr>
-            <w:tcW w:type="dxa" w:w="1987"/>
-          </w:tcPr>
-          <w:p>
-            <w:pPr>
-              <w:jc w:val="left"/>
-            </w:pPr>
-            <w:r>
-              <w:rPr>
-                <w:rFonts w:ascii="TimeNewRoman" w:hAnsi="TimeNewRoman"/>
-                <w:sz w:val="30"/>
-              </w:rPr>
-              <w:t>48+38=</w:t>
-            </w:r>
-          </w:p>
-        </w:tc>
-        <w:tc>
-          <w:tcPr>
-            <w:tcW w:type="dxa" w:w="1987"/>
-          </w:tcPr>
-          <w:p>
-            <w:pPr>
-              <w:jc w:val="left"/>
-            </w:pPr>
-            <w:r>
-              <w:rPr>
-                <w:rFonts w:ascii="TimeNewRoman" w:hAnsi="TimeNewRoman"/>
-                <w:sz w:val="30"/>
-              </w:rPr>
-              <w:t>26+47=</w:t>
-            </w:r>
-          </w:p>
-        </w:tc>
-        <w:tc>
-          <w:tcPr>
-            <w:tcW w:type="dxa" w:w="1987"/>
-          </w:tcPr>
-          <w:p>
-            <w:pPr>
-              <w:jc w:val="left"/>
-            </w:pPr>
-            <w:r>
-              <w:rPr>
-                <w:rFonts w:ascii="TimeNewRoman" w:hAnsi="TimeNewRoman"/>
-                <w:sz w:val="30"/>
-              </w:rPr>
-              <w:t>93-37=</w:t>
-            </w:r>
-          </w:p>
-        </w:tc>
-      </w:tr>
-      <w:tr>
-        <w:tc>
-          <w:tcPr>
-            <w:tcW w:type="dxa" w:w="1987"/>
-          </w:tcPr>
-          <w:p>
-            <w:pPr>
-              <w:jc w:val="left"/>
-            </w:pPr>
-            <w:r>
-              <w:rPr>
-                <w:rFonts w:ascii="TimeNewRoman" w:hAnsi="TimeNewRoman"/>
-                <w:sz w:val="30"/>
-              </w:rPr>
-              <w:t>32-26=</w:t>
-            </w:r>
-          </w:p>
-        </w:tc>
-        <w:tc>
-          <w:tcPr>
-            <w:tcW w:type="dxa" w:w="1987"/>
-          </w:tcPr>
-          <w:p>
-            <w:pPr>
-              <w:jc w:val="left"/>
-            </w:pPr>
-            <w:r>
-              <w:rPr>
-                <w:rFonts w:ascii="TimeNewRoman" w:hAnsi="TimeNewRoman"/>
-                <w:sz w:val="30"/>
-              </w:rPr>
-              <w:t>19+76=</w:t>
-            </w:r>
-          </w:p>
-        </w:tc>
-        <w:tc>
-          <w:tcPr>
-            <w:tcW w:type="dxa" w:w="1987"/>
-          </w:tcPr>
-          <w:p>
-            <w:pPr>
-              <w:jc w:val="left"/>
-            </w:pPr>
-            <w:r>
-              <w:rPr>
-                <w:rFonts w:ascii="TimeNewRoman" w:hAnsi="TimeNewRoman"/>
-                <w:sz w:val="30"/>
-              </w:rPr>
-              <w:t>91-18=</w:t>
-            </w:r>
-          </w:p>
-        </w:tc>
-        <w:tc>
-          <w:tcPr>
-            <w:tcW w:type="dxa" w:w="1987"/>
-          </w:tcPr>
-          <w:p>
-            <w:pPr>
-              <w:jc w:val="left"/>
-            </w:pPr>
-            <w:r>
-              <w:rPr>
-                <w:rFonts w:ascii="TimeNewRoman" w:hAnsi="TimeNewRoman"/>
-                <w:sz w:val="30"/>
-              </w:rPr>
-              <w:t>53-28=</w:t>
-            </w:r>
-          </w:p>
-        </w:tc>
-        <w:tc>
-          <w:tcPr>
-            <w:tcW w:type="dxa" w:w="1987"/>
-          </w:tcPr>
-          <w:p>
-            <w:pPr>
-              <w:jc w:val="left"/>
-            </w:pPr>
-            <w:r>
-              <w:rPr>
-                <w:rFonts w:ascii="TimeNewRoman" w:hAnsi="TimeNewRoman"/>
-                <w:sz w:val="30"/>
-              </w:rPr>
-              <w:t>88+8=</w:t>
-            </w:r>
-          </w:p>
-        </w:tc>
-      </w:tr>
-      <w:tr>
-        <w:tc>
-          <w:tcPr>
-            <w:tcW w:type="dxa" w:w="1987"/>
-          </w:tcPr>
-          <w:p>
-            <w:pPr>
-              <w:jc w:val="left"/>
-            </w:pPr>
-            <w:r>
-              <w:rPr>
-                <w:rFonts w:ascii="TimeNewRoman" w:hAnsi="TimeNewRoman"/>
-                <w:sz w:val="30"/>
-              </w:rPr>
-              <w:t>49+32=</w:t>
-            </w:r>
-          </w:p>
-        </w:tc>
-        <w:tc>
-          <w:tcPr>
-            <w:tcW w:type="dxa" w:w="1987"/>
-          </w:tcPr>
-          <w:p>
-            <w:pPr>
-              <w:jc w:val="left"/>
-            </w:pPr>
-            <w:r>
-              <w:rPr>
-                <w:rFonts w:ascii="TimeNewRoman" w:hAnsi="TimeNewRoman"/>
-                <w:sz w:val="30"/>
-              </w:rPr>
-              <w:t>92-54=</w:t>
-            </w:r>
-          </w:p>
-        </w:tc>
-        <w:tc>
-          <w:tcPr>
-            <w:tcW w:type="dxa" w:w="1987"/>
-          </w:tcPr>
-          <w:p>
-            <w:pPr>
-              <w:jc w:val="left"/>
-            </w:pPr>
-            <w:r>
-              <w:rPr>
-                <w:rFonts w:ascii="TimeNewRoman" w:hAnsi="TimeNewRoman"/>
-                <w:sz w:val="30"/>
-              </w:rPr>
-              <w:t>74-55=</w:t>
-            </w:r>
-          </w:p>
-        </w:tc>
-        <w:tc>
-          <w:tcPr>
-            <w:tcW w:type="dxa" w:w="1987"/>
-          </w:tcPr>
-          <w:p>
-            <w:pPr>
-              <w:jc w:val="left"/>
-            </w:pPr>
-            <w:r>
-              <w:rPr>
-                <w:rFonts w:ascii="TimeNewRoman" w:hAnsi="TimeNewRoman"/>
-                <w:sz w:val="30"/>
-              </w:rPr>
-              <w:t>90-31=</w:t>
-            </w:r>
-          </w:p>
-        </w:tc>
-        <w:tc>
-          <w:tcPr>
-            <w:tcW w:type="dxa" w:w="1987"/>
-          </w:tcPr>
-          <w:p>
-            <w:pPr>
-              <w:jc w:val="left"/>
-            </w:pPr>
-            <w:r>
-              <w:rPr>
-                <w:rFonts w:ascii="TimeNewRoman" w:hAnsi="TimeNewRoman"/>
-                <w:sz w:val="30"/>
-              </w:rPr>
-              <w:t>85-47=</w:t>
-            </w:r>
-          </w:p>
-        </w:tc>
-      </w:tr>
-      <w:tr>
-        <w:tc>
-          <w:tcPr>
-            <w:tcW w:type="dxa" w:w="1987"/>
-          </w:tcPr>
-          <w:p>
-            <w:pPr>
-              <w:jc w:val="left"/>
-            </w:pPr>
-            <w:r>
-              <w:rPr>
-                <w:rFonts w:ascii="TimeNewRoman" w:hAnsi="TimeNewRoman"/>
-                <w:sz w:val="30"/>
-              </w:rPr>
-              <w:t>32-18=</w:t>
-            </w:r>
-          </w:p>
-        </w:tc>
-        <w:tc>
-          <w:tcPr>
-            <w:tcW w:type="dxa" w:w="1987"/>
-          </w:tcPr>
-          <w:p>
-            <w:pPr>
-              <w:jc w:val="left"/>
-            </w:pPr>
-            <w:r>
-              <w:rPr>
-                <w:rFonts w:ascii="TimeNewRoman" w:hAnsi="TimeNewRoman"/>
-                <w:sz w:val="30"/>
-              </w:rPr>
-              <w:t>26+67=</w:t>
-            </w:r>
-          </w:p>
-        </w:tc>
-        <w:tc>
-          <w:tcPr>
-            <w:tcW w:type="dxa" w:w="1987"/>
-          </w:tcPr>
-          <w:p>
-            <w:pPr>
-              <w:jc w:val="left"/>
-            </w:pPr>
-            <w:r>
-              <w:rPr>
-                <w:rFonts w:ascii="TimeNewRoman" w:hAnsi="TimeNewRoman"/>
-                <w:sz w:val="30"/>
-              </w:rPr>
-              <w:t>17+47=</w:t>
-            </w:r>
-          </w:p>
-        </w:tc>
-        <w:tc>
-          <w:tcPr>
-            <w:tcW w:type="dxa" w:w="1987"/>
-          </w:tcPr>
-          <w:p>
-            <w:pPr>
-              <w:jc w:val="left"/>
-            </w:pPr>
-            <w:r>
-              <w:rPr>
-                <w:rFonts w:ascii="TimeNewRoman" w:hAnsi="TimeNewRoman"/>
-                <w:sz w:val="30"/>
-              </w:rPr>
-              <w:t>8+68=</w:t>
-            </w:r>
-          </w:p>
-        </w:tc>
-        <w:tc>
-          <w:tcPr>
-            <w:tcW w:type="dxa" w:w="1987"/>
-          </w:tcPr>
-          <w:p>
-            <w:pPr>
-              <w:jc w:val="left"/>
-            </w:pPr>
-            <w:r>
-              <w:rPr>
-                <w:rFonts w:ascii="TimeNewRoman" w:hAnsi="TimeNewRoman"/>
-                <w:sz w:val="30"/>
-              </w:rPr>
-              <w:t>25+58=</w:t>
-            </w:r>
-          </w:p>
-        </w:tc>
-      </w:tr>
-      <w:tr>
-        <w:tc>
-          <w:tcPr>
-            <w:tcW w:type="dxa" w:w="1987"/>
-          </w:tcPr>
-          <w:p>
-            <w:pPr>
-              <w:jc w:val="left"/>
-            </w:pPr>
-            <w:r>
-              <w:rPr>
-                <w:rFonts w:ascii="TimeNewRoman" w:hAnsi="TimeNewRoman"/>
-                <w:sz w:val="30"/>
-              </w:rPr>
-              <w:t>19+28=</w:t>
-            </w:r>
-          </w:p>
-        </w:tc>
-        <w:tc>
-          <w:tcPr>
-            <w:tcW w:type="dxa" w:w="1987"/>
-          </w:tcPr>
-          <w:p>
-            <w:pPr>
-              <w:jc w:val="left"/>
-            </w:pPr>
-            <w:r>
-              <w:rPr>
-                <w:rFonts w:ascii="TimeNewRoman" w:hAnsi="TimeNewRoman"/>
-                <w:sz w:val="30"/>
-              </w:rPr>
-              <w:t>80-39=</w:t>
-            </w:r>
-          </w:p>
-        </w:tc>
         <w:tc>
           <w:tcPr>
             <w:tcW w:type="dxa" w:w="1987"/>
@@ -1309,7 +1536,7 @@
                 <w:rFonts w:ascii="TimeNewRoman" w:hAnsi="TimeNewRoman"/>
                 <w:sz w:val="30"/>
               </w:rPr>
-              <w:t>26+5=</w:t>
+              <w:t>56+8=</w:t>
             </w:r>
           </w:p>
         </w:tc>
@@ -1326,7 +1553,41 @@
                 <w:rFonts w:ascii="TimeNewRoman" w:hAnsi="TimeNewRoman"/>
                 <w:sz w:val="30"/>
               </w:rPr>
-              <w:t>27+28=</w:t>
+              <w:t>3+18=</w:t>
+            </w:r>
+          </w:p>
+        </w:tc>
+        <w:tc>
+          <w:tcPr>
+            <w:tcW w:type="dxa" w:w="1987"/>
+          </w:tcPr>
+          <w:p>
+            <w:pPr>
+              <w:jc w:val="left"/>
+            </w:pPr>
+            <w:r>
+              <w:rPr>
+                <w:rFonts w:ascii="TimeNewRoman" w:hAnsi="TimeNewRoman"/>
+                <w:sz w:val="30"/>
+              </w:rPr>
+              <w:t>80-58=</w:t>
+            </w:r>
+          </w:p>
+        </w:tc>
+        <w:tc>
+          <w:tcPr>
+            <w:tcW w:type="dxa" w:w="1987"/>
+          </w:tcPr>
+          <w:p>
+            <w:pPr>
+              <w:jc w:val="left"/>
+            </w:pPr>
+            <w:r>
+              <w:rPr>
+                <w:rFonts w:ascii="TimeNewRoman" w:hAnsi="TimeNewRoman"/>
+                <w:sz w:val="30"/>
+              </w:rPr>
+              <w:t>92-66=</w:t>
             </w:r>
           </w:p>
         </w:tc>
@@ -1345,7 +1606,7 @@
                 <w:rFonts w:ascii="TimeNewRoman" w:hAnsi="TimeNewRoman"/>
                 <w:sz w:val="30"/>
               </w:rPr>
-              <w:t>66+5=</w:t>
+              <w:t>94-29=</w:t>
             </w:r>
           </w:p>
         </w:tc>
@@ -1362,7 +1623,7 @@
                 <w:rFonts w:ascii="TimeNewRoman" w:hAnsi="TimeNewRoman"/>
                 <w:sz w:val="30"/>
               </w:rPr>
-              <w:t>7+18=</w:t>
+              <w:t>18+15=</w:t>
             </w:r>
           </w:p>
         </w:tc>
@@ -1379,7 +1640,7 @@
                 <w:rFonts w:ascii="TimeNewRoman" w:hAnsi="TimeNewRoman"/>
                 <w:sz w:val="30"/>
               </w:rPr>
-              <w:t>92-48=</w:t>
+              <w:t>5+6=</w:t>
             </w:r>
           </w:p>
         </w:tc>
@@ -1396,7 +1657,7 @@
                 <w:rFonts w:ascii="TimeNewRoman" w:hAnsi="TimeNewRoman"/>
                 <w:sz w:val="30"/>
               </w:rPr>
-              <w:t>21-6=</w:t>
+              <w:t>37+55=</w:t>
             </w:r>
           </w:p>
         </w:tc>
@@ -1413,7 +1674,7 @@
                 <w:rFonts w:ascii="TimeNewRoman" w:hAnsi="TimeNewRoman"/>
                 <w:sz w:val="30"/>
               </w:rPr>
-              <w:t>90-65=</w:t>
+              <w:t>19+2=</w:t>
             </w:r>
           </w:p>
         </w:tc>
@@ -1432,7 +1693,7 @@
                 <w:rFonts w:ascii="TimeNewRoman" w:hAnsi="TimeNewRoman"/>
                 <w:sz w:val="30"/>
               </w:rPr>
-              <w:t>92-89=</w:t>
+              <w:t>54-48=</w:t>
             </w:r>
           </w:p>
         </w:tc>
@@ -1449,7 +1710,7 @@
                 <w:rFonts w:ascii="TimeNewRoman" w:hAnsi="TimeNewRoman"/>
                 <w:sz w:val="30"/>
               </w:rPr>
-              <w:t>97-49=</w:t>
+              <w:t>70-57=</w:t>
             </w:r>
           </w:p>
         </w:tc>
@@ -1466,7 +1727,7 @@
                 <w:rFonts w:ascii="TimeNewRoman" w:hAnsi="TimeNewRoman"/>
                 <w:sz w:val="30"/>
               </w:rPr>
-              <w:t>39+38=</w:t>
+              <w:t>66+16=</w:t>
             </w:r>
           </w:p>
         </w:tc>
@@ -1483,7 +1744,7 @@
                 <w:rFonts w:ascii="TimeNewRoman" w:hAnsi="TimeNewRoman"/>
                 <w:sz w:val="30"/>
               </w:rPr>
-              <w:t>88+4=</w:t>
+              <w:t>27+34=</w:t>
             </w:r>
           </w:p>
         </w:tc>
@@ -1500,268 +1761,7 @@
                 <w:rFonts w:ascii="TimeNewRoman" w:hAnsi="TimeNewRoman"/>
                 <w:sz w:val="30"/>
               </w:rPr>
-              <w:t>80-48=</w:t>
-            </w:r>
-          </w:p>
-        </w:tc>
-      </w:tr>
-      <w:tr>
-        <w:tc>
-          <w:tcPr>
-            <w:tcW w:type="dxa" w:w="1987"/>
-          </w:tcPr>
-          <w:p>
-            <w:pPr>
-              <w:jc w:val="left"/>
-            </w:pPr>
-            <w:r>
-              <w:rPr>
-                <w:rFonts w:ascii="TimeNewRoman" w:hAnsi="TimeNewRoman"/>
-                <w:sz w:val="30"/>
-              </w:rPr>
-              <w:t>37+17=</w:t>
-            </w:r>
-          </w:p>
-        </w:tc>
-        <w:tc>
-          <w:tcPr>
-            <w:tcW w:type="dxa" w:w="1987"/>
-          </w:tcPr>
-          <w:p>
-            <w:pPr>
-              <w:jc w:val="left"/>
-            </w:pPr>
-            <w:r>
-              <w:rPr>
-                <w:rFonts w:ascii="TimeNewRoman" w:hAnsi="TimeNewRoman"/>
-                <w:sz w:val="30"/>
-              </w:rPr>
-              <w:t>12-4=</w:t>
-            </w:r>
-          </w:p>
-        </w:tc>
-        <w:tc>
-          <w:tcPr>
-            <w:tcW w:type="dxa" w:w="1987"/>
-          </w:tcPr>
-          <w:p>
-            <w:pPr>
-              <w:jc w:val="left"/>
-            </w:pPr>
-            <w:r>
-              <w:rPr>
-                <w:rFonts w:ascii="TimeNewRoman" w:hAnsi="TimeNewRoman"/>
-                <w:sz w:val="30"/>
-              </w:rPr>
-              <w:t>36+5=</w:t>
-            </w:r>
-          </w:p>
-        </w:tc>
-        <w:tc>
-          <w:tcPr>
-            <w:tcW w:type="dxa" w:w="1987"/>
-          </w:tcPr>
-          <w:p>
-            <w:pPr>
-              <w:jc w:val="left"/>
-            </w:pPr>
-            <w:r>
-              <w:rPr>
-                <w:rFonts w:ascii="TimeNewRoman" w:hAnsi="TimeNewRoman"/>
-                <w:sz w:val="30"/>
-              </w:rPr>
-              <w:t>24+47=</w:t>
-            </w:r>
-          </w:p>
-        </w:tc>
-        <w:tc>
-          <w:tcPr>
-            <w:tcW w:type="dxa" w:w="1987"/>
-          </w:tcPr>
-          <w:p>
-            <w:pPr>
-              <w:jc w:val="left"/>
-            </w:pPr>
-            <w:r>
-              <w:rPr>
-                <w:rFonts w:ascii="TimeNewRoman" w:hAnsi="TimeNewRoman"/>
-                <w:sz w:val="30"/>
-              </w:rPr>
-              <w:t>34+37=</w:t>
-            </w:r>
-          </w:p>
-        </w:tc>
-      </w:tr>
-      <w:tr>
-        <w:tc>
-          <w:tcPr>
-            <w:tcW w:type="dxa" w:w="1987"/>
-          </w:tcPr>
-          <w:p>
-            <w:pPr>
-              <w:jc w:val="left"/>
-            </w:pPr>
-            <w:r>
-              <w:rPr>
-                <w:rFonts w:ascii="TimeNewRoman" w:hAnsi="TimeNewRoman"/>
-                <w:sz w:val="30"/>
-              </w:rPr>
-              <w:t>58+4=</w:t>
-            </w:r>
-          </w:p>
-        </w:tc>
-        <w:tc>
-          <w:tcPr>
-            <w:tcW w:type="dxa" w:w="1987"/>
-          </w:tcPr>
-          <w:p>
-            <w:pPr>
-              <w:jc w:val="left"/>
-            </w:pPr>
-            <w:r>
-              <w:rPr>
-                <w:rFonts w:ascii="TimeNewRoman" w:hAnsi="TimeNewRoman"/>
-                <w:sz w:val="30"/>
-              </w:rPr>
-              <w:t>28+4=</w:t>
-            </w:r>
-          </w:p>
-        </w:tc>
-        <w:tc>
-          <w:tcPr>
-            <w:tcW w:type="dxa" w:w="1987"/>
-          </w:tcPr>
-          <w:p>
-            <w:pPr>
-              <w:jc w:val="left"/>
-            </w:pPr>
-            <w:r>
-              <w:rPr>
-                <w:rFonts w:ascii="TimeNewRoman" w:hAnsi="TimeNewRoman"/>
-                <w:sz w:val="30"/>
-              </w:rPr>
-              <w:t>81-76=</w:t>
-            </w:r>
-          </w:p>
-        </w:tc>
-        <w:tc>
-          <w:tcPr>
-            <w:tcW w:type="dxa" w:w="1987"/>
-          </w:tcPr>
-          <w:p>
-            <w:pPr>
-              <w:jc w:val="left"/>
-            </w:pPr>
-            <w:r>
-              <w:rPr>
-                <w:rFonts w:ascii="TimeNewRoman" w:hAnsi="TimeNewRoman"/>
-                <w:sz w:val="30"/>
-              </w:rPr>
-              <w:t>14+78=</w:t>
-            </w:r>
-          </w:p>
-        </w:tc>
-        <w:tc>
-          <w:tcPr>
-            <w:tcW w:type="dxa" w:w="1987"/>
-          </w:tcPr>
-          <w:p>
-            <w:pPr>
-              <w:jc w:val="left"/>
-            </w:pPr>
-            <w:r>
-              <w:rPr>
-                <w:rFonts w:ascii="TimeNewRoman" w:hAnsi="TimeNewRoman"/>
-                <w:sz w:val="30"/>
-              </w:rPr>
-              <w:t>16+67=</w:t>
-            </w:r>
-          </w:p>
-        </w:tc>
-      </w:tr>
-      <w:tr>
-        <w:tc>
-          <w:tcPr>
-            <w:tcW w:type="dxa" w:w="1987"/>
-          </w:tcPr>
-          <w:p>
-            <w:pPr>
-              <w:jc w:val="left"/>
-            </w:pPr>
-            <w:r>
-              <w:rPr>
-                <w:rFonts w:ascii="TimeNewRoman" w:hAnsi="TimeNewRoman"/>
-                <w:sz w:val="30"/>
-              </w:rPr>
-              <w:t>53-16=</w:t>
-            </w:r>
-          </w:p>
-        </w:tc>
-        <w:tc>
-          <w:tcPr>
-            <w:tcW w:type="dxa" w:w="1987"/>
-          </w:tcPr>
-          <w:p>
-            <w:pPr>
-              <w:jc w:val="left"/>
-            </w:pPr>
-            <w:r>
-              <w:rPr>
-                <w:rFonts w:ascii="TimeNewRoman" w:hAnsi="TimeNewRoman"/>
-                <w:sz w:val="30"/>
-              </w:rPr>
-              <w:t>85-69=</w:t>
-            </w:r>
-          </w:p>
-        </w:tc>
-        <w:tc>
-          <w:tcPr>
-            <w:tcW w:type="dxa" w:w="1987"/>
-          </w:tcPr>
-          <w:p>
-            <w:pPr>
-              <w:jc w:val="left"/>
-            </w:pPr>
-            <w:r>
-              <w:rPr>
-                <w:rFonts w:ascii="TimeNewRoman" w:hAnsi="TimeNewRoman"/>
-                <w:sz w:val="30"/>
-              </w:rPr>
-              <w:t>56+19=</w:t>
-            </w:r>
-          </w:p>
-        </w:tc>
-        <w:tc>
-          <w:tcPr>
-            <w:tcW w:type="dxa" w:w="1987"/>
-          </w:tcPr>
-          <w:p>
-            <w:pPr>
-              <w:jc w:val="left"/>
-            </w:pPr>
-            <w:r>
-              <w:rPr>
-                <w:rFonts w:ascii="TimeNewRoman" w:hAnsi="TimeNewRoman"/>
-                <w:sz w:val="30"/>
-              </w:rPr>
-              <w:t>77-68=</w:t>
-            </w:r>
-          </w:p>
-        </w:tc>
-        <w:tc>
-          <w:tcPr>
-            <w:tcW w:type="dxa" w:w="1987"/>
-          </w:tcPr>
-          <w:p>
-            <w:pPr>
-              <w:jc w:val="left"/>
-            </w:pPr>
-            <w:r>
-              <w:rPr>
-                <w:rFonts w:ascii="TimeNewRoman" w:hAnsi="TimeNewRoman"/>
-                <w:sz w:val="30"/>
-              </w:rPr>
-              <w:t>15+9=</w:t>
+              <w:t>40-17=</w:t>
             </w:r>
           </w:p>
         </w:tc>

</xml_diff>

<commit_message>
Update master to output generated at 9a8706d
</commit_message>
<xml_diff>
--- a/adc_sbb_within_100.docx
+++ b/adc_sbb_within_100.docx
@@ -11,7 +11,7 @@
           <w:rFonts w:ascii="Arial" w:hAnsi="Arial"/>
           <w:sz w:val="30"/>
         </w:rPr>
-        <w:t>2024-01-09 Tuesday</w:t>
+        <w:t>2024-01-10 Wednesday</w:t>
       </w:r>
     </w:p>
     <w:tbl>
@@ -40,7 +40,7 @@
                 <w:rFonts w:ascii="TimeNewRoman" w:hAnsi="TimeNewRoman"/>
                 <w:sz w:val="30"/>
               </w:rPr>
-              <w:t>54-27=</w:t>
+              <w:t>97-19=</w:t>
             </w:r>
           </w:p>
         </w:tc>
@@ -57,7 +57,7 @@
                 <w:rFonts w:ascii="TimeNewRoman" w:hAnsi="TimeNewRoman"/>
                 <w:sz w:val="30"/>
               </w:rPr>
-              <w:t>75-37=</w:t>
+              <w:t>63-59=</w:t>
             </w:r>
           </w:p>
         </w:tc>
@@ -74,7 +74,7 @@
                 <w:rFonts w:ascii="TimeNewRoman" w:hAnsi="TimeNewRoman"/>
                 <w:sz w:val="30"/>
               </w:rPr>
-              <w:t>94-37=</w:t>
+              <w:t>65+6=</w:t>
             </w:r>
           </w:p>
         </w:tc>
@@ -91,7 +91,7 @@
                 <w:rFonts w:ascii="TimeNewRoman" w:hAnsi="TimeNewRoman"/>
                 <w:sz w:val="30"/>
               </w:rPr>
-              <w:t>19+24=</w:t>
+              <w:t>4+79=</w:t>
             </w:r>
           </w:p>
         </w:tc>
@@ -108,7 +108,7 @@
                 <w:rFonts w:ascii="TimeNewRoman" w:hAnsi="TimeNewRoman"/>
                 <w:sz w:val="30"/>
               </w:rPr>
-              <w:t>90-22=</w:t>
+              <w:t>30-15=</w:t>
             </w:r>
           </w:p>
         </w:tc>
@@ -127,7 +127,7 @@
                 <w:rFonts w:ascii="TimeNewRoman" w:hAnsi="TimeNewRoman"/>
                 <w:sz w:val="30"/>
               </w:rPr>
-              <w:t>47+18=</w:t>
+              <w:t>11-8=</w:t>
             </w:r>
           </w:p>
         </w:tc>
@@ -144,7 +144,7 @@
                 <w:rFonts w:ascii="TimeNewRoman" w:hAnsi="TimeNewRoman"/>
                 <w:sz w:val="30"/>
               </w:rPr>
-              <w:t>58+8=</w:t>
+              <w:t>71-7=</w:t>
             </w:r>
           </w:p>
         </w:tc>
@@ -161,7 +161,7 @@
                 <w:rFonts w:ascii="TimeNewRoman" w:hAnsi="TimeNewRoman"/>
                 <w:sz w:val="30"/>
               </w:rPr>
-              <w:t>55+6=</w:t>
+              <w:t>86-59=</w:t>
             </w:r>
           </w:p>
         </w:tc>
@@ -178,7 +178,7 @@
                 <w:rFonts w:ascii="TimeNewRoman" w:hAnsi="TimeNewRoman"/>
                 <w:sz w:val="30"/>
               </w:rPr>
-              <w:t>33-7=</w:t>
+              <w:t>56-38=</w:t>
             </w:r>
           </w:p>
         </w:tc>
@@ -195,7 +195,7 @@
                 <w:rFonts w:ascii="TimeNewRoman" w:hAnsi="TimeNewRoman"/>
                 <w:sz w:val="30"/>
               </w:rPr>
-              <w:t>75-48=</w:t>
+              <w:t>34+48=</w:t>
             </w:r>
           </w:p>
         </w:tc>
@@ -214,7 +214,7 @@
                 <w:rFonts w:ascii="TimeNewRoman" w:hAnsi="TimeNewRoman"/>
                 <w:sz w:val="30"/>
               </w:rPr>
-              <w:t>49+17=</w:t>
+              <w:t>28+26=</w:t>
             </w:r>
           </w:p>
         </w:tc>
@@ -231,7 +231,7 @@
                 <w:rFonts w:ascii="TimeNewRoman" w:hAnsi="TimeNewRoman"/>
                 <w:sz w:val="30"/>
               </w:rPr>
-              <w:t>8+23=</w:t>
+              <w:t>9+28=</w:t>
             </w:r>
           </w:p>
         </w:tc>
@@ -248,7 +248,7 @@
                 <w:rFonts w:ascii="TimeNewRoman" w:hAnsi="TimeNewRoman"/>
                 <w:sz w:val="30"/>
               </w:rPr>
-              <w:t>62-15=</w:t>
+              <w:t>5+59=</w:t>
             </w:r>
           </w:p>
         </w:tc>
@@ -265,7 +265,7 @@
                 <w:rFonts w:ascii="TimeNewRoman" w:hAnsi="TimeNewRoman"/>
                 <w:sz w:val="30"/>
               </w:rPr>
-              <w:t>51-27=</w:t>
+              <w:t>53-46=</w:t>
             </w:r>
           </w:p>
         </w:tc>
@@ -282,7 +282,7 @@
                 <w:rFonts w:ascii="TimeNewRoman" w:hAnsi="TimeNewRoman"/>
                 <w:sz w:val="30"/>
               </w:rPr>
-              <w:t>49+48=</w:t>
+              <w:t>64-45=</w:t>
             </w:r>
           </w:p>
         </w:tc>
@@ -301,7 +301,7 @@
                 <w:rFonts w:ascii="TimeNewRoman" w:hAnsi="TimeNewRoman"/>
                 <w:sz w:val="30"/>
               </w:rPr>
-              <w:t>91-33=</w:t>
+              <w:t>69+6=</w:t>
             </w:r>
           </w:p>
         </w:tc>
@@ -318,7 +318,7 @@
                 <w:rFonts w:ascii="TimeNewRoman" w:hAnsi="TimeNewRoman"/>
                 <w:sz w:val="30"/>
               </w:rPr>
-              <w:t>69+7=</w:t>
+              <w:t>90-85=</w:t>
             </w:r>
           </w:p>
         </w:tc>
@@ -335,7 +335,7 @@
                 <w:rFonts w:ascii="TimeNewRoman" w:hAnsi="TimeNewRoman"/>
                 <w:sz w:val="30"/>
               </w:rPr>
-              <w:t>45+28=</w:t>
+              <w:t>74-38=</w:t>
             </w:r>
           </w:p>
         </w:tc>
@@ -352,7 +352,7 @@
                 <w:rFonts w:ascii="TimeNewRoman" w:hAnsi="TimeNewRoman"/>
                 <w:sz w:val="30"/>
               </w:rPr>
-              <w:t>70-8=</w:t>
+              <w:t>38+15=</w:t>
             </w:r>
           </w:p>
         </w:tc>
@@ -369,7 +369,7 @@
                 <w:rFonts w:ascii="TimeNewRoman" w:hAnsi="TimeNewRoman"/>
                 <w:sz w:val="30"/>
               </w:rPr>
-              <w:t>86-68=</w:t>
+              <w:t>94-8=</w:t>
             </w:r>
           </w:p>
         </w:tc>
@@ -388,7 +388,7 @@
                 <w:rFonts w:ascii="TimeNewRoman" w:hAnsi="TimeNewRoman"/>
                 <w:sz w:val="30"/>
               </w:rPr>
-              <w:t>66-18=</w:t>
+              <w:t>16+16=</w:t>
             </w:r>
           </w:p>
         </w:tc>
@@ -405,7 +405,7 @@
                 <w:rFonts w:ascii="TimeNewRoman" w:hAnsi="TimeNewRoman"/>
                 <w:sz w:val="30"/>
               </w:rPr>
-              <w:t>9+23=</w:t>
+              <w:t>24+47=</w:t>
             </w:r>
           </w:p>
         </w:tc>
@@ -422,7 +422,7 @@
                 <w:rFonts w:ascii="TimeNewRoman" w:hAnsi="TimeNewRoman"/>
                 <w:sz w:val="30"/>
               </w:rPr>
-              <w:t>95-89=</w:t>
+              <w:t>6+59=</w:t>
             </w:r>
           </w:p>
         </w:tc>
@@ -439,7 +439,7 @@
                 <w:rFonts w:ascii="TimeNewRoman" w:hAnsi="TimeNewRoman"/>
                 <w:sz w:val="30"/>
               </w:rPr>
-              <w:t>81-76=</w:t>
+              <w:t>72-26=</w:t>
             </w:r>
           </w:p>
         </w:tc>
@@ -456,7 +456,7 @@
                 <w:rFonts w:ascii="TimeNewRoman" w:hAnsi="TimeNewRoman"/>
                 <w:sz w:val="30"/>
               </w:rPr>
-              <w:t>40-39=</w:t>
+              <w:t>76+9=</w:t>
             </w:r>
           </w:p>
         </w:tc>
@@ -475,7 +475,7 @@
                 <w:rFonts w:ascii="TimeNewRoman" w:hAnsi="TimeNewRoman"/>
                 <w:sz w:val="30"/>
               </w:rPr>
-              <w:t>37+19=</w:t>
+              <w:t>78+14=</w:t>
             </w:r>
           </w:p>
         </w:tc>
@@ -492,7 +492,7 @@
                 <w:rFonts w:ascii="TimeNewRoman" w:hAnsi="TimeNewRoman"/>
                 <w:sz w:val="30"/>
               </w:rPr>
-              <w:t>6+57=</w:t>
+              <w:t>27+35=</w:t>
             </w:r>
           </w:p>
         </w:tc>
@@ -509,7 +509,7 @@
                 <w:rFonts w:ascii="TimeNewRoman" w:hAnsi="TimeNewRoman"/>
                 <w:sz w:val="30"/>
               </w:rPr>
-              <w:t>73-38=</w:t>
+              <w:t>80-79=</w:t>
             </w:r>
           </w:p>
         </w:tc>
@@ -526,7 +526,7 @@
                 <w:rFonts w:ascii="TimeNewRoman" w:hAnsi="TimeNewRoman"/>
                 <w:sz w:val="30"/>
               </w:rPr>
-              <w:t>61-42=</w:t>
+              <w:t>74+19=</w:t>
             </w:r>
           </w:p>
         </w:tc>
@@ -543,7 +543,7 @@
                 <w:rFonts w:ascii="TimeNewRoman" w:hAnsi="TimeNewRoman"/>
                 <w:sz w:val="30"/>
               </w:rPr>
-              <w:t>71-18=</w:t>
+              <w:t>5+36=</w:t>
             </w:r>
           </w:p>
         </w:tc>
@@ -562,7 +562,7 @@
                 <w:rFonts w:ascii="TimeNewRoman" w:hAnsi="TimeNewRoman"/>
                 <w:sz w:val="30"/>
               </w:rPr>
-              <w:t>61-58=</w:t>
+              <w:t>39+49=</w:t>
             </w:r>
           </w:p>
         </w:tc>
@@ -579,7 +579,7 @@
                 <w:rFonts w:ascii="TimeNewRoman" w:hAnsi="TimeNewRoman"/>
                 <w:sz w:val="30"/>
               </w:rPr>
-              <w:t>72-6=</w:t>
+              <w:t>66-39=</w:t>
             </w:r>
           </w:p>
         </w:tc>
@@ -596,7 +596,7 @@
                 <w:rFonts w:ascii="TimeNewRoman" w:hAnsi="TimeNewRoman"/>
                 <w:sz w:val="30"/>
               </w:rPr>
-              <w:t>66+27=</w:t>
+              <w:t>23-18=</w:t>
             </w:r>
           </w:p>
         </w:tc>
@@ -613,7 +613,7 @@
                 <w:rFonts w:ascii="TimeNewRoman" w:hAnsi="TimeNewRoman"/>
                 <w:sz w:val="30"/>
               </w:rPr>
-              <w:t>26+19=</w:t>
+              <w:t>51-26=</w:t>
             </w:r>
           </w:p>
         </w:tc>
@@ -630,7 +630,7 @@
                 <w:rFonts w:ascii="TimeNewRoman" w:hAnsi="TimeNewRoman"/>
                 <w:sz w:val="30"/>
               </w:rPr>
-              <w:t>81-16=</w:t>
+              <w:t>80-66=</w:t>
             </w:r>
           </w:p>
         </w:tc>
@@ -649,7 +649,7 @@
                 <w:rFonts w:ascii="TimeNewRoman" w:hAnsi="TimeNewRoman"/>
                 <w:sz w:val="30"/>
               </w:rPr>
-              <w:t>87-9=</w:t>
+              <w:t>29+23=</w:t>
             </w:r>
           </w:p>
         </w:tc>
@@ -666,7 +666,7 @@
                 <w:rFonts w:ascii="TimeNewRoman" w:hAnsi="TimeNewRoman"/>
                 <w:sz w:val="30"/>
               </w:rPr>
-              <w:t>94-67=</w:t>
+              <w:t>69+13=</w:t>
             </w:r>
           </w:p>
         </w:tc>
@@ -683,7 +683,7 @@
                 <w:rFonts w:ascii="TimeNewRoman" w:hAnsi="TimeNewRoman"/>
                 <w:sz w:val="30"/>
               </w:rPr>
-              <w:t>7+47=</w:t>
+              <w:t>71-16=</w:t>
             </w:r>
           </w:p>
         </w:tc>
@@ -700,7 +700,7 @@
                 <w:rFonts w:ascii="TimeNewRoman" w:hAnsi="TimeNewRoman"/>
                 <w:sz w:val="30"/>
               </w:rPr>
-              <w:t>73-28=</w:t>
+              <w:t>15+26=</w:t>
             </w:r>
           </w:p>
         </w:tc>
@@ -717,7 +717,7 @@
                 <w:rFonts w:ascii="TimeNewRoman" w:hAnsi="TimeNewRoman"/>
                 <w:sz w:val="30"/>
               </w:rPr>
-              <w:t>8+26=</w:t>
+              <w:t>44+7=</w:t>
             </w:r>
           </w:p>
         </w:tc>
@@ -736,7 +736,7 @@
                 <w:rFonts w:ascii="TimeNewRoman" w:hAnsi="TimeNewRoman"/>
                 <w:sz w:val="30"/>
               </w:rPr>
-              <w:t>18+6=</w:t>
+              <w:t>37+29=</w:t>
             </w:r>
           </w:p>
         </w:tc>
@@ -753,7 +753,7 @@
                 <w:rFonts w:ascii="TimeNewRoman" w:hAnsi="TimeNewRoman"/>
                 <w:sz w:val="30"/>
               </w:rPr>
-              <w:t>8+13=</w:t>
+              <w:t>57+14=</w:t>
             </w:r>
           </w:p>
         </w:tc>
@@ -770,7 +770,7 @@
                 <w:rFonts w:ascii="TimeNewRoman" w:hAnsi="TimeNewRoman"/>
                 <w:sz w:val="30"/>
               </w:rPr>
-              <w:t>8+63=</w:t>
+              <w:t>87+9=</w:t>
             </w:r>
           </w:p>
         </w:tc>
@@ -787,7 +787,7 @@
                 <w:rFonts w:ascii="TimeNewRoman" w:hAnsi="TimeNewRoman"/>
                 <w:sz w:val="30"/>
               </w:rPr>
-              <w:t>27+16=</w:t>
+              <w:t>4+39=</w:t>
             </w:r>
           </w:p>
         </w:tc>
@@ -804,7 +804,7 @@
                 <w:rFonts w:ascii="TimeNewRoman" w:hAnsi="TimeNewRoman"/>
                 <w:sz w:val="30"/>
               </w:rPr>
-              <w:t>81-57=</w:t>
+              <w:t>50-34=</w:t>
             </w:r>
           </w:p>
         </w:tc>
@@ -823,7 +823,7 @@
                 <w:rFonts w:ascii="TimeNewRoman" w:hAnsi="TimeNewRoman"/>
                 <w:sz w:val="30"/>
               </w:rPr>
-              <w:t>20-6=</w:t>
+              <w:t>29+67=</w:t>
             </w:r>
           </w:p>
         </w:tc>
@@ -840,7 +840,7 @@
                 <w:rFonts w:ascii="TimeNewRoman" w:hAnsi="TimeNewRoman"/>
                 <w:sz w:val="30"/>
               </w:rPr>
-              <w:t>17+29=</w:t>
+              <w:t>80-64=</w:t>
             </w:r>
           </w:p>
         </w:tc>
@@ -857,7 +857,7 @@
                 <w:rFonts w:ascii="TimeNewRoman" w:hAnsi="TimeNewRoman"/>
                 <w:sz w:val="30"/>
               </w:rPr>
-              <w:t>58+37=</w:t>
+              <w:t>23+58=</w:t>
             </w:r>
           </w:p>
         </w:tc>
@@ -874,7 +874,7 @@
                 <w:rFonts w:ascii="TimeNewRoman" w:hAnsi="TimeNewRoman"/>
                 <w:sz w:val="30"/>
               </w:rPr>
-              <w:t>16+5=</w:t>
+              <w:t>66+18=</w:t>
             </w:r>
           </w:p>
         </w:tc>
@@ -891,7 +891,7 @@
                 <w:rFonts w:ascii="TimeNewRoman" w:hAnsi="TimeNewRoman"/>
                 <w:sz w:val="30"/>
               </w:rPr>
-              <w:t>17+24=</w:t>
+              <w:t>17+44=</w:t>
             </w:r>
           </w:p>
         </w:tc>
@@ -910,7 +910,7 @@
                 <w:rFonts w:ascii="TimeNewRoman" w:hAnsi="TimeNewRoman"/>
                 <w:sz w:val="30"/>
               </w:rPr>
-              <w:t>16+75=</w:t>
+              <w:t>7+59=</w:t>
             </w:r>
           </w:p>
         </w:tc>
@@ -927,7 +927,7 @@
                 <w:rFonts w:ascii="TimeNewRoman" w:hAnsi="TimeNewRoman"/>
                 <w:sz w:val="30"/>
               </w:rPr>
-              <w:t>18+58=</w:t>
+              <w:t>60-52=</w:t>
             </w:r>
           </w:p>
         </w:tc>
@@ -944,7 +944,7 @@
                 <w:rFonts w:ascii="TimeNewRoman" w:hAnsi="TimeNewRoman"/>
                 <w:sz w:val="30"/>
               </w:rPr>
-              <w:t>94-55=</w:t>
+              <w:t>75-46=</w:t>
             </w:r>
           </w:p>
         </w:tc>
@@ -961,7 +961,7 @@
                 <w:rFonts w:ascii="TimeNewRoman" w:hAnsi="TimeNewRoman"/>
                 <w:sz w:val="30"/>
               </w:rPr>
-              <w:t>39+32=</w:t>
+              <w:t>70-2=</w:t>
             </w:r>
           </w:p>
         </w:tc>
@@ -978,7 +978,7 @@
                 <w:rFonts w:ascii="TimeNewRoman" w:hAnsi="TimeNewRoman"/>
                 <w:sz w:val="30"/>
               </w:rPr>
-              <w:t>91-52=</w:t>
+              <w:t>5+49=</w:t>
             </w:r>
           </w:p>
         </w:tc>
@@ -997,7 +997,7 @@
                 <w:rFonts w:ascii="TimeNewRoman" w:hAnsi="TimeNewRoman"/>
                 <w:sz w:val="30"/>
               </w:rPr>
-              <w:t>93-67=</w:t>
+              <w:t>70-67=</w:t>
             </w:r>
           </w:p>
         </w:tc>
@@ -1014,7 +1014,7 @@
                 <w:rFonts w:ascii="TimeNewRoman" w:hAnsi="TimeNewRoman"/>
                 <w:sz w:val="30"/>
               </w:rPr>
-              <w:t>61-39=</w:t>
+              <w:t>86-39=</w:t>
             </w:r>
           </w:p>
         </w:tc>
@@ -1031,7 +1031,7 @@
                 <w:rFonts w:ascii="TimeNewRoman" w:hAnsi="TimeNewRoman"/>
                 <w:sz w:val="30"/>
               </w:rPr>
-              <w:t>39+7=</w:t>
+              <w:t>39+36=</w:t>
             </w:r>
           </w:p>
         </w:tc>
@@ -1048,7 +1048,7 @@
                 <w:rFonts w:ascii="TimeNewRoman" w:hAnsi="TimeNewRoman"/>
                 <w:sz w:val="30"/>
               </w:rPr>
-              <w:t>60-54=</w:t>
+              <w:t>26+16=</w:t>
             </w:r>
           </w:p>
         </w:tc>
@@ -1065,7 +1065,7 @@
                 <w:rFonts w:ascii="TimeNewRoman" w:hAnsi="TimeNewRoman"/>
                 <w:sz w:val="30"/>
               </w:rPr>
-              <w:t>94-6=</w:t>
+              <w:t>7+28=</w:t>
             </w:r>
           </w:p>
         </w:tc>
@@ -1084,7 +1084,7 @@
                 <w:rFonts w:ascii="TimeNewRoman" w:hAnsi="TimeNewRoman"/>
                 <w:sz w:val="30"/>
               </w:rPr>
-              <w:t>48+45=</w:t>
+              <w:t>23-17=</w:t>
             </w:r>
           </w:p>
         </w:tc>
@@ -1101,7 +1101,7 @@
                 <w:rFonts w:ascii="TimeNewRoman" w:hAnsi="TimeNewRoman"/>
                 <w:sz w:val="30"/>
               </w:rPr>
-              <w:t>20-19=</w:t>
+              <w:t>81-69=</w:t>
             </w:r>
           </w:p>
         </w:tc>
@@ -1118,7 +1118,7 @@
                 <w:rFonts w:ascii="TimeNewRoman" w:hAnsi="TimeNewRoman"/>
                 <w:sz w:val="30"/>
               </w:rPr>
-              <w:t>29+43=</w:t>
+              <w:t>50-32=</w:t>
             </w:r>
           </w:p>
         </w:tc>
@@ -1135,7 +1135,7 @@
                 <w:rFonts w:ascii="TimeNewRoman" w:hAnsi="TimeNewRoman"/>
                 <w:sz w:val="30"/>
               </w:rPr>
-              <w:t>54-9=</w:t>
+              <w:t>87-48=</w:t>
             </w:r>
           </w:p>
         </w:tc>
@@ -1152,7 +1152,7 @@
                 <w:rFonts w:ascii="TimeNewRoman" w:hAnsi="TimeNewRoman"/>
                 <w:sz w:val="30"/>
               </w:rPr>
-              <w:t>86+8=</w:t>
+              <w:t>20-11=</w:t>
             </w:r>
           </w:p>
         </w:tc>
@@ -1171,7 +1171,7 @@
                 <w:rFonts w:ascii="TimeNewRoman" w:hAnsi="TimeNewRoman"/>
                 <w:sz w:val="30"/>
               </w:rPr>
-              <w:t>32-25=</w:t>
+              <w:t>60-36=</w:t>
             </w:r>
           </w:p>
         </w:tc>
@@ -1188,7 +1188,7 @@
                 <w:rFonts w:ascii="TimeNewRoman" w:hAnsi="TimeNewRoman"/>
                 <w:sz w:val="30"/>
               </w:rPr>
-              <w:t>64-17=</w:t>
+              <w:t>60-22=</w:t>
             </w:r>
           </w:p>
         </w:tc>
@@ -1205,7 +1205,7 @@
                 <w:rFonts w:ascii="TimeNewRoman" w:hAnsi="TimeNewRoman"/>
                 <w:sz w:val="30"/>
               </w:rPr>
-              <w:t>53-28=</w:t>
+              <w:t>39+47=</w:t>
             </w:r>
           </w:p>
         </w:tc>
@@ -1222,7 +1222,164 @@
                 <w:rFonts w:ascii="TimeNewRoman" w:hAnsi="TimeNewRoman"/>
                 <w:sz w:val="30"/>
               </w:rPr>
-              <w:t>18+27=</w:t>
+              <w:t>90-86=</w:t>
+            </w:r>
+          </w:p>
+        </w:tc>
+        <w:tc>
+          <w:tcPr>
+            <w:tcW w:type="dxa" w:w="1987"/>
+          </w:tcPr>
+          <w:p>
+            <w:pPr>
+              <w:jc w:val="left"/>
+            </w:pPr>
+            <w:r>
+              <w:rPr>
+                <w:rFonts w:ascii="TimeNewRoman" w:hAnsi="TimeNewRoman"/>
+                <w:sz w:val="30"/>
+              </w:rPr>
+              <w:t>16+36=</w:t>
+            </w:r>
+          </w:p>
+        </w:tc>
+      </w:tr>
+      <w:tr>
+        <w:tc>
+          <w:tcPr>
+            <w:tcW w:type="dxa" w:w="1987"/>
+          </w:tcPr>
+          <w:p>
+            <w:pPr>
+              <w:jc w:val="left"/>
+            </w:pPr>
+            <w:r>
+              <w:rPr>
+                <w:rFonts w:ascii="TimeNewRoman" w:hAnsi="TimeNewRoman"/>
+                <w:sz w:val="30"/>
+              </w:rPr>
+              <w:t>8+49=</w:t>
+            </w:r>
+          </w:p>
+        </w:tc>
+        <w:tc>
+          <w:tcPr>
+            <w:tcW w:type="dxa" w:w="1987"/>
+          </w:tcPr>
+          <w:p>
+            <w:pPr>
+              <w:jc w:val="left"/>
+            </w:pPr>
+            <w:r>
+              <w:rPr>
+                <w:rFonts w:ascii="TimeNewRoman" w:hAnsi="TimeNewRoman"/>
+                <w:sz w:val="30"/>
+              </w:rPr>
+              <w:t>18+57=</w:t>
+            </w:r>
+          </w:p>
+        </w:tc>
+        <w:tc>
+          <w:tcPr>
+            <w:tcW w:type="dxa" w:w="1987"/>
+          </w:tcPr>
+          <w:p>
+            <w:pPr>
+              <w:jc w:val="left"/>
+            </w:pPr>
+            <w:r>
+              <w:rPr>
+                <w:rFonts w:ascii="TimeNewRoman" w:hAnsi="TimeNewRoman"/>
+                <w:sz w:val="30"/>
+              </w:rPr>
+              <w:t>19+3=</w:t>
+            </w:r>
+          </w:p>
+        </w:tc>
+        <w:tc>
+          <w:tcPr>
+            <w:tcW w:type="dxa" w:w="1987"/>
+          </w:tcPr>
+          <w:p>
+            <w:pPr>
+              <w:jc w:val="left"/>
+            </w:pPr>
+            <w:r>
+              <w:rPr>
+                <w:rFonts w:ascii="TimeNewRoman" w:hAnsi="TimeNewRoman"/>
+                <w:sz w:val="30"/>
+              </w:rPr>
+              <w:t>62-18=</w:t>
+            </w:r>
+          </w:p>
+        </w:tc>
+        <w:tc>
+          <w:tcPr>
+            <w:tcW w:type="dxa" w:w="1987"/>
+          </w:tcPr>
+          <w:p>
+            <w:pPr>
+              <w:jc w:val="left"/>
+            </w:pPr>
+            <w:r>
+              <w:rPr>
+                <w:rFonts w:ascii="TimeNewRoman" w:hAnsi="TimeNewRoman"/>
+                <w:sz w:val="30"/>
+              </w:rPr>
+              <w:t>6+6=</w:t>
+            </w:r>
+          </w:p>
+        </w:tc>
+      </w:tr>
+      <w:tr>
+        <w:tc>
+          <w:tcPr>
+            <w:tcW w:type="dxa" w:w="1987"/>
+          </w:tcPr>
+          <w:p>
+            <w:pPr>
+              <w:jc w:val="left"/>
+            </w:pPr>
+            <w:r>
+              <w:rPr>
+                <w:rFonts w:ascii="TimeNewRoman" w:hAnsi="TimeNewRoman"/>
+                <w:sz w:val="30"/>
+              </w:rPr>
+              <w:t>74+19=</w:t>
+            </w:r>
+          </w:p>
+        </w:tc>
+        <w:tc>
+          <w:tcPr>
+            <w:tcW w:type="dxa" w:w="1987"/>
+          </w:tcPr>
+          <w:p>
+            <w:pPr>
+              <w:jc w:val="left"/>
+            </w:pPr>
+            <w:r>
+              <w:rPr>
+                <w:rFonts w:ascii="TimeNewRoman" w:hAnsi="TimeNewRoman"/>
+                <w:sz w:val="30"/>
+              </w:rPr>
+              <w:t>36+38=</w:t>
+            </w:r>
+          </w:p>
+        </w:tc>
+        <w:tc>
+          <w:tcPr>
+            <w:tcW w:type="dxa" w:w="1987"/>
+          </w:tcPr>
+          <w:p>
+            <w:pPr>
+              <w:jc w:val="left"/>
+            </w:pPr>
+            <w:r>
+              <w:rPr>
+                <w:rFonts w:ascii="TimeNewRoman" w:hAnsi="TimeNewRoman"/>
+                <w:sz w:val="30"/>
+              </w:rPr>
+              <w:t>68+7=</w:t>
             </w:r>
           </w:p>
         </w:tc>
@@ -1243,8 +1400,6 @@
             </w:r>
           </w:p>
         </w:tc>
-      </w:tr>
-      <w:tr>
         <w:tc>
           <w:tcPr>
             <w:tcW w:type="dxa" w:w="1987"/>
@@ -1258,75 +1413,7 @@
                 <w:rFonts w:ascii="TimeNewRoman" w:hAnsi="TimeNewRoman"/>
                 <w:sz w:val="30"/>
               </w:rPr>
-              <w:t>9+79=</w:t>
-            </w:r>
-          </w:p>
-        </w:tc>
-        <w:tc>
-          <w:tcPr>
-            <w:tcW w:type="dxa" w:w="1987"/>
-          </w:tcPr>
-          <w:p>
-            <w:pPr>
-              <w:jc w:val="left"/>
-            </w:pPr>
-            <w:r>
-              <w:rPr>
-                <w:rFonts w:ascii="TimeNewRoman" w:hAnsi="TimeNewRoman"/>
-                <w:sz w:val="30"/>
-              </w:rPr>
-              <w:t>5+46=</w:t>
-            </w:r>
-          </w:p>
-        </w:tc>
-        <w:tc>
-          <w:tcPr>
-            <w:tcW w:type="dxa" w:w="1987"/>
-          </w:tcPr>
-          <w:p>
-            <w:pPr>
-              <w:jc w:val="left"/>
-            </w:pPr>
-            <w:r>
-              <w:rPr>
-                <w:rFonts w:ascii="TimeNewRoman" w:hAnsi="TimeNewRoman"/>
-                <w:sz w:val="30"/>
-              </w:rPr>
-              <w:t>86-7=</w:t>
-            </w:r>
-          </w:p>
-        </w:tc>
-        <w:tc>
-          <w:tcPr>
-            <w:tcW w:type="dxa" w:w="1987"/>
-          </w:tcPr>
-          <w:p>
-            <w:pPr>
-              <w:jc w:val="left"/>
-            </w:pPr>
-            <w:r>
-              <w:rPr>
-                <w:rFonts w:ascii="TimeNewRoman" w:hAnsi="TimeNewRoman"/>
-                <w:sz w:val="30"/>
-              </w:rPr>
-              <w:t>3+49=</w:t>
-            </w:r>
-          </w:p>
-        </w:tc>
-        <w:tc>
-          <w:tcPr>
-            <w:tcW w:type="dxa" w:w="1987"/>
-          </w:tcPr>
-          <w:p>
-            <w:pPr>
-              <w:jc w:val="left"/>
-            </w:pPr>
-            <w:r>
-              <w:rPr>
-                <w:rFonts w:ascii="TimeNewRoman" w:hAnsi="TimeNewRoman"/>
-                <w:sz w:val="30"/>
-              </w:rPr>
-              <w:t>90-28=</w:t>
+              <w:t>39+58=</w:t>
             </w:r>
           </w:p>
         </w:tc>
@@ -1345,7 +1432,7 @@
                 <w:rFonts w:ascii="TimeNewRoman" w:hAnsi="TimeNewRoman"/>
                 <w:sz w:val="30"/>
               </w:rPr>
-              <w:t>45+6=</w:t>
+              <w:t>29+34=</w:t>
             </w:r>
           </w:p>
         </w:tc>
@@ -1362,7 +1449,7 @@
                 <w:rFonts w:ascii="TimeNewRoman" w:hAnsi="TimeNewRoman"/>
                 <w:sz w:val="30"/>
               </w:rPr>
-              <w:t>79+18=</w:t>
+              <w:t>19+46=</w:t>
             </w:r>
           </w:p>
         </w:tc>
@@ -1379,7 +1466,7 @@
                 <w:rFonts w:ascii="TimeNewRoman" w:hAnsi="TimeNewRoman"/>
                 <w:sz w:val="30"/>
               </w:rPr>
-              <w:t>28+65=</w:t>
+              <w:t>78-49=</w:t>
             </w:r>
           </w:p>
         </w:tc>
@@ -1396,7 +1483,7 @@
                 <w:rFonts w:ascii="TimeNewRoman" w:hAnsi="TimeNewRoman"/>
                 <w:sz w:val="30"/>
               </w:rPr>
-              <w:t>23+39=</w:t>
+              <w:t>26+65=</w:t>
             </w:r>
           </w:p>
         </w:tc>
@@ -1413,7 +1500,7 @@
                 <w:rFonts w:ascii="TimeNewRoman" w:hAnsi="TimeNewRoman"/>
                 <w:sz w:val="30"/>
               </w:rPr>
-              <w:t>68+19=</w:t>
+              <w:t>65+27=</w:t>
             </w:r>
           </w:p>
         </w:tc>
@@ -1432,7 +1519,7 @@
                 <w:rFonts w:ascii="TimeNewRoman" w:hAnsi="TimeNewRoman"/>
                 <w:sz w:val="30"/>
               </w:rPr>
-              <w:t>64-17=</w:t>
+              <w:t>44+9=</w:t>
             </w:r>
           </w:p>
         </w:tc>
@@ -1449,7 +1536,7 @@
                 <w:rFonts w:ascii="TimeNewRoman" w:hAnsi="TimeNewRoman"/>
                 <w:sz w:val="30"/>
               </w:rPr>
-              <w:t>70-41=</w:t>
+              <w:t>48+4=</w:t>
             </w:r>
           </w:p>
         </w:tc>
@@ -1466,7 +1553,7 @@
                 <w:rFonts w:ascii="TimeNewRoman" w:hAnsi="TimeNewRoman"/>
                 <w:sz w:val="30"/>
               </w:rPr>
-              <w:t>23+48=</w:t>
+              <w:t>5+37=</w:t>
             </w:r>
           </w:p>
         </w:tc>
@@ -1483,7 +1570,7 @@
                 <w:rFonts w:ascii="TimeNewRoman" w:hAnsi="TimeNewRoman"/>
                 <w:sz w:val="30"/>
               </w:rPr>
-              <w:t>70-9=</w:t>
+              <w:t>55-48=</w:t>
             </w:r>
           </w:p>
         </w:tc>
@@ -1500,7 +1587,7 @@
                 <w:rFonts w:ascii="TimeNewRoman" w:hAnsi="TimeNewRoman"/>
                 <w:sz w:val="30"/>
               </w:rPr>
-              <w:t>45-28=</w:t>
+              <w:t>57+29=</w:t>
             </w:r>
           </w:p>
         </w:tc>
@@ -1519,7 +1606,7 @@
                 <w:rFonts w:ascii="TimeNewRoman" w:hAnsi="TimeNewRoman"/>
                 <w:sz w:val="30"/>
               </w:rPr>
-              <w:t>38+55=</w:t>
+              <w:t>19+35=</w:t>
             </w:r>
           </w:p>
         </w:tc>
@@ -1536,7 +1623,7 @@
                 <w:rFonts w:ascii="TimeNewRoman" w:hAnsi="TimeNewRoman"/>
                 <w:sz w:val="30"/>
               </w:rPr>
-              <w:t>56+8=</w:t>
+              <w:t>94-8=</w:t>
             </w:r>
           </w:p>
         </w:tc>
@@ -1553,7 +1640,7 @@
                 <w:rFonts w:ascii="TimeNewRoman" w:hAnsi="TimeNewRoman"/>
                 <w:sz w:val="30"/>
               </w:rPr>
-              <w:t>3+18=</w:t>
+              <w:t>93-86=</w:t>
             </w:r>
           </w:p>
         </w:tc>
@@ -1570,7 +1657,7 @@
                 <w:rFonts w:ascii="TimeNewRoman" w:hAnsi="TimeNewRoman"/>
                 <w:sz w:val="30"/>
               </w:rPr>
-              <w:t>80-58=</w:t>
+              <w:t>55+8=</w:t>
             </w:r>
           </w:p>
         </w:tc>
@@ -1587,7 +1674,7 @@
                 <w:rFonts w:ascii="TimeNewRoman" w:hAnsi="TimeNewRoman"/>
                 <w:sz w:val="30"/>
               </w:rPr>
-              <w:t>92-66=</w:t>
+              <w:t>77-28=</w:t>
             </w:r>
           </w:p>
         </w:tc>
@@ -1606,7 +1693,7 @@
                 <w:rFonts w:ascii="TimeNewRoman" w:hAnsi="TimeNewRoman"/>
                 <w:sz w:val="30"/>
               </w:rPr>
-              <w:t>94-29=</w:t>
+              <w:t>92-28=</w:t>
             </w:r>
           </w:p>
         </w:tc>
@@ -1623,7 +1710,7 @@
                 <w:rFonts w:ascii="TimeNewRoman" w:hAnsi="TimeNewRoman"/>
                 <w:sz w:val="30"/>
               </w:rPr>
-              <w:t>18+15=</w:t>
+              <w:t>8+89=</w:t>
             </w:r>
           </w:p>
         </w:tc>
@@ -1640,7 +1727,7 @@
                 <w:rFonts w:ascii="TimeNewRoman" w:hAnsi="TimeNewRoman"/>
                 <w:sz w:val="30"/>
               </w:rPr>
-              <w:t>5+6=</w:t>
+              <w:t>92-24=</w:t>
             </w:r>
           </w:p>
         </w:tc>
@@ -1657,7 +1744,7 @@
                 <w:rFonts w:ascii="TimeNewRoman" w:hAnsi="TimeNewRoman"/>
                 <w:sz w:val="30"/>
               </w:rPr>
-              <w:t>37+55=</w:t>
+              <w:t>53-16=</w:t>
             </w:r>
           </w:p>
         </w:tc>
@@ -1674,94 +1761,7 @@
                 <w:rFonts w:ascii="TimeNewRoman" w:hAnsi="TimeNewRoman"/>
                 <w:sz w:val="30"/>
               </w:rPr>
-              <w:t>19+2=</w:t>
-            </w:r>
-          </w:p>
-        </w:tc>
-      </w:tr>
-      <w:tr>
-        <w:tc>
-          <w:tcPr>
-            <w:tcW w:type="dxa" w:w="1987"/>
-          </w:tcPr>
-          <w:p>
-            <w:pPr>
-              <w:jc w:val="left"/>
-            </w:pPr>
-            <w:r>
-              <w:rPr>
-                <w:rFonts w:ascii="TimeNewRoman" w:hAnsi="TimeNewRoman"/>
-                <w:sz w:val="30"/>
-              </w:rPr>
-              <w:t>54-48=</w:t>
-            </w:r>
-          </w:p>
-        </w:tc>
-        <w:tc>
-          <w:tcPr>
-            <w:tcW w:type="dxa" w:w="1987"/>
-          </w:tcPr>
-          <w:p>
-            <w:pPr>
-              <w:jc w:val="left"/>
-            </w:pPr>
-            <w:r>
-              <w:rPr>
-                <w:rFonts w:ascii="TimeNewRoman" w:hAnsi="TimeNewRoman"/>
-                <w:sz w:val="30"/>
-              </w:rPr>
-              <w:t>70-57=</w:t>
-            </w:r>
-          </w:p>
-        </w:tc>
-        <w:tc>
-          <w:tcPr>
-            <w:tcW w:type="dxa" w:w="1987"/>
-          </w:tcPr>
-          <w:p>
-            <w:pPr>
-              <w:jc w:val="left"/>
-            </w:pPr>
-            <w:r>
-              <w:rPr>
-                <w:rFonts w:ascii="TimeNewRoman" w:hAnsi="TimeNewRoman"/>
-                <w:sz w:val="30"/>
-              </w:rPr>
-              <w:t>66+16=</w:t>
-            </w:r>
-          </w:p>
-        </w:tc>
-        <w:tc>
-          <w:tcPr>
-            <w:tcW w:type="dxa" w:w="1987"/>
-          </w:tcPr>
-          <w:p>
-            <w:pPr>
-              <w:jc w:val="left"/>
-            </w:pPr>
-            <w:r>
-              <w:rPr>
-                <w:rFonts w:ascii="TimeNewRoman" w:hAnsi="TimeNewRoman"/>
-                <w:sz w:val="30"/>
-              </w:rPr>
-              <w:t>27+34=</w:t>
-            </w:r>
-          </w:p>
-        </w:tc>
-        <w:tc>
-          <w:tcPr>
-            <w:tcW w:type="dxa" w:w="1987"/>
-          </w:tcPr>
-          <w:p>
-            <w:pPr>
-              <w:jc w:val="left"/>
-            </w:pPr>
-            <w:r>
-              <w:rPr>
-                <w:rFonts w:ascii="TimeNewRoman" w:hAnsi="TimeNewRoman"/>
-                <w:sz w:val="30"/>
-              </w:rPr>
-              <w:t>40-17=</w:t>
+              <w:t>57-9=</w:t>
             </w:r>
           </w:p>
         </w:tc>

</xml_diff>

<commit_message>
Update master to output generated at be59800
</commit_message>
<xml_diff>
--- a/adc_sbb_within_100.docx
+++ b/adc_sbb_within_100.docx
@@ -11,7 +11,7 @@
           <w:rFonts w:ascii="Arial" w:hAnsi="Arial"/>
           <w:sz w:val="30"/>
         </w:rPr>
-        <w:t>2024-05-05 Sunday</w:t>
+        <w:t>2024-05-06 Monday</w:t>
       </w:r>
     </w:p>
     <w:tbl>
@@ -40,7 +40,7 @@
                 <w:rFonts w:ascii="TimeNewRoman" w:hAnsi="TimeNewRoman"/>
                 <w:sz w:val="30"/>
               </w:rPr>
-              <w:t>82-58=</w:t>
+              <w:t>18+74=</w:t>
             </w:r>
           </w:p>
         </w:tc>
@@ -57,7 +57,7 @@
                 <w:rFonts w:ascii="TimeNewRoman" w:hAnsi="TimeNewRoman"/>
                 <w:sz w:val="30"/>
               </w:rPr>
-              <w:t>9+42=</w:t>
+              <w:t>73-65=</w:t>
             </w:r>
           </w:p>
         </w:tc>
@@ -74,7 +74,7 @@
                 <w:rFonts w:ascii="TimeNewRoman" w:hAnsi="TimeNewRoman"/>
                 <w:sz w:val="30"/>
               </w:rPr>
-              <w:t>76-47=</w:t>
+              <w:t>41-6=</w:t>
             </w:r>
           </w:p>
         </w:tc>
@@ -91,321 +91,7 @@
                 <w:rFonts w:ascii="TimeNewRoman" w:hAnsi="TimeNewRoman"/>
                 <w:sz w:val="30"/>
               </w:rPr>
-              <w:t>96-69=</w:t>
-            </w:r>
-          </w:p>
-        </w:tc>
-        <w:tc>
-          <w:tcPr>
-            <w:tcW w:type="dxa" w:w="1987"/>
-          </w:tcPr>
-          <w:p>
-            <w:pPr>
-              <w:jc w:val="left"/>
-            </w:pPr>
-            <w:r>
-              <w:rPr>
-                <w:rFonts w:ascii="TimeNewRoman" w:hAnsi="TimeNewRoman"/>
-                <w:sz w:val="30"/>
-              </w:rPr>
-              <w:t>35+29=</w:t>
-            </w:r>
-          </w:p>
-        </w:tc>
-      </w:tr>
-      <w:tr>
-        <w:tc>
-          <w:tcPr>
-            <w:tcW w:type="dxa" w:w="1987"/>
-          </w:tcPr>
-          <w:p>
-            <w:pPr>
-              <w:jc w:val="left"/>
-            </w:pPr>
-            <w:r>
-              <w:rPr>
-                <w:rFonts w:ascii="TimeNewRoman" w:hAnsi="TimeNewRoman"/>
-                <w:sz w:val="30"/>
-              </w:rPr>
-              <w:t>4+18=</w:t>
-            </w:r>
-          </w:p>
-        </w:tc>
-        <w:tc>
-          <w:tcPr>
-            <w:tcW w:type="dxa" w:w="1987"/>
-          </w:tcPr>
-          <w:p>
-            <w:pPr>
-              <w:jc w:val="left"/>
-            </w:pPr>
-            <w:r>
-              <w:rPr>
-                <w:rFonts w:ascii="TimeNewRoman" w:hAnsi="TimeNewRoman"/>
-                <w:sz w:val="30"/>
-              </w:rPr>
-              <w:t>81-56=</w:t>
-            </w:r>
-          </w:p>
-        </w:tc>
-        <w:tc>
-          <w:tcPr>
-            <w:tcW w:type="dxa" w:w="1987"/>
-          </w:tcPr>
-          <w:p>
-            <w:pPr>
-              <w:jc w:val="left"/>
-            </w:pPr>
-            <w:r>
-              <w:rPr>
-                <w:rFonts w:ascii="TimeNewRoman" w:hAnsi="TimeNewRoman"/>
-                <w:sz w:val="30"/>
-              </w:rPr>
-              <w:t>60-55=</w:t>
-            </w:r>
-          </w:p>
-        </w:tc>
-        <w:tc>
-          <w:tcPr>
-            <w:tcW w:type="dxa" w:w="1987"/>
-          </w:tcPr>
-          <w:p>
-            <w:pPr>
-              <w:jc w:val="left"/>
-            </w:pPr>
-            <w:r>
-              <w:rPr>
-                <w:rFonts w:ascii="TimeNewRoman" w:hAnsi="TimeNewRoman"/>
-                <w:sz w:val="30"/>
-              </w:rPr>
-              <w:t>54-15=</w:t>
-            </w:r>
-          </w:p>
-        </w:tc>
-        <w:tc>
-          <w:tcPr>
-            <w:tcW w:type="dxa" w:w="1987"/>
-          </w:tcPr>
-          <w:p>
-            <w:pPr>
-              <w:jc w:val="left"/>
-            </w:pPr>
-            <w:r>
-              <w:rPr>
-                <w:rFonts w:ascii="TimeNewRoman" w:hAnsi="TimeNewRoman"/>
-                <w:sz w:val="30"/>
-              </w:rPr>
-              <w:t>89+9=</w:t>
-            </w:r>
-          </w:p>
-        </w:tc>
-      </w:tr>
-      <w:tr>
-        <w:tc>
-          <w:tcPr>
-            <w:tcW w:type="dxa" w:w="1987"/>
-          </w:tcPr>
-          <w:p>
-            <w:pPr>
-              <w:jc w:val="left"/>
-            </w:pPr>
-            <w:r>
-              <w:rPr>
-                <w:rFonts w:ascii="TimeNewRoman" w:hAnsi="TimeNewRoman"/>
-                <w:sz w:val="30"/>
-              </w:rPr>
-              <w:t>28+63=</w:t>
-            </w:r>
-          </w:p>
-        </w:tc>
-        <w:tc>
-          <w:tcPr>
-            <w:tcW w:type="dxa" w:w="1987"/>
-          </w:tcPr>
-          <w:p>
-            <w:pPr>
-              <w:jc w:val="left"/>
-            </w:pPr>
-            <w:r>
-              <w:rPr>
-                <w:rFonts w:ascii="TimeNewRoman" w:hAnsi="TimeNewRoman"/>
-                <w:sz w:val="30"/>
-              </w:rPr>
-              <w:t>92-37=</w:t>
-            </w:r>
-          </w:p>
-        </w:tc>
-        <w:tc>
-          <w:tcPr>
-            <w:tcW w:type="dxa" w:w="1987"/>
-          </w:tcPr>
-          <w:p>
-            <w:pPr>
-              <w:jc w:val="left"/>
-            </w:pPr>
-            <w:r>
-              <w:rPr>
-                <w:rFonts w:ascii="TimeNewRoman" w:hAnsi="TimeNewRoman"/>
-                <w:sz w:val="30"/>
-              </w:rPr>
-              <w:t>90-87=</w:t>
-            </w:r>
-          </w:p>
-        </w:tc>
-        <w:tc>
-          <w:tcPr>
-            <w:tcW w:type="dxa" w:w="1987"/>
-          </w:tcPr>
-          <w:p>
-            <w:pPr>
-              <w:jc w:val="left"/>
-            </w:pPr>
-            <w:r>
-              <w:rPr>
-                <w:rFonts w:ascii="TimeNewRoman" w:hAnsi="TimeNewRoman"/>
-                <w:sz w:val="30"/>
-              </w:rPr>
-              <w:t>51-34=</w:t>
-            </w:r>
-          </w:p>
-        </w:tc>
-        <w:tc>
-          <w:tcPr>
-            <w:tcW w:type="dxa" w:w="1987"/>
-          </w:tcPr>
-          <w:p>
-            <w:pPr>
-              <w:jc w:val="left"/>
-            </w:pPr>
-            <w:r>
-              <w:rPr>
-                <w:rFonts w:ascii="TimeNewRoman" w:hAnsi="TimeNewRoman"/>
-                <w:sz w:val="30"/>
-              </w:rPr>
-              <w:t>26+55=</w:t>
-            </w:r>
-          </w:p>
-        </w:tc>
-      </w:tr>
-      <w:tr>
-        <w:tc>
-          <w:tcPr>
-            <w:tcW w:type="dxa" w:w="1987"/>
-          </w:tcPr>
-          <w:p>
-            <w:pPr>
-              <w:jc w:val="left"/>
-            </w:pPr>
-            <w:r>
-              <w:rPr>
-                <w:rFonts w:ascii="TimeNewRoman" w:hAnsi="TimeNewRoman"/>
-                <w:sz w:val="30"/>
-              </w:rPr>
-              <w:t>49+33=</w:t>
-            </w:r>
-          </w:p>
-        </w:tc>
-        <w:tc>
-          <w:tcPr>
-            <w:tcW w:type="dxa" w:w="1987"/>
-          </w:tcPr>
-          <w:p>
-            <w:pPr>
-              <w:jc w:val="left"/>
-            </w:pPr>
-            <w:r>
-              <w:rPr>
-                <w:rFonts w:ascii="TimeNewRoman" w:hAnsi="TimeNewRoman"/>
-                <w:sz w:val="30"/>
-              </w:rPr>
-              <w:t>70-48=</w:t>
-            </w:r>
-          </w:p>
-        </w:tc>
-        <w:tc>
-          <w:tcPr>
-            <w:tcW w:type="dxa" w:w="1987"/>
-          </w:tcPr>
-          <w:p>
-            <w:pPr>
-              <w:jc w:val="left"/>
-            </w:pPr>
-            <w:r>
-              <w:rPr>
-                <w:rFonts w:ascii="TimeNewRoman" w:hAnsi="TimeNewRoman"/>
-                <w:sz w:val="30"/>
-              </w:rPr>
-              <w:t>80-4=</w:t>
-            </w:r>
-          </w:p>
-        </w:tc>
-        <w:tc>
-          <w:tcPr>
-            <w:tcW w:type="dxa" w:w="1987"/>
-          </w:tcPr>
-          <w:p>
-            <w:pPr>
-              <w:jc w:val="left"/>
-            </w:pPr>
-            <w:r>
-              <w:rPr>
-                <w:rFonts w:ascii="TimeNewRoman" w:hAnsi="TimeNewRoman"/>
-                <w:sz w:val="30"/>
-              </w:rPr>
-              <w:t>83-8=</w:t>
-            </w:r>
-          </w:p>
-        </w:tc>
-        <w:tc>
-          <w:tcPr>
-            <w:tcW w:type="dxa" w:w="1987"/>
-          </w:tcPr>
-          <w:p>
-            <w:pPr>
-              <w:jc w:val="left"/>
-            </w:pPr>
-            <w:r>
-              <w:rPr>
-                <w:rFonts w:ascii="TimeNewRoman" w:hAnsi="TimeNewRoman"/>
-                <w:sz w:val="30"/>
-              </w:rPr>
-              <w:t>19+63=</w:t>
-            </w:r>
-          </w:p>
-        </w:tc>
-      </w:tr>
-      <w:tr>
-        <w:tc>
-          <w:tcPr>
-            <w:tcW w:type="dxa" w:w="1987"/>
-          </w:tcPr>
-          <w:p>
-            <w:pPr>
-              <w:jc w:val="left"/>
-            </w:pPr>
-            <w:r>
-              <w:rPr>
-                <w:rFonts w:ascii="TimeNewRoman" w:hAnsi="TimeNewRoman"/>
-                <w:sz w:val="30"/>
-              </w:rPr>
-              <w:t>20-3=</w:t>
-            </w:r>
-          </w:p>
-        </w:tc>
-        <w:tc>
-          <w:tcPr>
-            <w:tcW w:type="dxa" w:w="1987"/>
-          </w:tcPr>
-          <w:p>
-            <w:pPr>
-              <w:jc w:val="left"/>
-            </w:pPr>
-            <w:r>
-              <w:rPr>
-                <w:rFonts w:ascii="TimeNewRoman" w:hAnsi="TimeNewRoman"/>
-                <w:sz w:val="30"/>
-              </w:rPr>
-              <w:t>4+68=</w:t>
+              <w:t>48+38=</w:t>
             </w:r>
           </w:p>
         </w:tc>
@@ -426,6 +112,8 @@
             </w:r>
           </w:p>
         </w:tc>
+      </w:tr>
+      <w:tr>
         <w:tc>
           <w:tcPr>
             <w:tcW w:type="dxa" w:w="1987"/>
@@ -439,7 +127,7 @@
                 <w:rFonts w:ascii="TimeNewRoman" w:hAnsi="TimeNewRoman"/>
                 <w:sz w:val="30"/>
               </w:rPr>
-              <w:t>19+19=</w:t>
+              <w:t>89+5=</w:t>
             </w:r>
           </w:p>
         </w:tc>
@@ -456,7 +144,58 @@
                 <w:rFonts w:ascii="TimeNewRoman" w:hAnsi="TimeNewRoman"/>
                 <w:sz w:val="30"/>
               </w:rPr>
-              <w:t>42-24=</w:t>
+              <w:t>48+35=</w:t>
+            </w:r>
+          </w:p>
+        </w:tc>
+        <w:tc>
+          <w:tcPr>
+            <w:tcW w:type="dxa" w:w="1987"/>
+          </w:tcPr>
+          <w:p>
+            <w:pPr>
+              <w:jc w:val="left"/>
+            </w:pPr>
+            <w:r>
+              <w:rPr>
+                <w:rFonts w:ascii="TimeNewRoman" w:hAnsi="TimeNewRoman"/>
+                <w:sz w:val="30"/>
+              </w:rPr>
+              <w:t>72-29=</w:t>
+            </w:r>
+          </w:p>
+        </w:tc>
+        <w:tc>
+          <w:tcPr>
+            <w:tcW w:type="dxa" w:w="1987"/>
+          </w:tcPr>
+          <w:p>
+            <w:pPr>
+              <w:jc w:val="left"/>
+            </w:pPr>
+            <w:r>
+              <w:rPr>
+                <w:rFonts w:ascii="TimeNewRoman" w:hAnsi="TimeNewRoman"/>
+                <w:sz w:val="30"/>
+              </w:rPr>
+              <w:t>71-27=</w:t>
+            </w:r>
+          </w:p>
+        </w:tc>
+        <w:tc>
+          <w:tcPr>
+            <w:tcW w:type="dxa" w:w="1987"/>
+          </w:tcPr>
+          <w:p>
+            <w:pPr>
+              <w:jc w:val="left"/>
+            </w:pPr>
+            <w:r>
+              <w:rPr>
+                <w:rFonts w:ascii="TimeNewRoman" w:hAnsi="TimeNewRoman"/>
+                <w:sz w:val="30"/>
+              </w:rPr>
+              <w:t>60-7=</w:t>
             </w:r>
           </w:p>
         </w:tc>
@@ -475,7 +214,7 @@
                 <w:rFonts w:ascii="TimeNewRoman" w:hAnsi="TimeNewRoman"/>
                 <w:sz w:val="30"/>
               </w:rPr>
-              <w:t>65-28=</w:t>
+              <w:t>7+88=</w:t>
             </w:r>
           </w:p>
         </w:tc>
@@ -492,7 +231,7 @@
                 <w:rFonts w:ascii="TimeNewRoman" w:hAnsi="TimeNewRoman"/>
                 <w:sz w:val="30"/>
               </w:rPr>
-              <w:t>71-59=</w:t>
+              <w:t>50-6=</w:t>
             </w:r>
           </w:p>
         </w:tc>
@@ -509,7 +248,7 @@
                 <w:rFonts w:ascii="TimeNewRoman" w:hAnsi="TimeNewRoman"/>
                 <w:sz w:val="30"/>
               </w:rPr>
-              <w:t>47+47=</w:t>
+              <w:t>71-27=</w:t>
             </w:r>
           </w:p>
         </w:tc>
@@ -526,7 +265,7 @@
                 <w:rFonts w:ascii="TimeNewRoman" w:hAnsi="TimeNewRoman"/>
                 <w:sz w:val="30"/>
               </w:rPr>
-              <w:t>93-64=</w:t>
+              <w:t>90-73=</w:t>
             </w:r>
           </w:p>
         </w:tc>
@@ -543,7 +282,7 @@
                 <w:rFonts w:ascii="TimeNewRoman" w:hAnsi="TimeNewRoman"/>
                 <w:sz w:val="30"/>
               </w:rPr>
-              <w:t>18+16=</w:t>
+              <w:t>61-56=</w:t>
             </w:r>
           </w:p>
         </w:tc>
@@ -562,7 +301,7 @@
                 <w:rFonts w:ascii="TimeNewRoman" w:hAnsi="TimeNewRoman"/>
                 <w:sz w:val="30"/>
               </w:rPr>
-              <w:t>37+58=</w:t>
+              <w:t>61-9=</w:t>
             </w:r>
           </w:p>
         </w:tc>
@@ -579,7 +318,7 @@
                 <w:rFonts w:ascii="TimeNewRoman" w:hAnsi="TimeNewRoman"/>
                 <w:sz w:val="30"/>
               </w:rPr>
-              <w:t>42-35=</w:t>
+              <w:t>21-3=</w:t>
             </w:r>
           </w:p>
         </w:tc>
@@ -596,7 +335,7 @@
                 <w:rFonts w:ascii="TimeNewRoman" w:hAnsi="TimeNewRoman"/>
                 <w:sz w:val="30"/>
               </w:rPr>
-              <w:t>37+8=</w:t>
+              <w:t>57-9=</w:t>
             </w:r>
           </w:p>
         </w:tc>
@@ -613,7 +352,7 @@
                 <w:rFonts w:ascii="TimeNewRoman" w:hAnsi="TimeNewRoman"/>
                 <w:sz w:val="30"/>
               </w:rPr>
-              <w:t>27+57=</w:t>
+              <w:t>71-68=</w:t>
             </w:r>
           </w:p>
         </w:tc>
@@ -630,7 +369,7 @@
                 <w:rFonts w:ascii="TimeNewRoman" w:hAnsi="TimeNewRoman"/>
                 <w:sz w:val="30"/>
               </w:rPr>
-              <w:t>6+69=</w:t>
+              <w:t>32-8=</w:t>
             </w:r>
           </w:p>
         </w:tc>
@@ -649,7 +388,7 @@
                 <w:rFonts w:ascii="TimeNewRoman" w:hAnsi="TimeNewRoman"/>
                 <w:sz w:val="30"/>
               </w:rPr>
-              <w:t>5+79=</w:t>
+              <w:t>16+45=</w:t>
             </w:r>
           </w:p>
         </w:tc>
@@ -666,7 +405,7 @@
                 <w:rFonts w:ascii="TimeNewRoman" w:hAnsi="TimeNewRoman"/>
                 <w:sz w:val="30"/>
               </w:rPr>
-              <w:t>79+6=</w:t>
+              <w:t>56-38=</w:t>
             </w:r>
           </w:p>
         </w:tc>
@@ -683,7 +422,7 @@
                 <w:rFonts w:ascii="TimeNewRoman" w:hAnsi="TimeNewRoman"/>
                 <w:sz w:val="30"/>
               </w:rPr>
-              <w:t>91-42=</w:t>
+              <w:t>82-53=</w:t>
             </w:r>
           </w:p>
         </w:tc>
@@ -700,7 +439,7 @@
                 <w:rFonts w:ascii="TimeNewRoman" w:hAnsi="TimeNewRoman"/>
                 <w:sz w:val="30"/>
               </w:rPr>
-              <w:t>91-45=</w:t>
+              <w:t>53+9=</w:t>
             </w:r>
           </w:p>
         </w:tc>
@@ -717,7 +456,7 @@
                 <w:rFonts w:ascii="TimeNewRoman" w:hAnsi="TimeNewRoman"/>
                 <w:sz w:val="30"/>
               </w:rPr>
-              <w:t>62-6=</w:t>
+              <w:t>9+15=</w:t>
             </w:r>
           </w:p>
         </w:tc>
@@ -736,7 +475,7 @@
                 <w:rFonts w:ascii="TimeNewRoman" w:hAnsi="TimeNewRoman"/>
                 <w:sz w:val="30"/>
               </w:rPr>
-              <w:t>73-55=</w:t>
+              <w:t>63-59=</w:t>
             </w:r>
           </w:p>
         </w:tc>
@@ -753,7 +492,7 @@
                 <w:rFonts w:ascii="TimeNewRoman" w:hAnsi="TimeNewRoman"/>
                 <w:sz w:val="30"/>
               </w:rPr>
-              <w:t>32-25=</w:t>
+              <w:t>66-47=</w:t>
             </w:r>
           </w:p>
         </w:tc>
@@ -770,7 +509,7 @@
                 <w:rFonts w:ascii="TimeNewRoman" w:hAnsi="TimeNewRoman"/>
                 <w:sz w:val="30"/>
               </w:rPr>
-              <w:t>70-41=</w:t>
+              <w:t>27+64=</w:t>
             </w:r>
           </w:p>
         </w:tc>
@@ -787,7 +526,7 @@
                 <w:rFonts w:ascii="TimeNewRoman" w:hAnsi="TimeNewRoman"/>
                 <w:sz w:val="30"/>
               </w:rPr>
-              <w:t>29+6=</w:t>
+              <w:t>63-34=</w:t>
             </w:r>
           </w:p>
         </w:tc>
@@ -804,7 +543,7 @@
                 <w:rFonts w:ascii="TimeNewRoman" w:hAnsi="TimeNewRoman"/>
                 <w:sz w:val="30"/>
               </w:rPr>
-              <w:t>24+39=</w:t>
+              <w:t>90-25=</w:t>
             </w:r>
           </w:p>
         </w:tc>
@@ -823,7 +562,7 @@
                 <w:rFonts w:ascii="TimeNewRoman" w:hAnsi="TimeNewRoman"/>
                 <w:sz w:val="30"/>
               </w:rPr>
-              <w:t>28+18=</w:t>
+              <w:t>38+58=</w:t>
             </w:r>
           </w:p>
         </w:tc>
@@ -840,7 +579,7 @@
                 <w:rFonts w:ascii="TimeNewRoman" w:hAnsi="TimeNewRoman"/>
                 <w:sz w:val="30"/>
               </w:rPr>
-              <w:t>65-8=</w:t>
+              <w:t>14+29=</w:t>
             </w:r>
           </w:p>
         </w:tc>
@@ -857,7 +596,7 @@
                 <w:rFonts w:ascii="TimeNewRoman" w:hAnsi="TimeNewRoman"/>
                 <w:sz w:val="30"/>
               </w:rPr>
-              <w:t>47+46=</w:t>
+              <w:t>39+29=</w:t>
             </w:r>
           </w:p>
         </w:tc>
@@ -874,7 +613,7 @@
                 <w:rFonts w:ascii="TimeNewRoman" w:hAnsi="TimeNewRoman"/>
                 <w:sz w:val="30"/>
               </w:rPr>
-              <w:t>39+53=</w:t>
+              <w:t>33-7=</w:t>
             </w:r>
           </w:p>
         </w:tc>
@@ -891,7 +630,7 @@
                 <w:rFonts w:ascii="TimeNewRoman" w:hAnsi="TimeNewRoman"/>
                 <w:sz w:val="30"/>
               </w:rPr>
-              <w:t>8+57=</w:t>
+              <w:t>39+56=</w:t>
             </w:r>
           </w:p>
         </w:tc>
@@ -910,7 +649,7 @@
                 <w:rFonts w:ascii="TimeNewRoman" w:hAnsi="TimeNewRoman"/>
                 <w:sz w:val="30"/>
               </w:rPr>
-              <w:t>25+26=</w:t>
+              <w:t>91-55=</w:t>
             </w:r>
           </w:p>
         </w:tc>
@@ -927,7 +666,7 @@
                 <w:rFonts w:ascii="TimeNewRoman" w:hAnsi="TimeNewRoman"/>
                 <w:sz w:val="30"/>
               </w:rPr>
-              <w:t>53+38=</w:t>
+              <w:t>86-58=</w:t>
             </w:r>
           </w:p>
         </w:tc>
@@ -944,7 +683,7 @@
                 <w:rFonts w:ascii="TimeNewRoman" w:hAnsi="TimeNewRoman"/>
                 <w:sz w:val="30"/>
               </w:rPr>
-              <w:t>13+39=</w:t>
+              <w:t>8+89=</w:t>
             </w:r>
           </w:p>
         </w:tc>
@@ -961,7 +700,7 @@
                 <w:rFonts w:ascii="TimeNewRoman" w:hAnsi="TimeNewRoman"/>
                 <w:sz w:val="30"/>
               </w:rPr>
-              <w:t>44-39=</w:t>
+              <w:t>56+37=</w:t>
             </w:r>
           </w:p>
         </w:tc>
@@ -978,7 +717,7 @@
                 <w:rFonts w:ascii="TimeNewRoman" w:hAnsi="TimeNewRoman"/>
                 <w:sz w:val="30"/>
               </w:rPr>
-              <w:t>52-16=</w:t>
+              <w:t>45+28=</w:t>
             </w:r>
           </w:p>
         </w:tc>
@@ -997,7 +736,7 @@
                 <w:rFonts w:ascii="TimeNewRoman" w:hAnsi="TimeNewRoman"/>
                 <w:sz w:val="30"/>
               </w:rPr>
-              <w:t>35+9=</w:t>
+              <w:t>59+28=</w:t>
             </w:r>
           </w:p>
         </w:tc>
@@ -1014,7 +753,7 @@
                 <w:rFonts w:ascii="TimeNewRoman" w:hAnsi="TimeNewRoman"/>
                 <w:sz w:val="30"/>
               </w:rPr>
-              <w:t>69+13=</w:t>
+              <w:t>34-5=</w:t>
             </w:r>
           </w:p>
         </w:tc>
@@ -1031,7 +770,7 @@
                 <w:rFonts w:ascii="TimeNewRoman" w:hAnsi="TimeNewRoman"/>
                 <w:sz w:val="30"/>
               </w:rPr>
-              <w:t>51-17=</w:t>
+              <w:t>55+9=</w:t>
             </w:r>
           </w:p>
         </w:tc>
@@ -1048,7 +787,7 @@
                 <w:rFonts w:ascii="TimeNewRoman" w:hAnsi="TimeNewRoman"/>
                 <w:sz w:val="30"/>
               </w:rPr>
-              <w:t>77-38=</w:t>
+              <w:t>7+78=</w:t>
             </w:r>
           </w:p>
         </w:tc>
@@ -1065,7 +804,7 @@
                 <w:rFonts w:ascii="TimeNewRoman" w:hAnsi="TimeNewRoman"/>
                 <w:sz w:val="30"/>
               </w:rPr>
-              <w:t>83-4=</w:t>
+              <w:t>10-8=</w:t>
             </w:r>
           </w:p>
         </w:tc>
@@ -1084,7 +823,7 @@
                 <w:rFonts w:ascii="TimeNewRoman" w:hAnsi="TimeNewRoman"/>
                 <w:sz w:val="30"/>
               </w:rPr>
-              <w:t>85-27=</w:t>
+              <w:t>10-8=</w:t>
             </w:r>
           </w:p>
         </w:tc>
@@ -1101,7 +840,7 @@
                 <w:rFonts w:ascii="TimeNewRoman" w:hAnsi="TimeNewRoman"/>
                 <w:sz w:val="30"/>
               </w:rPr>
-              <w:t>11-6=</w:t>
+              <w:t>36+37=</w:t>
             </w:r>
           </w:p>
         </w:tc>
@@ -1118,7 +857,7 @@
                 <w:rFonts w:ascii="TimeNewRoman" w:hAnsi="TimeNewRoman"/>
                 <w:sz w:val="30"/>
               </w:rPr>
-              <w:t>15+16=</w:t>
+              <w:t>71-17=</w:t>
             </w:r>
           </w:p>
         </w:tc>
@@ -1135,7 +874,7 @@
                 <w:rFonts w:ascii="TimeNewRoman" w:hAnsi="TimeNewRoman"/>
                 <w:sz w:val="30"/>
               </w:rPr>
-              <w:t>33+58=</w:t>
+              <w:t>54+38=</w:t>
             </w:r>
           </w:p>
         </w:tc>
@@ -1152,7 +891,7 @@
                 <w:rFonts w:ascii="TimeNewRoman" w:hAnsi="TimeNewRoman"/>
                 <w:sz w:val="30"/>
               </w:rPr>
-              <w:t>37+46=</w:t>
+              <w:t>40-37=</w:t>
             </w:r>
           </w:p>
         </w:tc>
@@ -1171,7 +910,7 @@
                 <w:rFonts w:ascii="TimeNewRoman" w:hAnsi="TimeNewRoman"/>
                 <w:sz w:val="30"/>
               </w:rPr>
-              <w:t>83-5=</w:t>
+              <w:t>44-8=</w:t>
             </w:r>
           </w:p>
         </w:tc>
@@ -1188,7 +927,7 @@
                 <w:rFonts w:ascii="TimeNewRoman" w:hAnsi="TimeNewRoman"/>
                 <w:sz w:val="30"/>
               </w:rPr>
-              <w:t>30-13=</w:t>
+              <w:t>16+59=</w:t>
             </w:r>
           </w:p>
         </w:tc>
@@ -1205,7 +944,7 @@
                 <w:rFonts w:ascii="TimeNewRoman" w:hAnsi="TimeNewRoman"/>
                 <w:sz w:val="30"/>
               </w:rPr>
-              <w:t>51-6=</w:t>
+              <w:t>48+44=</w:t>
             </w:r>
           </w:p>
         </w:tc>
@@ -1222,7 +961,7 @@
                 <w:rFonts w:ascii="TimeNewRoman" w:hAnsi="TimeNewRoman"/>
                 <w:sz w:val="30"/>
               </w:rPr>
-              <w:t>16+5=</w:t>
+              <w:t>3+78=</w:t>
             </w:r>
           </w:p>
         </w:tc>
@@ -1239,7 +978,7 @@
                 <w:rFonts w:ascii="TimeNewRoman" w:hAnsi="TimeNewRoman"/>
                 <w:sz w:val="30"/>
               </w:rPr>
-              <w:t>59+35=</w:t>
+              <w:t>56-7=</w:t>
             </w:r>
           </w:p>
         </w:tc>
@@ -1258,7 +997,7 @@
                 <w:rFonts w:ascii="TimeNewRoman" w:hAnsi="TimeNewRoman"/>
                 <w:sz w:val="30"/>
               </w:rPr>
-              <w:t>4+57=</w:t>
+              <w:t>94-48=</w:t>
             </w:r>
           </w:p>
         </w:tc>
@@ -1275,7 +1014,7 @@
                 <w:rFonts w:ascii="TimeNewRoman" w:hAnsi="TimeNewRoman"/>
                 <w:sz w:val="30"/>
               </w:rPr>
-              <w:t>52-39=</w:t>
+              <w:t>17+68=</w:t>
             </w:r>
           </w:p>
         </w:tc>
@@ -1292,7 +1031,7 @@
                 <w:rFonts w:ascii="TimeNewRoman" w:hAnsi="TimeNewRoman"/>
                 <w:sz w:val="30"/>
               </w:rPr>
-              <w:t>2+59=</w:t>
+              <w:t>48+27=</w:t>
             </w:r>
           </w:p>
         </w:tc>
@@ -1309,7 +1048,7 @@
                 <w:rFonts w:ascii="TimeNewRoman" w:hAnsi="TimeNewRoman"/>
                 <w:sz w:val="30"/>
               </w:rPr>
-              <w:t>44-29=</w:t>
+              <w:t>91-58=</w:t>
             </w:r>
           </w:p>
         </w:tc>
@@ -1326,7 +1065,7 @@
                 <w:rFonts w:ascii="TimeNewRoman" w:hAnsi="TimeNewRoman"/>
                 <w:sz w:val="30"/>
               </w:rPr>
-              <w:t>91-19=</w:t>
+              <w:t>91-72=</w:t>
             </w:r>
           </w:p>
         </w:tc>
@@ -1345,7 +1084,7 @@
                 <w:rFonts w:ascii="TimeNewRoman" w:hAnsi="TimeNewRoman"/>
                 <w:sz w:val="30"/>
               </w:rPr>
-              <w:t>38-9=</w:t>
+              <w:t>80-47=</w:t>
             </w:r>
           </w:p>
         </w:tc>
@@ -1362,7 +1101,7 @@
                 <w:rFonts w:ascii="TimeNewRoman" w:hAnsi="TimeNewRoman"/>
                 <w:sz w:val="30"/>
               </w:rPr>
-              <w:t>86+8=</w:t>
+              <w:t>31-4=</w:t>
             </w:r>
           </w:p>
         </w:tc>
@@ -1379,7 +1118,7 @@
                 <w:rFonts w:ascii="TimeNewRoman" w:hAnsi="TimeNewRoman"/>
                 <w:sz w:val="30"/>
               </w:rPr>
-              <w:t>29+33=</w:t>
+              <w:t>48-19=</w:t>
             </w:r>
           </w:p>
         </w:tc>
@@ -1396,7 +1135,7 @@
                 <w:rFonts w:ascii="TimeNewRoman" w:hAnsi="TimeNewRoman"/>
                 <w:sz w:val="30"/>
               </w:rPr>
-              <w:t>16+67=</w:t>
+              <w:t>18+5=</w:t>
             </w:r>
           </w:p>
         </w:tc>
@@ -1413,7 +1152,7 @@
                 <w:rFonts w:ascii="TimeNewRoman" w:hAnsi="TimeNewRoman"/>
                 <w:sz w:val="30"/>
               </w:rPr>
-              <w:t>90-61=</w:t>
+              <w:t>61-32=</w:t>
             </w:r>
           </w:p>
         </w:tc>
@@ -1432,7 +1171,7 @@
                 <w:rFonts w:ascii="TimeNewRoman" w:hAnsi="TimeNewRoman"/>
                 <w:sz w:val="30"/>
               </w:rPr>
-              <w:t>48+48=</w:t>
+              <w:t>77+19=</w:t>
             </w:r>
           </w:p>
         </w:tc>
@@ -1449,7 +1188,7 @@
                 <w:rFonts w:ascii="TimeNewRoman" w:hAnsi="TimeNewRoman"/>
                 <w:sz w:val="30"/>
               </w:rPr>
-              <w:t>8+49=</w:t>
+              <w:t>29+23=</w:t>
             </w:r>
           </w:p>
         </w:tc>
@@ -1466,7 +1205,7 @@
                 <w:rFonts w:ascii="TimeNewRoman" w:hAnsi="TimeNewRoman"/>
                 <w:sz w:val="30"/>
               </w:rPr>
-              <w:t>46+6=</w:t>
+              <w:t>14+17=</w:t>
             </w:r>
           </w:p>
         </w:tc>
@@ -1483,7 +1222,7 @@
                 <w:rFonts w:ascii="TimeNewRoman" w:hAnsi="TimeNewRoman"/>
                 <w:sz w:val="30"/>
               </w:rPr>
-              <w:t>5+49=</w:t>
+              <w:t>7+8=</w:t>
             </w:r>
           </w:p>
         </w:tc>
@@ -1500,7 +1239,7 @@
                 <w:rFonts w:ascii="TimeNewRoman" w:hAnsi="TimeNewRoman"/>
                 <w:sz w:val="30"/>
               </w:rPr>
-              <w:t>76-49=</w:t>
+              <w:t>15+27=</w:t>
             </w:r>
           </w:p>
         </w:tc>
@@ -1519,7 +1258,7 @@
                 <w:rFonts w:ascii="TimeNewRoman" w:hAnsi="TimeNewRoman"/>
                 <w:sz w:val="30"/>
               </w:rPr>
-              <w:t>45-9=</w:t>
+              <w:t>47+4=</w:t>
             </w:r>
           </w:p>
         </w:tc>
@@ -1536,7 +1275,7 @@
                 <w:rFonts w:ascii="TimeNewRoman" w:hAnsi="TimeNewRoman"/>
                 <w:sz w:val="30"/>
               </w:rPr>
-              <w:t>42-7=</w:t>
+              <w:t>73-47=</w:t>
             </w:r>
           </w:p>
         </w:tc>
@@ -1553,7 +1292,7 @@
                 <w:rFonts w:ascii="TimeNewRoman" w:hAnsi="TimeNewRoman"/>
                 <w:sz w:val="30"/>
               </w:rPr>
-              <w:t>49+22=</w:t>
+              <w:t>61-47=</w:t>
             </w:r>
           </w:p>
         </w:tc>
@@ -1570,7 +1309,7 @@
                 <w:rFonts w:ascii="TimeNewRoman" w:hAnsi="TimeNewRoman"/>
                 <w:sz w:val="30"/>
               </w:rPr>
-              <w:t>58+18=</w:t>
+              <w:t>57-48=</w:t>
             </w:r>
           </w:p>
         </w:tc>
@@ -1587,7 +1326,7 @@
                 <w:rFonts w:ascii="TimeNewRoman" w:hAnsi="TimeNewRoman"/>
                 <w:sz w:val="30"/>
               </w:rPr>
-              <w:t>90-21=</w:t>
+              <w:t>6+57=</w:t>
             </w:r>
           </w:p>
         </w:tc>
@@ -1606,7 +1345,7 @@
                 <w:rFonts w:ascii="TimeNewRoman" w:hAnsi="TimeNewRoman"/>
                 <w:sz w:val="30"/>
               </w:rPr>
-              <w:t>26-17=</w:t>
+              <w:t>45+36=</w:t>
             </w:r>
           </w:p>
         </w:tc>
@@ -1623,7 +1362,7 @@
                 <w:rFonts w:ascii="TimeNewRoman" w:hAnsi="TimeNewRoman"/>
                 <w:sz w:val="30"/>
               </w:rPr>
-              <w:t>49+7=</w:t>
+              <w:t>69+9=</w:t>
             </w:r>
           </w:p>
         </w:tc>
@@ -1640,7 +1379,7 @@
                 <w:rFonts w:ascii="TimeNewRoman" w:hAnsi="TimeNewRoman"/>
                 <w:sz w:val="30"/>
               </w:rPr>
-              <w:t>48+48=</w:t>
+              <w:t>77+17=</w:t>
             </w:r>
           </w:p>
         </w:tc>
@@ -1657,7 +1396,7 @@
                 <w:rFonts w:ascii="TimeNewRoman" w:hAnsi="TimeNewRoman"/>
                 <w:sz w:val="30"/>
               </w:rPr>
-              <w:t>63-7=</w:t>
+              <w:t>13+8=</w:t>
             </w:r>
           </w:p>
         </w:tc>
@@ -1674,7 +1413,7 @@
                 <w:rFonts w:ascii="TimeNewRoman" w:hAnsi="TimeNewRoman"/>
                 <w:sz w:val="30"/>
               </w:rPr>
-              <w:t>6+45=</w:t>
+              <w:t>8+34=</w:t>
             </w:r>
           </w:p>
         </w:tc>
@@ -1693,7 +1432,7 @@
                 <w:rFonts w:ascii="TimeNewRoman" w:hAnsi="TimeNewRoman"/>
                 <w:sz w:val="30"/>
               </w:rPr>
-              <w:t>79+7=</w:t>
+              <w:t>36+5=</w:t>
             </w:r>
           </w:p>
         </w:tc>
@@ -1710,7 +1449,7 @@
                 <w:rFonts w:ascii="TimeNewRoman" w:hAnsi="TimeNewRoman"/>
                 <w:sz w:val="30"/>
               </w:rPr>
-              <w:t>4+8=</w:t>
+              <w:t>26+7=</w:t>
             </w:r>
           </w:p>
         </w:tc>
@@ -1727,7 +1466,7 @@
                 <w:rFonts w:ascii="TimeNewRoman" w:hAnsi="TimeNewRoman"/>
                 <w:sz w:val="30"/>
               </w:rPr>
-              <w:t>82-28=</w:t>
+              <w:t>3+78=</w:t>
             </w:r>
           </w:p>
         </w:tc>
@@ -1744,7 +1483,7 @@
                 <w:rFonts w:ascii="TimeNewRoman" w:hAnsi="TimeNewRoman"/>
                 <w:sz w:val="30"/>
               </w:rPr>
-              <w:t>67+17=</w:t>
+              <w:t>9+55=</w:t>
             </w:r>
           </w:p>
         </w:tc>
@@ -1761,7 +1500,268 @@
                 <w:rFonts w:ascii="TimeNewRoman" w:hAnsi="TimeNewRoman"/>
                 <w:sz w:val="30"/>
               </w:rPr>
-              <w:t>67+5=</w:t>
+              <w:t>17+18=</w:t>
+            </w:r>
+          </w:p>
+        </w:tc>
+      </w:tr>
+      <w:tr>
+        <w:tc>
+          <w:tcPr>
+            <w:tcW w:type="dxa" w:w="1987"/>
+          </w:tcPr>
+          <w:p>
+            <w:pPr>
+              <w:jc w:val="left"/>
+            </w:pPr>
+            <w:r>
+              <w:rPr>
+                <w:rFonts w:ascii="TimeNewRoman" w:hAnsi="TimeNewRoman"/>
+                <w:sz w:val="30"/>
+              </w:rPr>
+              <w:t>41-9=</w:t>
+            </w:r>
+          </w:p>
+        </w:tc>
+        <w:tc>
+          <w:tcPr>
+            <w:tcW w:type="dxa" w:w="1987"/>
+          </w:tcPr>
+          <w:p>
+            <w:pPr>
+              <w:jc w:val="left"/>
+            </w:pPr>
+            <w:r>
+              <w:rPr>
+                <w:rFonts w:ascii="TimeNewRoman" w:hAnsi="TimeNewRoman"/>
+                <w:sz w:val="30"/>
+              </w:rPr>
+              <w:t>27+34=</w:t>
+            </w:r>
+          </w:p>
+        </w:tc>
+        <w:tc>
+          <w:tcPr>
+            <w:tcW w:type="dxa" w:w="1987"/>
+          </w:tcPr>
+          <w:p>
+            <w:pPr>
+              <w:jc w:val="left"/>
+            </w:pPr>
+            <w:r>
+              <w:rPr>
+                <w:rFonts w:ascii="TimeNewRoman" w:hAnsi="TimeNewRoman"/>
+                <w:sz w:val="30"/>
+              </w:rPr>
+              <w:t>41-27=</w:t>
+            </w:r>
+          </w:p>
+        </w:tc>
+        <w:tc>
+          <w:tcPr>
+            <w:tcW w:type="dxa" w:w="1987"/>
+          </w:tcPr>
+          <w:p>
+            <w:pPr>
+              <w:jc w:val="left"/>
+            </w:pPr>
+            <w:r>
+              <w:rPr>
+                <w:rFonts w:ascii="TimeNewRoman" w:hAnsi="TimeNewRoman"/>
+                <w:sz w:val="30"/>
+              </w:rPr>
+              <w:t>61-18=</w:t>
+            </w:r>
+          </w:p>
+        </w:tc>
+        <w:tc>
+          <w:tcPr>
+            <w:tcW w:type="dxa" w:w="1987"/>
+          </w:tcPr>
+          <w:p>
+            <w:pPr>
+              <w:jc w:val="left"/>
+            </w:pPr>
+            <w:r>
+              <w:rPr>
+                <w:rFonts w:ascii="TimeNewRoman" w:hAnsi="TimeNewRoman"/>
+                <w:sz w:val="30"/>
+              </w:rPr>
+              <w:t>65-58=</w:t>
+            </w:r>
+          </w:p>
+        </w:tc>
+      </w:tr>
+      <w:tr>
+        <w:tc>
+          <w:tcPr>
+            <w:tcW w:type="dxa" w:w="1987"/>
+          </w:tcPr>
+          <w:p>
+            <w:pPr>
+              <w:jc w:val="left"/>
+            </w:pPr>
+            <w:r>
+              <w:rPr>
+                <w:rFonts w:ascii="TimeNewRoman" w:hAnsi="TimeNewRoman"/>
+                <w:sz w:val="30"/>
+              </w:rPr>
+              <w:t>37+4=</w:t>
+            </w:r>
+          </w:p>
+        </w:tc>
+        <w:tc>
+          <w:tcPr>
+            <w:tcW w:type="dxa" w:w="1987"/>
+          </w:tcPr>
+          <w:p>
+            <w:pPr>
+              <w:jc w:val="left"/>
+            </w:pPr>
+            <w:r>
+              <w:rPr>
+                <w:rFonts w:ascii="TimeNewRoman" w:hAnsi="TimeNewRoman"/>
+                <w:sz w:val="30"/>
+              </w:rPr>
+              <w:t>71-19=</w:t>
+            </w:r>
+          </w:p>
+        </w:tc>
+        <w:tc>
+          <w:tcPr>
+            <w:tcW w:type="dxa" w:w="1987"/>
+          </w:tcPr>
+          <w:p>
+            <w:pPr>
+              <w:jc w:val="left"/>
+            </w:pPr>
+            <w:r>
+              <w:rPr>
+                <w:rFonts w:ascii="TimeNewRoman" w:hAnsi="TimeNewRoman"/>
+                <w:sz w:val="30"/>
+              </w:rPr>
+              <w:t>29+67=</w:t>
+            </w:r>
+          </w:p>
+        </w:tc>
+        <w:tc>
+          <w:tcPr>
+            <w:tcW w:type="dxa" w:w="1987"/>
+          </w:tcPr>
+          <w:p>
+            <w:pPr>
+              <w:jc w:val="left"/>
+            </w:pPr>
+            <w:r>
+              <w:rPr>
+                <w:rFonts w:ascii="TimeNewRoman" w:hAnsi="TimeNewRoman"/>
+                <w:sz w:val="30"/>
+              </w:rPr>
+              <w:t>5+58=</w:t>
+            </w:r>
+          </w:p>
+        </w:tc>
+        <w:tc>
+          <w:tcPr>
+            <w:tcW w:type="dxa" w:w="1987"/>
+          </w:tcPr>
+          <w:p>
+            <w:pPr>
+              <w:jc w:val="left"/>
+            </w:pPr>
+            <w:r>
+              <w:rPr>
+                <w:rFonts w:ascii="TimeNewRoman" w:hAnsi="TimeNewRoman"/>
+                <w:sz w:val="30"/>
+              </w:rPr>
+              <w:t>58-9=</w:t>
+            </w:r>
+          </w:p>
+        </w:tc>
+      </w:tr>
+      <w:tr>
+        <w:tc>
+          <w:tcPr>
+            <w:tcW w:type="dxa" w:w="1987"/>
+          </w:tcPr>
+          <w:p>
+            <w:pPr>
+              <w:jc w:val="left"/>
+            </w:pPr>
+            <w:r>
+              <w:rPr>
+                <w:rFonts w:ascii="TimeNewRoman" w:hAnsi="TimeNewRoman"/>
+                <w:sz w:val="30"/>
+              </w:rPr>
+              <w:t>27+56=</w:t>
+            </w:r>
+          </w:p>
+        </w:tc>
+        <w:tc>
+          <w:tcPr>
+            <w:tcW w:type="dxa" w:w="1987"/>
+          </w:tcPr>
+          <w:p>
+            <w:pPr>
+              <w:jc w:val="left"/>
+            </w:pPr>
+            <w:r>
+              <w:rPr>
+                <w:rFonts w:ascii="TimeNewRoman" w:hAnsi="TimeNewRoman"/>
+                <w:sz w:val="30"/>
+              </w:rPr>
+              <w:t>71-38=</w:t>
+            </w:r>
+          </w:p>
+        </w:tc>
+        <w:tc>
+          <w:tcPr>
+            <w:tcW w:type="dxa" w:w="1987"/>
+          </w:tcPr>
+          <w:p>
+            <w:pPr>
+              <w:jc w:val="left"/>
+            </w:pPr>
+            <w:r>
+              <w:rPr>
+                <w:rFonts w:ascii="TimeNewRoman" w:hAnsi="TimeNewRoman"/>
+                <w:sz w:val="30"/>
+              </w:rPr>
+              <w:t>41-25=</w:t>
+            </w:r>
+          </w:p>
+        </w:tc>
+        <w:tc>
+          <w:tcPr>
+            <w:tcW w:type="dxa" w:w="1987"/>
+          </w:tcPr>
+          <w:p>
+            <w:pPr>
+              <w:jc w:val="left"/>
+            </w:pPr>
+            <w:r>
+              <w:rPr>
+                <w:rFonts w:ascii="TimeNewRoman" w:hAnsi="TimeNewRoman"/>
+                <w:sz w:val="30"/>
+              </w:rPr>
+              <w:t>7+87=</w:t>
+            </w:r>
+          </w:p>
+        </w:tc>
+        <w:tc>
+          <w:tcPr>
+            <w:tcW w:type="dxa" w:w="1987"/>
+          </w:tcPr>
+          <w:p>
+            <w:pPr>
+              <w:jc w:val="left"/>
+            </w:pPr>
+            <w:r>
+              <w:rPr>
+                <w:rFonts w:ascii="TimeNewRoman" w:hAnsi="TimeNewRoman"/>
+                <w:sz w:val="30"/>
+              </w:rPr>
+              <w:t>37+16=</w:t>
             </w:r>
           </w:p>
         </w:tc>

</xml_diff>

<commit_message>
Update master to output generated at 4250d90
</commit_message>
<xml_diff>
--- a/adc_sbb_within_100.docx
+++ b/adc_sbb_within_100.docx
@@ -40,7 +40,7 @@
                 <w:rFonts w:ascii="TimeNewRoman" w:hAnsi="TimeNewRoman"/>
                 <w:sz w:val="30"/>
               </w:rPr>
-              <w:t>18+74=</w:t>
+              <w:t>21-5=</w:t>
             </w:r>
           </w:p>
         </w:tc>
@@ -57,7 +57,7 @@
                 <w:rFonts w:ascii="TimeNewRoman" w:hAnsi="TimeNewRoman"/>
                 <w:sz w:val="30"/>
               </w:rPr>
-              <w:t>73-65=</w:t>
+              <w:t>20-11=</w:t>
             </w:r>
           </w:p>
         </w:tc>
@@ -74,7 +74,7 @@
                 <w:rFonts w:ascii="TimeNewRoman" w:hAnsi="TimeNewRoman"/>
                 <w:sz w:val="30"/>
               </w:rPr>
-              <w:t>41-6=</w:t>
+              <w:t>73+18=</w:t>
             </w:r>
           </w:p>
         </w:tc>
@@ -91,7 +91,7 @@
                 <w:rFonts w:ascii="TimeNewRoman" w:hAnsi="TimeNewRoman"/>
                 <w:sz w:val="30"/>
               </w:rPr>
-              <w:t>48+38=</w:t>
+              <w:t>19+26=</w:t>
             </w:r>
           </w:p>
         </w:tc>
@@ -108,7 +108,7 @@
                 <w:rFonts w:ascii="TimeNewRoman" w:hAnsi="TimeNewRoman"/>
                 <w:sz w:val="30"/>
               </w:rPr>
-              <w:t>47+46=</w:t>
+              <w:t>9+26=</w:t>
             </w:r>
           </w:p>
         </w:tc>
@@ -127,7 +127,7 @@
                 <w:rFonts w:ascii="TimeNewRoman" w:hAnsi="TimeNewRoman"/>
                 <w:sz w:val="30"/>
               </w:rPr>
-              <w:t>89+5=</w:t>
+              <w:t>82-33=</w:t>
             </w:r>
           </w:p>
         </w:tc>
@@ -144,7 +144,7 @@
                 <w:rFonts w:ascii="TimeNewRoman" w:hAnsi="TimeNewRoman"/>
                 <w:sz w:val="30"/>
               </w:rPr>
-              <w:t>48+35=</w:t>
+              <w:t>26+57=</w:t>
             </w:r>
           </w:p>
         </w:tc>
@@ -161,7 +161,669 @@
                 <w:rFonts w:ascii="TimeNewRoman" w:hAnsi="TimeNewRoman"/>
                 <w:sz w:val="30"/>
               </w:rPr>
-              <w:t>72-29=</w:t>
+              <w:t>39+42=</w:t>
+            </w:r>
+          </w:p>
+        </w:tc>
+        <w:tc>
+          <w:tcPr>
+            <w:tcW w:type="dxa" w:w="1987"/>
+          </w:tcPr>
+          <w:p>
+            <w:pPr>
+              <w:jc w:val="left"/>
+            </w:pPr>
+            <w:r>
+              <w:rPr>
+                <w:rFonts w:ascii="TimeNewRoman" w:hAnsi="TimeNewRoman"/>
+                <w:sz w:val="30"/>
+              </w:rPr>
+              <w:t>56+15=</w:t>
+            </w:r>
+          </w:p>
+        </w:tc>
+        <w:tc>
+          <w:tcPr>
+            <w:tcW w:type="dxa" w:w="1987"/>
+          </w:tcPr>
+          <w:p>
+            <w:pPr>
+              <w:jc w:val="left"/>
+            </w:pPr>
+            <w:r>
+              <w:rPr>
+                <w:rFonts w:ascii="TimeNewRoman" w:hAnsi="TimeNewRoman"/>
+                <w:sz w:val="30"/>
+              </w:rPr>
+              <w:t>38+54=</w:t>
+            </w:r>
+          </w:p>
+        </w:tc>
+      </w:tr>
+      <w:tr>
+        <w:tc>
+          <w:tcPr>
+            <w:tcW w:type="dxa" w:w="1987"/>
+          </w:tcPr>
+          <w:p>
+            <w:pPr>
+              <w:jc w:val="left"/>
+            </w:pPr>
+            <w:r>
+              <w:rPr>
+                <w:rFonts w:ascii="TimeNewRoman" w:hAnsi="TimeNewRoman"/>
+                <w:sz w:val="30"/>
+              </w:rPr>
+              <w:t>38+43=</w:t>
+            </w:r>
+          </w:p>
+        </w:tc>
+        <w:tc>
+          <w:tcPr>
+            <w:tcW w:type="dxa" w:w="1987"/>
+          </w:tcPr>
+          <w:p>
+            <w:pPr>
+              <w:jc w:val="left"/>
+            </w:pPr>
+            <w:r>
+              <w:rPr>
+                <w:rFonts w:ascii="TimeNewRoman" w:hAnsi="TimeNewRoman"/>
+                <w:sz w:val="30"/>
+              </w:rPr>
+              <w:t>24+47=</w:t>
+            </w:r>
+          </w:p>
+        </w:tc>
+        <w:tc>
+          <w:tcPr>
+            <w:tcW w:type="dxa" w:w="1987"/>
+          </w:tcPr>
+          <w:p>
+            <w:pPr>
+              <w:jc w:val="left"/>
+            </w:pPr>
+            <w:r>
+              <w:rPr>
+                <w:rFonts w:ascii="TimeNewRoman" w:hAnsi="TimeNewRoman"/>
+                <w:sz w:val="30"/>
+              </w:rPr>
+              <w:t>72-46=</w:t>
+            </w:r>
+          </w:p>
+        </w:tc>
+        <w:tc>
+          <w:tcPr>
+            <w:tcW w:type="dxa" w:w="1987"/>
+          </w:tcPr>
+          <w:p>
+            <w:pPr>
+              <w:jc w:val="left"/>
+            </w:pPr>
+            <w:r>
+              <w:rPr>
+                <w:rFonts w:ascii="TimeNewRoman" w:hAnsi="TimeNewRoman"/>
+                <w:sz w:val="30"/>
+              </w:rPr>
+              <w:t>55+6=</w:t>
+            </w:r>
+          </w:p>
+        </w:tc>
+        <w:tc>
+          <w:tcPr>
+            <w:tcW w:type="dxa" w:w="1987"/>
+          </w:tcPr>
+          <w:p>
+            <w:pPr>
+              <w:jc w:val="left"/>
+            </w:pPr>
+            <w:r>
+              <w:rPr>
+                <w:rFonts w:ascii="TimeNewRoman" w:hAnsi="TimeNewRoman"/>
+                <w:sz w:val="30"/>
+              </w:rPr>
+              <w:t>28+47=</w:t>
+            </w:r>
+          </w:p>
+        </w:tc>
+      </w:tr>
+      <w:tr>
+        <w:tc>
+          <w:tcPr>
+            <w:tcW w:type="dxa" w:w="1987"/>
+          </w:tcPr>
+          <w:p>
+            <w:pPr>
+              <w:jc w:val="left"/>
+            </w:pPr>
+            <w:r>
+              <w:rPr>
+                <w:rFonts w:ascii="TimeNewRoman" w:hAnsi="TimeNewRoman"/>
+                <w:sz w:val="30"/>
+              </w:rPr>
+              <w:t>44-28=</w:t>
+            </w:r>
+          </w:p>
+        </w:tc>
+        <w:tc>
+          <w:tcPr>
+            <w:tcW w:type="dxa" w:w="1987"/>
+          </w:tcPr>
+          <w:p>
+            <w:pPr>
+              <w:jc w:val="left"/>
+            </w:pPr>
+            <w:r>
+              <w:rPr>
+                <w:rFonts w:ascii="TimeNewRoman" w:hAnsi="TimeNewRoman"/>
+                <w:sz w:val="30"/>
+              </w:rPr>
+              <w:t>28+25=</w:t>
+            </w:r>
+          </w:p>
+        </w:tc>
+        <w:tc>
+          <w:tcPr>
+            <w:tcW w:type="dxa" w:w="1987"/>
+          </w:tcPr>
+          <w:p>
+            <w:pPr>
+              <w:jc w:val="left"/>
+            </w:pPr>
+            <w:r>
+              <w:rPr>
+                <w:rFonts w:ascii="TimeNewRoman" w:hAnsi="TimeNewRoman"/>
+                <w:sz w:val="30"/>
+              </w:rPr>
+              <w:t>67+18=</w:t>
+            </w:r>
+          </w:p>
+        </w:tc>
+        <w:tc>
+          <w:tcPr>
+            <w:tcW w:type="dxa" w:w="1987"/>
+          </w:tcPr>
+          <w:p>
+            <w:pPr>
+              <w:jc w:val="left"/>
+            </w:pPr>
+            <w:r>
+              <w:rPr>
+                <w:rFonts w:ascii="TimeNewRoman" w:hAnsi="TimeNewRoman"/>
+                <w:sz w:val="30"/>
+              </w:rPr>
+              <w:t>8+48=</w:t>
+            </w:r>
+          </w:p>
+        </w:tc>
+        <w:tc>
+          <w:tcPr>
+            <w:tcW w:type="dxa" w:w="1987"/>
+          </w:tcPr>
+          <w:p>
+            <w:pPr>
+              <w:jc w:val="left"/>
+            </w:pPr>
+            <w:r>
+              <w:rPr>
+                <w:rFonts w:ascii="TimeNewRoman" w:hAnsi="TimeNewRoman"/>
+                <w:sz w:val="30"/>
+              </w:rPr>
+              <w:t>31-4=</w:t>
+            </w:r>
+          </w:p>
+        </w:tc>
+      </w:tr>
+      <w:tr>
+        <w:tc>
+          <w:tcPr>
+            <w:tcW w:type="dxa" w:w="1987"/>
+          </w:tcPr>
+          <w:p>
+            <w:pPr>
+              <w:jc w:val="left"/>
+            </w:pPr>
+            <w:r>
+              <w:rPr>
+                <w:rFonts w:ascii="TimeNewRoman" w:hAnsi="TimeNewRoman"/>
+                <w:sz w:val="30"/>
+              </w:rPr>
+              <w:t>92-29=</w:t>
+            </w:r>
+          </w:p>
+        </w:tc>
+        <w:tc>
+          <w:tcPr>
+            <w:tcW w:type="dxa" w:w="1987"/>
+          </w:tcPr>
+          <w:p>
+            <w:pPr>
+              <w:jc w:val="left"/>
+            </w:pPr>
+            <w:r>
+              <w:rPr>
+                <w:rFonts w:ascii="TimeNewRoman" w:hAnsi="TimeNewRoman"/>
+                <w:sz w:val="30"/>
+              </w:rPr>
+              <w:t>35-27=</w:t>
+            </w:r>
+          </w:p>
+        </w:tc>
+        <w:tc>
+          <w:tcPr>
+            <w:tcW w:type="dxa" w:w="1987"/>
+          </w:tcPr>
+          <w:p>
+            <w:pPr>
+              <w:jc w:val="left"/>
+            </w:pPr>
+            <w:r>
+              <w:rPr>
+                <w:rFonts w:ascii="TimeNewRoman" w:hAnsi="TimeNewRoman"/>
+                <w:sz w:val="30"/>
+              </w:rPr>
+              <w:t>48+5=</w:t>
+            </w:r>
+          </w:p>
+        </w:tc>
+        <w:tc>
+          <w:tcPr>
+            <w:tcW w:type="dxa" w:w="1987"/>
+          </w:tcPr>
+          <w:p>
+            <w:pPr>
+              <w:jc w:val="left"/>
+            </w:pPr>
+            <w:r>
+              <w:rPr>
+                <w:rFonts w:ascii="TimeNewRoman" w:hAnsi="TimeNewRoman"/>
+                <w:sz w:val="30"/>
+              </w:rPr>
+              <w:t>38+4=</w:t>
+            </w:r>
+          </w:p>
+        </w:tc>
+        <w:tc>
+          <w:tcPr>
+            <w:tcW w:type="dxa" w:w="1987"/>
+          </w:tcPr>
+          <w:p>
+            <w:pPr>
+              <w:jc w:val="left"/>
+            </w:pPr>
+            <w:r>
+              <w:rPr>
+                <w:rFonts w:ascii="TimeNewRoman" w:hAnsi="TimeNewRoman"/>
+                <w:sz w:val="30"/>
+              </w:rPr>
+              <w:t>54-35=</w:t>
+            </w:r>
+          </w:p>
+        </w:tc>
+      </w:tr>
+      <w:tr>
+        <w:tc>
+          <w:tcPr>
+            <w:tcW w:type="dxa" w:w="1987"/>
+          </w:tcPr>
+          <w:p>
+            <w:pPr>
+              <w:jc w:val="left"/>
+            </w:pPr>
+            <w:r>
+              <w:rPr>
+                <w:rFonts w:ascii="TimeNewRoman" w:hAnsi="TimeNewRoman"/>
+                <w:sz w:val="30"/>
+              </w:rPr>
+              <w:t>39+54=</w:t>
+            </w:r>
+          </w:p>
+        </w:tc>
+        <w:tc>
+          <w:tcPr>
+            <w:tcW w:type="dxa" w:w="1987"/>
+          </w:tcPr>
+          <w:p>
+            <w:pPr>
+              <w:jc w:val="left"/>
+            </w:pPr>
+            <w:r>
+              <w:rPr>
+                <w:rFonts w:ascii="TimeNewRoman" w:hAnsi="TimeNewRoman"/>
+                <w:sz w:val="30"/>
+              </w:rPr>
+              <w:t>27+35=</w:t>
+            </w:r>
+          </w:p>
+        </w:tc>
+        <w:tc>
+          <w:tcPr>
+            <w:tcW w:type="dxa" w:w="1987"/>
+          </w:tcPr>
+          <w:p>
+            <w:pPr>
+              <w:jc w:val="left"/>
+            </w:pPr>
+            <w:r>
+              <w:rPr>
+                <w:rFonts w:ascii="TimeNewRoman" w:hAnsi="TimeNewRoman"/>
+                <w:sz w:val="30"/>
+              </w:rPr>
+              <w:t>71-54=</w:t>
+            </w:r>
+          </w:p>
+        </w:tc>
+        <w:tc>
+          <w:tcPr>
+            <w:tcW w:type="dxa" w:w="1987"/>
+          </w:tcPr>
+          <w:p>
+            <w:pPr>
+              <w:jc w:val="left"/>
+            </w:pPr>
+            <w:r>
+              <w:rPr>
+                <w:rFonts w:ascii="TimeNewRoman" w:hAnsi="TimeNewRoman"/>
+                <w:sz w:val="30"/>
+              </w:rPr>
+              <w:t>85-26=</w:t>
+            </w:r>
+          </w:p>
+        </w:tc>
+        <w:tc>
+          <w:tcPr>
+            <w:tcW w:type="dxa" w:w="1987"/>
+          </w:tcPr>
+          <w:p>
+            <w:pPr>
+              <w:jc w:val="left"/>
+            </w:pPr>
+            <w:r>
+              <w:rPr>
+                <w:rFonts w:ascii="TimeNewRoman" w:hAnsi="TimeNewRoman"/>
+                <w:sz w:val="30"/>
+              </w:rPr>
+              <w:t>28+63=</w:t>
+            </w:r>
+          </w:p>
+        </w:tc>
+      </w:tr>
+      <w:tr>
+        <w:tc>
+          <w:tcPr>
+            <w:tcW w:type="dxa" w:w="1987"/>
+          </w:tcPr>
+          <w:p>
+            <w:pPr>
+              <w:jc w:val="left"/>
+            </w:pPr>
+            <w:r>
+              <w:rPr>
+                <w:rFonts w:ascii="TimeNewRoman" w:hAnsi="TimeNewRoman"/>
+                <w:sz w:val="30"/>
+              </w:rPr>
+              <w:t>33+19=</w:t>
+            </w:r>
+          </w:p>
+        </w:tc>
+        <w:tc>
+          <w:tcPr>
+            <w:tcW w:type="dxa" w:w="1987"/>
+          </w:tcPr>
+          <w:p>
+            <w:pPr>
+              <w:jc w:val="left"/>
+            </w:pPr>
+            <w:r>
+              <w:rPr>
+                <w:rFonts w:ascii="TimeNewRoman" w:hAnsi="TimeNewRoman"/>
+                <w:sz w:val="30"/>
+              </w:rPr>
+              <w:t>46+49=</w:t>
+            </w:r>
+          </w:p>
+        </w:tc>
+        <w:tc>
+          <w:tcPr>
+            <w:tcW w:type="dxa" w:w="1987"/>
+          </w:tcPr>
+          <w:p>
+            <w:pPr>
+              <w:jc w:val="left"/>
+            </w:pPr>
+            <w:r>
+              <w:rPr>
+                <w:rFonts w:ascii="TimeNewRoman" w:hAnsi="TimeNewRoman"/>
+                <w:sz w:val="30"/>
+              </w:rPr>
+              <w:t>64+29=</w:t>
+            </w:r>
+          </w:p>
+        </w:tc>
+        <w:tc>
+          <w:tcPr>
+            <w:tcW w:type="dxa" w:w="1987"/>
+          </w:tcPr>
+          <w:p>
+            <w:pPr>
+              <w:jc w:val="left"/>
+            </w:pPr>
+            <w:r>
+              <w:rPr>
+                <w:rFonts w:ascii="TimeNewRoman" w:hAnsi="TimeNewRoman"/>
+                <w:sz w:val="30"/>
+              </w:rPr>
+              <w:t>82-27=</w:t>
+            </w:r>
+          </w:p>
+        </w:tc>
+        <w:tc>
+          <w:tcPr>
+            <w:tcW w:type="dxa" w:w="1987"/>
+          </w:tcPr>
+          <w:p>
+            <w:pPr>
+              <w:jc w:val="left"/>
+            </w:pPr>
+            <w:r>
+              <w:rPr>
+                <w:rFonts w:ascii="TimeNewRoman" w:hAnsi="TimeNewRoman"/>
+                <w:sz w:val="30"/>
+              </w:rPr>
+              <w:t>58+39=</w:t>
+            </w:r>
+          </w:p>
+        </w:tc>
+      </w:tr>
+      <w:tr>
+        <w:tc>
+          <w:tcPr>
+            <w:tcW w:type="dxa" w:w="1987"/>
+          </w:tcPr>
+          <w:p>
+            <w:pPr>
+              <w:jc w:val="left"/>
+            </w:pPr>
+            <w:r>
+              <w:rPr>
+                <w:rFonts w:ascii="TimeNewRoman" w:hAnsi="TimeNewRoman"/>
+                <w:sz w:val="30"/>
+              </w:rPr>
+              <w:t>55-29=</w:t>
+            </w:r>
+          </w:p>
+        </w:tc>
+        <w:tc>
+          <w:tcPr>
+            <w:tcW w:type="dxa" w:w="1987"/>
+          </w:tcPr>
+          <w:p>
+            <w:pPr>
+              <w:jc w:val="left"/>
+            </w:pPr>
+            <w:r>
+              <w:rPr>
+                <w:rFonts w:ascii="TimeNewRoman" w:hAnsi="TimeNewRoman"/>
+                <w:sz w:val="30"/>
+              </w:rPr>
+              <w:t>51-27=</w:t>
+            </w:r>
+          </w:p>
+        </w:tc>
+        <w:tc>
+          <w:tcPr>
+            <w:tcW w:type="dxa" w:w="1987"/>
+          </w:tcPr>
+          <w:p>
+            <w:pPr>
+              <w:jc w:val="left"/>
+            </w:pPr>
+            <w:r>
+              <w:rPr>
+                <w:rFonts w:ascii="TimeNewRoman" w:hAnsi="TimeNewRoman"/>
+                <w:sz w:val="30"/>
+              </w:rPr>
+              <w:t>3+48=</w:t>
+            </w:r>
+          </w:p>
+        </w:tc>
+        <w:tc>
+          <w:tcPr>
+            <w:tcW w:type="dxa" w:w="1987"/>
+          </w:tcPr>
+          <w:p>
+            <w:pPr>
+              <w:jc w:val="left"/>
+            </w:pPr>
+            <w:r>
+              <w:rPr>
+                <w:rFonts w:ascii="TimeNewRoman" w:hAnsi="TimeNewRoman"/>
+                <w:sz w:val="30"/>
+              </w:rPr>
+              <w:t>37+35=</w:t>
+            </w:r>
+          </w:p>
+        </w:tc>
+        <w:tc>
+          <w:tcPr>
+            <w:tcW w:type="dxa" w:w="1987"/>
+          </w:tcPr>
+          <w:p>
+            <w:pPr>
+              <w:jc w:val="left"/>
+            </w:pPr>
+            <w:r>
+              <w:rPr>
+                <w:rFonts w:ascii="TimeNewRoman" w:hAnsi="TimeNewRoman"/>
+                <w:sz w:val="30"/>
+              </w:rPr>
+              <w:t>59+22=</w:t>
+            </w:r>
+          </w:p>
+        </w:tc>
+      </w:tr>
+      <w:tr>
+        <w:tc>
+          <w:tcPr>
+            <w:tcW w:type="dxa" w:w="1987"/>
+          </w:tcPr>
+          <w:p>
+            <w:pPr>
+              <w:jc w:val="left"/>
+            </w:pPr>
+            <w:r>
+              <w:rPr>
+                <w:rFonts w:ascii="TimeNewRoman" w:hAnsi="TimeNewRoman"/>
+                <w:sz w:val="30"/>
+              </w:rPr>
+              <w:t>53+9=</w:t>
+            </w:r>
+          </w:p>
+        </w:tc>
+        <w:tc>
+          <w:tcPr>
+            <w:tcW w:type="dxa" w:w="1987"/>
+          </w:tcPr>
+          <w:p>
+            <w:pPr>
+              <w:jc w:val="left"/>
+            </w:pPr>
+            <w:r>
+              <w:rPr>
+                <w:rFonts w:ascii="TimeNewRoman" w:hAnsi="TimeNewRoman"/>
+                <w:sz w:val="30"/>
+              </w:rPr>
+              <w:t>91-33=</w:t>
+            </w:r>
+          </w:p>
+        </w:tc>
+        <w:tc>
+          <w:tcPr>
+            <w:tcW w:type="dxa" w:w="1987"/>
+          </w:tcPr>
+          <w:p>
+            <w:pPr>
+              <w:jc w:val="left"/>
+            </w:pPr>
+            <w:r>
+              <w:rPr>
+                <w:rFonts w:ascii="TimeNewRoman" w:hAnsi="TimeNewRoman"/>
+                <w:sz w:val="30"/>
+              </w:rPr>
+              <w:t>31-3=</w:t>
+            </w:r>
+          </w:p>
+        </w:tc>
+        <w:tc>
+          <w:tcPr>
+            <w:tcW w:type="dxa" w:w="1987"/>
+          </w:tcPr>
+          <w:p>
+            <w:pPr>
+              <w:jc w:val="left"/>
+            </w:pPr>
+            <w:r>
+              <w:rPr>
+                <w:rFonts w:ascii="TimeNewRoman" w:hAnsi="TimeNewRoman"/>
+                <w:sz w:val="30"/>
+              </w:rPr>
+              <w:t>75-6=</w:t>
+            </w:r>
+          </w:p>
+        </w:tc>
+        <w:tc>
+          <w:tcPr>
+            <w:tcW w:type="dxa" w:w="1987"/>
+          </w:tcPr>
+          <w:p>
+            <w:pPr>
+              <w:jc w:val="left"/>
+            </w:pPr>
+            <w:r>
+              <w:rPr>
+                <w:rFonts w:ascii="TimeNewRoman" w:hAnsi="TimeNewRoman"/>
+                <w:sz w:val="30"/>
+              </w:rPr>
+              <w:t>81-36=</w:t>
+            </w:r>
+          </w:p>
+        </w:tc>
+      </w:tr>
+      <w:tr>
+        <w:tc>
+          <w:tcPr>
+            <w:tcW w:type="dxa" w:w="1987"/>
+          </w:tcPr>
+          <w:p>
+            <w:pPr>
+              <w:jc w:val="left"/>
+            </w:pPr>
+            <w:r>
+              <w:rPr>
+                <w:rFonts w:ascii="TimeNewRoman" w:hAnsi="TimeNewRoman"/>
+                <w:sz w:val="30"/>
+              </w:rPr>
+              <w:t>16+19=</w:t>
             </w:r>
           </w:p>
         </w:tc>
@@ -195,7 +857,41 @@
                 <w:rFonts w:ascii="TimeNewRoman" w:hAnsi="TimeNewRoman"/>
                 <w:sz w:val="30"/>
               </w:rPr>
-              <w:t>60-7=</w:t>
+              <w:t>91-13=</w:t>
+            </w:r>
+          </w:p>
+        </w:tc>
+        <w:tc>
+          <w:tcPr>
+            <w:tcW w:type="dxa" w:w="1987"/>
+          </w:tcPr>
+          <w:p>
+            <w:pPr>
+              <w:jc w:val="left"/>
+            </w:pPr>
+            <w:r>
+              <w:rPr>
+                <w:rFonts w:ascii="TimeNewRoman" w:hAnsi="TimeNewRoman"/>
+                <w:sz w:val="30"/>
+              </w:rPr>
+              <w:t>24+38=</w:t>
+            </w:r>
+          </w:p>
+        </w:tc>
+        <w:tc>
+          <w:tcPr>
+            <w:tcW w:type="dxa" w:w="1987"/>
+          </w:tcPr>
+          <w:p>
+            <w:pPr>
+              <w:jc w:val="left"/>
+            </w:pPr>
+            <w:r>
+              <w:rPr>
+                <w:rFonts w:ascii="TimeNewRoman" w:hAnsi="TimeNewRoman"/>
+                <w:sz w:val="30"/>
+              </w:rPr>
+              <w:t>92-33=</w:t>
             </w:r>
           </w:p>
         </w:tc>
@@ -214,7 +910,7 @@
                 <w:rFonts w:ascii="TimeNewRoman" w:hAnsi="TimeNewRoman"/>
                 <w:sz w:val="30"/>
               </w:rPr>
-              <w:t>7+88=</w:t>
+              <w:t>42+29=</w:t>
             </w:r>
           </w:p>
         </w:tc>
@@ -231,7 +927,7 @@
                 <w:rFonts w:ascii="TimeNewRoman" w:hAnsi="TimeNewRoman"/>
                 <w:sz w:val="30"/>
               </w:rPr>
-              <w:t>50-6=</w:t>
+              <w:t>75-38=</w:t>
             </w:r>
           </w:p>
         </w:tc>
@@ -248,7 +944,7 @@
                 <w:rFonts w:ascii="TimeNewRoman" w:hAnsi="TimeNewRoman"/>
                 <w:sz w:val="30"/>
               </w:rPr>
-              <w:t>71-27=</w:t>
+              <w:t>90-22=</w:t>
             </w:r>
           </w:p>
         </w:tc>
@@ -265,7 +961,7 @@
                 <w:rFonts w:ascii="TimeNewRoman" w:hAnsi="TimeNewRoman"/>
                 <w:sz w:val="30"/>
               </w:rPr>
-              <w:t>90-73=</w:t>
+              <w:t>86-59=</w:t>
             </w:r>
           </w:p>
         </w:tc>
@@ -282,7 +978,7 @@
                 <w:rFonts w:ascii="TimeNewRoman" w:hAnsi="TimeNewRoman"/>
                 <w:sz w:val="30"/>
               </w:rPr>
-              <w:t>61-56=</w:t>
+              <w:t>13+49=</w:t>
             </w:r>
           </w:p>
         </w:tc>
@@ -301,7 +997,7 @@
                 <w:rFonts w:ascii="TimeNewRoman" w:hAnsi="TimeNewRoman"/>
                 <w:sz w:val="30"/>
               </w:rPr>
-              <w:t>61-9=</w:t>
+              <w:t>53-28=</w:t>
             </w:r>
           </w:p>
         </w:tc>
@@ -318,7 +1014,7 @@
                 <w:rFonts w:ascii="TimeNewRoman" w:hAnsi="TimeNewRoman"/>
                 <w:sz w:val="30"/>
               </w:rPr>
-              <w:t>21-3=</w:t>
+              <w:t>60-57=</w:t>
             </w:r>
           </w:p>
         </w:tc>
@@ -335,7 +1031,7 @@
                 <w:rFonts w:ascii="TimeNewRoman" w:hAnsi="TimeNewRoman"/>
                 <w:sz w:val="30"/>
               </w:rPr>
-              <w:t>57-9=</w:t>
+              <w:t>20-18=</w:t>
             </w:r>
           </w:p>
         </w:tc>
@@ -352,7 +1048,7 @@
                 <w:rFonts w:ascii="TimeNewRoman" w:hAnsi="TimeNewRoman"/>
                 <w:sz w:val="30"/>
               </w:rPr>
-              <w:t>71-68=</w:t>
+              <w:t>34+7=</w:t>
             </w:r>
           </w:p>
         </w:tc>
@@ -369,7 +1065,7 @@
                 <w:rFonts w:ascii="TimeNewRoman" w:hAnsi="TimeNewRoman"/>
                 <w:sz w:val="30"/>
               </w:rPr>
-              <w:t>32-8=</w:t>
+              <w:t>62-23=</w:t>
             </w:r>
           </w:p>
         </w:tc>
@@ -388,7 +1084,7 @@
                 <w:rFonts w:ascii="TimeNewRoman" w:hAnsi="TimeNewRoman"/>
                 <w:sz w:val="30"/>
               </w:rPr>
-              <w:t>16+45=</w:t>
+              <w:t>15+56=</w:t>
             </w:r>
           </w:p>
         </w:tc>
@@ -405,7 +1101,7 @@
                 <w:rFonts w:ascii="TimeNewRoman" w:hAnsi="TimeNewRoman"/>
                 <w:sz w:val="30"/>
               </w:rPr>
-              <w:t>56-38=</w:t>
+              <w:t>85-29=</w:t>
             </w:r>
           </w:p>
         </w:tc>
@@ -422,7 +1118,7 @@
                 <w:rFonts w:ascii="TimeNewRoman" w:hAnsi="TimeNewRoman"/>
                 <w:sz w:val="30"/>
               </w:rPr>
-              <w:t>82-53=</w:t>
+              <w:t>36+26=</w:t>
             </w:r>
           </w:p>
         </w:tc>
@@ -439,7 +1135,7 @@
                 <w:rFonts w:ascii="TimeNewRoman" w:hAnsi="TimeNewRoman"/>
                 <w:sz w:val="30"/>
               </w:rPr>
-              <w:t>53+9=</w:t>
+              <w:t>80-22=</w:t>
             </w:r>
           </w:p>
         </w:tc>
@@ -456,7 +1152,7 @@
                 <w:rFonts w:ascii="TimeNewRoman" w:hAnsi="TimeNewRoman"/>
                 <w:sz w:val="30"/>
               </w:rPr>
-              <w:t>9+15=</w:t>
+              <w:t>39+36=</w:t>
             </w:r>
           </w:p>
         </w:tc>
@@ -475,7 +1171,7 @@
                 <w:rFonts w:ascii="TimeNewRoman" w:hAnsi="TimeNewRoman"/>
                 <w:sz w:val="30"/>
               </w:rPr>
-              <w:t>63-59=</w:t>
+              <w:t>40-29=</w:t>
             </w:r>
           </w:p>
         </w:tc>
@@ -492,7 +1188,7 @@
                 <w:rFonts w:ascii="TimeNewRoman" w:hAnsi="TimeNewRoman"/>
                 <w:sz w:val="30"/>
               </w:rPr>
-              <w:t>66-47=</w:t>
+              <w:t>91-68=</w:t>
             </w:r>
           </w:p>
         </w:tc>
@@ -509,7 +1205,7 @@
                 <w:rFonts w:ascii="TimeNewRoman" w:hAnsi="TimeNewRoman"/>
                 <w:sz w:val="30"/>
               </w:rPr>
-              <w:t>27+64=</w:t>
+              <w:t>11-2=</w:t>
             </w:r>
           </w:p>
         </w:tc>
@@ -526,7 +1222,7 @@
                 <w:rFonts w:ascii="TimeNewRoman" w:hAnsi="TimeNewRoman"/>
                 <w:sz w:val="30"/>
               </w:rPr>
-              <w:t>63-34=</w:t>
+              <w:t>48+3=</w:t>
             </w:r>
           </w:p>
         </w:tc>
@@ -543,7 +1239,7 @@
                 <w:rFonts w:ascii="TimeNewRoman" w:hAnsi="TimeNewRoman"/>
                 <w:sz w:val="30"/>
               </w:rPr>
-              <w:t>90-25=</w:t>
+              <w:t>72-6=</w:t>
             </w:r>
           </w:p>
         </w:tc>
@@ -562,7 +1258,7 @@
                 <w:rFonts w:ascii="TimeNewRoman" w:hAnsi="TimeNewRoman"/>
                 <w:sz w:val="30"/>
               </w:rPr>
-              <w:t>38+58=</w:t>
+              <w:t>12+39=</w:t>
             </w:r>
           </w:p>
         </w:tc>
@@ -579,7 +1275,7 @@
                 <w:rFonts w:ascii="TimeNewRoman" w:hAnsi="TimeNewRoman"/>
                 <w:sz w:val="30"/>
               </w:rPr>
-              <w:t>14+29=</w:t>
+              <w:t>37+18=</w:t>
             </w:r>
           </w:p>
         </w:tc>
@@ -596,7 +1292,7 @@
                 <w:rFonts w:ascii="TimeNewRoman" w:hAnsi="TimeNewRoman"/>
                 <w:sz w:val="30"/>
               </w:rPr>
-              <w:t>39+29=</w:t>
+              <w:t>8+13=</w:t>
             </w:r>
           </w:p>
         </w:tc>
@@ -613,7 +1309,7 @@
                 <w:rFonts w:ascii="TimeNewRoman" w:hAnsi="TimeNewRoman"/>
                 <w:sz w:val="30"/>
               </w:rPr>
-              <w:t>33-7=</w:t>
+              <w:t>24-15=</w:t>
             </w:r>
           </w:p>
         </w:tc>
@@ -630,7 +1326,7 @@
                 <w:rFonts w:ascii="TimeNewRoman" w:hAnsi="TimeNewRoman"/>
                 <w:sz w:val="30"/>
               </w:rPr>
-              <w:t>39+56=</w:t>
+              <w:t>90-21=</w:t>
             </w:r>
           </w:p>
         </w:tc>
@@ -649,7 +1345,7 @@
                 <w:rFonts w:ascii="TimeNewRoman" w:hAnsi="TimeNewRoman"/>
                 <w:sz w:val="30"/>
               </w:rPr>
-              <w:t>91-55=</w:t>
+              <w:t>46+7=</w:t>
             </w:r>
           </w:p>
         </w:tc>
@@ -666,7 +1362,7 @@
                 <w:rFonts w:ascii="TimeNewRoman" w:hAnsi="TimeNewRoman"/>
                 <w:sz w:val="30"/>
               </w:rPr>
-              <w:t>86-58=</w:t>
+              <w:t>91-49=</w:t>
             </w:r>
           </w:p>
         </w:tc>
@@ -683,7 +1379,7 @@
                 <w:rFonts w:ascii="TimeNewRoman" w:hAnsi="TimeNewRoman"/>
                 <w:sz w:val="30"/>
               </w:rPr>
-              <w:t>8+89=</w:t>
+              <w:t>18+8=</w:t>
             </w:r>
           </w:p>
         </w:tc>
@@ -700,7 +1396,7 @@
                 <w:rFonts w:ascii="TimeNewRoman" w:hAnsi="TimeNewRoman"/>
                 <w:sz w:val="30"/>
               </w:rPr>
-              <w:t>56+37=</w:t>
+              <w:t>80-8=</w:t>
             </w:r>
           </w:p>
         </w:tc>
@@ -717,7 +1413,7 @@
                 <w:rFonts w:ascii="TimeNewRoman" w:hAnsi="TimeNewRoman"/>
                 <w:sz w:val="30"/>
               </w:rPr>
-              <w:t>45+28=</w:t>
+              <w:t>54-45=</w:t>
             </w:r>
           </w:p>
         </w:tc>
@@ -736,7 +1432,7 @@
                 <w:rFonts w:ascii="TimeNewRoman" w:hAnsi="TimeNewRoman"/>
                 <w:sz w:val="30"/>
               </w:rPr>
-              <w:t>59+28=</w:t>
+              <w:t>59+35=</w:t>
             </w:r>
           </w:p>
         </w:tc>
@@ -753,7 +1449,7 @@
                 <w:rFonts w:ascii="TimeNewRoman" w:hAnsi="TimeNewRoman"/>
                 <w:sz w:val="30"/>
               </w:rPr>
-              <w:t>34-5=</w:t>
+              <w:t>8+86=</w:t>
             </w:r>
           </w:p>
         </w:tc>
@@ -770,7 +1466,7 @@
                 <w:rFonts w:ascii="TimeNewRoman" w:hAnsi="TimeNewRoman"/>
                 <w:sz w:val="30"/>
               </w:rPr>
-              <w:t>55+9=</w:t>
+              <w:t>29+17=</w:t>
             </w:r>
           </w:p>
         </w:tc>
@@ -787,7 +1483,7 @@
                 <w:rFonts w:ascii="TimeNewRoman" w:hAnsi="TimeNewRoman"/>
                 <w:sz w:val="30"/>
               </w:rPr>
-              <w:t>7+78=</w:t>
+              <w:t>53+38=</w:t>
             </w:r>
           </w:p>
         </w:tc>
@@ -804,7 +1500,7 @@
                 <w:rFonts w:ascii="TimeNewRoman" w:hAnsi="TimeNewRoman"/>
                 <w:sz w:val="30"/>
               </w:rPr>
-              <w:t>10-8=</w:t>
+              <w:t>16+78=</w:t>
             </w:r>
           </w:p>
         </w:tc>
@@ -823,7 +1519,7 @@
                 <w:rFonts w:ascii="TimeNewRoman" w:hAnsi="TimeNewRoman"/>
                 <w:sz w:val="30"/>
               </w:rPr>
-              <w:t>10-8=</w:t>
+              <w:t>75+6=</w:t>
             </w:r>
           </w:p>
         </w:tc>
@@ -840,7 +1536,7 @@
                 <w:rFonts w:ascii="TimeNewRoman" w:hAnsi="TimeNewRoman"/>
                 <w:sz w:val="30"/>
               </w:rPr>
-              <w:t>36+37=</w:t>
+              <w:t>18+37=</w:t>
             </w:r>
           </w:p>
         </w:tc>
@@ -857,7 +1553,7 @@
                 <w:rFonts w:ascii="TimeNewRoman" w:hAnsi="TimeNewRoman"/>
                 <w:sz w:val="30"/>
               </w:rPr>
-              <w:t>71-17=</w:t>
+              <w:t>54-16=</w:t>
             </w:r>
           </w:p>
         </w:tc>
@@ -874,7 +1570,7 @@
                 <w:rFonts w:ascii="TimeNewRoman" w:hAnsi="TimeNewRoman"/>
                 <w:sz w:val="30"/>
               </w:rPr>
-              <w:t>54+38=</w:t>
+              <w:t>51-38=</w:t>
             </w:r>
           </w:p>
         </w:tc>
@@ -891,585 +1587,12 @@
                 <w:rFonts w:ascii="TimeNewRoman" w:hAnsi="TimeNewRoman"/>
                 <w:sz w:val="30"/>
               </w:rPr>
-              <w:t>40-37=</w:t>
+              <w:t>42-23=</w:t>
             </w:r>
           </w:p>
         </w:tc>
       </w:tr>
       <w:tr>
-        <w:tc>
-          <w:tcPr>
-            <w:tcW w:type="dxa" w:w="1987"/>
-          </w:tcPr>
-          <w:p>
-            <w:pPr>
-              <w:jc w:val="left"/>
-            </w:pPr>
-            <w:r>
-              <w:rPr>
-                <w:rFonts w:ascii="TimeNewRoman" w:hAnsi="TimeNewRoman"/>
-                <w:sz w:val="30"/>
-              </w:rPr>
-              <w:t>44-8=</w:t>
-            </w:r>
-          </w:p>
-        </w:tc>
-        <w:tc>
-          <w:tcPr>
-            <w:tcW w:type="dxa" w:w="1987"/>
-          </w:tcPr>
-          <w:p>
-            <w:pPr>
-              <w:jc w:val="left"/>
-            </w:pPr>
-            <w:r>
-              <w:rPr>
-                <w:rFonts w:ascii="TimeNewRoman" w:hAnsi="TimeNewRoman"/>
-                <w:sz w:val="30"/>
-              </w:rPr>
-              <w:t>16+59=</w:t>
-            </w:r>
-          </w:p>
-        </w:tc>
-        <w:tc>
-          <w:tcPr>
-            <w:tcW w:type="dxa" w:w="1987"/>
-          </w:tcPr>
-          <w:p>
-            <w:pPr>
-              <w:jc w:val="left"/>
-            </w:pPr>
-            <w:r>
-              <w:rPr>
-                <w:rFonts w:ascii="TimeNewRoman" w:hAnsi="TimeNewRoman"/>
-                <w:sz w:val="30"/>
-              </w:rPr>
-              <w:t>48+44=</w:t>
-            </w:r>
-          </w:p>
-        </w:tc>
-        <w:tc>
-          <w:tcPr>
-            <w:tcW w:type="dxa" w:w="1987"/>
-          </w:tcPr>
-          <w:p>
-            <w:pPr>
-              <w:jc w:val="left"/>
-            </w:pPr>
-            <w:r>
-              <w:rPr>
-                <w:rFonts w:ascii="TimeNewRoman" w:hAnsi="TimeNewRoman"/>
-                <w:sz w:val="30"/>
-              </w:rPr>
-              <w:t>3+78=</w:t>
-            </w:r>
-          </w:p>
-        </w:tc>
-        <w:tc>
-          <w:tcPr>
-            <w:tcW w:type="dxa" w:w="1987"/>
-          </w:tcPr>
-          <w:p>
-            <w:pPr>
-              <w:jc w:val="left"/>
-            </w:pPr>
-            <w:r>
-              <w:rPr>
-                <w:rFonts w:ascii="TimeNewRoman" w:hAnsi="TimeNewRoman"/>
-                <w:sz w:val="30"/>
-              </w:rPr>
-              <w:t>56-7=</w:t>
-            </w:r>
-          </w:p>
-        </w:tc>
-      </w:tr>
-      <w:tr>
-        <w:tc>
-          <w:tcPr>
-            <w:tcW w:type="dxa" w:w="1987"/>
-          </w:tcPr>
-          <w:p>
-            <w:pPr>
-              <w:jc w:val="left"/>
-            </w:pPr>
-            <w:r>
-              <w:rPr>
-                <w:rFonts w:ascii="TimeNewRoman" w:hAnsi="TimeNewRoman"/>
-                <w:sz w:val="30"/>
-              </w:rPr>
-              <w:t>94-48=</w:t>
-            </w:r>
-          </w:p>
-        </w:tc>
-        <w:tc>
-          <w:tcPr>
-            <w:tcW w:type="dxa" w:w="1987"/>
-          </w:tcPr>
-          <w:p>
-            <w:pPr>
-              <w:jc w:val="left"/>
-            </w:pPr>
-            <w:r>
-              <w:rPr>
-                <w:rFonts w:ascii="TimeNewRoman" w:hAnsi="TimeNewRoman"/>
-                <w:sz w:val="30"/>
-              </w:rPr>
-              <w:t>17+68=</w:t>
-            </w:r>
-          </w:p>
-        </w:tc>
-        <w:tc>
-          <w:tcPr>
-            <w:tcW w:type="dxa" w:w="1987"/>
-          </w:tcPr>
-          <w:p>
-            <w:pPr>
-              <w:jc w:val="left"/>
-            </w:pPr>
-            <w:r>
-              <w:rPr>
-                <w:rFonts w:ascii="TimeNewRoman" w:hAnsi="TimeNewRoman"/>
-                <w:sz w:val="30"/>
-              </w:rPr>
-              <w:t>48+27=</w:t>
-            </w:r>
-          </w:p>
-        </w:tc>
-        <w:tc>
-          <w:tcPr>
-            <w:tcW w:type="dxa" w:w="1987"/>
-          </w:tcPr>
-          <w:p>
-            <w:pPr>
-              <w:jc w:val="left"/>
-            </w:pPr>
-            <w:r>
-              <w:rPr>
-                <w:rFonts w:ascii="TimeNewRoman" w:hAnsi="TimeNewRoman"/>
-                <w:sz w:val="30"/>
-              </w:rPr>
-              <w:t>91-58=</w:t>
-            </w:r>
-          </w:p>
-        </w:tc>
-        <w:tc>
-          <w:tcPr>
-            <w:tcW w:type="dxa" w:w="1987"/>
-          </w:tcPr>
-          <w:p>
-            <w:pPr>
-              <w:jc w:val="left"/>
-            </w:pPr>
-            <w:r>
-              <w:rPr>
-                <w:rFonts w:ascii="TimeNewRoman" w:hAnsi="TimeNewRoman"/>
-                <w:sz w:val="30"/>
-              </w:rPr>
-              <w:t>91-72=</w:t>
-            </w:r>
-          </w:p>
-        </w:tc>
-      </w:tr>
-      <w:tr>
-        <w:tc>
-          <w:tcPr>
-            <w:tcW w:type="dxa" w:w="1987"/>
-          </w:tcPr>
-          <w:p>
-            <w:pPr>
-              <w:jc w:val="left"/>
-            </w:pPr>
-            <w:r>
-              <w:rPr>
-                <w:rFonts w:ascii="TimeNewRoman" w:hAnsi="TimeNewRoman"/>
-                <w:sz w:val="30"/>
-              </w:rPr>
-              <w:t>80-47=</w:t>
-            </w:r>
-          </w:p>
-        </w:tc>
-        <w:tc>
-          <w:tcPr>
-            <w:tcW w:type="dxa" w:w="1987"/>
-          </w:tcPr>
-          <w:p>
-            <w:pPr>
-              <w:jc w:val="left"/>
-            </w:pPr>
-            <w:r>
-              <w:rPr>
-                <w:rFonts w:ascii="TimeNewRoman" w:hAnsi="TimeNewRoman"/>
-                <w:sz w:val="30"/>
-              </w:rPr>
-              <w:t>31-4=</w:t>
-            </w:r>
-          </w:p>
-        </w:tc>
-        <w:tc>
-          <w:tcPr>
-            <w:tcW w:type="dxa" w:w="1987"/>
-          </w:tcPr>
-          <w:p>
-            <w:pPr>
-              <w:jc w:val="left"/>
-            </w:pPr>
-            <w:r>
-              <w:rPr>
-                <w:rFonts w:ascii="TimeNewRoman" w:hAnsi="TimeNewRoman"/>
-                <w:sz w:val="30"/>
-              </w:rPr>
-              <w:t>48-19=</w:t>
-            </w:r>
-          </w:p>
-        </w:tc>
-        <w:tc>
-          <w:tcPr>
-            <w:tcW w:type="dxa" w:w="1987"/>
-          </w:tcPr>
-          <w:p>
-            <w:pPr>
-              <w:jc w:val="left"/>
-            </w:pPr>
-            <w:r>
-              <w:rPr>
-                <w:rFonts w:ascii="TimeNewRoman" w:hAnsi="TimeNewRoman"/>
-                <w:sz w:val="30"/>
-              </w:rPr>
-              <w:t>18+5=</w:t>
-            </w:r>
-          </w:p>
-        </w:tc>
-        <w:tc>
-          <w:tcPr>
-            <w:tcW w:type="dxa" w:w="1987"/>
-          </w:tcPr>
-          <w:p>
-            <w:pPr>
-              <w:jc w:val="left"/>
-            </w:pPr>
-            <w:r>
-              <w:rPr>
-                <w:rFonts w:ascii="TimeNewRoman" w:hAnsi="TimeNewRoman"/>
-                <w:sz w:val="30"/>
-              </w:rPr>
-              <w:t>61-32=</w:t>
-            </w:r>
-          </w:p>
-        </w:tc>
-      </w:tr>
-      <w:tr>
-        <w:tc>
-          <w:tcPr>
-            <w:tcW w:type="dxa" w:w="1987"/>
-          </w:tcPr>
-          <w:p>
-            <w:pPr>
-              <w:jc w:val="left"/>
-            </w:pPr>
-            <w:r>
-              <w:rPr>
-                <w:rFonts w:ascii="TimeNewRoman" w:hAnsi="TimeNewRoman"/>
-                <w:sz w:val="30"/>
-              </w:rPr>
-              <w:t>77+19=</w:t>
-            </w:r>
-          </w:p>
-        </w:tc>
-        <w:tc>
-          <w:tcPr>
-            <w:tcW w:type="dxa" w:w="1987"/>
-          </w:tcPr>
-          <w:p>
-            <w:pPr>
-              <w:jc w:val="left"/>
-            </w:pPr>
-            <w:r>
-              <w:rPr>
-                <w:rFonts w:ascii="TimeNewRoman" w:hAnsi="TimeNewRoman"/>
-                <w:sz w:val="30"/>
-              </w:rPr>
-              <w:t>29+23=</w:t>
-            </w:r>
-          </w:p>
-        </w:tc>
-        <w:tc>
-          <w:tcPr>
-            <w:tcW w:type="dxa" w:w="1987"/>
-          </w:tcPr>
-          <w:p>
-            <w:pPr>
-              <w:jc w:val="left"/>
-            </w:pPr>
-            <w:r>
-              <w:rPr>
-                <w:rFonts w:ascii="TimeNewRoman" w:hAnsi="TimeNewRoman"/>
-                <w:sz w:val="30"/>
-              </w:rPr>
-              <w:t>14+17=</w:t>
-            </w:r>
-          </w:p>
-        </w:tc>
-        <w:tc>
-          <w:tcPr>
-            <w:tcW w:type="dxa" w:w="1987"/>
-          </w:tcPr>
-          <w:p>
-            <w:pPr>
-              <w:jc w:val="left"/>
-            </w:pPr>
-            <w:r>
-              <w:rPr>
-                <w:rFonts w:ascii="TimeNewRoman" w:hAnsi="TimeNewRoman"/>
-                <w:sz w:val="30"/>
-              </w:rPr>
-              <w:t>7+8=</w:t>
-            </w:r>
-          </w:p>
-        </w:tc>
-        <w:tc>
-          <w:tcPr>
-            <w:tcW w:type="dxa" w:w="1987"/>
-          </w:tcPr>
-          <w:p>
-            <w:pPr>
-              <w:jc w:val="left"/>
-            </w:pPr>
-            <w:r>
-              <w:rPr>
-                <w:rFonts w:ascii="TimeNewRoman" w:hAnsi="TimeNewRoman"/>
-                <w:sz w:val="30"/>
-              </w:rPr>
-              <w:t>15+27=</w:t>
-            </w:r>
-          </w:p>
-        </w:tc>
-      </w:tr>
-      <w:tr>
-        <w:tc>
-          <w:tcPr>
-            <w:tcW w:type="dxa" w:w="1987"/>
-          </w:tcPr>
-          <w:p>
-            <w:pPr>
-              <w:jc w:val="left"/>
-            </w:pPr>
-            <w:r>
-              <w:rPr>
-                <w:rFonts w:ascii="TimeNewRoman" w:hAnsi="TimeNewRoman"/>
-                <w:sz w:val="30"/>
-              </w:rPr>
-              <w:t>47+4=</w:t>
-            </w:r>
-          </w:p>
-        </w:tc>
-        <w:tc>
-          <w:tcPr>
-            <w:tcW w:type="dxa" w:w="1987"/>
-          </w:tcPr>
-          <w:p>
-            <w:pPr>
-              <w:jc w:val="left"/>
-            </w:pPr>
-            <w:r>
-              <w:rPr>
-                <w:rFonts w:ascii="TimeNewRoman" w:hAnsi="TimeNewRoman"/>
-                <w:sz w:val="30"/>
-              </w:rPr>
-              <w:t>73-47=</w:t>
-            </w:r>
-          </w:p>
-        </w:tc>
-        <w:tc>
-          <w:tcPr>
-            <w:tcW w:type="dxa" w:w="1987"/>
-          </w:tcPr>
-          <w:p>
-            <w:pPr>
-              <w:jc w:val="left"/>
-            </w:pPr>
-            <w:r>
-              <w:rPr>
-                <w:rFonts w:ascii="TimeNewRoman" w:hAnsi="TimeNewRoman"/>
-                <w:sz w:val="30"/>
-              </w:rPr>
-              <w:t>61-47=</w:t>
-            </w:r>
-          </w:p>
-        </w:tc>
-        <w:tc>
-          <w:tcPr>
-            <w:tcW w:type="dxa" w:w="1987"/>
-          </w:tcPr>
-          <w:p>
-            <w:pPr>
-              <w:jc w:val="left"/>
-            </w:pPr>
-            <w:r>
-              <w:rPr>
-                <w:rFonts w:ascii="TimeNewRoman" w:hAnsi="TimeNewRoman"/>
-                <w:sz w:val="30"/>
-              </w:rPr>
-              <w:t>57-48=</w:t>
-            </w:r>
-          </w:p>
-        </w:tc>
-        <w:tc>
-          <w:tcPr>
-            <w:tcW w:type="dxa" w:w="1987"/>
-          </w:tcPr>
-          <w:p>
-            <w:pPr>
-              <w:jc w:val="left"/>
-            </w:pPr>
-            <w:r>
-              <w:rPr>
-                <w:rFonts w:ascii="TimeNewRoman" w:hAnsi="TimeNewRoman"/>
-                <w:sz w:val="30"/>
-              </w:rPr>
-              <w:t>6+57=</w:t>
-            </w:r>
-          </w:p>
-        </w:tc>
-      </w:tr>
-      <w:tr>
-        <w:tc>
-          <w:tcPr>
-            <w:tcW w:type="dxa" w:w="1987"/>
-          </w:tcPr>
-          <w:p>
-            <w:pPr>
-              <w:jc w:val="left"/>
-            </w:pPr>
-            <w:r>
-              <w:rPr>
-                <w:rFonts w:ascii="TimeNewRoman" w:hAnsi="TimeNewRoman"/>
-                <w:sz w:val="30"/>
-              </w:rPr>
-              <w:t>45+36=</w:t>
-            </w:r>
-          </w:p>
-        </w:tc>
-        <w:tc>
-          <w:tcPr>
-            <w:tcW w:type="dxa" w:w="1987"/>
-          </w:tcPr>
-          <w:p>
-            <w:pPr>
-              <w:jc w:val="left"/>
-            </w:pPr>
-            <w:r>
-              <w:rPr>
-                <w:rFonts w:ascii="TimeNewRoman" w:hAnsi="TimeNewRoman"/>
-                <w:sz w:val="30"/>
-              </w:rPr>
-              <w:t>69+9=</w:t>
-            </w:r>
-          </w:p>
-        </w:tc>
-        <w:tc>
-          <w:tcPr>
-            <w:tcW w:type="dxa" w:w="1987"/>
-          </w:tcPr>
-          <w:p>
-            <w:pPr>
-              <w:jc w:val="left"/>
-            </w:pPr>
-            <w:r>
-              <w:rPr>
-                <w:rFonts w:ascii="TimeNewRoman" w:hAnsi="TimeNewRoman"/>
-                <w:sz w:val="30"/>
-              </w:rPr>
-              <w:t>77+17=</w:t>
-            </w:r>
-          </w:p>
-        </w:tc>
-        <w:tc>
-          <w:tcPr>
-            <w:tcW w:type="dxa" w:w="1987"/>
-          </w:tcPr>
-          <w:p>
-            <w:pPr>
-              <w:jc w:val="left"/>
-            </w:pPr>
-            <w:r>
-              <w:rPr>
-                <w:rFonts w:ascii="TimeNewRoman" w:hAnsi="TimeNewRoman"/>
-                <w:sz w:val="30"/>
-              </w:rPr>
-              <w:t>13+8=</w:t>
-            </w:r>
-          </w:p>
-        </w:tc>
-        <w:tc>
-          <w:tcPr>
-            <w:tcW w:type="dxa" w:w="1987"/>
-          </w:tcPr>
-          <w:p>
-            <w:pPr>
-              <w:jc w:val="left"/>
-            </w:pPr>
-            <w:r>
-              <w:rPr>
-                <w:rFonts w:ascii="TimeNewRoman" w:hAnsi="TimeNewRoman"/>
-                <w:sz w:val="30"/>
-              </w:rPr>
-              <w:t>8+34=</w:t>
-            </w:r>
-          </w:p>
-        </w:tc>
-      </w:tr>
-      <w:tr>
-        <w:tc>
-          <w:tcPr>
-            <w:tcW w:type="dxa" w:w="1987"/>
-          </w:tcPr>
-          <w:p>
-            <w:pPr>
-              <w:jc w:val="left"/>
-            </w:pPr>
-            <w:r>
-              <w:rPr>
-                <w:rFonts w:ascii="TimeNewRoman" w:hAnsi="TimeNewRoman"/>
-                <w:sz w:val="30"/>
-              </w:rPr>
-              <w:t>36+5=</w:t>
-            </w:r>
-          </w:p>
-        </w:tc>
-        <w:tc>
-          <w:tcPr>
-            <w:tcW w:type="dxa" w:w="1987"/>
-          </w:tcPr>
-          <w:p>
-            <w:pPr>
-              <w:jc w:val="left"/>
-            </w:pPr>
-            <w:r>
-              <w:rPr>
-                <w:rFonts w:ascii="TimeNewRoman" w:hAnsi="TimeNewRoman"/>
-                <w:sz w:val="30"/>
-              </w:rPr>
-              <w:t>26+7=</w:t>
-            </w:r>
-          </w:p>
-        </w:tc>
-        <w:tc>
-          <w:tcPr>
-            <w:tcW w:type="dxa" w:w="1987"/>
-          </w:tcPr>
-          <w:p>
-            <w:pPr>
-              <w:jc w:val="left"/>
-            </w:pPr>
-            <w:r>
-              <w:rPr>
-                <w:rFonts w:ascii="TimeNewRoman" w:hAnsi="TimeNewRoman"/>
-                <w:sz w:val="30"/>
-              </w:rPr>
-              <w:t>3+78=</w:t>
-            </w:r>
-          </w:p>
-        </w:tc>
         <w:tc>
           <w:tcPr>
             <w:tcW w:type="dxa" w:w="1987"/>
@@ -1500,7 +1623,58 @@
                 <w:rFonts w:ascii="TimeNewRoman" w:hAnsi="TimeNewRoman"/>
                 <w:sz w:val="30"/>
               </w:rPr>
-              <w:t>17+18=</w:t>
+              <w:t>44+47=</w:t>
+            </w:r>
+          </w:p>
+        </w:tc>
+        <w:tc>
+          <w:tcPr>
+            <w:tcW w:type="dxa" w:w="1987"/>
+          </w:tcPr>
+          <w:p>
+            <w:pPr>
+              <w:jc w:val="left"/>
+            </w:pPr>
+            <w:r>
+              <w:rPr>
+                <w:rFonts w:ascii="TimeNewRoman" w:hAnsi="TimeNewRoman"/>
+                <w:sz w:val="30"/>
+              </w:rPr>
+              <w:t>53-47=</w:t>
+            </w:r>
+          </w:p>
+        </w:tc>
+        <w:tc>
+          <w:tcPr>
+            <w:tcW w:type="dxa" w:w="1987"/>
+          </w:tcPr>
+          <w:p>
+            <w:pPr>
+              <w:jc w:val="left"/>
+            </w:pPr>
+            <w:r>
+              <w:rPr>
+                <w:rFonts w:ascii="TimeNewRoman" w:hAnsi="TimeNewRoman"/>
+                <w:sz w:val="30"/>
+              </w:rPr>
+              <w:t>26+57=</w:t>
+            </w:r>
+          </w:p>
+        </w:tc>
+        <w:tc>
+          <w:tcPr>
+            <w:tcW w:type="dxa" w:w="1987"/>
+          </w:tcPr>
+          <w:p>
+            <w:pPr>
+              <w:jc w:val="left"/>
+            </w:pPr>
+            <w:r>
+              <w:rPr>
+                <w:rFonts w:ascii="TimeNewRoman" w:hAnsi="TimeNewRoman"/>
+                <w:sz w:val="30"/>
+              </w:rPr>
+              <w:t>57+6=</w:t>
             </w:r>
           </w:p>
         </w:tc>
@@ -1519,7 +1693,7 @@
                 <w:rFonts w:ascii="TimeNewRoman" w:hAnsi="TimeNewRoman"/>
                 <w:sz w:val="30"/>
               </w:rPr>
-              <w:t>41-9=</w:t>
+              <w:t>28+35=</w:t>
             </w:r>
           </w:p>
         </w:tc>
@@ -1536,7 +1710,7 @@
                 <w:rFonts w:ascii="TimeNewRoman" w:hAnsi="TimeNewRoman"/>
                 <w:sz w:val="30"/>
               </w:rPr>
-              <w:t>27+34=</w:t>
+              <w:t>71-69=</w:t>
             </w:r>
           </w:p>
         </w:tc>
@@ -1553,7 +1727,7 @@
                 <w:rFonts w:ascii="TimeNewRoman" w:hAnsi="TimeNewRoman"/>
                 <w:sz w:val="30"/>
               </w:rPr>
-              <w:t>41-27=</w:t>
+              <w:t>64-6=</w:t>
             </w:r>
           </w:p>
         </w:tc>
@@ -1570,7 +1744,7 @@
                 <w:rFonts w:ascii="TimeNewRoman" w:hAnsi="TimeNewRoman"/>
                 <w:sz w:val="30"/>
               </w:rPr>
-              <w:t>61-18=</w:t>
+              <w:t>28+34=</w:t>
             </w:r>
           </w:p>
         </w:tc>
@@ -1587,181 +1761,7 @@
                 <w:rFonts w:ascii="TimeNewRoman" w:hAnsi="TimeNewRoman"/>
                 <w:sz w:val="30"/>
               </w:rPr>
-              <w:t>65-58=</w:t>
-            </w:r>
-          </w:p>
-        </w:tc>
-      </w:tr>
-      <w:tr>
-        <w:tc>
-          <w:tcPr>
-            <w:tcW w:type="dxa" w:w="1987"/>
-          </w:tcPr>
-          <w:p>
-            <w:pPr>
-              <w:jc w:val="left"/>
-            </w:pPr>
-            <w:r>
-              <w:rPr>
-                <w:rFonts w:ascii="TimeNewRoman" w:hAnsi="TimeNewRoman"/>
-                <w:sz w:val="30"/>
-              </w:rPr>
-              <w:t>37+4=</w:t>
-            </w:r>
-          </w:p>
-        </w:tc>
-        <w:tc>
-          <w:tcPr>
-            <w:tcW w:type="dxa" w:w="1987"/>
-          </w:tcPr>
-          <w:p>
-            <w:pPr>
-              <w:jc w:val="left"/>
-            </w:pPr>
-            <w:r>
-              <w:rPr>
-                <w:rFonts w:ascii="TimeNewRoman" w:hAnsi="TimeNewRoman"/>
-                <w:sz w:val="30"/>
-              </w:rPr>
-              <w:t>71-19=</w:t>
-            </w:r>
-          </w:p>
-        </w:tc>
-        <w:tc>
-          <w:tcPr>
-            <w:tcW w:type="dxa" w:w="1987"/>
-          </w:tcPr>
-          <w:p>
-            <w:pPr>
-              <w:jc w:val="left"/>
-            </w:pPr>
-            <w:r>
-              <w:rPr>
-                <w:rFonts w:ascii="TimeNewRoman" w:hAnsi="TimeNewRoman"/>
-                <w:sz w:val="30"/>
-              </w:rPr>
-              <w:t>29+67=</w:t>
-            </w:r>
-          </w:p>
-        </w:tc>
-        <w:tc>
-          <w:tcPr>
-            <w:tcW w:type="dxa" w:w="1987"/>
-          </w:tcPr>
-          <w:p>
-            <w:pPr>
-              <w:jc w:val="left"/>
-            </w:pPr>
-            <w:r>
-              <w:rPr>
-                <w:rFonts w:ascii="TimeNewRoman" w:hAnsi="TimeNewRoman"/>
-                <w:sz w:val="30"/>
-              </w:rPr>
-              <w:t>5+58=</w:t>
-            </w:r>
-          </w:p>
-        </w:tc>
-        <w:tc>
-          <w:tcPr>
-            <w:tcW w:type="dxa" w:w="1987"/>
-          </w:tcPr>
-          <w:p>
-            <w:pPr>
-              <w:jc w:val="left"/>
-            </w:pPr>
-            <w:r>
-              <w:rPr>
-                <w:rFonts w:ascii="TimeNewRoman" w:hAnsi="TimeNewRoman"/>
-                <w:sz w:val="30"/>
-              </w:rPr>
-              <w:t>58-9=</w:t>
-            </w:r>
-          </w:p>
-        </w:tc>
-      </w:tr>
-      <w:tr>
-        <w:tc>
-          <w:tcPr>
-            <w:tcW w:type="dxa" w:w="1987"/>
-          </w:tcPr>
-          <w:p>
-            <w:pPr>
-              <w:jc w:val="left"/>
-            </w:pPr>
-            <w:r>
-              <w:rPr>
-                <w:rFonts w:ascii="TimeNewRoman" w:hAnsi="TimeNewRoman"/>
-                <w:sz w:val="30"/>
-              </w:rPr>
-              <w:t>27+56=</w:t>
-            </w:r>
-          </w:p>
-        </w:tc>
-        <w:tc>
-          <w:tcPr>
-            <w:tcW w:type="dxa" w:w="1987"/>
-          </w:tcPr>
-          <w:p>
-            <w:pPr>
-              <w:jc w:val="left"/>
-            </w:pPr>
-            <w:r>
-              <w:rPr>
-                <w:rFonts w:ascii="TimeNewRoman" w:hAnsi="TimeNewRoman"/>
-                <w:sz w:val="30"/>
-              </w:rPr>
-              <w:t>71-38=</w:t>
-            </w:r>
-          </w:p>
-        </w:tc>
-        <w:tc>
-          <w:tcPr>
-            <w:tcW w:type="dxa" w:w="1987"/>
-          </w:tcPr>
-          <w:p>
-            <w:pPr>
-              <w:jc w:val="left"/>
-            </w:pPr>
-            <w:r>
-              <w:rPr>
-                <w:rFonts w:ascii="TimeNewRoman" w:hAnsi="TimeNewRoman"/>
-                <w:sz w:val="30"/>
-              </w:rPr>
-              <w:t>41-25=</w:t>
-            </w:r>
-          </w:p>
-        </w:tc>
-        <w:tc>
-          <w:tcPr>
-            <w:tcW w:type="dxa" w:w="1987"/>
-          </w:tcPr>
-          <w:p>
-            <w:pPr>
-              <w:jc w:val="left"/>
-            </w:pPr>
-            <w:r>
-              <w:rPr>
-                <w:rFonts w:ascii="TimeNewRoman" w:hAnsi="TimeNewRoman"/>
-                <w:sz w:val="30"/>
-              </w:rPr>
-              <w:t>7+87=</w:t>
-            </w:r>
-          </w:p>
-        </w:tc>
-        <w:tc>
-          <w:tcPr>
-            <w:tcW w:type="dxa" w:w="1987"/>
-          </w:tcPr>
-          <w:p>
-            <w:pPr>
-              <w:jc w:val="left"/>
-            </w:pPr>
-            <w:r>
-              <w:rPr>
-                <w:rFonts w:ascii="TimeNewRoman" w:hAnsi="TimeNewRoman"/>
-                <w:sz w:val="30"/>
-              </w:rPr>
-              <w:t>37+16=</w:t>
+              <w:t>51-28=</w:t>
             </w:r>
           </w:p>
         </w:tc>

</xml_diff>

<commit_message>
Update master to output generated at 0e9b71d
</commit_message>
<xml_diff>
--- a/adc_sbb_within_100.docx
+++ b/adc_sbb_within_100.docx
@@ -40,7 +40,7 @@
                 <w:rFonts w:ascii="TimeNewRoman" w:hAnsi="TimeNewRoman"/>
                 <w:sz w:val="30"/>
               </w:rPr>
-              <w:t>91-6=</w:t>
+              <w:t>69+28=</w:t>
             </w:r>
           </w:p>
         </w:tc>
@@ -57,7 +57,7 @@
                 <w:rFonts w:ascii="TimeNewRoman" w:hAnsi="TimeNewRoman"/>
                 <w:sz w:val="30"/>
               </w:rPr>
-              <w:t>33+9=</w:t>
+              <w:t>86-59=</w:t>
             </w:r>
           </w:p>
         </w:tc>
@@ -74,7 +74,7 @@
                 <w:rFonts w:ascii="TimeNewRoman" w:hAnsi="TimeNewRoman"/>
                 <w:sz w:val="30"/>
               </w:rPr>
-              <w:t>47+4=</w:t>
+              <w:t>84-29=</w:t>
             </w:r>
           </w:p>
         </w:tc>
@@ -91,7 +91,7 @@
                 <w:rFonts w:ascii="TimeNewRoman" w:hAnsi="TimeNewRoman"/>
                 <w:sz w:val="30"/>
               </w:rPr>
-              <w:t>7+15=</w:t>
+              <w:t>9+69=</w:t>
             </w:r>
           </w:p>
         </w:tc>
@@ -108,7 +108,7 @@
                 <w:rFonts w:ascii="TimeNewRoman" w:hAnsi="TimeNewRoman"/>
                 <w:sz w:val="30"/>
               </w:rPr>
-              <w:t>71-37=</w:t>
+              <w:t>7+35=</w:t>
             </w:r>
           </w:p>
         </w:tc>
@@ -127,7 +127,7 @@
                 <w:rFonts w:ascii="TimeNewRoman" w:hAnsi="TimeNewRoman"/>
                 <w:sz w:val="30"/>
               </w:rPr>
-              <w:t>16+47=</w:t>
+              <w:t>85-28=</w:t>
             </w:r>
           </w:p>
         </w:tc>
@@ -144,7 +144,7 @@
                 <w:rFonts w:ascii="TimeNewRoman" w:hAnsi="TimeNewRoman"/>
                 <w:sz w:val="30"/>
               </w:rPr>
-              <w:t>91-58=</w:t>
+              <w:t>54+39=</w:t>
             </w:r>
           </w:p>
         </w:tc>
@@ -161,7 +161,7 @@
                 <w:rFonts w:ascii="TimeNewRoman" w:hAnsi="TimeNewRoman"/>
                 <w:sz w:val="30"/>
               </w:rPr>
-              <w:t>61-18=</w:t>
+              <w:t>34-7=</w:t>
             </w:r>
           </w:p>
         </w:tc>
@@ -178,7 +178,7 @@
                 <w:rFonts w:ascii="TimeNewRoman" w:hAnsi="TimeNewRoman"/>
                 <w:sz w:val="30"/>
               </w:rPr>
-              <w:t>92-35=</w:t>
+              <w:t>15+47=</w:t>
             </w:r>
           </w:p>
         </w:tc>
@@ -195,7 +195,7 @@
                 <w:rFonts w:ascii="TimeNewRoman" w:hAnsi="TimeNewRoman"/>
                 <w:sz w:val="30"/>
               </w:rPr>
-              <w:t>84-78=</w:t>
+              <w:t>93-26=</w:t>
             </w:r>
           </w:p>
         </w:tc>
@@ -214,7 +214,7 @@
                 <w:rFonts w:ascii="TimeNewRoman" w:hAnsi="TimeNewRoman"/>
                 <w:sz w:val="30"/>
               </w:rPr>
-              <w:t>13+59=</w:t>
+              <w:t>23-19=</w:t>
             </w:r>
           </w:p>
         </w:tc>
@@ -231,7 +231,7 @@
                 <w:rFonts w:ascii="TimeNewRoman" w:hAnsi="TimeNewRoman"/>
                 <w:sz w:val="30"/>
               </w:rPr>
-              <w:t>19+8=</w:t>
+              <w:t>94-25=</w:t>
             </w:r>
           </w:p>
         </w:tc>
@@ -248,7 +248,7 @@
                 <w:rFonts w:ascii="TimeNewRoman" w:hAnsi="TimeNewRoman"/>
                 <w:sz w:val="30"/>
               </w:rPr>
-              <w:t>39+39=</w:t>
+              <w:t>23+9=</w:t>
             </w:r>
           </w:p>
         </w:tc>
@@ -265,7 +265,7 @@
                 <w:rFonts w:ascii="TimeNewRoman" w:hAnsi="TimeNewRoman"/>
                 <w:sz w:val="30"/>
               </w:rPr>
-              <w:t>8+24=</w:t>
+              <w:t>57-28=</w:t>
             </w:r>
           </w:p>
         </w:tc>
@@ -282,7 +282,7 @@
                 <w:rFonts w:ascii="TimeNewRoman" w:hAnsi="TimeNewRoman"/>
                 <w:sz w:val="30"/>
               </w:rPr>
-              <w:t>81-27=</w:t>
+              <w:t>44+19=</w:t>
             </w:r>
           </w:p>
         </w:tc>
@@ -301,7 +301,7 @@
                 <w:rFonts w:ascii="TimeNewRoman" w:hAnsi="TimeNewRoman"/>
                 <w:sz w:val="30"/>
               </w:rPr>
-              <w:t>54-9=</w:t>
+              <w:t>29+25=</w:t>
             </w:r>
           </w:p>
         </w:tc>
@@ -318,7 +318,7 @@
                 <w:rFonts w:ascii="TimeNewRoman" w:hAnsi="TimeNewRoman"/>
                 <w:sz w:val="30"/>
               </w:rPr>
-              <w:t>70-27=</w:t>
+              <w:t>47+27=</w:t>
             </w:r>
           </w:p>
         </w:tc>
@@ -335,7 +335,7 @@
                 <w:rFonts w:ascii="TimeNewRoman" w:hAnsi="TimeNewRoman"/>
                 <w:sz w:val="30"/>
               </w:rPr>
-              <w:t>74+7=</w:t>
+              <w:t>64+18=</w:t>
             </w:r>
           </w:p>
         </w:tc>
@@ -352,7 +352,7 @@
                 <w:rFonts w:ascii="TimeNewRoman" w:hAnsi="TimeNewRoman"/>
                 <w:sz w:val="30"/>
               </w:rPr>
-              <w:t>7+79=</w:t>
+              <w:t>19+57=</w:t>
             </w:r>
           </w:p>
         </w:tc>
@@ -369,7 +369,7 @@
                 <w:rFonts w:ascii="TimeNewRoman" w:hAnsi="TimeNewRoman"/>
                 <w:sz w:val="30"/>
               </w:rPr>
-              <w:t>69+9=</w:t>
+              <w:t>4+68=</w:t>
             </w:r>
           </w:p>
         </w:tc>
@@ -388,7 +388,7 @@
                 <w:rFonts w:ascii="TimeNewRoman" w:hAnsi="TimeNewRoman"/>
                 <w:sz w:val="30"/>
               </w:rPr>
-              <w:t>79+13=</w:t>
+              <w:t>71-49=</w:t>
             </w:r>
           </w:p>
         </w:tc>
@@ -405,7 +405,7 @@
                 <w:rFonts w:ascii="TimeNewRoman" w:hAnsi="TimeNewRoman"/>
                 <w:sz w:val="30"/>
               </w:rPr>
-              <w:t>9+77=</w:t>
+              <w:t>43+38=</w:t>
             </w:r>
           </w:p>
         </w:tc>
@@ -422,7 +422,7 @@
                 <w:rFonts w:ascii="TimeNewRoman" w:hAnsi="TimeNewRoman"/>
                 <w:sz w:val="30"/>
               </w:rPr>
-              <w:t>47-18=</w:t>
+              <w:t>28-19=</w:t>
             </w:r>
           </w:p>
         </w:tc>
@@ -439,7 +439,7 @@
                 <w:rFonts w:ascii="TimeNewRoman" w:hAnsi="TimeNewRoman"/>
                 <w:sz w:val="30"/>
               </w:rPr>
-              <w:t>6+25=</w:t>
+              <w:t>76+16=</w:t>
             </w:r>
           </w:p>
         </w:tc>
@@ -456,7 +456,7 @@
                 <w:rFonts w:ascii="TimeNewRoman" w:hAnsi="TimeNewRoman"/>
                 <w:sz w:val="30"/>
               </w:rPr>
-              <w:t>75-6=</w:t>
+              <w:t>52+19=</w:t>
             </w:r>
           </w:p>
         </w:tc>
@@ -475,1085 +475,7 @@
                 <w:rFonts w:ascii="TimeNewRoman" w:hAnsi="TimeNewRoman"/>
                 <w:sz w:val="30"/>
               </w:rPr>
-              <w:t>15+39=</w:t>
-            </w:r>
-          </w:p>
-        </w:tc>
-        <w:tc>
-          <w:tcPr>
-            <w:tcW w:type="dxa" w:w="1987"/>
-          </w:tcPr>
-          <w:p>
-            <w:pPr>
-              <w:jc w:val="left"/>
-            </w:pPr>
-            <w:r>
-              <w:rPr>
-                <w:rFonts w:ascii="TimeNewRoman" w:hAnsi="TimeNewRoman"/>
-                <w:sz w:val="30"/>
-              </w:rPr>
-              <w:t>91-72=</w:t>
-            </w:r>
-          </w:p>
-        </w:tc>
-        <w:tc>
-          <w:tcPr>
-            <w:tcW w:type="dxa" w:w="1987"/>
-          </w:tcPr>
-          <w:p>
-            <w:pPr>
-              <w:jc w:val="left"/>
-            </w:pPr>
-            <w:r>
-              <w:rPr>
-                <w:rFonts w:ascii="TimeNewRoman" w:hAnsi="TimeNewRoman"/>
-                <w:sz w:val="30"/>
-              </w:rPr>
-              <w:t>37+58=</w:t>
-            </w:r>
-          </w:p>
-        </w:tc>
-        <w:tc>
-          <w:tcPr>
-            <w:tcW w:type="dxa" w:w="1987"/>
-          </w:tcPr>
-          <w:p>
-            <w:pPr>
-              <w:jc w:val="left"/>
-            </w:pPr>
-            <w:r>
-              <w:rPr>
-                <w:rFonts w:ascii="TimeNewRoman" w:hAnsi="TimeNewRoman"/>
-                <w:sz w:val="30"/>
-              </w:rPr>
-              <w:t>92-53=</w:t>
-            </w:r>
-          </w:p>
-        </w:tc>
-        <w:tc>
-          <w:tcPr>
-            <w:tcW w:type="dxa" w:w="1987"/>
-          </w:tcPr>
-          <w:p>
-            <w:pPr>
-              <w:jc w:val="left"/>
-            </w:pPr>
-            <w:r>
-              <w:rPr>
-                <w:rFonts w:ascii="TimeNewRoman" w:hAnsi="TimeNewRoman"/>
-                <w:sz w:val="30"/>
-              </w:rPr>
-              <w:t>93-68=</w:t>
-            </w:r>
-          </w:p>
-        </w:tc>
-      </w:tr>
-      <w:tr>
-        <w:tc>
-          <w:tcPr>
-            <w:tcW w:type="dxa" w:w="1987"/>
-          </w:tcPr>
-          <w:p>
-            <w:pPr>
-              <w:jc w:val="left"/>
-            </w:pPr>
-            <w:r>
-              <w:rPr>
-                <w:rFonts w:ascii="TimeNewRoman" w:hAnsi="TimeNewRoman"/>
-                <w:sz w:val="30"/>
-              </w:rPr>
-              <w:t>29+45=</w:t>
-            </w:r>
-          </w:p>
-        </w:tc>
-        <w:tc>
-          <w:tcPr>
-            <w:tcW w:type="dxa" w:w="1987"/>
-          </w:tcPr>
-          <w:p>
-            <w:pPr>
-              <w:jc w:val="left"/>
-            </w:pPr>
-            <w:r>
-              <w:rPr>
-                <w:rFonts w:ascii="TimeNewRoman" w:hAnsi="TimeNewRoman"/>
-                <w:sz w:val="30"/>
-              </w:rPr>
-              <w:t>25+48=</w:t>
-            </w:r>
-          </w:p>
-        </w:tc>
-        <w:tc>
-          <w:tcPr>
-            <w:tcW w:type="dxa" w:w="1987"/>
-          </w:tcPr>
-          <w:p>
-            <w:pPr>
-              <w:jc w:val="left"/>
-            </w:pPr>
-            <w:r>
-              <w:rPr>
-                <w:rFonts w:ascii="TimeNewRoman" w:hAnsi="TimeNewRoman"/>
-                <w:sz w:val="30"/>
-              </w:rPr>
-              <w:t>29+8=</w:t>
-            </w:r>
-          </w:p>
-        </w:tc>
-        <w:tc>
-          <w:tcPr>
-            <w:tcW w:type="dxa" w:w="1987"/>
-          </w:tcPr>
-          <w:p>
-            <w:pPr>
-              <w:jc w:val="left"/>
-            </w:pPr>
-            <w:r>
-              <w:rPr>
-                <w:rFonts w:ascii="TimeNewRoman" w:hAnsi="TimeNewRoman"/>
-                <w:sz w:val="30"/>
-              </w:rPr>
-              <w:t>29+17=</w:t>
-            </w:r>
-          </w:p>
-        </w:tc>
-        <w:tc>
-          <w:tcPr>
-            <w:tcW w:type="dxa" w:w="1987"/>
-          </w:tcPr>
-          <w:p>
-            <w:pPr>
-              <w:jc w:val="left"/>
-            </w:pPr>
-            <w:r>
-              <w:rPr>
-                <w:rFonts w:ascii="TimeNewRoman" w:hAnsi="TimeNewRoman"/>
-                <w:sz w:val="30"/>
-              </w:rPr>
-              <w:t>94-45=</w:t>
-            </w:r>
-          </w:p>
-        </w:tc>
-      </w:tr>
-      <w:tr>
-        <w:tc>
-          <w:tcPr>
-            <w:tcW w:type="dxa" w:w="1987"/>
-          </w:tcPr>
-          <w:p>
-            <w:pPr>
-              <w:jc w:val="left"/>
-            </w:pPr>
-            <w:r>
-              <w:rPr>
-                <w:rFonts w:ascii="TimeNewRoman" w:hAnsi="TimeNewRoman"/>
-                <w:sz w:val="30"/>
-              </w:rPr>
-              <w:t>76+6=</w:t>
-            </w:r>
-          </w:p>
-        </w:tc>
-        <w:tc>
-          <w:tcPr>
-            <w:tcW w:type="dxa" w:w="1987"/>
-          </w:tcPr>
-          <w:p>
-            <w:pPr>
-              <w:jc w:val="left"/>
-            </w:pPr>
-            <w:r>
-              <w:rPr>
-                <w:rFonts w:ascii="TimeNewRoman" w:hAnsi="TimeNewRoman"/>
-                <w:sz w:val="30"/>
-              </w:rPr>
-              <w:t>32-8=</w:t>
-            </w:r>
-          </w:p>
-        </w:tc>
-        <w:tc>
-          <w:tcPr>
-            <w:tcW w:type="dxa" w:w="1987"/>
-          </w:tcPr>
-          <w:p>
-            <w:pPr>
-              <w:jc w:val="left"/>
-            </w:pPr>
-            <w:r>
-              <w:rPr>
-                <w:rFonts w:ascii="TimeNewRoman" w:hAnsi="TimeNewRoman"/>
-                <w:sz w:val="30"/>
-              </w:rPr>
-              <w:t>4+17=</w:t>
-            </w:r>
-          </w:p>
-        </w:tc>
-        <w:tc>
-          <w:tcPr>
-            <w:tcW w:type="dxa" w:w="1987"/>
-          </w:tcPr>
-          <w:p>
-            <w:pPr>
-              <w:jc w:val="left"/>
-            </w:pPr>
-            <w:r>
-              <w:rPr>
-                <w:rFonts w:ascii="TimeNewRoman" w:hAnsi="TimeNewRoman"/>
-                <w:sz w:val="30"/>
-              </w:rPr>
-              <w:t>93-65=</w:t>
-            </w:r>
-          </w:p>
-        </w:tc>
-        <w:tc>
-          <w:tcPr>
-            <w:tcW w:type="dxa" w:w="1987"/>
-          </w:tcPr>
-          <w:p>
-            <w:pPr>
-              <w:jc w:val="left"/>
-            </w:pPr>
-            <w:r>
-              <w:rPr>
-                <w:rFonts w:ascii="TimeNewRoman" w:hAnsi="TimeNewRoman"/>
-                <w:sz w:val="30"/>
-              </w:rPr>
-              <w:t>78+13=</w:t>
-            </w:r>
-          </w:p>
-        </w:tc>
-      </w:tr>
-      <w:tr>
-        <w:tc>
-          <w:tcPr>
-            <w:tcW w:type="dxa" w:w="1987"/>
-          </w:tcPr>
-          <w:p>
-            <w:pPr>
-              <w:jc w:val="left"/>
-            </w:pPr>
-            <w:r>
-              <w:rPr>
-                <w:rFonts w:ascii="TimeNewRoman" w:hAnsi="TimeNewRoman"/>
-                <w:sz w:val="30"/>
-              </w:rPr>
-              <w:t>92-47=</w:t>
-            </w:r>
-          </w:p>
-        </w:tc>
-        <w:tc>
-          <w:tcPr>
-            <w:tcW w:type="dxa" w:w="1987"/>
-          </w:tcPr>
-          <w:p>
-            <w:pPr>
-              <w:jc w:val="left"/>
-            </w:pPr>
-            <w:r>
-              <w:rPr>
-                <w:rFonts w:ascii="TimeNewRoman" w:hAnsi="TimeNewRoman"/>
-                <w:sz w:val="30"/>
-              </w:rPr>
-              <w:t>8+33=</w:t>
-            </w:r>
-          </w:p>
-        </w:tc>
-        <w:tc>
-          <w:tcPr>
-            <w:tcW w:type="dxa" w:w="1987"/>
-          </w:tcPr>
-          <w:p>
-            <w:pPr>
-              <w:jc w:val="left"/>
-            </w:pPr>
-            <w:r>
-              <w:rPr>
-                <w:rFonts w:ascii="TimeNewRoman" w:hAnsi="TimeNewRoman"/>
-                <w:sz w:val="30"/>
-              </w:rPr>
-              <w:t>16+69=</w:t>
-            </w:r>
-          </w:p>
-        </w:tc>
-        <w:tc>
-          <w:tcPr>
-            <w:tcW w:type="dxa" w:w="1987"/>
-          </w:tcPr>
-          <w:p>
-            <w:pPr>
-              <w:jc w:val="left"/>
-            </w:pPr>
-            <w:r>
-              <w:rPr>
-                <w:rFonts w:ascii="TimeNewRoman" w:hAnsi="TimeNewRoman"/>
-                <w:sz w:val="30"/>
-              </w:rPr>
-              <w:t>8+33=</w:t>
-            </w:r>
-          </w:p>
-        </w:tc>
-        <w:tc>
-          <w:tcPr>
-            <w:tcW w:type="dxa" w:w="1987"/>
-          </w:tcPr>
-          <w:p>
-            <w:pPr>
-              <w:jc w:val="left"/>
-            </w:pPr>
-            <w:r>
-              <w:rPr>
-                <w:rFonts w:ascii="TimeNewRoman" w:hAnsi="TimeNewRoman"/>
-                <w:sz w:val="30"/>
-              </w:rPr>
-              <w:t>21-2=</w:t>
-            </w:r>
-          </w:p>
-        </w:tc>
-      </w:tr>
-      <w:tr>
-        <w:tc>
-          <w:tcPr>
-            <w:tcW w:type="dxa" w:w="1987"/>
-          </w:tcPr>
-          <w:p>
-            <w:pPr>
-              <w:jc w:val="left"/>
-            </w:pPr>
-            <w:r>
-              <w:rPr>
-                <w:rFonts w:ascii="TimeNewRoman" w:hAnsi="TimeNewRoman"/>
-                <w:sz w:val="30"/>
-              </w:rPr>
-              <w:t>57+37=</w:t>
-            </w:r>
-          </w:p>
-        </w:tc>
-        <w:tc>
-          <w:tcPr>
-            <w:tcW w:type="dxa" w:w="1987"/>
-          </w:tcPr>
-          <w:p>
-            <w:pPr>
-              <w:jc w:val="left"/>
-            </w:pPr>
-            <w:r>
-              <w:rPr>
-                <w:rFonts w:ascii="TimeNewRoman" w:hAnsi="TimeNewRoman"/>
-                <w:sz w:val="30"/>
-              </w:rPr>
-              <w:t>19+72=</w:t>
-            </w:r>
-          </w:p>
-        </w:tc>
-        <w:tc>
-          <w:tcPr>
-            <w:tcW w:type="dxa" w:w="1987"/>
-          </w:tcPr>
-          <w:p>
-            <w:pPr>
-              <w:jc w:val="left"/>
-            </w:pPr>
-            <w:r>
-              <w:rPr>
-                <w:rFonts w:ascii="TimeNewRoman" w:hAnsi="TimeNewRoman"/>
-                <w:sz w:val="30"/>
-              </w:rPr>
-              <w:t>79+15=</w:t>
-            </w:r>
-          </w:p>
-        </w:tc>
-        <w:tc>
-          <w:tcPr>
-            <w:tcW w:type="dxa" w:w="1987"/>
-          </w:tcPr>
-          <w:p>
-            <w:pPr>
-              <w:jc w:val="left"/>
-            </w:pPr>
-            <w:r>
-              <w:rPr>
-                <w:rFonts w:ascii="TimeNewRoman" w:hAnsi="TimeNewRoman"/>
-                <w:sz w:val="30"/>
-              </w:rPr>
-              <w:t>6+7=</w:t>
-            </w:r>
-          </w:p>
-        </w:tc>
-        <w:tc>
-          <w:tcPr>
-            <w:tcW w:type="dxa" w:w="1987"/>
-          </w:tcPr>
-          <w:p>
-            <w:pPr>
-              <w:jc w:val="left"/>
-            </w:pPr>
-            <w:r>
-              <w:rPr>
-                <w:rFonts w:ascii="TimeNewRoman" w:hAnsi="TimeNewRoman"/>
-                <w:sz w:val="30"/>
-              </w:rPr>
-              <w:t>57-48=</w:t>
-            </w:r>
-          </w:p>
-        </w:tc>
-      </w:tr>
-      <w:tr>
-        <w:tc>
-          <w:tcPr>
-            <w:tcW w:type="dxa" w:w="1987"/>
-          </w:tcPr>
-          <w:p>
-            <w:pPr>
-              <w:jc w:val="left"/>
-            </w:pPr>
-            <w:r>
-              <w:rPr>
-                <w:rFonts w:ascii="TimeNewRoman" w:hAnsi="TimeNewRoman"/>
-                <w:sz w:val="30"/>
-              </w:rPr>
-              <w:t>87-8=</w:t>
-            </w:r>
-          </w:p>
-        </w:tc>
-        <w:tc>
-          <w:tcPr>
-            <w:tcW w:type="dxa" w:w="1987"/>
-          </w:tcPr>
-          <w:p>
-            <w:pPr>
-              <w:jc w:val="left"/>
-            </w:pPr>
-            <w:r>
-              <w:rPr>
-                <w:rFonts w:ascii="TimeNewRoman" w:hAnsi="TimeNewRoman"/>
-                <w:sz w:val="30"/>
-              </w:rPr>
-              <w:t>73+8=</w:t>
-            </w:r>
-          </w:p>
-        </w:tc>
-        <w:tc>
-          <w:tcPr>
-            <w:tcW w:type="dxa" w:w="1987"/>
-          </w:tcPr>
-          <w:p>
-            <w:pPr>
-              <w:jc w:val="left"/>
-            </w:pPr>
-            <w:r>
-              <w:rPr>
-                <w:rFonts w:ascii="TimeNewRoman" w:hAnsi="TimeNewRoman"/>
-                <w:sz w:val="30"/>
-              </w:rPr>
-              <w:t>18+55=</w:t>
-            </w:r>
-          </w:p>
-        </w:tc>
-        <w:tc>
-          <w:tcPr>
-            <w:tcW w:type="dxa" w:w="1987"/>
-          </w:tcPr>
-          <w:p>
-            <w:pPr>
-              <w:jc w:val="left"/>
-            </w:pPr>
-            <w:r>
-              <w:rPr>
-                <w:rFonts w:ascii="TimeNewRoman" w:hAnsi="TimeNewRoman"/>
-                <w:sz w:val="30"/>
-              </w:rPr>
-              <w:t>19+28=</w:t>
-            </w:r>
-          </w:p>
-        </w:tc>
-        <w:tc>
-          <w:tcPr>
-            <w:tcW w:type="dxa" w:w="1987"/>
-          </w:tcPr>
-          <w:p>
-            <w:pPr>
-              <w:jc w:val="left"/>
-            </w:pPr>
-            <w:r>
-              <w:rPr>
-                <w:rFonts w:ascii="TimeNewRoman" w:hAnsi="TimeNewRoman"/>
-                <w:sz w:val="30"/>
-              </w:rPr>
-              <w:t>18+45=</w:t>
-            </w:r>
-          </w:p>
-        </w:tc>
-      </w:tr>
-      <w:tr>
-        <w:tc>
-          <w:tcPr>
-            <w:tcW w:type="dxa" w:w="1987"/>
-          </w:tcPr>
-          <w:p>
-            <w:pPr>
-              <w:jc w:val="left"/>
-            </w:pPr>
-            <w:r>
-              <w:rPr>
-                <w:rFonts w:ascii="TimeNewRoman" w:hAnsi="TimeNewRoman"/>
-                <w:sz w:val="30"/>
-              </w:rPr>
-              <w:t>67-28=</w:t>
-            </w:r>
-          </w:p>
-        </w:tc>
-        <w:tc>
-          <w:tcPr>
-            <w:tcW w:type="dxa" w:w="1987"/>
-          </w:tcPr>
-          <w:p>
-            <w:pPr>
-              <w:jc w:val="left"/>
-            </w:pPr>
-            <w:r>
-              <w:rPr>
-                <w:rFonts w:ascii="TimeNewRoman" w:hAnsi="TimeNewRoman"/>
-                <w:sz w:val="30"/>
-              </w:rPr>
-              <w:t>40-39=</w:t>
-            </w:r>
-          </w:p>
-        </w:tc>
-        <w:tc>
-          <w:tcPr>
-            <w:tcW w:type="dxa" w:w="1987"/>
-          </w:tcPr>
-          <w:p>
-            <w:pPr>
-              <w:jc w:val="left"/>
-            </w:pPr>
-            <w:r>
-              <w:rPr>
-                <w:rFonts w:ascii="TimeNewRoman" w:hAnsi="TimeNewRoman"/>
-                <w:sz w:val="30"/>
-              </w:rPr>
-              <w:t>50-27=</w:t>
-            </w:r>
-          </w:p>
-        </w:tc>
-        <w:tc>
-          <w:tcPr>
-            <w:tcW w:type="dxa" w:w="1987"/>
-          </w:tcPr>
-          <w:p>
-            <w:pPr>
-              <w:jc w:val="left"/>
-            </w:pPr>
-            <w:r>
-              <w:rPr>
-                <w:rFonts w:ascii="TimeNewRoman" w:hAnsi="TimeNewRoman"/>
-                <w:sz w:val="30"/>
-              </w:rPr>
-              <w:t>18+37=</w:t>
-            </w:r>
-          </w:p>
-        </w:tc>
-        <w:tc>
-          <w:tcPr>
-            <w:tcW w:type="dxa" w:w="1987"/>
-          </w:tcPr>
-          <w:p>
-            <w:pPr>
-              <w:jc w:val="left"/>
-            </w:pPr>
-            <w:r>
-              <w:rPr>
-                <w:rFonts w:ascii="TimeNewRoman" w:hAnsi="TimeNewRoman"/>
-                <w:sz w:val="30"/>
-              </w:rPr>
-              <w:t>90-76=</w:t>
-            </w:r>
-          </w:p>
-        </w:tc>
-      </w:tr>
-      <w:tr>
-        <w:tc>
-          <w:tcPr>
-            <w:tcW w:type="dxa" w:w="1987"/>
-          </w:tcPr>
-          <w:p>
-            <w:pPr>
-              <w:jc w:val="left"/>
-            </w:pPr>
-            <w:r>
-              <w:rPr>
-                <w:rFonts w:ascii="TimeNewRoman" w:hAnsi="TimeNewRoman"/>
-                <w:sz w:val="30"/>
-              </w:rPr>
-              <w:t>63-35=</w:t>
-            </w:r>
-          </w:p>
-        </w:tc>
-        <w:tc>
-          <w:tcPr>
-            <w:tcW w:type="dxa" w:w="1987"/>
-          </w:tcPr>
-          <w:p>
-            <w:pPr>
-              <w:jc w:val="left"/>
-            </w:pPr>
-            <w:r>
-              <w:rPr>
-                <w:rFonts w:ascii="TimeNewRoman" w:hAnsi="TimeNewRoman"/>
-                <w:sz w:val="30"/>
-              </w:rPr>
-              <w:t>80-41=</w:t>
-            </w:r>
-          </w:p>
-        </w:tc>
-        <w:tc>
-          <w:tcPr>
-            <w:tcW w:type="dxa" w:w="1987"/>
-          </w:tcPr>
-          <w:p>
-            <w:pPr>
-              <w:jc w:val="left"/>
-            </w:pPr>
-            <w:r>
-              <w:rPr>
-                <w:rFonts w:ascii="TimeNewRoman" w:hAnsi="TimeNewRoman"/>
-                <w:sz w:val="30"/>
-              </w:rPr>
-              <w:t>55-18=</w:t>
-            </w:r>
-          </w:p>
-        </w:tc>
-        <w:tc>
-          <w:tcPr>
-            <w:tcW w:type="dxa" w:w="1987"/>
-          </w:tcPr>
-          <w:p>
-            <w:pPr>
-              <w:jc w:val="left"/>
-            </w:pPr>
-            <w:r>
-              <w:rPr>
-                <w:rFonts w:ascii="TimeNewRoman" w:hAnsi="TimeNewRoman"/>
-                <w:sz w:val="30"/>
-              </w:rPr>
-              <w:t>28+45=</w:t>
-            </w:r>
-          </w:p>
-        </w:tc>
-        <w:tc>
-          <w:tcPr>
-            <w:tcW w:type="dxa" w:w="1987"/>
-          </w:tcPr>
-          <w:p>
-            <w:pPr>
-              <w:jc w:val="left"/>
-            </w:pPr>
-            <w:r>
-              <w:rPr>
-                <w:rFonts w:ascii="TimeNewRoman" w:hAnsi="TimeNewRoman"/>
-                <w:sz w:val="30"/>
-              </w:rPr>
-              <w:t>91-9=</w:t>
-            </w:r>
-          </w:p>
-        </w:tc>
-      </w:tr>
-      <w:tr>
-        <w:tc>
-          <w:tcPr>
-            <w:tcW w:type="dxa" w:w="1987"/>
-          </w:tcPr>
-          <w:p>
-            <w:pPr>
-              <w:jc w:val="left"/>
-            </w:pPr>
-            <w:r>
-              <w:rPr>
-                <w:rFonts w:ascii="TimeNewRoman" w:hAnsi="TimeNewRoman"/>
-                <w:sz w:val="30"/>
-              </w:rPr>
-              <w:t>63-38=</w:t>
-            </w:r>
-          </w:p>
-        </w:tc>
-        <w:tc>
-          <w:tcPr>
-            <w:tcW w:type="dxa" w:w="1987"/>
-          </w:tcPr>
-          <w:p>
-            <w:pPr>
-              <w:jc w:val="left"/>
-            </w:pPr>
-            <w:r>
-              <w:rPr>
-                <w:rFonts w:ascii="TimeNewRoman" w:hAnsi="TimeNewRoman"/>
-                <w:sz w:val="30"/>
-              </w:rPr>
-              <w:t>52-7=</w:t>
-            </w:r>
-          </w:p>
-        </w:tc>
-        <w:tc>
-          <w:tcPr>
-            <w:tcW w:type="dxa" w:w="1987"/>
-          </w:tcPr>
-          <w:p>
-            <w:pPr>
-              <w:jc w:val="left"/>
-            </w:pPr>
-            <w:r>
-              <w:rPr>
-                <w:rFonts w:ascii="TimeNewRoman" w:hAnsi="TimeNewRoman"/>
-                <w:sz w:val="30"/>
-              </w:rPr>
-              <w:t>71-33=</w:t>
-            </w:r>
-          </w:p>
-        </w:tc>
-        <w:tc>
-          <w:tcPr>
-            <w:tcW w:type="dxa" w:w="1987"/>
-          </w:tcPr>
-          <w:p>
-            <w:pPr>
-              <w:jc w:val="left"/>
-            </w:pPr>
-            <w:r>
-              <w:rPr>
-                <w:rFonts w:ascii="TimeNewRoman" w:hAnsi="TimeNewRoman"/>
-                <w:sz w:val="30"/>
-              </w:rPr>
-              <w:t>49+47=</w:t>
-            </w:r>
-          </w:p>
-        </w:tc>
-        <w:tc>
-          <w:tcPr>
-            <w:tcW w:type="dxa" w:w="1987"/>
-          </w:tcPr>
-          <w:p>
-            <w:pPr>
-              <w:jc w:val="left"/>
-            </w:pPr>
-            <w:r>
-              <w:rPr>
-                <w:rFonts w:ascii="TimeNewRoman" w:hAnsi="TimeNewRoman"/>
-                <w:sz w:val="30"/>
-              </w:rPr>
-              <w:t>90-36=</w:t>
-            </w:r>
-          </w:p>
-        </w:tc>
-      </w:tr>
-      <w:tr>
-        <w:tc>
-          <w:tcPr>
-            <w:tcW w:type="dxa" w:w="1987"/>
-          </w:tcPr>
-          <w:p>
-            <w:pPr>
-              <w:jc w:val="left"/>
-            </w:pPr>
-            <w:r>
-              <w:rPr>
-                <w:rFonts w:ascii="TimeNewRoman" w:hAnsi="TimeNewRoman"/>
-                <w:sz w:val="30"/>
-              </w:rPr>
-              <w:t>91-17=</w:t>
-            </w:r>
-          </w:p>
-        </w:tc>
-        <w:tc>
-          <w:tcPr>
-            <w:tcW w:type="dxa" w:w="1987"/>
-          </w:tcPr>
-          <w:p>
-            <w:pPr>
-              <w:jc w:val="left"/>
-            </w:pPr>
-            <w:r>
-              <w:rPr>
-                <w:rFonts w:ascii="TimeNewRoman" w:hAnsi="TimeNewRoman"/>
-                <w:sz w:val="30"/>
-              </w:rPr>
-              <w:t>44+7=</w:t>
-            </w:r>
-          </w:p>
-        </w:tc>
-        <w:tc>
-          <w:tcPr>
-            <w:tcW w:type="dxa" w:w="1987"/>
-          </w:tcPr>
-          <w:p>
-            <w:pPr>
-              <w:jc w:val="left"/>
-            </w:pPr>
-            <w:r>
-              <w:rPr>
-                <w:rFonts w:ascii="TimeNewRoman" w:hAnsi="TimeNewRoman"/>
-                <w:sz w:val="30"/>
-              </w:rPr>
-              <w:t>77+6=</w:t>
-            </w:r>
-          </w:p>
-        </w:tc>
-        <w:tc>
-          <w:tcPr>
-            <w:tcW w:type="dxa" w:w="1987"/>
-          </w:tcPr>
-          <w:p>
-            <w:pPr>
-              <w:jc w:val="left"/>
-            </w:pPr>
-            <w:r>
-              <w:rPr>
-                <w:rFonts w:ascii="TimeNewRoman" w:hAnsi="TimeNewRoman"/>
-                <w:sz w:val="30"/>
-              </w:rPr>
-              <w:t>95-46=</w:t>
-            </w:r>
-          </w:p>
-        </w:tc>
-        <w:tc>
-          <w:tcPr>
-            <w:tcW w:type="dxa" w:w="1987"/>
-          </w:tcPr>
-          <w:p>
-            <w:pPr>
-              <w:jc w:val="left"/>
-            </w:pPr>
-            <w:r>
-              <w:rPr>
-                <w:rFonts w:ascii="TimeNewRoman" w:hAnsi="TimeNewRoman"/>
-                <w:sz w:val="30"/>
-              </w:rPr>
-              <w:t>55-19=</w:t>
-            </w:r>
-          </w:p>
-        </w:tc>
-      </w:tr>
-      <w:tr>
-        <w:tc>
-          <w:tcPr>
-            <w:tcW w:type="dxa" w:w="1987"/>
-          </w:tcPr>
-          <w:p>
-            <w:pPr>
-              <w:jc w:val="left"/>
-            </w:pPr>
-            <w:r>
-              <w:rPr>
-                <w:rFonts w:ascii="TimeNewRoman" w:hAnsi="TimeNewRoman"/>
-                <w:sz w:val="30"/>
-              </w:rPr>
-              <w:t>87-39=</w:t>
-            </w:r>
-          </w:p>
-        </w:tc>
-        <w:tc>
-          <w:tcPr>
-            <w:tcW w:type="dxa" w:w="1987"/>
-          </w:tcPr>
-          <w:p>
-            <w:pPr>
-              <w:jc w:val="left"/>
-            </w:pPr>
-            <w:r>
-              <w:rPr>
-                <w:rFonts w:ascii="TimeNewRoman" w:hAnsi="TimeNewRoman"/>
-                <w:sz w:val="30"/>
-              </w:rPr>
-              <w:t>65-26=</w:t>
-            </w:r>
-          </w:p>
-        </w:tc>
-        <w:tc>
-          <w:tcPr>
-            <w:tcW w:type="dxa" w:w="1987"/>
-          </w:tcPr>
-          <w:p>
-            <w:pPr>
-              <w:jc w:val="left"/>
-            </w:pPr>
-            <w:r>
-              <w:rPr>
-                <w:rFonts w:ascii="TimeNewRoman" w:hAnsi="TimeNewRoman"/>
-                <w:sz w:val="30"/>
-              </w:rPr>
-              <w:t>62-44=</w:t>
-            </w:r>
-          </w:p>
-        </w:tc>
-        <w:tc>
-          <w:tcPr>
-            <w:tcW w:type="dxa" w:w="1987"/>
-          </w:tcPr>
-          <w:p>
-            <w:pPr>
-              <w:jc w:val="left"/>
-            </w:pPr>
-            <w:r>
-              <w:rPr>
-                <w:rFonts w:ascii="TimeNewRoman" w:hAnsi="TimeNewRoman"/>
-                <w:sz w:val="30"/>
-              </w:rPr>
-              <w:t>48+46=</w:t>
-            </w:r>
-          </w:p>
-        </w:tc>
-        <w:tc>
-          <w:tcPr>
-            <w:tcW w:type="dxa" w:w="1987"/>
-          </w:tcPr>
-          <w:p>
-            <w:pPr>
-              <w:jc w:val="left"/>
-            </w:pPr>
-            <w:r>
-              <w:rPr>
-                <w:rFonts w:ascii="TimeNewRoman" w:hAnsi="TimeNewRoman"/>
-                <w:sz w:val="30"/>
-              </w:rPr>
-              <w:t>80-63=</w:t>
-            </w:r>
-          </w:p>
-        </w:tc>
-      </w:tr>
-      <w:tr>
-        <w:tc>
-          <w:tcPr>
-            <w:tcW w:type="dxa" w:w="1987"/>
-          </w:tcPr>
-          <w:p>
-            <w:pPr>
-              <w:jc w:val="left"/>
-            </w:pPr>
-            <w:r>
-              <w:rPr>
-                <w:rFonts w:ascii="TimeNewRoman" w:hAnsi="TimeNewRoman"/>
-                <w:sz w:val="30"/>
-              </w:rPr>
-              <w:t>80-65=</w:t>
-            </w:r>
-          </w:p>
-        </w:tc>
-        <w:tc>
-          <w:tcPr>
-            <w:tcW w:type="dxa" w:w="1987"/>
-          </w:tcPr>
-          <w:p>
-            <w:pPr>
-              <w:jc w:val="left"/>
-            </w:pPr>
-            <w:r>
-              <w:rPr>
-                <w:rFonts w:ascii="TimeNewRoman" w:hAnsi="TimeNewRoman"/>
-                <w:sz w:val="30"/>
-              </w:rPr>
-              <w:t>14+38=</w:t>
-            </w:r>
-          </w:p>
-        </w:tc>
-        <w:tc>
-          <w:tcPr>
-            <w:tcW w:type="dxa" w:w="1987"/>
-          </w:tcPr>
-          <w:p>
-            <w:pPr>
-              <w:jc w:val="left"/>
-            </w:pPr>
-            <w:r>
-              <w:rPr>
-                <w:rFonts w:ascii="TimeNewRoman" w:hAnsi="TimeNewRoman"/>
-                <w:sz w:val="30"/>
-              </w:rPr>
-              <w:t>7+89=</w:t>
-            </w:r>
-          </w:p>
-        </w:tc>
-        <w:tc>
-          <w:tcPr>
-            <w:tcW w:type="dxa" w:w="1987"/>
-          </w:tcPr>
-          <w:p>
-            <w:pPr>
-              <w:jc w:val="left"/>
-            </w:pPr>
-            <w:r>
-              <w:rPr>
-                <w:rFonts w:ascii="TimeNewRoman" w:hAnsi="TimeNewRoman"/>
-                <w:sz w:val="30"/>
-              </w:rPr>
-              <w:t>81-59=</w:t>
-            </w:r>
-          </w:p>
-        </w:tc>
-        <w:tc>
-          <w:tcPr>
-            <w:tcW w:type="dxa" w:w="1987"/>
-          </w:tcPr>
-          <w:p>
-            <w:pPr>
-              <w:jc w:val="left"/>
-            </w:pPr>
-            <w:r>
-              <w:rPr>
-                <w:rFonts w:ascii="TimeNewRoman" w:hAnsi="TimeNewRoman"/>
-                <w:sz w:val="30"/>
-              </w:rPr>
-              <w:t>37+16=</w:t>
-            </w:r>
-          </w:p>
-        </w:tc>
-      </w:tr>
-      <w:tr>
-        <w:tc>
-          <w:tcPr>
-            <w:tcW w:type="dxa" w:w="1987"/>
-          </w:tcPr>
-          <w:p>
-            <w:pPr>
-              <w:jc w:val="left"/>
-            </w:pPr>
-            <w:r>
-              <w:rPr>
-                <w:rFonts w:ascii="TimeNewRoman" w:hAnsi="TimeNewRoman"/>
-                <w:sz w:val="30"/>
-              </w:rPr>
-              <w:t>55-47=</w:t>
-            </w:r>
-          </w:p>
-        </w:tc>
-        <w:tc>
-          <w:tcPr>
-            <w:tcW w:type="dxa" w:w="1987"/>
-          </w:tcPr>
-          <w:p>
-            <w:pPr>
-              <w:jc w:val="left"/>
-            </w:pPr>
-            <w:r>
-              <w:rPr>
-                <w:rFonts w:ascii="TimeNewRoman" w:hAnsi="TimeNewRoman"/>
-                <w:sz w:val="30"/>
-              </w:rPr>
-              <w:t>24-9=</w:t>
-            </w:r>
-          </w:p>
-        </w:tc>
-        <w:tc>
-          <w:tcPr>
-            <w:tcW w:type="dxa" w:w="1987"/>
-          </w:tcPr>
-          <w:p>
-            <w:pPr>
-              <w:jc w:val="left"/>
-            </w:pPr>
-            <w:r>
-              <w:rPr>
-                <w:rFonts w:ascii="TimeNewRoman" w:hAnsi="TimeNewRoman"/>
-                <w:sz w:val="30"/>
-              </w:rPr>
-              <w:t>6+86=</w:t>
+              <w:t>7+66=</w:t>
             </w:r>
           </w:p>
         </w:tc>
@@ -1587,7 +509,41 @@
                 <w:rFonts w:ascii="TimeNewRoman" w:hAnsi="TimeNewRoman"/>
                 <w:sz w:val="30"/>
               </w:rPr>
-              <w:t>34+7=</w:t>
+              <w:t>61-13=</w:t>
+            </w:r>
+          </w:p>
+        </w:tc>
+        <w:tc>
+          <w:tcPr>
+            <w:tcW w:type="dxa" w:w="1987"/>
+          </w:tcPr>
+          <w:p>
+            <w:pPr>
+              <w:jc w:val="left"/>
+            </w:pPr>
+            <w:r>
+              <w:rPr>
+                <w:rFonts w:ascii="TimeNewRoman" w:hAnsi="TimeNewRoman"/>
+                <w:sz w:val="30"/>
+              </w:rPr>
+              <w:t>89+9=</w:t>
+            </w:r>
+          </w:p>
+        </w:tc>
+        <w:tc>
+          <w:tcPr>
+            <w:tcW w:type="dxa" w:w="1987"/>
+          </w:tcPr>
+          <w:p>
+            <w:pPr>
+              <w:jc w:val="left"/>
+            </w:pPr>
+            <w:r>
+              <w:rPr>
+                <w:rFonts w:ascii="TimeNewRoman" w:hAnsi="TimeNewRoman"/>
+                <w:sz w:val="30"/>
+              </w:rPr>
+              <w:t>56+8=</w:t>
             </w:r>
           </w:p>
         </w:tc>
@@ -1606,7 +562,7 @@
                 <w:rFonts w:ascii="TimeNewRoman" w:hAnsi="TimeNewRoman"/>
                 <w:sz w:val="30"/>
               </w:rPr>
-              <w:t>62-13=</w:t>
+              <w:t>36+15=</w:t>
             </w:r>
           </w:p>
         </w:tc>
@@ -1623,7 +579,7 @@
                 <w:rFonts w:ascii="TimeNewRoman" w:hAnsi="TimeNewRoman"/>
                 <w:sz w:val="30"/>
               </w:rPr>
-              <w:t>2+39=</w:t>
+              <w:t>81-64=</w:t>
             </w:r>
           </w:p>
         </w:tc>
@@ -1640,7 +596,616 @@
                 <w:rFonts w:ascii="TimeNewRoman" w:hAnsi="TimeNewRoman"/>
                 <w:sz w:val="30"/>
               </w:rPr>
-              <w:t>5+69=</w:t>
+              <w:t>87-69=</w:t>
+            </w:r>
+          </w:p>
+        </w:tc>
+        <w:tc>
+          <w:tcPr>
+            <w:tcW w:type="dxa" w:w="1987"/>
+          </w:tcPr>
+          <w:p>
+            <w:pPr>
+              <w:jc w:val="left"/>
+            </w:pPr>
+            <w:r>
+              <w:rPr>
+                <w:rFonts w:ascii="TimeNewRoman" w:hAnsi="TimeNewRoman"/>
+                <w:sz w:val="30"/>
+              </w:rPr>
+              <w:t>9+87=</w:t>
+            </w:r>
+          </w:p>
+        </w:tc>
+        <w:tc>
+          <w:tcPr>
+            <w:tcW w:type="dxa" w:w="1987"/>
+          </w:tcPr>
+          <w:p>
+            <w:pPr>
+              <w:jc w:val="left"/>
+            </w:pPr>
+            <w:r>
+              <w:rPr>
+                <w:rFonts w:ascii="TimeNewRoman" w:hAnsi="TimeNewRoman"/>
+                <w:sz w:val="30"/>
+              </w:rPr>
+              <w:t>38+13=</w:t>
+            </w:r>
+          </w:p>
+        </w:tc>
+      </w:tr>
+      <w:tr>
+        <w:tc>
+          <w:tcPr>
+            <w:tcW w:type="dxa" w:w="1987"/>
+          </w:tcPr>
+          <w:p>
+            <w:pPr>
+              <w:jc w:val="left"/>
+            </w:pPr>
+            <w:r>
+              <w:rPr>
+                <w:rFonts w:ascii="TimeNewRoman" w:hAnsi="TimeNewRoman"/>
+                <w:sz w:val="30"/>
+              </w:rPr>
+              <w:t>19+6=</w:t>
+            </w:r>
+          </w:p>
+        </w:tc>
+        <w:tc>
+          <w:tcPr>
+            <w:tcW w:type="dxa" w:w="1987"/>
+          </w:tcPr>
+          <w:p>
+            <w:pPr>
+              <w:jc w:val="left"/>
+            </w:pPr>
+            <w:r>
+              <w:rPr>
+                <w:rFonts w:ascii="TimeNewRoman" w:hAnsi="TimeNewRoman"/>
+                <w:sz w:val="30"/>
+              </w:rPr>
+              <w:t>5+67=</w:t>
+            </w:r>
+          </w:p>
+        </w:tc>
+        <w:tc>
+          <w:tcPr>
+            <w:tcW w:type="dxa" w:w="1987"/>
+          </w:tcPr>
+          <w:p>
+            <w:pPr>
+              <w:jc w:val="left"/>
+            </w:pPr>
+            <w:r>
+              <w:rPr>
+                <w:rFonts w:ascii="TimeNewRoman" w:hAnsi="TimeNewRoman"/>
+                <w:sz w:val="30"/>
+              </w:rPr>
+              <w:t>70-45=</w:t>
+            </w:r>
+          </w:p>
+        </w:tc>
+        <w:tc>
+          <w:tcPr>
+            <w:tcW w:type="dxa" w:w="1987"/>
+          </w:tcPr>
+          <w:p>
+            <w:pPr>
+              <w:jc w:val="left"/>
+            </w:pPr>
+            <w:r>
+              <w:rPr>
+                <w:rFonts w:ascii="TimeNewRoman" w:hAnsi="TimeNewRoman"/>
+                <w:sz w:val="30"/>
+              </w:rPr>
+              <w:t>61-24=</w:t>
+            </w:r>
+          </w:p>
+        </w:tc>
+        <w:tc>
+          <w:tcPr>
+            <w:tcW w:type="dxa" w:w="1987"/>
+          </w:tcPr>
+          <w:p>
+            <w:pPr>
+              <w:jc w:val="left"/>
+            </w:pPr>
+            <w:r>
+              <w:rPr>
+                <w:rFonts w:ascii="TimeNewRoman" w:hAnsi="TimeNewRoman"/>
+                <w:sz w:val="30"/>
+              </w:rPr>
+              <w:t>8+5=</w:t>
+            </w:r>
+          </w:p>
+        </w:tc>
+      </w:tr>
+      <w:tr>
+        <w:tc>
+          <w:tcPr>
+            <w:tcW w:type="dxa" w:w="1987"/>
+          </w:tcPr>
+          <w:p>
+            <w:pPr>
+              <w:jc w:val="left"/>
+            </w:pPr>
+            <w:r>
+              <w:rPr>
+                <w:rFonts w:ascii="TimeNewRoman" w:hAnsi="TimeNewRoman"/>
+                <w:sz w:val="30"/>
+              </w:rPr>
+              <w:t>91-19=</w:t>
+            </w:r>
+          </w:p>
+        </w:tc>
+        <w:tc>
+          <w:tcPr>
+            <w:tcW w:type="dxa" w:w="1987"/>
+          </w:tcPr>
+          <w:p>
+            <w:pPr>
+              <w:jc w:val="left"/>
+            </w:pPr>
+            <w:r>
+              <w:rPr>
+                <w:rFonts w:ascii="TimeNewRoman" w:hAnsi="TimeNewRoman"/>
+                <w:sz w:val="30"/>
+              </w:rPr>
+              <w:t>50-13=</w:t>
+            </w:r>
+          </w:p>
+        </w:tc>
+        <w:tc>
+          <w:tcPr>
+            <w:tcW w:type="dxa" w:w="1987"/>
+          </w:tcPr>
+          <w:p>
+            <w:pPr>
+              <w:jc w:val="left"/>
+            </w:pPr>
+            <w:r>
+              <w:rPr>
+                <w:rFonts w:ascii="TimeNewRoman" w:hAnsi="TimeNewRoman"/>
+                <w:sz w:val="30"/>
+              </w:rPr>
+              <w:t>72-14=</w:t>
+            </w:r>
+          </w:p>
+        </w:tc>
+        <w:tc>
+          <w:tcPr>
+            <w:tcW w:type="dxa" w:w="1987"/>
+          </w:tcPr>
+          <w:p>
+            <w:pPr>
+              <w:jc w:val="left"/>
+            </w:pPr>
+            <w:r>
+              <w:rPr>
+                <w:rFonts w:ascii="TimeNewRoman" w:hAnsi="TimeNewRoman"/>
+                <w:sz w:val="30"/>
+              </w:rPr>
+              <w:t>81-28=</w:t>
+            </w:r>
+          </w:p>
+        </w:tc>
+        <w:tc>
+          <w:tcPr>
+            <w:tcW w:type="dxa" w:w="1987"/>
+          </w:tcPr>
+          <w:p>
+            <w:pPr>
+              <w:jc w:val="left"/>
+            </w:pPr>
+            <w:r>
+              <w:rPr>
+                <w:rFonts w:ascii="TimeNewRoman" w:hAnsi="TimeNewRoman"/>
+                <w:sz w:val="30"/>
+              </w:rPr>
+              <w:t>24+68=</w:t>
+            </w:r>
+          </w:p>
+        </w:tc>
+      </w:tr>
+      <w:tr>
+        <w:tc>
+          <w:tcPr>
+            <w:tcW w:type="dxa" w:w="1987"/>
+          </w:tcPr>
+          <w:p>
+            <w:pPr>
+              <w:jc w:val="left"/>
+            </w:pPr>
+            <w:r>
+              <w:rPr>
+                <w:rFonts w:ascii="TimeNewRoman" w:hAnsi="TimeNewRoman"/>
+                <w:sz w:val="30"/>
+              </w:rPr>
+              <w:t>17+75=</w:t>
+            </w:r>
+          </w:p>
+        </w:tc>
+        <w:tc>
+          <w:tcPr>
+            <w:tcW w:type="dxa" w:w="1987"/>
+          </w:tcPr>
+          <w:p>
+            <w:pPr>
+              <w:jc w:val="left"/>
+            </w:pPr>
+            <w:r>
+              <w:rPr>
+                <w:rFonts w:ascii="TimeNewRoman" w:hAnsi="TimeNewRoman"/>
+                <w:sz w:val="30"/>
+              </w:rPr>
+              <w:t>80-65=</w:t>
+            </w:r>
+          </w:p>
+        </w:tc>
+        <w:tc>
+          <w:tcPr>
+            <w:tcW w:type="dxa" w:w="1987"/>
+          </w:tcPr>
+          <w:p>
+            <w:pPr>
+              <w:jc w:val="left"/>
+            </w:pPr>
+            <w:r>
+              <w:rPr>
+                <w:rFonts w:ascii="TimeNewRoman" w:hAnsi="TimeNewRoman"/>
+                <w:sz w:val="30"/>
+              </w:rPr>
+              <w:t>8+16=</w:t>
+            </w:r>
+          </w:p>
+        </w:tc>
+        <w:tc>
+          <w:tcPr>
+            <w:tcW w:type="dxa" w:w="1987"/>
+          </w:tcPr>
+          <w:p>
+            <w:pPr>
+              <w:jc w:val="left"/>
+            </w:pPr>
+            <w:r>
+              <w:rPr>
+                <w:rFonts w:ascii="TimeNewRoman" w:hAnsi="TimeNewRoman"/>
+                <w:sz w:val="30"/>
+              </w:rPr>
+              <w:t>19+12=</w:t>
+            </w:r>
+          </w:p>
+        </w:tc>
+        <w:tc>
+          <w:tcPr>
+            <w:tcW w:type="dxa" w:w="1987"/>
+          </w:tcPr>
+          <w:p>
+            <w:pPr>
+              <w:jc w:val="left"/>
+            </w:pPr>
+            <w:r>
+              <w:rPr>
+                <w:rFonts w:ascii="TimeNewRoman" w:hAnsi="TimeNewRoman"/>
+                <w:sz w:val="30"/>
+              </w:rPr>
+              <w:t>75-68=</w:t>
+            </w:r>
+          </w:p>
+        </w:tc>
+      </w:tr>
+      <w:tr>
+        <w:tc>
+          <w:tcPr>
+            <w:tcW w:type="dxa" w:w="1987"/>
+          </w:tcPr>
+          <w:p>
+            <w:pPr>
+              <w:jc w:val="left"/>
+            </w:pPr>
+            <w:r>
+              <w:rPr>
+                <w:rFonts w:ascii="TimeNewRoman" w:hAnsi="TimeNewRoman"/>
+                <w:sz w:val="30"/>
+              </w:rPr>
+              <w:t>94-58=</w:t>
+            </w:r>
+          </w:p>
+        </w:tc>
+        <w:tc>
+          <w:tcPr>
+            <w:tcW w:type="dxa" w:w="1987"/>
+          </w:tcPr>
+          <w:p>
+            <w:pPr>
+              <w:jc w:val="left"/>
+            </w:pPr>
+            <w:r>
+              <w:rPr>
+                <w:rFonts w:ascii="TimeNewRoman" w:hAnsi="TimeNewRoman"/>
+                <w:sz w:val="30"/>
+              </w:rPr>
+              <w:t>92-89=</w:t>
+            </w:r>
+          </w:p>
+        </w:tc>
+        <w:tc>
+          <w:tcPr>
+            <w:tcW w:type="dxa" w:w="1987"/>
+          </w:tcPr>
+          <w:p>
+            <w:pPr>
+              <w:jc w:val="left"/>
+            </w:pPr>
+            <w:r>
+              <w:rPr>
+                <w:rFonts w:ascii="TimeNewRoman" w:hAnsi="TimeNewRoman"/>
+                <w:sz w:val="30"/>
+              </w:rPr>
+              <w:t>51-49=</w:t>
+            </w:r>
+          </w:p>
+        </w:tc>
+        <w:tc>
+          <w:tcPr>
+            <w:tcW w:type="dxa" w:w="1987"/>
+          </w:tcPr>
+          <w:p>
+            <w:pPr>
+              <w:jc w:val="left"/>
+            </w:pPr>
+            <w:r>
+              <w:rPr>
+                <w:rFonts w:ascii="TimeNewRoman" w:hAnsi="TimeNewRoman"/>
+                <w:sz w:val="30"/>
+              </w:rPr>
+              <w:t>60-52=</w:t>
+            </w:r>
+          </w:p>
+        </w:tc>
+        <w:tc>
+          <w:tcPr>
+            <w:tcW w:type="dxa" w:w="1987"/>
+          </w:tcPr>
+          <w:p>
+            <w:pPr>
+              <w:jc w:val="left"/>
+            </w:pPr>
+            <w:r>
+              <w:rPr>
+                <w:rFonts w:ascii="TimeNewRoman" w:hAnsi="TimeNewRoman"/>
+                <w:sz w:val="30"/>
+              </w:rPr>
+              <w:t>68-59=</w:t>
+            </w:r>
+          </w:p>
+        </w:tc>
+      </w:tr>
+      <w:tr>
+        <w:tc>
+          <w:tcPr>
+            <w:tcW w:type="dxa" w:w="1987"/>
+          </w:tcPr>
+          <w:p>
+            <w:pPr>
+              <w:jc w:val="left"/>
+            </w:pPr>
+            <w:r>
+              <w:rPr>
+                <w:rFonts w:ascii="TimeNewRoman" w:hAnsi="TimeNewRoman"/>
+                <w:sz w:val="30"/>
+              </w:rPr>
+              <w:t>7+55=</w:t>
+            </w:r>
+          </w:p>
+        </w:tc>
+        <w:tc>
+          <w:tcPr>
+            <w:tcW w:type="dxa" w:w="1987"/>
+          </w:tcPr>
+          <w:p>
+            <w:pPr>
+              <w:jc w:val="left"/>
+            </w:pPr>
+            <w:r>
+              <w:rPr>
+                <w:rFonts w:ascii="TimeNewRoman" w:hAnsi="TimeNewRoman"/>
+                <w:sz w:val="30"/>
+              </w:rPr>
+              <w:t>34-28=</w:t>
+            </w:r>
+          </w:p>
+        </w:tc>
+        <w:tc>
+          <w:tcPr>
+            <w:tcW w:type="dxa" w:w="1987"/>
+          </w:tcPr>
+          <w:p>
+            <w:pPr>
+              <w:jc w:val="left"/>
+            </w:pPr>
+            <w:r>
+              <w:rPr>
+                <w:rFonts w:ascii="TimeNewRoman" w:hAnsi="TimeNewRoman"/>
+                <w:sz w:val="30"/>
+              </w:rPr>
+              <w:t>53-5=</w:t>
+            </w:r>
+          </w:p>
+        </w:tc>
+        <w:tc>
+          <w:tcPr>
+            <w:tcW w:type="dxa" w:w="1987"/>
+          </w:tcPr>
+          <w:p>
+            <w:pPr>
+              <w:jc w:val="left"/>
+            </w:pPr>
+            <w:r>
+              <w:rPr>
+                <w:rFonts w:ascii="TimeNewRoman" w:hAnsi="TimeNewRoman"/>
+                <w:sz w:val="30"/>
+              </w:rPr>
+              <w:t>62-47=</w:t>
+            </w:r>
+          </w:p>
+        </w:tc>
+        <w:tc>
+          <w:tcPr>
+            <w:tcW w:type="dxa" w:w="1987"/>
+          </w:tcPr>
+          <w:p>
+            <w:pPr>
+              <w:jc w:val="left"/>
+            </w:pPr>
+            <w:r>
+              <w:rPr>
+                <w:rFonts w:ascii="TimeNewRoman" w:hAnsi="TimeNewRoman"/>
+                <w:sz w:val="30"/>
+              </w:rPr>
+              <w:t>25-16=</w:t>
+            </w:r>
+          </w:p>
+        </w:tc>
+      </w:tr>
+      <w:tr>
+        <w:tc>
+          <w:tcPr>
+            <w:tcW w:type="dxa" w:w="1987"/>
+          </w:tcPr>
+          <w:p>
+            <w:pPr>
+              <w:jc w:val="left"/>
+            </w:pPr>
+            <w:r>
+              <w:rPr>
+                <w:rFonts w:ascii="TimeNewRoman" w:hAnsi="TimeNewRoman"/>
+                <w:sz w:val="30"/>
+              </w:rPr>
+              <w:t>45-27=</w:t>
+            </w:r>
+          </w:p>
+        </w:tc>
+        <w:tc>
+          <w:tcPr>
+            <w:tcW w:type="dxa" w:w="1987"/>
+          </w:tcPr>
+          <w:p>
+            <w:pPr>
+              <w:jc w:val="left"/>
+            </w:pPr>
+            <w:r>
+              <w:rPr>
+                <w:rFonts w:ascii="TimeNewRoman" w:hAnsi="TimeNewRoman"/>
+                <w:sz w:val="30"/>
+              </w:rPr>
+              <w:t>61-54=</w:t>
+            </w:r>
+          </w:p>
+        </w:tc>
+        <w:tc>
+          <w:tcPr>
+            <w:tcW w:type="dxa" w:w="1987"/>
+          </w:tcPr>
+          <w:p>
+            <w:pPr>
+              <w:jc w:val="left"/>
+            </w:pPr>
+            <w:r>
+              <w:rPr>
+                <w:rFonts w:ascii="TimeNewRoman" w:hAnsi="TimeNewRoman"/>
+                <w:sz w:val="30"/>
+              </w:rPr>
+              <w:t>63-47=</w:t>
+            </w:r>
+          </w:p>
+        </w:tc>
+        <w:tc>
+          <w:tcPr>
+            <w:tcW w:type="dxa" w:w="1987"/>
+          </w:tcPr>
+          <w:p>
+            <w:pPr>
+              <w:jc w:val="left"/>
+            </w:pPr>
+            <w:r>
+              <w:rPr>
+                <w:rFonts w:ascii="TimeNewRoman" w:hAnsi="TimeNewRoman"/>
+                <w:sz w:val="30"/>
+              </w:rPr>
+              <w:t>96-67=</w:t>
+            </w:r>
+          </w:p>
+        </w:tc>
+        <w:tc>
+          <w:tcPr>
+            <w:tcW w:type="dxa" w:w="1987"/>
+          </w:tcPr>
+          <w:p>
+            <w:pPr>
+              <w:jc w:val="left"/>
+            </w:pPr>
+            <w:r>
+              <w:rPr>
+                <w:rFonts w:ascii="TimeNewRoman" w:hAnsi="TimeNewRoman"/>
+                <w:sz w:val="30"/>
+              </w:rPr>
+              <w:t>94-57=</w:t>
+            </w:r>
+          </w:p>
+        </w:tc>
+      </w:tr>
+      <w:tr>
+        <w:tc>
+          <w:tcPr>
+            <w:tcW w:type="dxa" w:w="1987"/>
+          </w:tcPr>
+          <w:p>
+            <w:pPr>
+              <w:jc w:val="left"/>
+            </w:pPr>
+            <w:r>
+              <w:rPr>
+                <w:rFonts w:ascii="TimeNewRoman" w:hAnsi="TimeNewRoman"/>
+                <w:sz w:val="30"/>
+              </w:rPr>
+              <w:t>5+47=</w:t>
+            </w:r>
+          </w:p>
+        </w:tc>
+        <w:tc>
+          <w:tcPr>
+            <w:tcW w:type="dxa" w:w="1987"/>
+          </w:tcPr>
+          <w:p>
+            <w:pPr>
+              <w:jc w:val="left"/>
+            </w:pPr>
+            <w:r>
+              <w:rPr>
+                <w:rFonts w:ascii="TimeNewRoman" w:hAnsi="TimeNewRoman"/>
+                <w:sz w:val="30"/>
+              </w:rPr>
+              <w:t>18+35=</w:t>
+            </w:r>
+          </w:p>
+        </w:tc>
+        <w:tc>
+          <w:tcPr>
+            <w:tcW w:type="dxa" w:w="1987"/>
+          </w:tcPr>
+          <w:p>
+            <w:pPr>
+              <w:jc w:val="left"/>
+            </w:pPr>
+            <w:r>
+              <w:rPr>
+                <w:rFonts w:ascii="TimeNewRoman" w:hAnsi="TimeNewRoman"/>
+                <w:sz w:val="30"/>
+              </w:rPr>
+              <w:t>18+73=</w:t>
             </w:r>
           </w:p>
         </w:tc>
@@ -1674,29 +1239,12 @@
                 <w:rFonts w:ascii="TimeNewRoman" w:hAnsi="TimeNewRoman"/>
                 <w:sz w:val="30"/>
               </w:rPr>
-              <w:t>9+73=</w:t>
+              <w:t>57+19=</w:t>
             </w:r>
           </w:p>
         </w:tc>
       </w:tr>
       <w:tr>
-        <w:tc>
-          <w:tcPr>
-            <w:tcW w:type="dxa" w:w="1987"/>
-          </w:tcPr>
-          <w:p>
-            <w:pPr>
-              <w:jc w:val="left"/>
-            </w:pPr>
-            <w:r>
-              <w:rPr>
-                <w:rFonts w:ascii="TimeNewRoman" w:hAnsi="TimeNewRoman"/>
-                <w:sz w:val="30"/>
-              </w:rPr>
-              <w:t>94-79=</w:t>
-            </w:r>
-          </w:p>
-        </w:tc>
         <w:tc>
           <w:tcPr>
             <w:tcW w:type="dxa" w:w="1987"/>
@@ -1727,7 +1275,7 @@
                 <w:rFonts w:ascii="TimeNewRoman" w:hAnsi="TimeNewRoman"/>
                 <w:sz w:val="30"/>
               </w:rPr>
-              <w:t>5+37=</w:t>
+              <w:t>91-45=</w:t>
             </w:r>
           </w:p>
         </w:tc>
@@ -1744,7 +1292,7 @@
                 <w:rFonts w:ascii="TimeNewRoman" w:hAnsi="TimeNewRoman"/>
                 <w:sz w:val="30"/>
               </w:rPr>
-              <w:t>44-9=</w:t>
+              <w:t>27+26=</w:t>
             </w:r>
           </w:p>
         </w:tc>
@@ -1761,7 +1309,459 @@
                 <w:rFonts w:ascii="TimeNewRoman" w:hAnsi="TimeNewRoman"/>
                 <w:sz w:val="30"/>
               </w:rPr>
-              <w:t>39+54=</w:t>
+              <w:t>39+36=</w:t>
+            </w:r>
+          </w:p>
+        </w:tc>
+        <w:tc>
+          <w:tcPr>
+            <w:tcW w:type="dxa" w:w="1987"/>
+          </w:tcPr>
+          <w:p>
+            <w:pPr>
+              <w:jc w:val="left"/>
+            </w:pPr>
+            <w:r>
+              <w:rPr>
+                <w:rFonts w:ascii="TimeNewRoman" w:hAnsi="TimeNewRoman"/>
+                <w:sz w:val="30"/>
+              </w:rPr>
+              <w:t>28+54=</w:t>
+            </w:r>
+          </w:p>
+        </w:tc>
+      </w:tr>
+      <w:tr>
+        <w:tc>
+          <w:tcPr>
+            <w:tcW w:type="dxa" w:w="1987"/>
+          </w:tcPr>
+          <w:p>
+            <w:pPr>
+              <w:jc w:val="left"/>
+            </w:pPr>
+            <w:r>
+              <w:rPr>
+                <w:rFonts w:ascii="TimeNewRoman" w:hAnsi="TimeNewRoman"/>
+                <w:sz w:val="30"/>
+              </w:rPr>
+              <w:t>16+48=</w:t>
+            </w:r>
+          </w:p>
+        </w:tc>
+        <w:tc>
+          <w:tcPr>
+            <w:tcW w:type="dxa" w:w="1987"/>
+          </w:tcPr>
+          <w:p>
+            <w:pPr>
+              <w:jc w:val="left"/>
+            </w:pPr>
+            <w:r>
+              <w:rPr>
+                <w:rFonts w:ascii="TimeNewRoman" w:hAnsi="TimeNewRoman"/>
+                <w:sz w:val="30"/>
+              </w:rPr>
+              <w:t>72-48=</w:t>
+            </w:r>
+          </w:p>
+        </w:tc>
+        <w:tc>
+          <w:tcPr>
+            <w:tcW w:type="dxa" w:w="1987"/>
+          </w:tcPr>
+          <w:p>
+            <w:pPr>
+              <w:jc w:val="left"/>
+            </w:pPr>
+            <w:r>
+              <w:rPr>
+                <w:rFonts w:ascii="TimeNewRoman" w:hAnsi="TimeNewRoman"/>
+                <w:sz w:val="30"/>
+              </w:rPr>
+              <w:t>27+38=</w:t>
+            </w:r>
+          </w:p>
+        </w:tc>
+        <w:tc>
+          <w:tcPr>
+            <w:tcW w:type="dxa" w:w="1987"/>
+          </w:tcPr>
+          <w:p>
+            <w:pPr>
+              <w:jc w:val="left"/>
+            </w:pPr>
+            <w:r>
+              <w:rPr>
+                <w:rFonts w:ascii="TimeNewRoman" w:hAnsi="TimeNewRoman"/>
+                <w:sz w:val="30"/>
+              </w:rPr>
+              <w:t>83-28=</w:t>
+            </w:r>
+          </w:p>
+        </w:tc>
+        <w:tc>
+          <w:tcPr>
+            <w:tcW w:type="dxa" w:w="1987"/>
+          </w:tcPr>
+          <w:p>
+            <w:pPr>
+              <w:jc w:val="left"/>
+            </w:pPr>
+            <w:r>
+              <w:rPr>
+                <w:rFonts w:ascii="TimeNewRoman" w:hAnsi="TimeNewRoman"/>
+                <w:sz w:val="30"/>
+              </w:rPr>
+              <w:t>96-49=</w:t>
+            </w:r>
+          </w:p>
+        </w:tc>
+      </w:tr>
+      <w:tr>
+        <w:tc>
+          <w:tcPr>
+            <w:tcW w:type="dxa" w:w="1987"/>
+          </w:tcPr>
+          <w:p>
+            <w:pPr>
+              <w:jc w:val="left"/>
+            </w:pPr>
+            <w:r>
+              <w:rPr>
+                <w:rFonts w:ascii="TimeNewRoman" w:hAnsi="TimeNewRoman"/>
+                <w:sz w:val="30"/>
+              </w:rPr>
+              <w:t>84-66=</w:t>
+            </w:r>
+          </w:p>
+        </w:tc>
+        <w:tc>
+          <w:tcPr>
+            <w:tcW w:type="dxa" w:w="1987"/>
+          </w:tcPr>
+          <w:p>
+            <w:pPr>
+              <w:jc w:val="left"/>
+            </w:pPr>
+            <w:r>
+              <w:rPr>
+                <w:rFonts w:ascii="TimeNewRoman" w:hAnsi="TimeNewRoman"/>
+                <w:sz w:val="30"/>
+              </w:rPr>
+              <w:t>96-37=</w:t>
+            </w:r>
+          </w:p>
+        </w:tc>
+        <w:tc>
+          <w:tcPr>
+            <w:tcW w:type="dxa" w:w="1987"/>
+          </w:tcPr>
+          <w:p>
+            <w:pPr>
+              <w:jc w:val="left"/>
+            </w:pPr>
+            <w:r>
+              <w:rPr>
+                <w:rFonts w:ascii="TimeNewRoman" w:hAnsi="TimeNewRoman"/>
+                <w:sz w:val="30"/>
+              </w:rPr>
+              <w:t>49+4=</w:t>
+            </w:r>
+          </w:p>
+        </w:tc>
+        <w:tc>
+          <w:tcPr>
+            <w:tcW w:type="dxa" w:w="1987"/>
+          </w:tcPr>
+          <w:p>
+            <w:pPr>
+              <w:jc w:val="left"/>
+            </w:pPr>
+            <w:r>
+              <w:rPr>
+                <w:rFonts w:ascii="TimeNewRoman" w:hAnsi="TimeNewRoman"/>
+                <w:sz w:val="30"/>
+              </w:rPr>
+              <w:t>18+16=</w:t>
+            </w:r>
+          </w:p>
+        </w:tc>
+        <w:tc>
+          <w:tcPr>
+            <w:tcW w:type="dxa" w:w="1987"/>
+          </w:tcPr>
+          <w:p>
+            <w:pPr>
+              <w:jc w:val="left"/>
+            </w:pPr>
+            <w:r>
+              <w:rPr>
+                <w:rFonts w:ascii="TimeNewRoman" w:hAnsi="TimeNewRoman"/>
+                <w:sz w:val="30"/>
+              </w:rPr>
+              <w:t>61-15=</w:t>
+            </w:r>
+          </w:p>
+        </w:tc>
+      </w:tr>
+      <w:tr>
+        <w:tc>
+          <w:tcPr>
+            <w:tcW w:type="dxa" w:w="1987"/>
+          </w:tcPr>
+          <w:p>
+            <w:pPr>
+              <w:jc w:val="left"/>
+            </w:pPr>
+            <w:r>
+              <w:rPr>
+                <w:rFonts w:ascii="TimeNewRoman" w:hAnsi="TimeNewRoman"/>
+                <w:sz w:val="30"/>
+              </w:rPr>
+              <w:t>14+47=</w:t>
+            </w:r>
+          </w:p>
+        </w:tc>
+        <w:tc>
+          <w:tcPr>
+            <w:tcW w:type="dxa" w:w="1987"/>
+          </w:tcPr>
+          <w:p>
+            <w:pPr>
+              <w:jc w:val="left"/>
+            </w:pPr>
+            <w:r>
+              <w:rPr>
+                <w:rFonts w:ascii="TimeNewRoman" w:hAnsi="TimeNewRoman"/>
+                <w:sz w:val="30"/>
+              </w:rPr>
+              <w:t>77-39=</w:t>
+            </w:r>
+          </w:p>
+        </w:tc>
+        <w:tc>
+          <w:tcPr>
+            <w:tcW w:type="dxa" w:w="1987"/>
+          </w:tcPr>
+          <w:p>
+            <w:pPr>
+              <w:jc w:val="left"/>
+            </w:pPr>
+            <w:r>
+              <w:rPr>
+                <w:rFonts w:ascii="TimeNewRoman" w:hAnsi="TimeNewRoman"/>
+                <w:sz w:val="30"/>
+              </w:rPr>
+              <w:t>65+9=</w:t>
+            </w:r>
+          </w:p>
+        </w:tc>
+        <w:tc>
+          <w:tcPr>
+            <w:tcW w:type="dxa" w:w="1987"/>
+          </w:tcPr>
+          <w:p>
+            <w:pPr>
+              <w:jc w:val="left"/>
+            </w:pPr>
+            <w:r>
+              <w:rPr>
+                <w:rFonts w:ascii="TimeNewRoman" w:hAnsi="TimeNewRoman"/>
+                <w:sz w:val="30"/>
+              </w:rPr>
+              <w:t>22+29=</w:t>
+            </w:r>
+          </w:p>
+        </w:tc>
+        <w:tc>
+          <w:tcPr>
+            <w:tcW w:type="dxa" w:w="1987"/>
+          </w:tcPr>
+          <w:p>
+            <w:pPr>
+              <w:jc w:val="left"/>
+            </w:pPr>
+            <w:r>
+              <w:rPr>
+                <w:rFonts w:ascii="TimeNewRoman" w:hAnsi="TimeNewRoman"/>
+                <w:sz w:val="30"/>
+              </w:rPr>
+              <w:t>9+49=</w:t>
+            </w:r>
+          </w:p>
+        </w:tc>
+      </w:tr>
+      <w:tr>
+        <w:tc>
+          <w:tcPr>
+            <w:tcW w:type="dxa" w:w="1987"/>
+          </w:tcPr>
+          <w:p>
+            <w:pPr>
+              <w:jc w:val="left"/>
+            </w:pPr>
+            <w:r>
+              <w:rPr>
+                <w:rFonts w:ascii="TimeNewRoman" w:hAnsi="TimeNewRoman"/>
+                <w:sz w:val="30"/>
+              </w:rPr>
+              <w:t>42+29=</w:t>
+            </w:r>
+          </w:p>
+        </w:tc>
+        <w:tc>
+          <w:tcPr>
+            <w:tcW w:type="dxa" w:w="1987"/>
+          </w:tcPr>
+          <w:p>
+            <w:pPr>
+              <w:jc w:val="left"/>
+            </w:pPr>
+            <w:r>
+              <w:rPr>
+                <w:rFonts w:ascii="TimeNewRoman" w:hAnsi="TimeNewRoman"/>
+                <w:sz w:val="30"/>
+              </w:rPr>
+              <w:t>79+6=</w:t>
+            </w:r>
+          </w:p>
+        </w:tc>
+        <w:tc>
+          <w:tcPr>
+            <w:tcW w:type="dxa" w:w="1987"/>
+          </w:tcPr>
+          <w:p>
+            <w:pPr>
+              <w:jc w:val="left"/>
+            </w:pPr>
+            <w:r>
+              <w:rPr>
+                <w:rFonts w:ascii="TimeNewRoman" w:hAnsi="TimeNewRoman"/>
+                <w:sz w:val="30"/>
+              </w:rPr>
+              <w:t>38+36=</w:t>
+            </w:r>
+          </w:p>
+        </w:tc>
+        <w:tc>
+          <w:tcPr>
+            <w:tcW w:type="dxa" w:w="1987"/>
+          </w:tcPr>
+          <w:p>
+            <w:pPr>
+              <w:jc w:val="left"/>
+            </w:pPr>
+            <w:r>
+              <w:rPr>
+                <w:rFonts w:ascii="TimeNewRoman" w:hAnsi="TimeNewRoman"/>
+                <w:sz w:val="30"/>
+              </w:rPr>
+              <w:t>19+27=</w:t>
+            </w:r>
+          </w:p>
+        </w:tc>
+        <w:tc>
+          <w:tcPr>
+            <w:tcW w:type="dxa" w:w="1987"/>
+          </w:tcPr>
+          <w:p>
+            <w:pPr>
+              <w:jc w:val="left"/>
+            </w:pPr>
+            <w:r>
+              <w:rPr>
+                <w:rFonts w:ascii="TimeNewRoman" w:hAnsi="TimeNewRoman"/>
+                <w:sz w:val="30"/>
+              </w:rPr>
+              <w:t>47+5=</w:t>
+            </w:r>
+          </w:p>
+        </w:tc>
+      </w:tr>
+      <w:tr>
+        <w:tc>
+          <w:tcPr>
+            <w:tcW w:type="dxa" w:w="1987"/>
+          </w:tcPr>
+          <w:p>
+            <w:pPr>
+              <w:jc w:val="left"/>
+            </w:pPr>
+            <w:r>
+              <w:rPr>
+                <w:rFonts w:ascii="TimeNewRoman" w:hAnsi="TimeNewRoman"/>
+                <w:sz w:val="30"/>
+              </w:rPr>
+              <w:t>24-17=</w:t>
+            </w:r>
+          </w:p>
+        </w:tc>
+        <w:tc>
+          <w:tcPr>
+            <w:tcW w:type="dxa" w:w="1987"/>
+          </w:tcPr>
+          <w:p>
+            <w:pPr>
+              <w:jc w:val="left"/>
+            </w:pPr>
+            <w:r>
+              <w:rPr>
+                <w:rFonts w:ascii="TimeNewRoman" w:hAnsi="TimeNewRoman"/>
+                <w:sz w:val="30"/>
+              </w:rPr>
+              <w:t>17+8=</w:t>
+            </w:r>
+          </w:p>
+        </w:tc>
+        <w:tc>
+          <w:tcPr>
+            <w:tcW w:type="dxa" w:w="1987"/>
+          </w:tcPr>
+          <w:p>
+            <w:pPr>
+              <w:jc w:val="left"/>
+            </w:pPr>
+            <w:r>
+              <w:rPr>
+                <w:rFonts w:ascii="TimeNewRoman" w:hAnsi="TimeNewRoman"/>
+                <w:sz w:val="30"/>
+              </w:rPr>
+              <w:t>56+26=</w:t>
+            </w:r>
+          </w:p>
+        </w:tc>
+        <w:tc>
+          <w:tcPr>
+            <w:tcW w:type="dxa" w:w="1987"/>
+          </w:tcPr>
+          <w:p>
+            <w:pPr>
+              <w:jc w:val="left"/>
+            </w:pPr>
+            <w:r>
+              <w:rPr>
+                <w:rFonts w:ascii="TimeNewRoman" w:hAnsi="TimeNewRoman"/>
+                <w:sz w:val="30"/>
+              </w:rPr>
+              <w:t>19+64=</w:t>
+            </w:r>
+          </w:p>
+        </w:tc>
+        <w:tc>
+          <w:tcPr>
+            <w:tcW w:type="dxa" w:w="1987"/>
+          </w:tcPr>
+          <w:p>
+            <w:pPr>
+              <w:jc w:val="left"/>
+            </w:pPr>
+            <w:r>
+              <w:rPr>
+                <w:rFonts w:ascii="TimeNewRoman" w:hAnsi="TimeNewRoman"/>
+                <w:sz w:val="30"/>
+              </w:rPr>
+              <w:t>19+35=</w:t>
             </w:r>
           </w:p>
         </w:tc>

</xml_diff>

<commit_message>
Update master to output generated at 0fd0f03
</commit_message>
<xml_diff>
--- a/adc_sbb_within_100.docx
+++ b/adc_sbb_within_100.docx
@@ -40,7 +40,1155 @@
                 <w:rFonts w:ascii="TimeNewRoman" w:hAnsi="TimeNewRoman"/>
                 <w:sz w:val="30"/>
               </w:rPr>
-              <w:t>69+28=</w:t>
+              <w:t>6+36=</w:t>
+            </w:r>
+          </w:p>
+        </w:tc>
+        <w:tc>
+          <w:tcPr>
+            <w:tcW w:type="dxa" w:w="1987"/>
+          </w:tcPr>
+          <w:p>
+            <w:pPr>
+              <w:jc w:val="left"/>
+            </w:pPr>
+            <w:r>
+              <w:rPr>
+                <w:rFonts w:ascii="TimeNewRoman" w:hAnsi="TimeNewRoman"/>
+                <w:sz w:val="30"/>
+              </w:rPr>
+              <w:t>26+19=</w:t>
+            </w:r>
+          </w:p>
+        </w:tc>
+        <w:tc>
+          <w:tcPr>
+            <w:tcW w:type="dxa" w:w="1987"/>
+          </w:tcPr>
+          <w:p>
+            <w:pPr>
+              <w:jc w:val="left"/>
+            </w:pPr>
+            <w:r>
+              <w:rPr>
+                <w:rFonts w:ascii="TimeNewRoman" w:hAnsi="TimeNewRoman"/>
+                <w:sz w:val="30"/>
+              </w:rPr>
+              <w:t>37+55=</w:t>
+            </w:r>
+          </w:p>
+        </w:tc>
+        <w:tc>
+          <w:tcPr>
+            <w:tcW w:type="dxa" w:w="1987"/>
+          </w:tcPr>
+          <w:p>
+            <w:pPr>
+              <w:jc w:val="left"/>
+            </w:pPr>
+            <w:r>
+              <w:rPr>
+                <w:rFonts w:ascii="TimeNewRoman" w:hAnsi="TimeNewRoman"/>
+                <w:sz w:val="30"/>
+              </w:rPr>
+              <w:t>97-88=</w:t>
+            </w:r>
+          </w:p>
+        </w:tc>
+        <w:tc>
+          <w:tcPr>
+            <w:tcW w:type="dxa" w:w="1987"/>
+          </w:tcPr>
+          <w:p>
+            <w:pPr>
+              <w:jc w:val="left"/>
+            </w:pPr>
+            <w:r>
+              <w:rPr>
+                <w:rFonts w:ascii="TimeNewRoman" w:hAnsi="TimeNewRoman"/>
+                <w:sz w:val="30"/>
+              </w:rPr>
+              <w:t>75-29=</w:t>
+            </w:r>
+          </w:p>
+        </w:tc>
+      </w:tr>
+      <w:tr>
+        <w:tc>
+          <w:tcPr>
+            <w:tcW w:type="dxa" w:w="1987"/>
+          </w:tcPr>
+          <w:p>
+            <w:pPr>
+              <w:jc w:val="left"/>
+            </w:pPr>
+            <w:r>
+              <w:rPr>
+                <w:rFonts w:ascii="TimeNewRoman" w:hAnsi="TimeNewRoman"/>
+                <w:sz w:val="30"/>
+              </w:rPr>
+              <w:t>35+37=</w:t>
+            </w:r>
+          </w:p>
+        </w:tc>
+        <w:tc>
+          <w:tcPr>
+            <w:tcW w:type="dxa" w:w="1987"/>
+          </w:tcPr>
+          <w:p>
+            <w:pPr>
+              <w:jc w:val="left"/>
+            </w:pPr>
+            <w:r>
+              <w:rPr>
+                <w:rFonts w:ascii="TimeNewRoman" w:hAnsi="TimeNewRoman"/>
+                <w:sz w:val="30"/>
+              </w:rPr>
+              <w:t>86-67=</w:t>
+            </w:r>
+          </w:p>
+        </w:tc>
+        <w:tc>
+          <w:tcPr>
+            <w:tcW w:type="dxa" w:w="1987"/>
+          </w:tcPr>
+          <w:p>
+            <w:pPr>
+              <w:jc w:val="left"/>
+            </w:pPr>
+            <w:r>
+              <w:rPr>
+                <w:rFonts w:ascii="TimeNewRoman" w:hAnsi="TimeNewRoman"/>
+                <w:sz w:val="30"/>
+              </w:rPr>
+              <w:t>9+56=</w:t>
+            </w:r>
+          </w:p>
+        </w:tc>
+        <w:tc>
+          <w:tcPr>
+            <w:tcW w:type="dxa" w:w="1987"/>
+          </w:tcPr>
+          <w:p>
+            <w:pPr>
+              <w:jc w:val="left"/>
+            </w:pPr>
+            <w:r>
+              <w:rPr>
+                <w:rFonts w:ascii="TimeNewRoman" w:hAnsi="TimeNewRoman"/>
+                <w:sz w:val="30"/>
+              </w:rPr>
+              <w:t>55+7=</w:t>
+            </w:r>
+          </w:p>
+        </w:tc>
+        <w:tc>
+          <w:tcPr>
+            <w:tcW w:type="dxa" w:w="1987"/>
+          </w:tcPr>
+          <w:p>
+            <w:pPr>
+              <w:jc w:val="left"/>
+            </w:pPr>
+            <w:r>
+              <w:rPr>
+                <w:rFonts w:ascii="TimeNewRoman" w:hAnsi="TimeNewRoman"/>
+                <w:sz w:val="30"/>
+              </w:rPr>
+              <w:t>35+19=</w:t>
+            </w:r>
+          </w:p>
+        </w:tc>
+      </w:tr>
+      <w:tr>
+        <w:tc>
+          <w:tcPr>
+            <w:tcW w:type="dxa" w:w="1987"/>
+          </w:tcPr>
+          <w:p>
+            <w:pPr>
+              <w:jc w:val="left"/>
+            </w:pPr>
+            <w:r>
+              <w:rPr>
+                <w:rFonts w:ascii="TimeNewRoman" w:hAnsi="TimeNewRoman"/>
+                <w:sz w:val="30"/>
+              </w:rPr>
+              <w:t>50-25=</w:t>
+            </w:r>
+          </w:p>
+        </w:tc>
+        <w:tc>
+          <w:tcPr>
+            <w:tcW w:type="dxa" w:w="1987"/>
+          </w:tcPr>
+          <w:p>
+            <w:pPr>
+              <w:jc w:val="left"/>
+            </w:pPr>
+            <w:r>
+              <w:rPr>
+                <w:rFonts w:ascii="TimeNewRoman" w:hAnsi="TimeNewRoman"/>
+                <w:sz w:val="30"/>
+              </w:rPr>
+              <w:t>72-58=</w:t>
+            </w:r>
+          </w:p>
+        </w:tc>
+        <w:tc>
+          <w:tcPr>
+            <w:tcW w:type="dxa" w:w="1987"/>
+          </w:tcPr>
+          <w:p>
+            <w:pPr>
+              <w:jc w:val="left"/>
+            </w:pPr>
+            <w:r>
+              <w:rPr>
+                <w:rFonts w:ascii="TimeNewRoman" w:hAnsi="TimeNewRoman"/>
+                <w:sz w:val="30"/>
+              </w:rPr>
+              <w:t>9+8=</w:t>
+            </w:r>
+          </w:p>
+        </w:tc>
+        <w:tc>
+          <w:tcPr>
+            <w:tcW w:type="dxa" w:w="1987"/>
+          </w:tcPr>
+          <w:p>
+            <w:pPr>
+              <w:jc w:val="left"/>
+            </w:pPr>
+            <w:r>
+              <w:rPr>
+                <w:rFonts w:ascii="TimeNewRoman" w:hAnsi="TimeNewRoman"/>
+                <w:sz w:val="30"/>
+              </w:rPr>
+              <w:t>10-7=</w:t>
+            </w:r>
+          </w:p>
+        </w:tc>
+        <w:tc>
+          <w:tcPr>
+            <w:tcW w:type="dxa" w:w="1987"/>
+          </w:tcPr>
+          <w:p>
+            <w:pPr>
+              <w:jc w:val="left"/>
+            </w:pPr>
+            <w:r>
+              <w:rPr>
+                <w:rFonts w:ascii="TimeNewRoman" w:hAnsi="TimeNewRoman"/>
+                <w:sz w:val="30"/>
+              </w:rPr>
+              <w:t>33-4=</w:t>
+            </w:r>
+          </w:p>
+        </w:tc>
+      </w:tr>
+      <w:tr>
+        <w:tc>
+          <w:tcPr>
+            <w:tcW w:type="dxa" w:w="1987"/>
+          </w:tcPr>
+          <w:p>
+            <w:pPr>
+              <w:jc w:val="left"/>
+            </w:pPr>
+            <w:r>
+              <w:rPr>
+                <w:rFonts w:ascii="TimeNewRoman" w:hAnsi="TimeNewRoman"/>
+                <w:sz w:val="30"/>
+              </w:rPr>
+              <w:t>40-21=</w:t>
+            </w:r>
+          </w:p>
+        </w:tc>
+        <w:tc>
+          <w:tcPr>
+            <w:tcW w:type="dxa" w:w="1987"/>
+          </w:tcPr>
+          <w:p>
+            <w:pPr>
+              <w:jc w:val="left"/>
+            </w:pPr>
+            <w:r>
+              <w:rPr>
+                <w:rFonts w:ascii="TimeNewRoman" w:hAnsi="TimeNewRoman"/>
+                <w:sz w:val="30"/>
+              </w:rPr>
+              <w:t>80-55=</w:t>
+            </w:r>
+          </w:p>
+        </w:tc>
+        <w:tc>
+          <w:tcPr>
+            <w:tcW w:type="dxa" w:w="1987"/>
+          </w:tcPr>
+          <w:p>
+            <w:pPr>
+              <w:jc w:val="left"/>
+            </w:pPr>
+            <w:r>
+              <w:rPr>
+                <w:rFonts w:ascii="TimeNewRoman" w:hAnsi="TimeNewRoman"/>
+                <w:sz w:val="30"/>
+              </w:rPr>
+              <w:t>62-54=</w:t>
+            </w:r>
+          </w:p>
+        </w:tc>
+        <w:tc>
+          <w:tcPr>
+            <w:tcW w:type="dxa" w:w="1987"/>
+          </w:tcPr>
+          <w:p>
+            <w:pPr>
+              <w:jc w:val="left"/>
+            </w:pPr>
+            <w:r>
+              <w:rPr>
+                <w:rFonts w:ascii="TimeNewRoman" w:hAnsi="TimeNewRoman"/>
+                <w:sz w:val="30"/>
+              </w:rPr>
+              <w:t>15+8=</w:t>
+            </w:r>
+          </w:p>
+        </w:tc>
+        <w:tc>
+          <w:tcPr>
+            <w:tcW w:type="dxa" w:w="1987"/>
+          </w:tcPr>
+          <w:p>
+            <w:pPr>
+              <w:jc w:val="left"/>
+            </w:pPr>
+            <w:r>
+              <w:rPr>
+                <w:rFonts w:ascii="TimeNewRoman" w:hAnsi="TimeNewRoman"/>
+                <w:sz w:val="30"/>
+              </w:rPr>
+              <w:t>55+8=</w:t>
+            </w:r>
+          </w:p>
+        </w:tc>
+      </w:tr>
+      <w:tr>
+        <w:tc>
+          <w:tcPr>
+            <w:tcW w:type="dxa" w:w="1987"/>
+          </w:tcPr>
+          <w:p>
+            <w:pPr>
+              <w:jc w:val="left"/>
+            </w:pPr>
+            <w:r>
+              <w:rPr>
+                <w:rFonts w:ascii="TimeNewRoman" w:hAnsi="TimeNewRoman"/>
+                <w:sz w:val="30"/>
+              </w:rPr>
+              <w:t>7+29=</w:t>
+            </w:r>
+          </w:p>
+        </w:tc>
+        <w:tc>
+          <w:tcPr>
+            <w:tcW w:type="dxa" w:w="1987"/>
+          </w:tcPr>
+          <w:p>
+            <w:pPr>
+              <w:jc w:val="left"/>
+            </w:pPr>
+            <w:r>
+              <w:rPr>
+                <w:rFonts w:ascii="TimeNewRoman" w:hAnsi="TimeNewRoman"/>
+                <w:sz w:val="30"/>
+              </w:rPr>
+              <w:t>46-27=</w:t>
+            </w:r>
+          </w:p>
+        </w:tc>
+        <w:tc>
+          <w:tcPr>
+            <w:tcW w:type="dxa" w:w="1987"/>
+          </w:tcPr>
+          <w:p>
+            <w:pPr>
+              <w:jc w:val="left"/>
+            </w:pPr>
+            <w:r>
+              <w:rPr>
+                <w:rFonts w:ascii="TimeNewRoman" w:hAnsi="TimeNewRoman"/>
+                <w:sz w:val="30"/>
+              </w:rPr>
+              <w:t>63-19=</w:t>
+            </w:r>
+          </w:p>
+        </w:tc>
+        <w:tc>
+          <w:tcPr>
+            <w:tcW w:type="dxa" w:w="1987"/>
+          </w:tcPr>
+          <w:p>
+            <w:pPr>
+              <w:jc w:val="left"/>
+            </w:pPr>
+            <w:r>
+              <w:rPr>
+                <w:rFonts w:ascii="TimeNewRoman" w:hAnsi="TimeNewRoman"/>
+                <w:sz w:val="30"/>
+              </w:rPr>
+              <w:t>75+16=</w:t>
+            </w:r>
+          </w:p>
+        </w:tc>
+        <w:tc>
+          <w:tcPr>
+            <w:tcW w:type="dxa" w:w="1987"/>
+          </w:tcPr>
+          <w:p>
+            <w:pPr>
+              <w:jc w:val="left"/>
+            </w:pPr>
+            <w:r>
+              <w:rPr>
+                <w:rFonts w:ascii="TimeNewRoman" w:hAnsi="TimeNewRoman"/>
+                <w:sz w:val="30"/>
+              </w:rPr>
+              <w:t>65+19=</w:t>
+            </w:r>
+          </w:p>
+        </w:tc>
+      </w:tr>
+      <w:tr>
+        <w:tc>
+          <w:tcPr>
+            <w:tcW w:type="dxa" w:w="1987"/>
+          </w:tcPr>
+          <w:p>
+            <w:pPr>
+              <w:jc w:val="left"/>
+            </w:pPr>
+            <w:r>
+              <w:rPr>
+                <w:rFonts w:ascii="TimeNewRoman" w:hAnsi="TimeNewRoman"/>
+                <w:sz w:val="30"/>
+              </w:rPr>
+              <w:t>81-75=</w:t>
+            </w:r>
+          </w:p>
+        </w:tc>
+        <w:tc>
+          <w:tcPr>
+            <w:tcW w:type="dxa" w:w="1987"/>
+          </w:tcPr>
+          <w:p>
+            <w:pPr>
+              <w:jc w:val="left"/>
+            </w:pPr>
+            <w:r>
+              <w:rPr>
+                <w:rFonts w:ascii="TimeNewRoman" w:hAnsi="TimeNewRoman"/>
+                <w:sz w:val="30"/>
+              </w:rPr>
+              <w:t>93-17=</w:t>
+            </w:r>
+          </w:p>
+        </w:tc>
+        <w:tc>
+          <w:tcPr>
+            <w:tcW w:type="dxa" w:w="1987"/>
+          </w:tcPr>
+          <w:p>
+            <w:pPr>
+              <w:jc w:val="left"/>
+            </w:pPr>
+            <w:r>
+              <w:rPr>
+                <w:rFonts w:ascii="TimeNewRoman" w:hAnsi="TimeNewRoman"/>
+                <w:sz w:val="30"/>
+              </w:rPr>
+              <w:t>39+37=</w:t>
+            </w:r>
+          </w:p>
+        </w:tc>
+        <w:tc>
+          <w:tcPr>
+            <w:tcW w:type="dxa" w:w="1987"/>
+          </w:tcPr>
+          <w:p>
+            <w:pPr>
+              <w:jc w:val="left"/>
+            </w:pPr>
+            <w:r>
+              <w:rPr>
+                <w:rFonts w:ascii="TimeNewRoman" w:hAnsi="TimeNewRoman"/>
+                <w:sz w:val="30"/>
+              </w:rPr>
+              <w:t>28+9=</w:t>
+            </w:r>
+          </w:p>
+        </w:tc>
+        <w:tc>
+          <w:tcPr>
+            <w:tcW w:type="dxa" w:w="1987"/>
+          </w:tcPr>
+          <w:p>
+            <w:pPr>
+              <w:jc w:val="left"/>
+            </w:pPr>
+            <w:r>
+              <w:rPr>
+                <w:rFonts w:ascii="TimeNewRoman" w:hAnsi="TimeNewRoman"/>
+                <w:sz w:val="30"/>
+              </w:rPr>
+              <w:t>25+47=</w:t>
+            </w:r>
+          </w:p>
+        </w:tc>
+      </w:tr>
+      <w:tr>
+        <w:tc>
+          <w:tcPr>
+            <w:tcW w:type="dxa" w:w="1987"/>
+          </w:tcPr>
+          <w:p>
+            <w:pPr>
+              <w:jc w:val="left"/>
+            </w:pPr>
+            <w:r>
+              <w:rPr>
+                <w:rFonts w:ascii="TimeNewRoman" w:hAnsi="TimeNewRoman"/>
+                <w:sz w:val="30"/>
+              </w:rPr>
+              <w:t>37-9=</w:t>
+            </w:r>
+          </w:p>
+        </w:tc>
+        <w:tc>
+          <w:tcPr>
+            <w:tcW w:type="dxa" w:w="1987"/>
+          </w:tcPr>
+          <w:p>
+            <w:pPr>
+              <w:jc w:val="left"/>
+            </w:pPr>
+            <w:r>
+              <w:rPr>
+                <w:rFonts w:ascii="TimeNewRoman" w:hAnsi="TimeNewRoman"/>
+                <w:sz w:val="30"/>
+              </w:rPr>
+              <w:t>48+17=</w:t>
+            </w:r>
+          </w:p>
+        </w:tc>
+        <w:tc>
+          <w:tcPr>
+            <w:tcW w:type="dxa" w:w="1987"/>
+          </w:tcPr>
+          <w:p>
+            <w:pPr>
+              <w:jc w:val="left"/>
+            </w:pPr>
+            <w:r>
+              <w:rPr>
+                <w:rFonts w:ascii="TimeNewRoman" w:hAnsi="TimeNewRoman"/>
+                <w:sz w:val="30"/>
+              </w:rPr>
+              <w:t>48+5=</w:t>
+            </w:r>
+          </w:p>
+        </w:tc>
+        <w:tc>
+          <w:tcPr>
+            <w:tcW w:type="dxa" w:w="1987"/>
+          </w:tcPr>
+          <w:p>
+            <w:pPr>
+              <w:jc w:val="left"/>
+            </w:pPr>
+            <w:r>
+              <w:rPr>
+                <w:rFonts w:ascii="TimeNewRoman" w:hAnsi="TimeNewRoman"/>
+                <w:sz w:val="30"/>
+              </w:rPr>
+              <w:t>77+6=</w:t>
+            </w:r>
+          </w:p>
+        </w:tc>
+        <w:tc>
+          <w:tcPr>
+            <w:tcW w:type="dxa" w:w="1987"/>
+          </w:tcPr>
+          <w:p>
+            <w:pPr>
+              <w:jc w:val="left"/>
+            </w:pPr>
+            <w:r>
+              <w:rPr>
+                <w:rFonts w:ascii="TimeNewRoman" w:hAnsi="TimeNewRoman"/>
+                <w:sz w:val="30"/>
+              </w:rPr>
+              <w:t>9+53=</w:t>
+            </w:r>
+          </w:p>
+        </w:tc>
+      </w:tr>
+      <w:tr>
+        <w:tc>
+          <w:tcPr>
+            <w:tcW w:type="dxa" w:w="1987"/>
+          </w:tcPr>
+          <w:p>
+            <w:pPr>
+              <w:jc w:val="left"/>
+            </w:pPr>
+            <w:r>
+              <w:rPr>
+                <w:rFonts w:ascii="TimeNewRoman" w:hAnsi="TimeNewRoman"/>
+                <w:sz w:val="30"/>
+              </w:rPr>
+              <w:t>17+16=</w:t>
+            </w:r>
+          </w:p>
+        </w:tc>
+        <w:tc>
+          <w:tcPr>
+            <w:tcW w:type="dxa" w:w="1987"/>
+          </w:tcPr>
+          <w:p>
+            <w:pPr>
+              <w:jc w:val="left"/>
+            </w:pPr>
+            <w:r>
+              <w:rPr>
+                <w:rFonts w:ascii="TimeNewRoman" w:hAnsi="TimeNewRoman"/>
+                <w:sz w:val="30"/>
+              </w:rPr>
+              <w:t>94-48=</w:t>
+            </w:r>
+          </w:p>
+        </w:tc>
+        <w:tc>
+          <w:tcPr>
+            <w:tcW w:type="dxa" w:w="1987"/>
+          </w:tcPr>
+          <w:p>
+            <w:pPr>
+              <w:jc w:val="left"/>
+            </w:pPr>
+            <w:r>
+              <w:rPr>
+                <w:rFonts w:ascii="TimeNewRoman" w:hAnsi="TimeNewRoman"/>
+                <w:sz w:val="30"/>
+              </w:rPr>
+              <w:t>19+73=</w:t>
+            </w:r>
+          </w:p>
+        </w:tc>
+        <w:tc>
+          <w:tcPr>
+            <w:tcW w:type="dxa" w:w="1987"/>
+          </w:tcPr>
+          <w:p>
+            <w:pPr>
+              <w:jc w:val="left"/>
+            </w:pPr>
+            <w:r>
+              <w:rPr>
+                <w:rFonts w:ascii="TimeNewRoman" w:hAnsi="TimeNewRoman"/>
+                <w:sz w:val="30"/>
+              </w:rPr>
+              <w:t>81-15=</w:t>
+            </w:r>
+          </w:p>
+        </w:tc>
+        <w:tc>
+          <w:tcPr>
+            <w:tcW w:type="dxa" w:w="1987"/>
+          </w:tcPr>
+          <w:p>
+            <w:pPr>
+              <w:jc w:val="left"/>
+            </w:pPr>
+            <w:r>
+              <w:rPr>
+                <w:rFonts w:ascii="TimeNewRoman" w:hAnsi="TimeNewRoman"/>
+                <w:sz w:val="30"/>
+              </w:rPr>
+              <w:t>9+63=</w:t>
+            </w:r>
+          </w:p>
+        </w:tc>
+      </w:tr>
+      <w:tr>
+        <w:tc>
+          <w:tcPr>
+            <w:tcW w:type="dxa" w:w="1987"/>
+          </w:tcPr>
+          <w:p>
+            <w:pPr>
+              <w:jc w:val="left"/>
+            </w:pPr>
+            <w:r>
+              <w:rPr>
+                <w:rFonts w:ascii="TimeNewRoman" w:hAnsi="TimeNewRoman"/>
+                <w:sz w:val="30"/>
+              </w:rPr>
+              <w:t>16+79=</w:t>
+            </w:r>
+          </w:p>
+        </w:tc>
+        <w:tc>
+          <w:tcPr>
+            <w:tcW w:type="dxa" w:w="1987"/>
+          </w:tcPr>
+          <w:p>
+            <w:pPr>
+              <w:jc w:val="left"/>
+            </w:pPr>
+            <w:r>
+              <w:rPr>
+                <w:rFonts w:ascii="TimeNewRoman" w:hAnsi="TimeNewRoman"/>
+                <w:sz w:val="30"/>
+              </w:rPr>
+              <w:t>37+39=</w:t>
+            </w:r>
+          </w:p>
+        </w:tc>
+        <w:tc>
+          <w:tcPr>
+            <w:tcW w:type="dxa" w:w="1987"/>
+          </w:tcPr>
+          <w:p>
+            <w:pPr>
+              <w:jc w:val="left"/>
+            </w:pPr>
+            <w:r>
+              <w:rPr>
+                <w:rFonts w:ascii="TimeNewRoman" w:hAnsi="TimeNewRoman"/>
+                <w:sz w:val="30"/>
+              </w:rPr>
+              <w:t>27+15=</w:t>
+            </w:r>
+          </w:p>
+        </w:tc>
+        <w:tc>
+          <w:tcPr>
+            <w:tcW w:type="dxa" w:w="1987"/>
+          </w:tcPr>
+          <w:p>
+            <w:pPr>
+              <w:jc w:val="left"/>
+            </w:pPr>
+            <w:r>
+              <w:rPr>
+                <w:rFonts w:ascii="TimeNewRoman" w:hAnsi="TimeNewRoman"/>
+                <w:sz w:val="30"/>
+              </w:rPr>
+              <w:t>92-64=</w:t>
+            </w:r>
+          </w:p>
+        </w:tc>
+        <w:tc>
+          <w:tcPr>
+            <w:tcW w:type="dxa" w:w="1987"/>
+          </w:tcPr>
+          <w:p>
+            <w:pPr>
+              <w:jc w:val="left"/>
+            </w:pPr>
+            <w:r>
+              <w:rPr>
+                <w:rFonts w:ascii="TimeNewRoman" w:hAnsi="TimeNewRoman"/>
+                <w:sz w:val="30"/>
+              </w:rPr>
+              <w:t>59+2=</w:t>
+            </w:r>
+          </w:p>
+        </w:tc>
+      </w:tr>
+      <w:tr>
+        <w:tc>
+          <w:tcPr>
+            <w:tcW w:type="dxa" w:w="1987"/>
+          </w:tcPr>
+          <w:p>
+            <w:pPr>
+              <w:jc w:val="left"/>
+            </w:pPr>
+            <w:r>
+              <w:rPr>
+                <w:rFonts w:ascii="TimeNewRoman" w:hAnsi="TimeNewRoman"/>
+                <w:sz w:val="30"/>
+              </w:rPr>
+              <w:t>28+38=</w:t>
+            </w:r>
+          </w:p>
+        </w:tc>
+        <w:tc>
+          <w:tcPr>
+            <w:tcW w:type="dxa" w:w="1987"/>
+          </w:tcPr>
+          <w:p>
+            <w:pPr>
+              <w:jc w:val="left"/>
+            </w:pPr>
+            <w:r>
+              <w:rPr>
+                <w:rFonts w:ascii="TimeNewRoman" w:hAnsi="TimeNewRoman"/>
+                <w:sz w:val="30"/>
+              </w:rPr>
+              <w:t>64-35=</w:t>
+            </w:r>
+          </w:p>
+        </w:tc>
+        <w:tc>
+          <w:tcPr>
+            <w:tcW w:type="dxa" w:w="1987"/>
+          </w:tcPr>
+          <w:p>
+            <w:pPr>
+              <w:jc w:val="left"/>
+            </w:pPr>
+            <w:r>
+              <w:rPr>
+                <w:rFonts w:ascii="TimeNewRoman" w:hAnsi="TimeNewRoman"/>
+                <w:sz w:val="30"/>
+              </w:rPr>
+              <w:t>56+28=</w:t>
+            </w:r>
+          </w:p>
+        </w:tc>
+        <w:tc>
+          <w:tcPr>
+            <w:tcW w:type="dxa" w:w="1987"/>
+          </w:tcPr>
+          <w:p>
+            <w:pPr>
+              <w:jc w:val="left"/>
+            </w:pPr>
+            <w:r>
+              <w:rPr>
+                <w:rFonts w:ascii="TimeNewRoman" w:hAnsi="TimeNewRoman"/>
+                <w:sz w:val="30"/>
+              </w:rPr>
+              <w:t>33+49=</w:t>
+            </w:r>
+          </w:p>
+        </w:tc>
+        <w:tc>
+          <w:tcPr>
+            <w:tcW w:type="dxa" w:w="1987"/>
+          </w:tcPr>
+          <w:p>
+            <w:pPr>
+              <w:jc w:val="left"/>
+            </w:pPr>
+            <w:r>
+              <w:rPr>
+                <w:rFonts w:ascii="TimeNewRoman" w:hAnsi="TimeNewRoman"/>
+                <w:sz w:val="30"/>
+              </w:rPr>
+              <w:t>58+15=</w:t>
+            </w:r>
+          </w:p>
+        </w:tc>
+      </w:tr>
+      <w:tr>
+        <w:tc>
+          <w:tcPr>
+            <w:tcW w:type="dxa" w:w="1987"/>
+          </w:tcPr>
+          <w:p>
+            <w:pPr>
+              <w:jc w:val="left"/>
+            </w:pPr>
+            <w:r>
+              <w:rPr>
+                <w:rFonts w:ascii="TimeNewRoman" w:hAnsi="TimeNewRoman"/>
+                <w:sz w:val="30"/>
+              </w:rPr>
+              <w:t>95-66=</w:t>
+            </w:r>
+          </w:p>
+        </w:tc>
+        <w:tc>
+          <w:tcPr>
+            <w:tcW w:type="dxa" w:w="1987"/>
+          </w:tcPr>
+          <w:p>
+            <w:pPr>
+              <w:jc w:val="left"/>
+            </w:pPr>
+            <w:r>
+              <w:rPr>
+                <w:rFonts w:ascii="TimeNewRoman" w:hAnsi="TimeNewRoman"/>
+                <w:sz w:val="30"/>
+              </w:rPr>
+              <w:t>59+37=</w:t>
+            </w:r>
+          </w:p>
+        </w:tc>
+        <w:tc>
+          <w:tcPr>
+            <w:tcW w:type="dxa" w:w="1987"/>
+          </w:tcPr>
+          <w:p>
+            <w:pPr>
+              <w:jc w:val="left"/>
+            </w:pPr>
+            <w:r>
+              <w:rPr>
+                <w:rFonts w:ascii="TimeNewRoman" w:hAnsi="TimeNewRoman"/>
+                <w:sz w:val="30"/>
+              </w:rPr>
+              <w:t>51-27=</w:t>
+            </w:r>
+          </w:p>
+        </w:tc>
+        <w:tc>
+          <w:tcPr>
+            <w:tcW w:type="dxa" w:w="1987"/>
+          </w:tcPr>
+          <w:p>
+            <w:pPr>
+              <w:jc w:val="left"/>
+            </w:pPr>
+            <w:r>
+              <w:rPr>
+                <w:rFonts w:ascii="TimeNewRoman" w:hAnsi="TimeNewRoman"/>
+                <w:sz w:val="30"/>
+              </w:rPr>
+              <w:t>33-24=</w:t>
+            </w:r>
+          </w:p>
+        </w:tc>
+        <w:tc>
+          <w:tcPr>
+            <w:tcW w:type="dxa" w:w="1987"/>
+          </w:tcPr>
+          <w:p>
+            <w:pPr>
+              <w:jc w:val="left"/>
+            </w:pPr>
+            <w:r>
+              <w:rPr>
+                <w:rFonts w:ascii="TimeNewRoman" w:hAnsi="TimeNewRoman"/>
+                <w:sz w:val="30"/>
+              </w:rPr>
+              <w:t>96-17=</w:t>
+            </w:r>
+          </w:p>
+        </w:tc>
+      </w:tr>
+      <w:tr>
+        <w:tc>
+          <w:tcPr>
+            <w:tcW w:type="dxa" w:w="1987"/>
+          </w:tcPr>
+          <w:p>
+            <w:pPr>
+              <w:jc w:val="left"/>
+            </w:pPr>
+            <w:r>
+              <w:rPr>
+                <w:rFonts w:ascii="TimeNewRoman" w:hAnsi="TimeNewRoman"/>
+                <w:sz w:val="30"/>
+              </w:rPr>
+              <w:t>7+87=</w:t>
+            </w:r>
+          </w:p>
+        </w:tc>
+        <w:tc>
+          <w:tcPr>
+            <w:tcW w:type="dxa" w:w="1987"/>
+          </w:tcPr>
+          <w:p>
+            <w:pPr>
+              <w:jc w:val="left"/>
+            </w:pPr>
+            <w:r>
+              <w:rPr>
+                <w:rFonts w:ascii="TimeNewRoman" w:hAnsi="TimeNewRoman"/>
+                <w:sz w:val="30"/>
+              </w:rPr>
+              <w:t>6+38=</w:t>
+            </w:r>
+          </w:p>
+        </w:tc>
+        <w:tc>
+          <w:tcPr>
+            <w:tcW w:type="dxa" w:w="1987"/>
+          </w:tcPr>
+          <w:p>
+            <w:pPr>
+              <w:jc w:val="left"/>
+            </w:pPr>
+            <w:r>
+              <w:rPr>
+                <w:rFonts w:ascii="TimeNewRoman" w:hAnsi="TimeNewRoman"/>
+                <w:sz w:val="30"/>
+              </w:rPr>
+              <w:t>96-68=</w:t>
+            </w:r>
+          </w:p>
+        </w:tc>
+        <w:tc>
+          <w:tcPr>
+            <w:tcW w:type="dxa" w:w="1987"/>
+          </w:tcPr>
+          <w:p>
+            <w:pPr>
+              <w:jc w:val="left"/>
+            </w:pPr>
+            <w:r>
+              <w:rPr>
+                <w:rFonts w:ascii="TimeNewRoman" w:hAnsi="TimeNewRoman"/>
+                <w:sz w:val="30"/>
+              </w:rPr>
+              <w:t>19+16=</w:t>
+            </w:r>
+          </w:p>
+        </w:tc>
+        <w:tc>
+          <w:tcPr>
+            <w:tcW w:type="dxa" w:w="1987"/>
+          </w:tcPr>
+          <w:p>
+            <w:pPr>
+              <w:jc w:val="left"/>
+            </w:pPr>
+            <w:r>
+              <w:rPr>
+                <w:rFonts w:ascii="TimeNewRoman" w:hAnsi="TimeNewRoman"/>
+                <w:sz w:val="30"/>
+              </w:rPr>
+              <w:t>5+67=</w:t>
+            </w:r>
+          </w:p>
+        </w:tc>
+      </w:tr>
+      <w:tr>
+        <w:tc>
+          <w:tcPr>
+            <w:tcW w:type="dxa" w:w="1987"/>
+          </w:tcPr>
+          <w:p>
+            <w:pPr>
+              <w:jc w:val="left"/>
+            </w:pPr>
+            <w:r>
+              <w:rPr>
+                <w:rFonts w:ascii="TimeNewRoman" w:hAnsi="TimeNewRoman"/>
+                <w:sz w:val="30"/>
+              </w:rPr>
+              <w:t>15+76=</w:t>
+            </w:r>
+          </w:p>
+        </w:tc>
+        <w:tc>
+          <w:tcPr>
+            <w:tcW w:type="dxa" w:w="1987"/>
+          </w:tcPr>
+          <w:p>
+            <w:pPr>
+              <w:jc w:val="left"/>
+            </w:pPr>
+            <w:r>
+              <w:rPr>
+                <w:rFonts w:ascii="TimeNewRoman" w:hAnsi="TimeNewRoman"/>
+                <w:sz w:val="30"/>
+              </w:rPr>
+              <w:t>39+39=</w:t>
+            </w:r>
+          </w:p>
+        </w:tc>
+        <w:tc>
+          <w:tcPr>
+            <w:tcW w:type="dxa" w:w="1987"/>
+          </w:tcPr>
+          <w:p>
+            <w:pPr>
+              <w:jc w:val="left"/>
+            </w:pPr>
+            <w:r>
+              <w:rPr>
+                <w:rFonts w:ascii="TimeNewRoman" w:hAnsi="TimeNewRoman"/>
+                <w:sz w:val="30"/>
+              </w:rPr>
+              <w:t>9+53=</w:t>
+            </w:r>
+          </w:p>
+        </w:tc>
+        <w:tc>
+          <w:tcPr>
+            <w:tcW w:type="dxa" w:w="1987"/>
+          </w:tcPr>
+          <w:p>
+            <w:pPr>
+              <w:jc w:val="left"/>
+            </w:pPr>
+            <w:r>
+              <w:rPr>
+                <w:rFonts w:ascii="TimeNewRoman" w:hAnsi="TimeNewRoman"/>
+                <w:sz w:val="30"/>
+              </w:rPr>
+              <w:t>52-9=</w:t>
+            </w:r>
+          </w:p>
+        </w:tc>
+        <w:tc>
+          <w:tcPr>
+            <w:tcW w:type="dxa" w:w="1987"/>
+          </w:tcPr>
+          <w:p>
+            <w:pPr>
+              <w:jc w:val="left"/>
+            </w:pPr>
+            <w:r>
+              <w:rPr>
+                <w:rFonts w:ascii="TimeNewRoman" w:hAnsi="TimeNewRoman"/>
+                <w:sz w:val="30"/>
+              </w:rPr>
+              <w:t>71-2=</w:t>
+            </w:r>
+          </w:p>
+        </w:tc>
+      </w:tr>
+      <w:tr>
+        <w:tc>
+          <w:tcPr>
+            <w:tcW w:type="dxa" w:w="1987"/>
+          </w:tcPr>
+          <w:p>
+            <w:pPr>
+              <w:jc w:val="left"/>
+            </w:pPr>
+            <w:r>
+              <w:rPr>
+                <w:rFonts w:ascii="TimeNewRoman" w:hAnsi="TimeNewRoman"/>
+                <w:sz w:val="30"/>
+              </w:rPr>
+              <w:t>90-79=</w:t>
+            </w:r>
+          </w:p>
+        </w:tc>
+        <w:tc>
+          <w:tcPr>
+            <w:tcW w:type="dxa" w:w="1987"/>
+          </w:tcPr>
+          <w:p>
+            <w:pPr>
+              <w:jc w:val="left"/>
+            </w:pPr>
+            <w:r>
+              <w:rPr>
+                <w:rFonts w:ascii="TimeNewRoman" w:hAnsi="TimeNewRoman"/>
+                <w:sz w:val="30"/>
+              </w:rPr>
+              <w:t>91-29=</w:t>
             </w:r>
           </w:p>
         </w:tc>
@@ -74,7 +1222,7 @@
                 <w:rFonts w:ascii="TimeNewRoman" w:hAnsi="TimeNewRoman"/>
                 <w:sz w:val="30"/>
               </w:rPr>
-              <w:t>84-29=</w:t>
+              <w:t>97-59=</w:t>
             </w:r>
           </w:p>
         </w:tc>
@@ -91,24 +1239,7 @@
                 <w:rFonts w:ascii="TimeNewRoman" w:hAnsi="TimeNewRoman"/>
                 <w:sz w:val="30"/>
               </w:rPr>
-              <w:t>9+69=</w:t>
-            </w:r>
-          </w:p>
-        </w:tc>
-        <w:tc>
-          <w:tcPr>
-            <w:tcW w:type="dxa" w:w="1987"/>
-          </w:tcPr>
-          <w:p>
-            <w:pPr>
-              <w:jc w:val="left"/>
-            </w:pPr>
-            <w:r>
-              <w:rPr>
-                <w:rFonts w:ascii="TimeNewRoman" w:hAnsi="TimeNewRoman"/>
-                <w:sz w:val="30"/>
-              </w:rPr>
-              <w:t>7+35=</w:t>
+              <w:t>59+13=</w:t>
             </w:r>
           </w:p>
         </w:tc>
@@ -127,1068 +1258,7 @@
                 <w:rFonts w:ascii="TimeNewRoman" w:hAnsi="TimeNewRoman"/>
                 <w:sz w:val="30"/>
               </w:rPr>
-              <w:t>85-28=</w:t>
-            </w:r>
-          </w:p>
-        </w:tc>
-        <w:tc>
-          <w:tcPr>
-            <w:tcW w:type="dxa" w:w="1987"/>
-          </w:tcPr>
-          <w:p>
-            <w:pPr>
-              <w:jc w:val="left"/>
-            </w:pPr>
-            <w:r>
-              <w:rPr>
-                <w:rFonts w:ascii="TimeNewRoman" w:hAnsi="TimeNewRoman"/>
-                <w:sz w:val="30"/>
-              </w:rPr>
-              <w:t>54+39=</w:t>
-            </w:r>
-          </w:p>
-        </w:tc>
-        <w:tc>
-          <w:tcPr>
-            <w:tcW w:type="dxa" w:w="1987"/>
-          </w:tcPr>
-          <w:p>
-            <w:pPr>
-              <w:jc w:val="left"/>
-            </w:pPr>
-            <w:r>
-              <w:rPr>
-                <w:rFonts w:ascii="TimeNewRoman" w:hAnsi="TimeNewRoman"/>
-                <w:sz w:val="30"/>
-              </w:rPr>
-              <w:t>34-7=</w:t>
-            </w:r>
-          </w:p>
-        </w:tc>
-        <w:tc>
-          <w:tcPr>
-            <w:tcW w:type="dxa" w:w="1987"/>
-          </w:tcPr>
-          <w:p>
-            <w:pPr>
-              <w:jc w:val="left"/>
-            </w:pPr>
-            <w:r>
-              <w:rPr>
-                <w:rFonts w:ascii="TimeNewRoman" w:hAnsi="TimeNewRoman"/>
-                <w:sz w:val="30"/>
-              </w:rPr>
-              <w:t>15+47=</w:t>
-            </w:r>
-          </w:p>
-        </w:tc>
-        <w:tc>
-          <w:tcPr>
-            <w:tcW w:type="dxa" w:w="1987"/>
-          </w:tcPr>
-          <w:p>
-            <w:pPr>
-              <w:jc w:val="left"/>
-            </w:pPr>
-            <w:r>
-              <w:rPr>
-                <w:rFonts w:ascii="TimeNewRoman" w:hAnsi="TimeNewRoman"/>
-                <w:sz w:val="30"/>
-              </w:rPr>
-              <w:t>93-26=</w:t>
-            </w:r>
-          </w:p>
-        </w:tc>
-      </w:tr>
-      <w:tr>
-        <w:tc>
-          <w:tcPr>
-            <w:tcW w:type="dxa" w:w="1987"/>
-          </w:tcPr>
-          <w:p>
-            <w:pPr>
-              <w:jc w:val="left"/>
-            </w:pPr>
-            <w:r>
-              <w:rPr>
-                <w:rFonts w:ascii="TimeNewRoman" w:hAnsi="TimeNewRoman"/>
-                <w:sz w:val="30"/>
-              </w:rPr>
-              <w:t>23-19=</w:t>
-            </w:r>
-          </w:p>
-        </w:tc>
-        <w:tc>
-          <w:tcPr>
-            <w:tcW w:type="dxa" w:w="1987"/>
-          </w:tcPr>
-          <w:p>
-            <w:pPr>
-              <w:jc w:val="left"/>
-            </w:pPr>
-            <w:r>
-              <w:rPr>
-                <w:rFonts w:ascii="TimeNewRoman" w:hAnsi="TimeNewRoman"/>
-                <w:sz w:val="30"/>
-              </w:rPr>
-              <w:t>94-25=</w:t>
-            </w:r>
-          </w:p>
-        </w:tc>
-        <w:tc>
-          <w:tcPr>
-            <w:tcW w:type="dxa" w:w="1987"/>
-          </w:tcPr>
-          <w:p>
-            <w:pPr>
-              <w:jc w:val="left"/>
-            </w:pPr>
-            <w:r>
-              <w:rPr>
-                <w:rFonts w:ascii="TimeNewRoman" w:hAnsi="TimeNewRoman"/>
-                <w:sz w:val="30"/>
-              </w:rPr>
-              <w:t>23+9=</w:t>
-            </w:r>
-          </w:p>
-        </w:tc>
-        <w:tc>
-          <w:tcPr>
-            <w:tcW w:type="dxa" w:w="1987"/>
-          </w:tcPr>
-          <w:p>
-            <w:pPr>
-              <w:jc w:val="left"/>
-            </w:pPr>
-            <w:r>
-              <w:rPr>
-                <w:rFonts w:ascii="TimeNewRoman" w:hAnsi="TimeNewRoman"/>
-                <w:sz w:val="30"/>
-              </w:rPr>
-              <w:t>57-28=</w:t>
-            </w:r>
-          </w:p>
-        </w:tc>
-        <w:tc>
-          <w:tcPr>
-            <w:tcW w:type="dxa" w:w="1987"/>
-          </w:tcPr>
-          <w:p>
-            <w:pPr>
-              <w:jc w:val="left"/>
-            </w:pPr>
-            <w:r>
-              <w:rPr>
-                <w:rFonts w:ascii="TimeNewRoman" w:hAnsi="TimeNewRoman"/>
-                <w:sz w:val="30"/>
-              </w:rPr>
-              <w:t>44+19=</w:t>
-            </w:r>
-          </w:p>
-        </w:tc>
-      </w:tr>
-      <w:tr>
-        <w:tc>
-          <w:tcPr>
-            <w:tcW w:type="dxa" w:w="1987"/>
-          </w:tcPr>
-          <w:p>
-            <w:pPr>
-              <w:jc w:val="left"/>
-            </w:pPr>
-            <w:r>
-              <w:rPr>
-                <w:rFonts w:ascii="TimeNewRoman" w:hAnsi="TimeNewRoman"/>
-                <w:sz w:val="30"/>
-              </w:rPr>
-              <w:t>29+25=</w:t>
-            </w:r>
-          </w:p>
-        </w:tc>
-        <w:tc>
-          <w:tcPr>
-            <w:tcW w:type="dxa" w:w="1987"/>
-          </w:tcPr>
-          <w:p>
-            <w:pPr>
-              <w:jc w:val="left"/>
-            </w:pPr>
-            <w:r>
-              <w:rPr>
-                <w:rFonts w:ascii="TimeNewRoman" w:hAnsi="TimeNewRoman"/>
-                <w:sz w:val="30"/>
-              </w:rPr>
-              <w:t>47+27=</w:t>
-            </w:r>
-          </w:p>
-        </w:tc>
-        <w:tc>
-          <w:tcPr>
-            <w:tcW w:type="dxa" w:w="1987"/>
-          </w:tcPr>
-          <w:p>
-            <w:pPr>
-              <w:jc w:val="left"/>
-            </w:pPr>
-            <w:r>
-              <w:rPr>
-                <w:rFonts w:ascii="TimeNewRoman" w:hAnsi="TimeNewRoman"/>
-                <w:sz w:val="30"/>
-              </w:rPr>
-              <w:t>64+18=</w:t>
-            </w:r>
-          </w:p>
-        </w:tc>
-        <w:tc>
-          <w:tcPr>
-            <w:tcW w:type="dxa" w:w="1987"/>
-          </w:tcPr>
-          <w:p>
-            <w:pPr>
-              <w:jc w:val="left"/>
-            </w:pPr>
-            <w:r>
-              <w:rPr>
-                <w:rFonts w:ascii="TimeNewRoman" w:hAnsi="TimeNewRoman"/>
-                <w:sz w:val="30"/>
-              </w:rPr>
-              <w:t>19+57=</w:t>
-            </w:r>
-          </w:p>
-        </w:tc>
-        <w:tc>
-          <w:tcPr>
-            <w:tcW w:type="dxa" w:w="1987"/>
-          </w:tcPr>
-          <w:p>
-            <w:pPr>
-              <w:jc w:val="left"/>
-            </w:pPr>
-            <w:r>
-              <w:rPr>
-                <w:rFonts w:ascii="TimeNewRoman" w:hAnsi="TimeNewRoman"/>
-                <w:sz w:val="30"/>
-              </w:rPr>
-              <w:t>4+68=</w:t>
-            </w:r>
-          </w:p>
-        </w:tc>
-      </w:tr>
-      <w:tr>
-        <w:tc>
-          <w:tcPr>
-            <w:tcW w:type="dxa" w:w="1987"/>
-          </w:tcPr>
-          <w:p>
-            <w:pPr>
-              <w:jc w:val="left"/>
-            </w:pPr>
-            <w:r>
-              <w:rPr>
-                <w:rFonts w:ascii="TimeNewRoman" w:hAnsi="TimeNewRoman"/>
-                <w:sz w:val="30"/>
-              </w:rPr>
-              <w:t>71-49=</w:t>
-            </w:r>
-          </w:p>
-        </w:tc>
-        <w:tc>
-          <w:tcPr>
-            <w:tcW w:type="dxa" w:w="1987"/>
-          </w:tcPr>
-          <w:p>
-            <w:pPr>
-              <w:jc w:val="left"/>
-            </w:pPr>
-            <w:r>
-              <w:rPr>
-                <w:rFonts w:ascii="TimeNewRoman" w:hAnsi="TimeNewRoman"/>
-                <w:sz w:val="30"/>
-              </w:rPr>
-              <w:t>43+38=</w:t>
-            </w:r>
-          </w:p>
-        </w:tc>
-        <w:tc>
-          <w:tcPr>
-            <w:tcW w:type="dxa" w:w="1987"/>
-          </w:tcPr>
-          <w:p>
-            <w:pPr>
-              <w:jc w:val="left"/>
-            </w:pPr>
-            <w:r>
-              <w:rPr>
-                <w:rFonts w:ascii="TimeNewRoman" w:hAnsi="TimeNewRoman"/>
-                <w:sz w:val="30"/>
-              </w:rPr>
-              <w:t>28-19=</w:t>
-            </w:r>
-          </w:p>
-        </w:tc>
-        <w:tc>
-          <w:tcPr>
-            <w:tcW w:type="dxa" w:w="1987"/>
-          </w:tcPr>
-          <w:p>
-            <w:pPr>
-              <w:jc w:val="left"/>
-            </w:pPr>
-            <w:r>
-              <w:rPr>
-                <w:rFonts w:ascii="TimeNewRoman" w:hAnsi="TimeNewRoman"/>
-                <w:sz w:val="30"/>
-              </w:rPr>
-              <w:t>76+16=</w:t>
-            </w:r>
-          </w:p>
-        </w:tc>
-        <w:tc>
-          <w:tcPr>
-            <w:tcW w:type="dxa" w:w="1987"/>
-          </w:tcPr>
-          <w:p>
-            <w:pPr>
-              <w:jc w:val="left"/>
-            </w:pPr>
-            <w:r>
-              <w:rPr>
-                <w:rFonts w:ascii="TimeNewRoman" w:hAnsi="TimeNewRoman"/>
-                <w:sz w:val="30"/>
-              </w:rPr>
-              <w:t>52+19=</w:t>
-            </w:r>
-          </w:p>
-        </w:tc>
-      </w:tr>
-      <w:tr>
-        <w:tc>
-          <w:tcPr>
-            <w:tcW w:type="dxa" w:w="1987"/>
-          </w:tcPr>
-          <w:p>
-            <w:pPr>
-              <w:jc w:val="left"/>
-            </w:pPr>
-            <w:r>
-              <w:rPr>
-                <w:rFonts w:ascii="TimeNewRoman" w:hAnsi="TimeNewRoman"/>
-                <w:sz w:val="30"/>
-              </w:rPr>
-              <w:t>7+66=</w:t>
-            </w:r>
-          </w:p>
-        </w:tc>
-        <w:tc>
-          <w:tcPr>
-            <w:tcW w:type="dxa" w:w="1987"/>
-          </w:tcPr>
-          <w:p>
-            <w:pPr>
-              <w:jc w:val="left"/>
-            </w:pPr>
-            <w:r>
-              <w:rPr>
-                <w:rFonts w:ascii="TimeNewRoman" w:hAnsi="TimeNewRoman"/>
-                <w:sz w:val="30"/>
-              </w:rPr>
-              <w:t>43+49=</w:t>
-            </w:r>
-          </w:p>
-        </w:tc>
-        <w:tc>
-          <w:tcPr>
-            <w:tcW w:type="dxa" w:w="1987"/>
-          </w:tcPr>
-          <w:p>
-            <w:pPr>
-              <w:jc w:val="left"/>
-            </w:pPr>
-            <w:r>
-              <w:rPr>
-                <w:rFonts w:ascii="TimeNewRoman" w:hAnsi="TimeNewRoman"/>
-                <w:sz w:val="30"/>
-              </w:rPr>
-              <w:t>61-13=</w:t>
-            </w:r>
-          </w:p>
-        </w:tc>
-        <w:tc>
-          <w:tcPr>
-            <w:tcW w:type="dxa" w:w="1987"/>
-          </w:tcPr>
-          <w:p>
-            <w:pPr>
-              <w:jc w:val="left"/>
-            </w:pPr>
-            <w:r>
-              <w:rPr>
-                <w:rFonts w:ascii="TimeNewRoman" w:hAnsi="TimeNewRoman"/>
-                <w:sz w:val="30"/>
-              </w:rPr>
-              <w:t>89+9=</w:t>
-            </w:r>
-          </w:p>
-        </w:tc>
-        <w:tc>
-          <w:tcPr>
-            <w:tcW w:type="dxa" w:w="1987"/>
-          </w:tcPr>
-          <w:p>
-            <w:pPr>
-              <w:jc w:val="left"/>
-            </w:pPr>
-            <w:r>
-              <w:rPr>
-                <w:rFonts w:ascii="TimeNewRoman" w:hAnsi="TimeNewRoman"/>
-                <w:sz w:val="30"/>
-              </w:rPr>
-              <w:t>56+8=</w:t>
-            </w:r>
-          </w:p>
-        </w:tc>
-      </w:tr>
-      <w:tr>
-        <w:tc>
-          <w:tcPr>
-            <w:tcW w:type="dxa" w:w="1987"/>
-          </w:tcPr>
-          <w:p>
-            <w:pPr>
-              <w:jc w:val="left"/>
-            </w:pPr>
-            <w:r>
-              <w:rPr>
-                <w:rFonts w:ascii="TimeNewRoman" w:hAnsi="TimeNewRoman"/>
-                <w:sz w:val="30"/>
-              </w:rPr>
-              <w:t>36+15=</w:t>
-            </w:r>
-          </w:p>
-        </w:tc>
-        <w:tc>
-          <w:tcPr>
-            <w:tcW w:type="dxa" w:w="1987"/>
-          </w:tcPr>
-          <w:p>
-            <w:pPr>
-              <w:jc w:val="left"/>
-            </w:pPr>
-            <w:r>
-              <w:rPr>
-                <w:rFonts w:ascii="TimeNewRoman" w:hAnsi="TimeNewRoman"/>
-                <w:sz w:val="30"/>
-              </w:rPr>
-              <w:t>81-64=</w:t>
-            </w:r>
-          </w:p>
-        </w:tc>
-        <w:tc>
-          <w:tcPr>
-            <w:tcW w:type="dxa" w:w="1987"/>
-          </w:tcPr>
-          <w:p>
-            <w:pPr>
-              <w:jc w:val="left"/>
-            </w:pPr>
-            <w:r>
-              <w:rPr>
-                <w:rFonts w:ascii="TimeNewRoman" w:hAnsi="TimeNewRoman"/>
-                <w:sz w:val="30"/>
-              </w:rPr>
-              <w:t>87-69=</w:t>
-            </w:r>
-          </w:p>
-        </w:tc>
-        <w:tc>
-          <w:tcPr>
-            <w:tcW w:type="dxa" w:w="1987"/>
-          </w:tcPr>
-          <w:p>
-            <w:pPr>
-              <w:jc w:val="left"/>
-            </w:pPr>
-            <w:r>
-              <w:rPr>
-                <w:rFonts w:ascii="TimeNewRoman" w:hAnsi="TimeNewRoman"/>
-                <w:sz w:val="30"/>
-              </w:rPr>
-              <w:t>9+87=</w:t>
-            </w:r>
-          </w:p>
-        </w:tc>
-        <w:tc>
-          <w:tcPr>
-            <w:tcW w:type="dxa" w:w="1987"/>
-          </w:tcPr>
-          <w:p>
-            <w:pPr>
-              <w:jc w:val="left"/>
-            </w:pPr>
-            <w:r>
-              <w:rPr>
-                <w:rFonts w:ascii="TimeNewRoman" w:hAnsi="TimeNewRoman"/>
-                <w:sz w:val="30"/>
-              </w:rPr>
-              <w:t>38+13=</w:t>
-            </w:r>
-          </w:p>
-        </w:tc>
-      </w:tr>
-      <w:tr>
-        <w:tc>
-          <w:tcPr>
-            <w:tcW w:type="dxa" w:w="1987"/>
-          </w:tcPr>
-          <w:p>
-            <w:pPr>
-              <w:jc w:val="left"/>
-            </w:pPr>
-            <w:r>
-              <w:rPr>
-                <w:rFonts w:ascii="TimeNewRoman" w:hAnsi="TimeNewRoman"/>
-                <w:sz w:val="30"/>
-              </w:rPr>
-              <w:t>19+6=</w:t>
-            </w:r>
-          </w:p>
-        </w:tc>
-        <w:tc>
-          <w:tcPr>
-            <w:tcW w:type="dxa" w:w="1987"/>
-          </w:tcPr>
-          <w:p>
-            <w:pPr>
-              <w:jc w:val="left"/>
-            </w:pPr>
-            <w:r>
-              <w:rPr>
-                <w:rFonts w:ascii="TimeNewRoman" w:hAnsi="TimeNewRoman"/>
-                <w:sz w:val="30"/>
-              </w:rPr>
-              <w:t>5+67=</w:t>
-            </w:r>
-          </w:p>
-        </w:tc>
-        <w:tc>
-          <w:tcPr>
-            <w:tcW w:type="dxa" w:w="1987"/>
-          </w:tcPr>
-          <w:p>
-            <w:pPr>
-              <w:jc w:val="left"/>
-            </w:pPr>
-            <w:r>
-              <w:rPr>
-                <w:rFonts w:ascii="TimeNewRoman" w:hAnsi="TimeNewRoman"/>
-                <w:sz w:val="30"/>
-              </w:rPr>
-              <w:t>70-45=</w:t>
-            </w:r>
-          </w:p>
-        </w:tc>
-        <w:tc>
-          <w:tcPr>
-            <w:tcW w:type="dxa" w:w="1987"/>
-          </w:tcPr>
-          <w:p>
-            <w:pPr>
-              <w:jc w:val="left"/>
-            </w:pPr>
-            <w:r>
-              <w:rPr>
-                <w:rFonts w:ascii="TimeNewRoman" w:hAnsi="TimeNewRoman"/>
-                <w:sz w:val="30"/>
-              </w:rPr>
-              <w:t>61-24=</w:t>
-            </w:r>
-          </w:p>
-        </w:tc>
-        <w:tc>
-          <w:tcPr>
-            <w:tcW w:type="dxa" w:w="1987"/>
-          </w:tcPr>
-          <w:p>
-            <w:pPr>
-              <w:jc w:val="left"/>
-            </w:pPr>
-            <w:r>
-              <w:rPr>
-                <w:rFonts w:ascii="TimeNewRoman" w:hAnsi="TimeNewRoman"/>
-                <w:sz w:val="30"/>
-              </w:rPr>
-              <w:t>8+5=</w:t>
-            </w:r>
-          </w:p>
-        </w:tc>
-      </w:tr>
-      <w:tr>
-        <w:tc>
-          <w:tcPr>
-            <w:tcW w:type="dxa" w:w="1987"/>
-          </w:tcPr>
-          <w:p>
-            <w:pPr>
-              <w:jc w:val="left"/>
-            </w:pPr>
-            <w:r>
-              <w:rPr>
-                <w:rFonts w:ascii="TimeNewRoman" w:hAnsi="TimeNewRoman"/>
-                <w:sz w:val="30"/>
-              </w:rPr>
-              <w:t>91-19=</w:t>
-            </w:r>
-          </w:p>
-        </w:tc>
-        <w:tc>
-          <w:tcPr>
-            <w:tcW w:type="dxa" w:w="1987"/>
-          </w:tcPr>
-          <w:p>
-            <w:pPr>
-              <w:jc w:val="left"/>
-            </w:pPr>
-            <w:r>
-              <w:rPr>
-                <w:rFonts w:ascii="TimeNewRoman" w:hAnsi="TimeNewRoman"/>
-                <w:sz w:val="30"/>
-              </w:rPr>
-              <w:t>50-13=</w:t>
-            </w:r>
-          </w:p>
-        </w:tc>
-        <w:tc>
-          <w:tcPr>
-            <w:tcW w:type="dxa" w:w="1987"/>
-          </w:tcPr>
-          <w:p>
-            <w:pPr>
-              <w:jc w:val="left"/>
-            </w:pPr>
-            <w:r>
-              <w:rPr>
-                <w:rFonts w:ascii="TimeNewRoman" w:hAnsi="TimeNewRoman"/>
-                <w:sz w:val="30"/>
-              </w:rPr>
-              <w:t>72-14=</w:t>
-            </w:r>
-          </w:p>
-        </w:tc>
-        <w:tc>
-          <w:tcPr>
-            <w:tcW w:type="dxa" w:w="1987"/>
-          </w:tcPr>
-          <w:p>
-            <w:pPr>
-              <w:jc w:val="left"/>
-            </w:pPr>
-            <w:r>
-              <w:rPr>
-                <w:rFonts w:ascii="TimeNewRoman" w:hAnsi="TimeNewRoman"/>
-                <w:sz w:val="30"/>
-              </w:rPr>
-              <w:t>81-28=</w:t>
-            </w:r>
-          </w:p>
-        </w:tc>
-        <w:tc>
-          <w:tcPr>
-            <w:tcW w:type="dxa" w:w="1987"/>
-          </w:tcPr>
-          <w:p>
-            <w:pPr>
-              <w:jc w:val="left"/>
-            </w:pPr>
-            <w:r>
-              <w:rPr>
-                <w:rFonts w:ascii="TimeNewRoman" w:hAnsi="TimeNewRoman"/>
-                <w:sz w:val="30"/>
-              </w:rPr>
-              <w:t>24+68=</w:t>
-            </w:r>
-          </w:p>
-        </w:tc>
-      </w:tr>
-      <w:tr>
-        <w:tc>
-          <w:tcPr>
-            <w:tcW w:type="dxa" w:w="1987"/>
-          </w:tcPr>
-          <w:p>
-            <w:pPr>
-              <w:jc w:val="left"/>
-            </w:pPr>
-            <w:r>
-              <w:rPr>
-                <w:rFonts w:ascii="TimeNewRoman" w:hAnsi="TimeNewRoman"/>
-                <w:sz w:val="30"/>
-              </w:rPr>
-              <w:t>17+75=</w:t>
-            </w:r>
-          </w:p>
-        </w:tc>
-        <w:tc>
-          <w:tcPr>
-            <w:tcW w:type="dxa" w:w="1987"/>
-          </w:tcPr>
-          <w:p>
-            <w:pPr>
-              <w:jc w:val="left"/>
-            </w:pPr>
-            <w:r>
-              <w:rPr>
-                <w:rFonts w:ascii="TimeNewRoman" w:hAnsi="TimeNewRoman"/>
-                <w:sz w:val="30"/>
-              </w:rPr>
-              <w:t>80-65=</w:t>
-            </w:r>
-          </w:p>
-        </w:tc>
-        <w:tc>
-          <w:tcPr>
-            <w:tcW w:type="dxa" w:w="1987"/>
-          </w:tcPr>
-          <w:p>
-            <w:pPr>
-              <w:jc w:val="left"/>
-            </w:pPr>
-            <w:r>
-              <w:rPr>
-                <w:rFonts w:ascii="TimeNewRoman" w:hAnsi="TimeNewRoman"/>
-                <w:sz w:val="30"/>
-              </w:rPr>
-              <w:t>8+16=</w:t>
-            </w:r>
-          </w:p>
-        </w:tc>
-        <w:tc>
-          <w:tcPr>
-            <w:tcW w:type="dxa" w:w="1987"/>
-          </w:tcPr>
-          <w:p>
-            <w:pPr>
-              <w:jc w:val="left"/>
-            </w:pPr>
-            <w:r>
-              <w:rPr>
-                <w:rFonts w:ascii="TimeNewRoman" w:hAnsi="TimeNewRoman"/>
-                <w:sz w:val="30"/>
-              </w:rPr>
-              <w:t>19+12=</w:t>
-            </w:r>
-          </w:p>
-        </w:tc>
-        <w:tc>
-          <w:tcPr>
-            <w:tcW w:type="dxa" w:w="1987"/>
-          </w:tcPr>
-          <w:p>
-            <w:pPr>
-              <w:jc w:val="left"/>
-            </w:pPr>
-            <w:r>
-              <w:rPr>
-                <w:rFonts w:ascii="TimeNewRoman" w:hAnsi="TimeNewRoman"/>
-                <w:sz w:val="30"/>
-              </w:rPr>
-              <w:t>75-68=</w:t>
-            </w:r>
-          </w:p>
-        </w:tc>
-      </w:tr>
-      <w:tr>
-        <w:tc>
-          <w:tcPr>
-            <w:tcW w:type="dxa" w:w="1987"/>
-          </w:tcPr>
-          <w:p>
-            <w:pPr>
-              <w:jc w:val="left"/>
-            </w:pPr>
-            <w:r>
-              <w:rPr>
-                <w:rFonts w:ascii="TimeNewRoman" w:hAnsi="TimeNewRoman"/>
-                <w:sz w:val="30"/>
-              </w:rPr>
-              <w:t>94-58=</w:t>
-            </w:r>
-          </w:p>
-        </w:tc>
-        <w:tc>
-          <w:tcPr>
-            <w:tcW w:type="dxa" w:w="1987"/>
-          </w:tcPr>
-          <w:p>
-            <w:pPr>
-              <w:jc w:val="left"/>
-            </w:pPr>
-            <w:r>
-              <w:rPr>
-                <w:rFonts w:ascii="TimeNewRoman" w:hAnsi="TimeNewRoman"/>
-                <w:sz w:val="30"/>
-              </w:rPr>
-              <w:t>92-89=</w:t>
-            </w:r>
-          </w:p>
-        </w:tc>
-        <w:tc>
-          <w:tcPr>
-            <w:tcW w:type="dxa" w:w="1987"/>
-          </w:tcPr>
-          <w:p>
-            <w:pPr>
-              <w:jc w:val="left"/>
-            </w:pPr>
-            <w:r>
-              <w:rPr>
-                <w:rFonts w:ascii="TimeNewRoman" w:hAnsi="TimeNewRoman"/>
-                <w:sz w:val="30"/>
-              </w:rPr>
-              <w:t>51-49=</w:t>
-            </w:r>
-          </w:p>
-        </w:tc>
-        <w:tc>
-          <w:tcPr>
-            <w:tcW w:type="dxa" w:w="1987"/>
-          </w:tcPr>
-          <w:p>
-            <w:pPr>
-              <w:jc w:val="left"/>
-            </w:pPr>
-            <w:r>
-              <w:rPr>
-                <w:rFonts w:ascii="TimeNewRoman" w:hAnsi="TimeNewRoman"/>
-                <w:sz w:val="30"/>
-              </w:rPr>
-              <w:t>60-52=</w:t>
-            </w:r>
-          </w:p>
-        </w:tc>
-        <w:tc>
-          <w:tcPr>
-            <w:tcW w:type="dxa" w:w="1987"/>
-          </w:tcPr>
-          <w:p>
-            <w:pPr>
-              <w:jc w:val="left"/>
-            </w:pPr>
-            <w:r>
-              <w:rPr>
-                <w:rFonts w:ascii="TimeNewRoman" w:hAnsi="TimeNewRoman"/>
-                <w:sz w:val="30"/>
-              </w:rPr>
-              <w:t>68-59=</w:t>
-            </w:r>
-          </w:p>
-        </w:tc>
-      </w:tr>
-      <w:tr>
-        <w:tc>
-          <w:tcPr>
-            <w:tcW w:type="dxa" w:w="1987"/>
-          </w:tcPr>
-          <w:p>
-            <w:pPr>
-              <w:jc w:val="left"/>
-            </w:pPr>
-            <w:r>
-              <w:rPr>
-                <w:rFonts w:ascii="TimeNewRoman" w:hAnsi="TimeNewRoman"/>
-                <w:sz w:val="30"/>
-              </w:rPr>
-              <w:t>7+55=</w:t>
-            </w:r>
-          </w:p>
-        </w:tc>
-        <w:tc>
-          <w:tcPr>
-            <w:tcW w:type="dxa" w:w="1987"/>
-          </w:tcPr>
-          <w:p>
-            <w:pPr>
-              <w:jc w:val="left"/>
-            </w:pPr>
-            <w:r>
-              <w:rPr>
-                <w:rFonts w:ascii="TimeNewRoman" w:hAnsi="TimeNewRoman"/>
-                <w:sz w:val="30"/>
-              </w:rPr>
-              <w:t>34-28=</w:t>
-            </w:r>
-          </w:p>
-        </w:tc>
-        <w:tc>
-          <w:tcPr>
-            <w:tcW w:type="dxa" w:w="1987"/>
-          </w:tcPr>
-          <w:p>
-            <w:pPr>
-              <w:jc w:val="left"/>
-            </w:pPr>
-            <w:r>
-              <w:rPr>
-                <w:rFonts w:ascii="TimeNewRoman" w:hAnsi="TimeNewRoman"/>
-                <w:sz w:val="30"/>
-              </w:rPr>
-              <w:t>53-5=</w:t>
-            </w:r>
-          </w:p>
-        </w:tc>
-        <w:tc>
-          <w:tcPr>
-            <w:tcW w:type="dxa" w:w="1987"/>
-          </w:tcPr>
-          <w:p>
-            <w:pPr>
-              <w:jc w:val="left"/>
-            </w:pPr>
-            <w:r>
-              <w:rPr>
-                <w:rFonts w:ascii="TimeNewRoman" w:hAnsi="TimeNewRoman"/>
-                <w:sz w:val="30"/>
-              </w:rPr>
-              <w:t>62-47=</w:t>
-            </w:r>
-          </w:p>
-        </w:tc>
-        <w:tc>
-          <w:tcPr>
-            <w:tcW w:type="dxa" w:w="1987"/>
-          </w:tcPr>
-          <w:p>
-            <w:pPr>
-              <w:jc w:val="left"/>
-            </w:pPr>
-            <w:r>
-              <w:rPr>
-                <w:rFonts w:ascii="TimeNewRoman" w:hAnsi="TimeNewRoman"/>
-                <w:sz w:val="30"/>
-              </w:rPr>
-              <w:t>25-16=</w:t>
-            </w:r>
-          </w:p>
-        </w:tc>
-      </w:tr>
-      <w:tr>
-        <w:tc>
-          <w:tcPr>
-            <w:tcW w:type="dxa" w:w="1987"/>
-          </w:tcPr>
-          <w:p>
-            <w:pPr>
-              <w:jc w:val="left"/>
-            </w:pPr>
-            <w:r>
-              <w:rPr>
-                <w:rFonts w:ascii="TimeNewRoman" w:hAnsi="TimeNewRoman"/>
-                <w:sz w:val="30"/>
-              </w:rPr>
-              <w:t>45-27=</w:t>
-            </w:r>
-          </w:p>
-        </w:tc>
-        <w:tc>
-          <w:tcPr>
-            <w:tcW w:type="dxa" w:w="1987"/>
-          </w:tcPr>
-          <w:p>
-            <w:pPr>
-              <w:jc w:val="left"/>
-            </w:pPr>
-            <w:r>
-              <w:rPr>
-                <w:rFonts w:ascii="TimeNewRoman" w:hAnsi="TimeNewRoman"/>
-                <w:sz w:val="30"/>
-              </w:rPr>
-              <w:t>61-54=</w:t>
-            </w:r>
-          </w:p>
-        </w:tc>
-        <w:tc>
-          <w:tcPr>
-            <w:tcW w:type="dxa" w:w="1987"/>
-          </w:tcPr>
-          <w:p>
-            <w:pPr>
-              <w:jc w:val="left"/>
-            </w:pPr>
-            <w:r>
-              <w:rPr>
-                <w:rFonts w:ascii="TimeNewRoman" w:hAnsi="TimeNewRoman"/>
-                <w:sz w:val="30"/>
-              </w:rPr>
-              <w:t>63-47=</w:t>
-            </w:r>
-          </w:p>
-        </w:tc>
-        <w:tc>
-          <w:tcPr>
-            <w:tcW w:type="dxa" w:w="1987"/>
-          </w:tcPr>
-          <w:p>
-            <w:pPr>
-              <w:jc w:val="left"/>
-            </w:pPr>
-            <w:r>
-              <w:rPr>
-                <w:rFonts w:ascii="TimeNewRoman" w:hAnsi="TimeNewRoman"/>
-                <w:sz w:val="30"/>
-              </w:rPr>
-              <w:t>96-67=</w:t>
-            </w:r>
-          </w:p>
-        </w:tc>
-        <w:tc>
-          <w:tcPr>
-            <w:tcW w:type="dxa" w:w="1987"/>
-          </w:tcPr>
-          <w:p>
-            <w:pPr>
-              <w:jc w:val="left"/>
-            </w:pPr>
-            <w:r>
-              <w:rPr>
-                <w:rFonts w:ascii="TimeNewRoman" w:hAnsi="TimeNewRoman"/>
-                <w:sz w:val="30"/>
-              </w:rPr>
-              <w:t>94-57=</w:t>
-            </w:r>
-          </w:p>
-        </w:tc>
-      </w:tr>
-      <w:tr>
-        <w:tc>
-          <w:tcPr>
-            <w:tcW w:type="dxa" w:w="1987"/>
-          </w:tcPr>
-          <w:p>
-            <w:pPr>
-              <w:jc w:val="left"/>
-            </w:pPr>
-            <w:r>
-              <w:rPr>
-                <w:rFonts w:ascii="TimeNewRoman" w:hAnsi="TimeNewRoman"/>
-                <w:sz w:val="30"/>
-              </w:rPr>
-              <w:t>5+47=</w:t>
-            </w:r>
-          </w:p>
-        </w:tc>
-        <w:tc>
-          <w:tcPr>
-            <w:tcW w:type="dxa" w:w="1987"/>
-          </w:tcPr>
-          <w:p>
-            <w:pPr>
-              <w:jc w:val="left"/>
-            </w:pPr>
-            <w:r>
-              <w:rPr>
-                <w:rFonts w:ascii="TimeNewRoman" w:hAnsi="TimeNewRoman"/>
-                <w:sz w:val="30"/>
-              </w:rPr>
-              <w:t>18+35=</w:t>
+              <w:t>59+23=</w:t>
             </w:r>
           </w:p>
         </w:tc>
@@ -1222,7 +1292,7 @@
                 <w:rFonts w:ascii="TimeNewRoman" w:hAnsi="TimeNewRoman"/>
                 <w:sz w:val="30"/>
               </w:rPr>
-              <w:t>78+7=</w:t>
+              <w:t>69+25=</w:t>
             </w:r>
           </w:p>
         </w:tc>
@@ -1239,7 +1309,24 @@
                 <w:rFonts w:ascii="TimeNewRoman" w:hAnsi="TimeNewRoman"/>
                 <w:sz w:val="30"/>
               </w:rPr>
-              <w:t>57+19=</w:t>
+              <w:t>93-75=</w:t>
+            </w:r>
+          </w:p>
+        </w:tc>
+        <w:tc>
+          <w:tcPr>
+            <w:tcW w:type="dxa" w:w="1987"/>
+          </w:tcPr>
+          <w:p>
+            <w:pPr>
+              <w:jc w:val="left"/>
+            </w:pPr>
+            <w:r>
+              <w:rPr>
+                <w:rFonts w:ascii="TimeNewRoman" w:hAnsi="TimeNewRoman"/>
+                <w:sz w:val="30"/>
+              </w:rPr>
+              <w:t>29+44=</w:t>
             </w:r>
           </w:p>
         </w:tc>
@@ -1258,7 +1345,7 @@
                 <w:rFonts w:ascii="TimeNewRoman" w:hAnsi="TimeNewRoman"/>
                 <w:sz w:val="30"/>
               </w:rPr>
-              <w:t>13+9=</w:t>
+              <w:t>35+46=</w:t>
             </w:r>
           </w:p>
         </w:tc>
@@ -1275,7 +1362,7 @@
                 <w:rFonts w:ascii="TimeNewRoman" w:hAnsi="TimeNewRoman"/>
                 <w:sz w:val="30"/>
               </w:rPr>
-              <w:t>91-45=</w:t>
+              <w:t>17+75=</w:t>
             </w:r>
           </w:p>
         </w:tc>
@@ -1292,7 +1379,7 @@
                 <w:rFonts w:ascii="TimeNewRoman" w:hAnsi="TimeNewRoman"/>
                 <w:sz w:val="30"/>
               </w:rPr>
-              <w:t>27+26=</w:t>
+              <w:t>70-26=</w:t>
             </w:r>
           </w:p>
         </w:tc>
@@ -1309,7 +1396,7 @@
                 <w:rFonts w:ascii="TimeNewRoman" w:hAnsi="TimeNewRoman"/>
                 <w:sz w:val="30"/>
               </w:rPr>
-              <w:t>39+36=</w:t>
+              <w:t>38+39=</w:t>
             </w:r>
           </w:p>
         </w:tc>
@@ -1326,7 +1413,7 @@
                 <w:rFonts w:ascii="TimeNewRoman" w:hAnsi="TimeNewRoman"/>
                 <w:sz w:val="30"/>
               </w:rPr>
-              <w:t>28+54=</w:t>
+              <w:t>91-43=</w:t>
             </w:r>
           </w:p>
         </w:tc>
@@ -1345,7 +1432,7 @@
                 <w:rFonts w:ascii="TimeNewRoman" w:hAnsi="TimeNewRoman"/>
                 <w:sz w:val="30"/>
               </w:rPr>
-              <w:t>16+48=</w:t>
+              <w:t>78+16=</w:t>
             </w:r>
           </w:p>
         </w:tc>
@@ -1362,7 +1449,7 @@
                 <w:rFonts w:ascii="TimeNewRoman" w:hAnsi="TimeNewRoman"/>
                 <w:sz w:val="30"/>
               </w:rPr>
-              <w:t>72-48=</w:t>
+              <w:t>81-39=</w:t>
             </w:r>
           </w:p>
         </w:tc>
@@ -1379,7 +1466,7 @@
                 <w:rFonts w:ascii="TimeNewRoman" w:hAnsi="TimeNewRoman"/>
                 <w:sz w:val="30"/>
               </w:rPr>
-              <w:t>27+38=</w:t>
+              <w:t>76+9=</w:t>
             </w:r>
           </w:p>
         </w:tc>
@@ -1396,7 +1483,7 @@
                 <w:rFonts w:ascii="TimeNewRoman" w:hAnsi="TimeNewRoman"/>
                 <w:sz w:val="30"/>
               </w:rPr>
-              <w:t>83-28=</w:t>
+              <w:t>71-57=</w:t>
             </w:r>
           </w:p>
         </w:tc>
@@ -1413,7 +1500,7 @@
                 <w:rFonts w:ascii="TimeNewRoman" w:hAnsi="TimeNewRoman"/>
                 <w:sz w:val="30"/>
               </w:rPr>
-              <w:t>96-49=</w:t>
+              <w:t>7+64=</w:t>
             </w:r>
           </w:p>
         </w:tc>
@@ -1432,7 +1519,7 @@
                 <w:rFonts w:ascii="TimeNewRoman" w:hAnsi="TimeNewRoman"/>
                 <w:sz w:val="30"/>
               </w:rPr>
-              <w:t>84-66=</w:t>
+              <w:t>19+17=</w:t>
             </w:r>
           </w:p>
         </w:tc>
@@ -1449,7 +1536,7 @@
                 <w:rFonts w:ascii="TimeNewRoman" w:hAnsi="TimeNewRoman"/>
                 <w:sz w:val="30"/>
               </w:rPr>
-              <w:t>96-37=</w:t>
+              <w:t>14+9=</w:t>
             </w:r>
           </w:p>
         </w:tc>
@@ -1466,7 +1553,7 @@
                 <w:rFonts w:ascii="TimeNewRoman" w:hAnsi="TimeNewRoman"/>
                 <w:sz w:val="30"/>
               </w:rPr>
-              <w:t>49+4=</w:t>
+              <w:t>15+67=</w:t>
             </w:r>
           </w:p>
         </w:tc>
@@ -1483,7 +1570,7 @@
                 <w:rFonts w:ascii="TimeNewRoman" w:hAnsi="TimeNewRoman"/>
                 <w:sz w:val="30"/>
               </w:rPr>
-              <w:t>18+16=</w:t>
+              <w:t>66+27=</w:t>
             </w:r>
           </w:p>
         </w:tc>
@@ -1500,7 +1587,7 @@
                 <w:rFonts w:ascii="TimeNewRoman" w:hAnsi="TimeNewRoman"/>
                 <w:sz w:val="30"/>
               </w:rPr>
-              <w:t>61-15=</w:t>
+              <w:t>94-76=</w:t>
             </w:r>
           </w:p>
         </w:tc>
@@ -1519,7 +1606,7 @@
                 <w:rFonts w:ascii="TimeNewRoman" w:hAnsi="TimeNewRoman"/>
                 <w:sz w:val="30"/>
               </w:rPr>
-              <w:t>14+47=</w:t>
+              <w:t>32+29=</w:t>
             </w:r>
           </w:p>
         </w:tc>
@@ -1536,7 +1623,7 @@
                 <w:rFonts w:ascii="TimeNewRoman" w:hAnsi="TimeNewRoman"/>
                 <w:sz w:val="30"/>
               </w:rPr>
-              <w:t>77-39=</w:t>
+              <w:t>16+9=</w:t>
             </w:r>
           </w:p>
         </w:tc>
@@ -1553,7 +1640,7 @@
                 <w:rFonts w:ascii="TimeNewRoman" w:hAnsi="TimeNewRoman"/>
                 <w:sz w:val="30"/>
               </w:rPr>
-              <w:t>65+9=</w:t>
+              <w:t>72-27=</w:t>
             </w:r>
           </w:p>
         </w:tc>
@@ -1570,7 +1657,7 @@
                 <w:rFonts w:ascii="TimeNewRoman" w:hAnsi="TimeNewRoman"/>
                 <w:sz w:val="30"/>
               </w:rPr>
-              <w:t>22+29=</w:t>
+              <w:t>46+19=</w:t>
             </w:r>
           </w:p>
         </w:tc>
@@ -1587,7 +1674,7 @@
                 <w:rFonts w:ascii="TimeNewRoman" w:hAnsi="TimeNewRoman"/>
                 <w:sz w:val="30"/>
               </w:rPr>
-              <w:t>9+49=</w:t>
+              <w:t>39+13=</w:t>
             </w:r>
           </w:p>
         </w:tc>
@@ -1606,7 +1693,7 @@
                 <w:rFonts w:ascii="TimeNewRoman" w:hAnsi="TimeNewRoman"/>
                 <w:sz w:val="30"/>
               </w:rPr>
-              <w:t>42+29=</w:t>
+              <w:t>6+87=</w:t>
             </w:r>
           </w:p>
         </w:tc>
@@ -1623,7 +1710,7 @@
                 <w:rFonts w:ascii="TimeNewRoman" w:hAnsi="TimeNewRoman"/>
                 <w:sz w:val="30"/>
               </w:rPr>
-              <w:t>79+6=</w:t>
+              <w:t>93-24=</w:t>
             </w:r>
           </w:p>
         </w:tc>
@@ -1640,7 +1727,7 @@
                 <w:rFonts w:ascii="TimeNewRoman" w:hAnsi="TimeNewRoman"/>
                 <w:sz w:val="30"/>
               </w:rPr>
-              <w:t>38+36=</w:t>
+              <w:t>25-17=</w:t>
             </w:r>
           </w:p>
         </w:tc>
@@ -1657,7 +1744,7 @@
                 <w:rFonts w:ascii="TimeNewRoman" w:hAnsi="TimeNewRoman"/>
                 <w:sz w:val="30"/>
               </w:rPr>
-              <w:t>19+27=</w:t>
+              <w:t>81-76=</w:t>
             </w:r>
           </w:p>
         </w:tc>
@@ -1674,94 +1761,7 @@
                 <w:rFonts w:ascii="TimeNewRoman" w:hAnsi="TimeNewRoman"/>
                 <w:sz w:val="30"/>
               </w:rPr>
-              <w:t>47+5=</w:t>
-            </w:r>
-          </w:p>
-        </w:tc>
-      </w:tr>
-      <w:tr>
-        <w:tc>
-          <w:tcPr>
-            <w:tcW w:type="dxa" w:w="1987"/>
-          </w:tcPr>
-          <w:p>
-            <w:pPr>
-              <w:jc w:val="left"/>
-            </w:pPr>
-            <w:r>
-              <w:rPr>
-                <w:rFonts w:ascii="TimeNewRoman" w:hAnsi="TimeNewRoman"/>
-                <w:sz w:val="30"/>
-              </w:rPr>
-              <w:t>24-17=</w:t>
-            </w:r>
-          </w:p>
-        </w:tc>
-        <w:tc>
-          <w:tcPr>
-            <w:tcW w:type="dxa" w:w="1987"/>
-          </w:tcPr>
-          <w:p>
-            <w:pPr>
-              <w:jc w:val="left"/>
-            </w:pPr>
-            <w:r>
-              <w:rPr>
-                <w:rFonts w:ascii="TimeNewRoman" w:hAnsi="TimeNewRoman"/>
-                <w:sz w:val="30"/>
-              </w:rPr>
-              <w:t>17+8=</w:t>
-            </w:r>
-          </w:p>
-        </w:tc>
-        <w:tc>
-          <w:tcPr>
-            <w:tcW w:type="dxa" w:w="1987"/>
-          </w:tcPr>
-          <w:p>
-            <w:pPr>
-              <w:jc w:val="left"/>
-            </w:pPr>
-            <w:r>
-              <w:rPr>
-                <w:rFonts w:ascii="TimeNewRoman" w:hAnsi="TimeNewRoman"/>
-                <w:sz w:val="30"/>
-              </w:rPr>
-              <w:t>56+26=</w:t>
-            </w:r>
-          </w:p>
-        </w:tc>
-        <w:tc>
-          <w:tcPr>
-            <w:tcW w:type="dxa" w:w="1987"/>
-          </w:tcPr>
-          <w:p>
-            <w:pPr>
-              <w:jc w:val="left"/>
-            </w:pPr>
-            <w:r>
-              <w:rPr>
-                <w:rFonts w:ascii="TimeNewRoman" w:hAnsi="TimeNewRoman"/>
-                <w:sz w:val="30"/>
-              </w:rPr>
-              <w:t>19+64=</w:t>
-            </w:r>
-          </w:p>
-        </w:tc>
-        <w:tc>
-          <w:tcPr>
-            <w:tcW w:type="dxa" w:w="1987"/>
-          </w:tcPr>
-          <w:p>
-            <w:pPr>
-              <w:jc w:val="left"/>
-            </w:pPr>
-            <w:r>
-              <w:rPr>
-                <w:rFonts w:ascii="TimeNewRoman" w:hAnsi="TimeNewRoman"/>
-                <w:sz w:val="30"/>
-              </w:rPr>
-              <w:t>19+35=</w:t>
+              <w:t>26+59=</w:t>
             </w:r>
           </w:p>
         </w:tc>

</xml_diff>

<commit_message>
Update master to output generated at c986bee
</commit_message>
<xml_diff>
--- a/adc_sbb_within_100.docx
+++ b/adc_sbb_within_100.docx
@@ -40,7 +40,7 @@
                 <w:rFonts w:ascii="TimeNewRoman" w:hAnsi="TimeNewRoman"/>
                 <w:sz w:val="30"/>
               </w:rPr>
-              <w:t>6+36=</w:t>
+              <w:t>7+64=</w:t>
             </w:r>
           </w:p>
         </w:tc>
@@ -57,703 +57,7 @@
                 <w:rFonts w:ascii="TimeNewRoman" w:hAnsi="TimeNewRoman"/>
                 <w:sz w:val="30"/>
               </w:rPr>
-              <w:t>26+19=</w:t>
-            </w:r>
-          </w:p>
-        </w:tc>
-        <w:tc>
-          <w:tcPr>
-            <w:tcW w:type="dxa" w:w="1987"/>
-          </w:tcPr>
-          <w:p>
-            <w:pPr>
-              <w:jc w:val="left"/>
-            </w:pPr>
-            <w:r>
-              <w:rPr>
-                <w:rFonts w:ascii="TimeNewRoman" w:hAnsi="TimeNewRoman"/>
-                <w:sz w:val="30"/>
-              </w:rPr>
-              <w:t>37+55=</w:t>
-            </w:r>
-          </w:p>
-        </w:tc>
-        <w:tc>
-          <w:tcPr>
-            <w:tcW w:type="dxa" w:w="1987"/>
-          </w:tcPr>
-          <w:p>
-            <w:pPr>
-              <w:jc w:val="left"/>
-            </w:pPr>
-            <w:r>
-              <w:rPr>
-                <w:rFonts w:ascii="TimeNewRoman" w:hAnsi="TimeNewRoman"/>
-                <w:sz w:val="30"/>
-              </w:rPr>
-              <w:t>97-88=</w:t>
-            </w:r>
-          </w:p>
-        </w:tc>
-        <w:tc>
-          <w:tcPr>
-            <w:tcW w:type="dxa" w:w="1987"/>
-          </w:tcPr>
-          <w:p>
-            <w:pPr>
-              <w:jc w:val="left"/>
-            </w:pPr>
-            <w:r>
-              <w:rPr>
-                <w:rFonts w:ascii="TimeNewRoman" w:hAnsi="TimeNewRoman"/>
-                <w:sz w:val="30"/>
-              </w:rPr>
-              <w:t>75-29=</w:t>
-            </w:r>
-          </w:p>
-        </w:tc>
-      </w:tr>
-      <w:tr>
-        <w:tc>
-          <w:tcPr>
-            <w:tcW w:type="dxa" w:w="1987"/>
-          </w:tcPr>
-          <w:p>
-            <w:pPr>
-              <w:jc w:val="left"/>
-            </w:pPr>
-            <w:r>
-              <w:rPr>
-                <w:rFonts w:ascii="TimeNewRoman" w:hAnsi="TimeNewRoman"/>
-                <w:sz w:val="30"/>
-              </w:rPr>
-              <w:t>35+37=</w:t>
-            </w:r>
-          </w:p>
-        </w:tc>
-        <w:tc>
-          <w:tcPr>
-            <w:tcW w:type="dxa" w:w="1987"/>
-          </w:tcPr>
-          <w:p>
-            <w:pPr>
-              <w:jc w:val="left"/>
-            </w:pPr>
-            <w:r>
-              <w:rPr>
-                <w:rFonts w:ascii="TimeNewRoman" w:hAnsi="TimeNewRoman"/>
-                <w:sz w:val="30"/>
-              </w:rPr>
-              <w:t>86-67=</w:t>
-            </w:r>
-          </w:p>
-        </w:tc>
-        <w:tc>
-          <w:tcPr>
-            <w:tcW w:type="dxa" w:w="1987"/>
-          </w:tcPr>
-          <w:p>
-            <w:pPr>
-              <w:jc w:val="left"/>
-            </w:pPr>
-            <w:r>
-              <w:rPr>
-                <w:rFonts w:ascii="TimeNewRoman" w:hAnsi="TimeNewRoman"/>
-                <w:sz w:val="30"/>
-              </w:rPr>
-              <w:t>9+56=</w:t>
-            </w:r>
-          </w:p>
-        </w:tc>
-        <w:tc>
-          <w:tcPr>
-            <w:tcW w:type="dxa" w:w="1987"/>
-          </w:tcPr>
-          <w:p>
-            <w:pPr>
-              <w:jc w:val="left"/>
-            </w:pPr>
-            <w:r>
-              <w:rPr>
-                <w:rFonts w:ascii="TimeNewRoman" w:hAnsi="TimeNewRoman"/>
-                <w:sz w:val="30"/>
-              </w:rPr>
-              <w:t>55+7=</w:t>
-            </w:r>
-          </w:p>
-        </w:tc>
-        <w:tc>
-          <w:tcPr>
-            <w:tcW w:type="dxa" w:w="1987"/>
-          </w:tcPr>
-          <w:p>
-            <w:pPr>
-              <w:jc w:val="left"/>
-            </w:pPr>
-            <w:r>
-              <w:rPr>
-                <w:rFonts w:ascii="TimeNewRoman" w:hAnsi="TimeNewRoman"/>
-                <w:sz w:val="30"/>
-              </w:rPr>
-              <w:t>35+19=</w:t>
-            </w:r>
-          </w:p>
-        </w:tc>
-      </w:tr>
-      <w:tr>
-        <w:tc>
-          <w:tcPr>
-            <w:tcW w:type="dxa" w:w="1987"/>
-          </w:tcPr>
-          <w:p>
-            <w:pPr>
-              <w:jc w:val="left"/>
-            </w:pPr>
-            <w:r>
-              <w:rPr>
-                <w:rFonts w:ascii="TimeNewRoman" w:hAnsi="TimeNewRoman"/>
-                <w:sz w:val="30"/>
-              </w:rPr>
-              <w:t>50-25=</w:t>
-            </w:r>
-          </w:p>
-        </w:tc>
-        <w:tc>
-          <w:tcPr>
-            <w:tcW w:type="dxa" w:w="1987"/>
-          </w:tcPr>
-          <w:p>
-            <w:pPr>
-              <w:jc w:val="left"/>
-            </w:pPr>
-            <w:r>
-              <w:rPr>
-                <w:rFonts w:ascii="TimeNewRoman" w:hAnsi="TimeNewRoman"/>
-                <w:sz w:val="30"/>
-              </w:rPr>
-              <w:t>72-58=</w:t>
-            </w:r>
-          </w:p>
-        </w:tc>
-        <w:tc>
-          <w:tcPr>
-            <w:tcW w:type="dxa" w:w="1987"/>
-          </w:tcPr>
-          <w:p>
-            <w:pPr>
-              <w:jc w:val="left"/>
-            </w:pPr>
-            <w:r>
-              <w:rPr>
-                <w:rFonts w:ascii="TimeNewRoman" w:hAnsi="TimeNewRoman"/>
-                <w:sz w:val="30"/>
-              </w:rPr>
-              <w:t>9+8=</w:t>
-            </w:r>
-          </w:p>
-        </w:tc>
-        <w:tc>
-          <w:tcPr>
-            <w:tcW w:type="dxa" w:w="1987"/>
-          </w:tcPr>
-          <w:p>
-            <w:pPr>
-              <w:jc w:val="left"/>
-            </w:pPr>
-            <w:r>
-              <w:rPr>
-                <w:rFonts w:ascii="TimeNewRoman" w:hAnsi="TimeNewRoman"/>
-                <w:sz w:val="30"/>
-              </w:rPr>
-              <w:t>10-7=</w:t>
-            </w:r>
-          </w:p>
-        </w:tc>
-        <w:tc>
-          <w:tcPr>
-            <w:tcW w:type="dxa" w:w="1987"/>
-          </w:tcPr>
-          <w:p>
-            <w:pPr>
-              <w:jc w:val="left"/>
-            </w:pPr>
-            <w:r>
-              <w:rPr>
-                <w:rFonts w:ascii="TimeNewRoman" w:hAnsi="TimeNewRoman"/>
-                <w:sz w:val="30"/>
-              </w:rPr>
-              <w:t>33-4=</w:t>
-            </w:r>
-          </w:p>
-        </w:tc>
-      </w:tr>
-      <w:tr>
-        <w:tc>
-          <w:tcPr>
-            <w:tcW w:type="dxa" w:w="1987"/>
-          </w:tcPr>
-          <w:p>
-            <w:pPr>
-              <w:jc w:val="left"/>
-            </w:pPr>
-            <w:r>
-              <w:rPr>
-                <w:rFonts w:ascii="TimeNewRoman" w:hAnsi="TimeNewRoman"/>
-                <w:sz w:val="30"/>
-              </w:rPr>
-              <w:t>40-21=</w:t>
-            </w:r>
-          </w:p>
-        </w:tc>
-        <w:tc>
-          <w:tcPr>
-            <w:tcW w:type="dxa" w:w="1987"/>
-          </w:tcPr>
-          <w:p>
-            <w:pPr>
-              <w:jc w:val="left"/>
-            </w:pPr>
-            <w:r>
-              <w:rPr>
-                <w:rFonts w:ascii="TimeNewRoman" w:hAnsi="TimeNewRoman"/>
-                <w:sz w:val="30"/>
-              </w:rPr>
-              <w:t>80-55=</w:t>
-            </w:r>
-          </w:p>
-        </w:tc>
-        <w:tc>
-          <w:tcPr>
-            <w:tcW w:type="dxa" w:w="1987"/>
-          </w:tcPr>
-          <w:p>
-            <w:pPr>
-              <w:jc w:val="left"/>
-            </w:pPr>
-            <w:r>
-              <w:rPr>
-                <w:rFonts w:ascii="TimeNewRoman" w:hAnsi="TimeNewRoman"/>
-                <w:sz w:val="30"/>
-              </w:rPr>
-              <w:t>62-54=</w:t>
-            </w:r>
-          </w:p>
-        </w:tc>
-        <w:tc>
-          <w:tcPr>
-            <w:tcW w:type="dxa" w:w="1987"/>
-          </w:tcPr>
-          <w:p>
-            <w:pPr>
-              <w:jc w:val="left"/>
-            </w:pPr>
-            <w:r>
-              <w:rPr>
-                <w:rFonts w:ascii="TimeNewRoman" w:hAnsi="TimeNewRoman"/>
-                <w:sz w:val="30"/>
-              </w:rPr>
-              <w:t>15+8=</w:t>
-            </w:r>
-          </w:p>
-        </w:tc>
-        <w:tc>
-          <w:tcPr>
-            <w:tcW w:type="dxa" w:w="1987"/>
-          </w:tcPr>
-          <w:p>
-            <w:pPr>
-              <w:jc w:val="left"/>
-            </w:pPr>
-            <w:r>
-              <w:rPr>
-                <w:rFonts w:ascii="TimeNewRoman" w:hAnsi="TimeNewRoman"/>
-                <w:sz w:val="30"/>
-              </w:rPr>
-              <w:t>55+8=</w:t>
-            </w:r>
-          </w:p>
-        </w:tc>
-      </w:tr>
-      <w:tr>
-        <w:tc>
-          <w:tcPr>
-            <w:tcW w:type="dxa" w:w="1987"/>
-          </w:tcPr>
-          <w:p>
-            <w:pPr>
-              <w:jc w:val="left"/>
-            </w:pPr>
-            <w:r>
-              <w:rPr>
-                <w:rFonts w:ascii="TimeNewRoman" w:hAnsi="TimeNewRoman"/>
-                <w:sz w:val="30"/>
-              </w:rPr>
-              <w:t>7+29=</w:t>
-            </w:r>
-          </w:p>
-        </w:tc>
-        <w:tc>
-          <w:tcPr>
-            <w:tcW w:type="dxa" w:w="1987"/>
-          </w:tcPr>
-          <w:p>
-            <w:pPr>
-              <w:jc w:val="left"/>
-            </w:pPr>
-            <w:r>
-              <w:rPr>
-                <w:rFonts w:ascii="TimeNewRoman" w:hAnsi="TimeNewRoman"/>
-                <w:sz w:val="30"/>
-              </w:rPr>
-              <w:t>46-27=</w:t>
-            </w:r>
-          </w:p>
-        </w:tc>
-        <w:tc>
-          <w:tcPr>
-            <w:tcW w:type="dxa" w:w="1987"/>
-          </w:tcPr>
-          <w:p>
-            <w:pPr>
-              <w:jc w:val="left"/>
-            </w:pPr>
-            <w:r>
-              <w:rPr>
-                <w:rFonts w:ascii="TimeNewRoman" w:hAnsi="TimeNewRoman"/>
-                <w:sz w:val="30"/>
-              </w:rPr>
-              <w:t>63-19=</w:t>
-            </w:r>
-          </w:p>
-        </w:tc>
-        <w:tc>
-          <w:tcPr>
-            <w:tcW w:type="dxa" w:w="1987"/>
-          </w:tcPr>
-          <w:p>
-            <w:pPr>
-              <w:jc w:val="left"/>
-            </w:pPr>
-            <w:r>
-              <w:rPr>
-                <w:rFonts w:ascii="TimeNewRoman" w:hAnsi="TimeNewRoman"/>
-                <w:sz w:val="30"/>
-              </w:rPr>
-              <w:t>75+16=</w:t>
-            </w:r>
-          </w:p>
-        </w:tc>
-        <w:tc>
-          <w:tcPr>
-            <w:tcW w:type="dxa" w:w="1987"/>
-          </w:tcPr>
-          <w:p>
-            <w:pPr>
-              <w:jc w:val="left"/>
-            </w:pPr>
-            <w:r>
-              <w:rPr>
-                <w:rFonts w:ascii="TimeNewRoman" w:hAnsi="TimeNewRoman"/>
-                <w:sz w:val="30"/>
-              </w:rPr>
-              <w:t>65+19=</w:t>
-            </w:r>
-          </w:p>
-        </w:tc>
-      </w:tr>
-      <w:tr>
-        <w:tc>
-          <w:tcPr>
-            <w:tcW w:type="dxa" w:w="1987"/>
-          </w:tcPr>
-          <w:p>
-            <w:pPr>
-              <w:jc w:val="left"/>
-            </w:pPr>
-            <w:r>
-              <w:rPr>
-                <w:rFonts w:ascii="TimeNewRoman" w:hAnsi="TimeNewRoman"/>
-                <w:sz w:val="30"/>
-              </w:rPr>
-              <w:t>81-75=</w:t>
-            </w:r>
-          </w:p>
-        </w:tc>
-        <w:tc>
-          <w:tcPr>
-            <w:tcW w:type="dxa" w:w="1987"/>
-          </w:tcPr>
-          <w:p>
-            <w:pPr>
-              <w:jc w:val="left"/>
-            </w:pPr>
-            <w:r>
-              <w:rPr>
-                <w:rFonts w:ascii="TimeNewRoman" w:hAnsi="TimeNewRoman"/>
-                <w:sz w:val="30"/>
-              </w:rPr>
-              <w:t>93-17=</w:t>
-            </w:r>
-          </w:p>
-        </w:tc>
-        <w:tc>
-          <w:tcPr>
-            <w:tcW w:type="dxa" w:w="1987"/>
-          </w:tcPr>
-          <w:p>
-            <w:pPr>
-              <w:jc w:val="left"/>
-            </w:pPr>
-            <w:r>
-              <w:rPr>
-                <w:rFonts w:ascii="TimeNewRoman" w:hAnsi="TimeNewRoman"/>
-                <w:sz w:val="30"/>
-              </w:rPr>
-              <w:t>39+37=</w:t>
-            </w:r>
-          </w:p>
-        </w:tc>
-        <w:tc>
-          <w:tcPr>
-            <w:tcW w:type="dxa" w:w="1987"/>
-          </w:tcPr>
-          <w:p>
-            <w:pPr>
-              <w:jc w:val="left"/>
-            </w:pPr>
-            <w:r>
-              <w:rPr>
-                <w:rFonts w:ascii="TimeNewRoman" w:hAnsi="TimeNewRoman"/>
-                <w:sz w:val="30"/>
-              </w:rPr>
-              <w:t>28+9=</w:t>
-            </w:r>
-          </w:p>
-        </w:tc>
-        <w:tc>
-          <w:tcPr>
-            <w:tcW w:type="dxa" w:w="1987"/>
-          </w:tcPr>
-          <w:p>
-            <w:pPr>
-              <w:jc w:val="left"/>
-            </w:pPr>
-            <w:r>
-              <w:rPr>
-                <w:rFonts w:ascii="TimeNewRoman" w:hAnsi="TimeNewRoman"/>
-                <w:sz w:val="30"/>
-              </w:rPr>
-              <w:t>25+47=</w:t>
-            </w:r>
-          </w:p>
-        </w:tc>
-      </w:tr>
-      <w:tr>
-        <w:tc>
-          <w:tcPr>
-            <w:tcW w:type="dxa" w:w="1987"/>
-          </w:tcPr>
-          <w:p>
-            <w:pPr>
-              <w:jc w:val="left"/>
-            </w:pPr>
-            <w:r>
-              <w:rPr>
-                <w:rFonts w:ascii="TimeNewRoman" w:hAnsi="TimeNewRoman"/>
-                <w:sz w:val="30"/>
-              </w:rPr>
-              <w:t>37-9=</w:t>
-            </w:r>
-          </w:p>
-        </w:tc>
-        <w:tc>
-          <w:tcPr>
-            <w:tcW w:type="dxa" w:w="1987"/>
-          </w:tcPr>
-          <w:p>
-            <w:pPr>
-              <w:jc w:val="left"/>
-            </w:pPr>
-            <w:r>
-              <w:rPr>
-                <w:rFonts w:ascii="TimeNewRoman" w:hAnsi="TimeNewRoman"/>
-                <w:sz w:val="30"/>
-              </w:rPr>
-              <w:t>48+17=</w:t>
-            </w:r>
-          </w:p>
-        </w:tc>
-        <w:tc>
-          <w:tcPr>
-            <w:tcW w:type="dxa" w:w="1987"/>
-          </w:tcPr>
-          <w:p>
-            <w:pPr>
-              <w:jc w:val="left"/>
-            </w:pPr>
-            <w:r>
-              <w:rPr>
-                <w:rFonts w:ascii="TimeNewRoman" w:hAnsi="TimeNewRoman"/>
-                <w:sz w:val="30"/>
-              </w:rPr>
-              <w:t>48+5=</w:t>
-            </w:r>
-          </w:p>
-        </w:tc>
-        <w:tc>
-          <w:tcPr>
-            <w:tcW w:type="dxa" w:w="1987"/>
-          </w:tcPr>
-          <w:p>
-            <w:pPr>
-              <w:jc w:val="left"/>
-            </w:pPr>
-            <w:r>
-              <w:rPr>
-                <w:rFonts w:ascii="TimeNewRoman" w:hAnsi="TimeNewRoman"/>
-                <w:sz w:val="30"/>
-              </w:rPr>
-              <w:t>77+6=</w:t>
-            </w:r>
-          </w:p>
-        </w:tc>
-        <w:tc>
-          <w:tcPr>
-            <w:tcW w:type="dxa" w:w="1987"/>
-          </w:tcPr>
-          <w:p>
-            <w:pPr>
-              <w:jc w:val="left"/>
-            </w:pPr>
-            <w:r>
-              <w:rPr>
-                <w:rFonts w:ascii="TimeNewRoman" w:hAnsi="TimeNewRoman"/>
-                <w:sz w:val="30"/>
-              </w:rPr>
-              <w:t>9+53=</w:t>
-            </w:r>
-          </w:p>
-        </w:tc>
-      </w:tr>
-      <w:tr>
-        <w:tc>
-          <w:tcPr>
-            <w:tcW w:type="dxa" w:w="1987"/>
-          </w:tcPr>
-          <w:p>
-            <w:pPr>
-              <w:jc w:val="left"/>
-            </w:pPr>
-            <w:r>
-              <w:rPr>
-                <w:rFonts w:ascii="TimeNewRoman" w:hAnsi="TimeNewRoman"/>
-                <w:sz w:val="30"/>
-              </w:rPr>
-              <w:t>17+16=</w:t>
-            </w:r>
-          </w:p>
-        </w:tc>
-        <w:tc>
-          <w:tcPr>
-            <w:tcW w:type="dxa" w:w="1987"/>
-          </w:tcPr>
-          <w:p>
-            <w:pPr>
-              <w:jc w:val="left"/>
-            </w:pPr>
-            <w:r>
-              <w:rPr>
-                <w:rFonts w:ascii="TimeNewRoman" w:hAnsi="TimeNewRoman"/>
-                <w:sz w:val="30"/>
-              </w:rPr>
-              <w:t>94-48=</w:t>
-            </w:r>
-          </w:p>
-        </w:tc>
-        <w:tc>
-          <w:tcPr>
-            <w:tcW w:type="dxa" w:w="1987"/>
-          </w:tcPr>
-          <w:p>
-            <w:pPr>
-              <w:jc w:val="left"/>
-            </w:pPr>
-            <w:r>
-              <w:rPr>
-                <w:rFonts w:ascii="TimeNewRoman" w:hAnsi="TimeNewRoman"/>
-                <w:sz w:val="30"/>
-              </w:rPr>
-              <w:t>19+73=</w:t>
-            </w:r>
-          </w:p>
-        </w:tc>
-        <w:tc>
-          <w:tcPr>
-            <w:tcW w:type="dxa" w:w="1987"/>
-          </w:tcPr>
-          <w:p>
-            <w:pPr>
-              <w:jc w:val="left"/>
-            </w:pPr>
-            <w:r>
-              <w:rPr>
-                <w:rFonts w:ascii="TimeNewRoman" w:hAnsi="TimeNewRoman"/>
-                <w:sz w:val="30"/>
-              </w:rPr>
-              <w:t>81-15=</w:t>
-            </w:r>
-          </w:p>
-        </w:tc>
-        <w:tc>
-          <w:tcPr>
-            <w:tcW w:type="dxa" w:w="1987"/>
-          </w:tcPr>
-          <w:p>
-            <w:pPr>
-              <w:jc w:val="left"/>
-            </w:pPr>
-            <w:r>
-              <w:rPr>
-                <w:rFonts w:ascii="TimeNewRoman" w:hAnsi="TimeNewRoman"/>
-                <w:sz w:val="30"/>
-              </w:rPr>
-              <w:t>9+63=</w:t>
-            </w:r>
-          </w:p>
-        </w:tc>
-      </w:tr>
-      <w:tr>
-        <w:tc>
-          <w:tcPr>
-            <w:tcW w:type="dxa" w:w="1987"/>
-          </w:tcPr>
-          <w:p>
-            <w:pPr>
-              <w:jc w:val="left"/>
-            </w:pPr>
-            <w:r>
-              <w:rPr>
-                <w:rFonts w:ascii="TimeNewRoman" w:hAnsi="TimeNewRoman"/>
-                <w:sz w:val="30"/>
-              </w:rPr>
-              <w:t>16+79=</w:t>
-            </w:r>
-          </w:p>
-        </w:tc>
-        <w:tc>
-          <w:tcPr>
-            <w:tcW w:type="dxa" w:w="1987"/>
-          </w:tcPr>
-          <w:p>
-            <w:pPr>
-              <w:jc w:val="left"/>
-            </w:pPr>
-            <w:r>
-              <w:rPr>
-                <w:rFonts w:ascii="TimeNewRoman" w:hAnsi="TimeNewRoman"/>
-                <w:sz w:val="30"/>
-              </w:rPr>
-              <w:t>37+39=</w:t>
+              <w:t>62-19=</w:t>
             </w:r>
           </w:p>
         </w:tc>
@@ -787,7 +91,7 @@
                 <w:rFonts w:ascii="TimeNewRoman" w:hAnsi="TimeNewRoman"/>
                 <w:sz w:val="30"/>
               </w:rPr>
-              <w:t>92-64=</w:t>
+              <w:t>34-8=</w:t>
             </w:r>
           </w:p>
         </w:tc>
@@ -804,7 +108,7 @@
                 <w:rFonts w:ascii="TimeNewRoman" w:hAnsi="TimeNewRoman"/>
                 <w:sz w:val="30"/>
               </w:rPr>
-              <w:t>59+2=</w:t>
+              <w:t>16+35=</w:t>
             </w:r>
           </w:p>
         </w:tc>
@@ -823,7 +127,7 @@
                 <w:rFonts w:ascii="TimeNewRoman" w:hAnsi="TimeNewRoman"/>
                 <w:sz w:val="30"/>
               </w:rPr>
-              <w:t>28+38=</w:t>
+              <w:t>8+75=</w:t>
             </w:r>
           </w:p>
         </w:tc>
@@ -840,7 +144,7 @@
                 <w:rFonts w:ascii="TimeNewRoman" w:hAnsi="TimeNewRoman"/>
                 <w:sz w:val="30"/>
               </w:rPr>
-              <w:t>64-35=</w:t>
+              <w:t>81-79=</w:t>
             </w:r>
           </w:p>
         </w:tc>
@@ -857,7 +161,7 @@
                 <w:rFonts w:ascii="TimeNewRoman" w:hAnsi="TimeNewRoman"/>
                 <w:sz w:val="30"/>
               </w:rPr>
-              <w:t>56+28=</w:t>
+              <w:t>97-48=</w:t>
             </w:r>
           </w:p>
         </w:tc>
@@ -874,7 +178,7 @@
                 <w:rFonts w:ascii="TimeNewRoman" w:hAnsi="TimeNewRoman"/>
                 <w:sz w:val="30"/>
               </w:rPr>
-              <w:t>33+49=</w:t>
+              <w:t>65-28=</w:t>
             </w:r>
           </w:p>
         </w:tc>
@@ -891,7 +195,7 @@
                 <w:rFonts w:ascii="TimeNewRoman" w:hAnsi="TimeNewRoman"/>
                 <w:sz w:val="30"/>
               </w:rPr>
-              <w:t>58+15=</w:t>
+              <w:t>93-75=</w:t>
             </w:r>
           </w:p>
         </w:tc>
@@ -910,7 +214,7 @@
                 <w:rFonts w:ascii="TimeNewRoman" w:hAnsi="TimeNewRoman"/>
                 <w:sz w:val="30"/>
               </w:rPr>
-              <w:t>95-66=</w:t>
+              <w:t>95-78=</w:t>
             </w:r>
           </w:p>
         </w:tc>
@@ -927,7 +231,7 @@
                 <w:rFonts w:ascii="TimeNewRoman" w:hAnsi="TimeNewRoman"/>
                 <w:sz w:val="30"/>
               </w:rPr>
-              <w:t>59+37=</w:t>
+              <w:t>57+6=</w:t>
             </w:r>
           </w:p>
         </w:tc>
@@ -944,7 +248,7 @@
                 <w:rFonts w:ascii="TimeNewRoman" w:hAnsi="TimeNewRoman"/>
                 <w:sz w:val="30"/>
               </w:rPr>
-              <w:t>51-27=</w:t>
+              <w:t>66+7=</w:t>
             </w:r>
           </w:p>
         </w:tc>
@@ -961,7 +265,7 @@
                 <w:rFonts w:ascii="TimeNewRoman" w:hAnsi="TimeNewRoman"/>
                 <w:sz w:val="30"/>
               </w:rPr>
-              <w:t>33-24=</w:t>
+              <w:t>38+44=</w:t>
             </w:r>
           </w:p>
         </w:tc>
@@ -978,7 +282,7 @@
                 <w:rFonts w:ascii="TimeNewRoman" w:hAnsi="TimeNewRoman"/>
                 <w:sz w:val="30"/>
               </w:rPr>
-              <w:t>96-17=</w:t>
+              <w:t>18+54=</w:t>
             </w:r>
           </w:p>
         </w:tc>
@@ -997,7 +301,7 @@
                 <w:rFonts w:ascii="TimeNewRoman" w:hAnsi="TimeNewRoman"/>
                 <w:sz w:val="30"/>
               </w:rPr>
-              <w:t>7+87=</w:t>
+              <w:t>55-6=</w:t>
             </w:r>
           </w:p>
         </w:tc>
@@ -1014,7 +318,7 @@
                 <w:rFonts w:ascii="TimeNewRoman" w:hAnsi="TimeNewRoman"/>
                 <w:sz w:val="30"/>
               </w:rPr>
-              <w:t>6+38=</w:t>
+              <w:t>63-18=</w:t>
             </w:r>
           </w:p>
         </w:tc>
@@ -1031,7 +335,7 @@
                 <w:rFonts w:ascii="TimeNewRoman" w:hAnsi="TimeNewRoman"/>
                 <w:sz w:val="30"/>
               </w:rPr>
-              <w:t>96-68=</w:t>
+              <w:t>9+2=</w:t>
             </w:r>
           </w:p>
         </w:tc>
@@ -1048,7 +352,7 @@
                 <w:rFonts w:ascii="TimeNewRoman" w:hAnsi="TimeNewRoman"/>
                 <w:sz w:val="30"/>
               </w:rPr>
-              <w:t>19+16=</w:t>
+              <w:t>60-48=</w:t>
             </w:r>
           </w:p>
         </w:tc>
@@ -1065,7 +369,7 @@
                 <w:rFonts w:ascii="TimeNewRoman" w:hAnsi="TimeNewRoman"/>
                 <w:sz w:val="30"/>
               </w:rPr>
-              <w:t>5+67=</w:t>
+              <w:t>19+49=</w:t>
             </w:r>
           </w:p>
         </w:tc>
@@ -1084,7 +388,7 @@
                 <w:rFonts w:ascii="TimeNewRoman" w:hAnsi="TimeNewRoman"/>
                 <w:sz w:val="30"/>
               </w:rPr>
-              <w:t>15+76=</w:t>
+              <w:t>19+66=</w:t>
             </w:r>
           </w:p>
         </w:tc>
@@ -1101,7 +405,7 @@
                 <w:rFonts w:ascii="TimeNewRoman" w:hAnsi="TimeNewRoman"/>
                 <w:sz w:val="30"/>
               </w:rPr>
-              <w:t>39+39=</w:t>
+              <w:t>28+65=</w:t>
             </w:r>
           </w:p>
         </w:tc>
@@ -1118,7 +422,7 @@
                 <w:rFonts w:ascii="TimeNewRoman" w:hAnsi="TimeNewRoman"/>
                 <w:sz w:val="30"/>
               </w:rPr>
-              <w:t>9+53=</w:t>
+              <w:t>15+77=</w:t>
             </w:r>
           </w:p>
         </w:tc>
@@ -1135,7 +439,7 @@
                 <w:rFonts w:ascii="TimeNewRoman" w:hAnsi="TimeNewRoman"/>
                 <w:sz w:val="30"/>
               </w:rPr>
-              <w:t>52-9=</w:t>
+              <w:t>54+39=</w:t>
             </w:r>
           </w:p>
         </w:tc>
@@ -1152,7 +456,7 @@
                 <w:rFonts w:ascii="TimeNewRoman" w:hAnsi="TimeNewRoman"/>
                 <w:sz w:val="30"/>
               </w:rPr>
-              <w:t>71-2=</w:t>
+              <w:t>82-43=</w:t>
             </w:r>
           </w:p>
         </w:tc>
@@ -1171,7 +475,7 @@
                 <w:rFonts w:ascii="TimeNewRoman" w:hAnsi="TimeNewRoman"/>
                 <w:sz w:val="30"/>
               </w:rPr>
-              <w:t>90-79=</w:t>
+              <w:t>68+8=</w:t>
             </w:r>
           </w:p>
         </w:tc>
@@ -1188,7 +492,7 @@
                 <w:rFonts w:ascii="TimeNewRoman" w:hAnsi="TimeNewRoman"/>
                 <w:sz w:val="30"/>
               </w:rPr>
-              <w:t>91-29=</w:t>
+              <w:t>83-76=</w:t>
             </w:r>
           </w:p>
         </w:tc>
@@ -1205,7 +509,7 @@
                 <w:rFonts w:ascii="TimeNewRoman" w:hAnsi="TimeNewRoman"/>
                 <w:sz w:val="30"/>
               </w:rPr>
-              <w:t>86-59=</w:t>
+              <w:t>5+58=</w:t>
             </w:r>
           </w:p>
         </w:tc>
@@ -1222,7 +526,7 @@
                 <w:rFonts w:ascii="TimeNewRoman" w:hAnsi="TimeNewRoman"/>
                 <w:sz w:val="30"/>
               </w:rPr>
-              <w:t>97-59=</w:t>
+              <w:t>22+69=</w:t>
             </w:r>
           </w:p>
         </w:tc>
@@ -1239,7 +543,7 @@
                 <w:rFonts w:ascii="TimeNewRoman" w:hAnsi="TimeNewRoman"/>
                 <w:sz w:val="30"/>
               </w:rPr>
-              <w:t>59+13=</w:t>
+              <w:t>48+4=</w:t>
             </w:r>
           </w:p>
         </w:tc>
@@ -1258,7 +562,7 @@
                 <w:rFonts w:ascii="TimeNewRoman" w:hAnsi="TimeNewRoman"/>
                 <w:sz w:val="30"/>
               </w:rPr>
-              <w:t>59+23=</w:t>
+              <w:t>66+29=</w:t>
             </w:r>
           </w:p>
         </w:tc>
@@ -1275,10 +579,933 @@
                 <w:rFonts w:ascii="TimeNewRoman" w:hAnsi="TimeNewRoman"/>
                 <w:sz w:val="30"/>
               </w:rPr>
-              <w:t>18+73=</w:t>
+              <w:t>16+27=</w:t>
             </w:r>
           </w:p>
         </w:tc>
+        <w:tc>
+          <w:tcPr>
+            <w:tcW w:type="dxa" w:w="1987"/>
+          </w:tcPr>
+          <w:p>
+            <w:pPr>
+              <w:jc w:val="left"/>
+            </w:pPr>
+            <w:r>
+              <w:rPr>
+                <w:rFonts w:ascii="TimeNewRoman" w:hAnsi="TimeNewRoman"/>
+                <w:sz w:val="30"/>
+              </w:rPr>
+              <w:t>51-48=</w:t>
+            </w:r>
+          </w:p>
+        </w:tc>
+        <w:tc>
+          <w:tcPr>
+            <w:tcW w:type="dxa" w:w="1987"/>
+          </w:tcPr>
+          <w:p>
+            <w:pPr>
+              <w:jc w:val="left"/>
+            </w:pPr>
+            <w:r>
+              <w:rPr>
+                <w:rFonts w:ascii="TimeNewRoman" w:hAnsi="TimeNewRoman"/>
+                <w:sz w:val="30"/>
+              </w:rPr>
+              <w:t>60-27=</w:t>
+            </w:r>
+          </w:p>
+        </w:tc>
+        <w:tc>
+          <w:tcPr>
+            <w:tcW w:type="dxa" w:w="1987"/>
+          </w:tcPr>
+          <w:p>
+            <w:pPr>
+              <w:jc w:val="left"/>
+            </w:pPr>
+            <w:r>
+              <w:rPr>
+                <w:rFonts w:ascii="TimeNewRoman" w:hAnsi="TimeNewRoman"/>
+                <w:sz w:val="30"/>
+              </w:rPr>
+              <w:t>47+17=</w:t>
+            </w:r>
+          </w:p>
+        </w:tc>
+      </w:tr>
+      <w:tr>
+        <w:tc>
+          <w:tcPr>
+            <w:tcW w:type="dxa" w:w="1987"/>
+          </w:tcPr>
+          <w:p>
+            <w:pPr>
+              <w:jc w:val="left"/>
+            </w:pPr>
+            <w:r>
+              <w:rPr>
+                <w:rFonts w:ascii="TimeNewRoman" w:hAnsi="TimeNewRoman"/>
+                <w:sz w:val="30"/>
+              </w:rPr>
+              <w:t>39+57=</w:t>
+            </w:r>
+          </w:p>
+        </w:tc>
+        <w:tc>
+          <w:tcPr>
+            <w:tcW w:type="dxa" w:w="1987"/>
+          </w:tcPr>
+          <w:p>
+            <w:pPr>
+              <w:jc w:val="left"/>
+            </w:pPr>
+            <w:r>
+              <w:rPr>
+                <w:rFonts w:ascii="TimeNewRoman" w:hAnsi="TimeNewRoman"/>
+                <w:sz w:val="30"/>
+              </w:rPr>
+              <w:t>9+76=</w:t>
+            </w:r>
+          </w:p>
+        </w:tc>
+        <w:tc>
+          <w:tcPr>
+            <w:tcW w:type="dxa" w:w="1987"/>
+          </w:tcPr>
+          <w:p>
+            <w:pPr>
+              <w:jc w:val="left"/>
+            </w:pPr>
+            <w:r>
+              <w:rPr>
+                <w:rFonts w:ascii="TimeNewRoman" w:hAnsi="TimeNewRoman"/>
+                <w:sz w:val="30"/>
+              </w:rPr>
+              <w:t>13+68=</w:t>
+            </w:r>
+          </w:p>
+        </w:tc>
+        <w:tc>
+          <w:tcPr>
+            <w:tcW w:type="dxa" w:w="1987"/>
+          </w:tcPr>
+          <w:p>
+            <w:pPr>
+              <w:jc w:val="left"/>
+            </w:pPr>
+            <w:r>
+              <w:rPr>
+                <w:rFonts w:ascii="TimeNewRoman" w:hAnsi="TimeNewRoman"/>
+                <w:sz w:val="30"/>
+              </w:rPr>
+              <w:t>32+39=</w:t>
+            </w:r>
+          </w:p>
+        </w:tc>
+        <w:tc>
+          <w:tcPr>
+            <w:tcW w:type="dxa" w:w="1987"/>
+          </w:tcPr>
+          <w:p>
+            <w:pPr>
+              <w:jc w:val="left"/>
+            </w:pPr>
+            <w:r>
+              <w:rPr>
+                <w:rFonts w:ascii="TimeNewRoman" w:hAnsi="TimeNewRoman"/>
+                <w:sz w:val="30"/>
+              </w:rPr>
+              <w:t>88-39=</w:t>
+            </w:r>
+          </w:p>
+        </w:tc>
+      </w:tr>
+      <w:tr>
+        <w:tc>
+          <w:tcPr>
+            <w:tcW w:type="dxa" w:w="1987"/>
+          </w:tcPr>
+          <w:p>
+            <w:pPr>
+              <w:jc w:val="left"/>
+            </w:pPr>
+            <w:r>
+              <w:rPr>
+                <w:rFonts w:ascii="TimeNewRoman" w:hAnsi="TimeNewRoman"/>
+                <w:sz w:val="30"/>
+              </w:rPr>
+              <w:t>48+47=</w:t>
+            </w:r>
+          </w:p>
+        </w:tc>
+        <w:tc>
+          <w:tcPr>
+            <w:tcW w:type="dxa" w:w="1987"/>
+          </w:tcPr>
+          <w:p>
+            <w:pPr>
+              <w:jc w:val="left"/>
+            </w:pPr>
+            <w:r>
+              <w:rPr>
+                <w:rFonts w:ascii="TimeNewRoman" w:hAnsi="TimeNewRoman"/>
+                <w:sz w:val="30"/>
+              </w:rPr>
+              <w:t>30-25=</w:t>
+            </w:r>
+          </w:p>
+        </w:tc>
+        <w:tc>
+          <w:tcPr>
+            <w:tcW w:type="dxa" w:w="1987"/>
+          </w:tcPr>
+          <w:p>
+            <w:pPr>
+              <w:jc w:val="left"/>
+            </w:pPr>
+            <w:r>
+              <w:rPr>
+                <w:rFonts w:ascii="TimeNewRoman" w:hAnsi="TimeNewRoman"/>
+                <w:sz w:val="30"/>
+              </w:rPr>
+              <w:t>76-48=</w:t>
+            </w:r>
+          </w:p>
+        </w:tc>
+        <w:tc>
+          <w:tcPr>
+            <w:tcW w:type="dxa" w:w="1987"/>
+          </w:tcPr>
+          <w:p>
+            <w:pPr>
+              <w:jc w:val="left"/>
+            </w:pPr>
+            <w:r>
+              <w:rPr>
+                <w:rFonts w:ascii="TimeNewRoman" w:hAnsi="TimeNewRoman"/>
+                <w:sz w:val="30"/>
+              </w:rPr>
+              <w:t>46+45=</w:t>
+            </w:r>
+          </w:p>
+        </w:tc>
+        <w:tc>
+          <w:tcPr>
+            <w:tcW w:type="dxa" w:w="1987"/>
+          </w:tcPr>
+          <w:p>
+            <w:pPr>
+              <w:jc w:val="left"/>
+            </w:pPr>
+            <w:r>
+              <w:rPr>
+                <w:rFonts w:ascii="TimeNewRoman" w:hAnsi="TimeNewRoman"/>
+                <w:sz w:val="30"/>
+              </w:rPr>
+              <w:t>91-58=</w:t>
+            </w:r>
+          </w:p>
+        </w:tc>
+      </w:tr>
+      <w:tr>
+        <w:tc>
+          <w:tcPr>
+            <w:tcW w:type="dxa" w:w="1987"/>
+          </w:tcPr>
+          <w:p>
+            <w:pPr>
+              <w:jc w:val="left"/>
+            </w:pPr>
+            <w:r>
+              <w:rPr>
+                <w:rFonts w:ascii="TimeNewRoman" w:hAnsi="TimeNewRoman"/>
+                <w:sz w:val="30"/>
+              </w:rPr>
+              <w:t>25-7=</w:t>
+            </w:r>
+          </w:p>
+        </w:tc>
+        <w:tc>
+          <w:tcPr>
+            <w:tcW w:type="dxa" w:w="1987"/>
+          </w:tcPr>
+          <w:p>
+            <w:pPr>
+              <w:jc w:val="left"/>
+            </w:pPr>
+            <w:r>
+              <w:rPr>
+                <w:rFonts w:ascii="TimeNewRoman" w:hAnsi="TimeNewRoman"/>
+                <w:sz w:val="30"/>
+              </w:rPr>
+              <w:t>70-34=</w:t>
+            </w:r>
+          </w:p>
+        </w:tc>
+        <w:tc>
+          <w:tcPr>
+            <w:tcW w:type="dxa" w:w="1987"/>
+          </w:tcPr>
+          <w:p>
+            <w:pPr>
+              <w:jc w:val="left"/>
+            </w:pPr>
+            <w:r>
+              <w:rPr>
+                <w:rFonts w:ascii="TimeNewRoman" w:hAnsi="TimeNewRoman"/>
+                <w:sz w:val="30"/>
+              </w:rPr>
+              <w:t>33+38=</w:t>
+            </w:r>
+          </w:p>
+        </w:tc>
+        <w:tc>
+          <w:tcPr>
+            <w:tcW w:type="dxa" w:w="1987"/>
+          </w:tcPr>
+          <w:p>
+            <w:pPr>
+              <w:jc w:val="left"/>
+            </w:pPr>
+            <w:r>
+              <w:rPr>
+                <w:rFonts w:ascii="TimeNewRoman" w:hAnsi="TimeNewRoman"/>
+                <w:sz w:val="30"/>
+              </w:rPr>
+              <w:t>8+79=</w:t>
+            </w:r>
+          </w:p>
+        </w:tc>
+        <w:tc>
+          <w:tcPr>
+            <w:tcW w:type="dxa" w:w="1987"/>
+          </w:tcPr>
+          <w:p>
+            <w:pPr>
+              <w:jc w:val="left"/>
+            </w:pPr>
+            <w:r>
+              <w:rPr>
+                <w:rFonts w:ascii="TimeNewRoman" w:hAnsi="TimeNewRoman"/>
+                <w:sz w:val="30"/>
+              </w:rPr>
+              <w:t>24+69=</w:t>
+            </w:r>
+          </w:p>
+        </w:tc>
+      </w:tr>
+      <w:tr>
+        <w:tc>
+          <w:tcPr>
+            <w:tcW w:type="dxa" w:w="1987"/>
+          </w:tcPr>
+          <w:p>
+            <w:pPr>
+              <w:jc w:val="left"/>
+            </w:pPr>
+            <w:r>
+              <w:rPr>
+                <w:rFonts w:ascii="TimeNewRoman" w:hAnsi="TimeNewRoman"/>
+                <w:sz w:val="30"/>
+              </w:rPr>
+              <w:t>71-7=</w:t>
+            </w:r>
+          </w:p>
+        </w:tc>
+        <w:tc>
+          <w:tcPr>
+            <w:tcW w:type="dxa" w:w="1987"/>
+          </w:tcPr>
+          <w:p>
+            <w:pPr>
+              <w:jc w:val="left"/>
+            </w:pPr>
+            <w:r>
+              <w:rPr>
+                <w:rFonts w:ascii="TimeNewRoman" w:hAnsi="TimeNewRoman"/>
+                <w:sz w:val="30"/>
+              </w:rPr>
+              <w:t>43+29=</w:t>
+            </w:r>
+          </w:p>
+        </w:tc>
+        <w:tc>
+          <w:tcPr>
+            <w:tcW w:type="dxa" w:w="1987"/>
+          </w:tcPr>
+          <w:p>
+            <w:pPr>
+              <w:jc w:val="left"/>
+            </w:pPr>
+            <w:r>
+              <w:rPr>
+                <w:rFonts w:ascii="TimeNewRoman" w:hAnsi="TimeNewRoman"/>
+                <w:sz w:val="30"/>
+              </w:rPr>
+              <w:t>46+15=</w:t>
+            </w:r>
+          </w:p>
+        </w:tc>
+        <w:tc>
+          <w:tcPr>
+            <w:tcW w:type="dxa" w:w="1987"/>
+          </w:tcPr>
+          <w:p>
+            <w:pPr>
+              <w:jc w:val="left"/>
+            </w:pPr>
+            <w:r>
+              <w:rPr>
+                <w:rFonts w:ascii="TimeNewRoman" w:hAnsi="TimeNewRoman"/>
+                <w:sz w:val="30"/>
+              </w:rPr>
+              <w:t>49+23=</w:t>
+            </w:r>
+          </w:p>
+        </w:tc>
+        <w:tc>
+          <w:tcPr>
+            <w:tcW w:type="dxa" w:w="1987"/>
+          </w:tcPr>
+          <w:p>
+            <w:pPr>
+              <w:jc w:val="left"/>
+            </w:pPr>
+            <w:r>
+              <w:rPr>
+                <w:rFonts w:ascii="TimeNewRoman" w:hAnsi="TimeNewRoman"/>
+                <w:sz w:val="30"/>
+              </w:rPr>
+              <w:t>9+16=</w:t>
+            </w:r>
+          </w:p>
+        </w:tc>
+      </w:tr>
+      <w:tr>
+        <w:tc>
+          <w:tcPr>
+            <w:tcW w:type="dxa" w:w="1987"/>
+          </w:tcPr>
+          <w:p>
+            <w:pPr>
+              <w:jc w:val="left"/>
+            </w:pPr>
+            <w:r>
+              <w:rPr>
+                <w:rFonts w:ascii="TimeNewRoman" w:hAnsi="TimeNewRoman"/>
+                <w:sz w:val="30"/>
+              </w:rPr>
+              <w:t>63-17=</w:t>
+            </w:r>
+          </w:p>
+        </w:tc>
+        <w:tc>
+          <w:tcPr>
+            <w:tcW w:type="dxa" w:w="1987"/>
+          </w:tcPr>
+          <w:p>
+            <w:pPr>
+              <w:jc w:val="left"/>
+            </w:pPr>
+            <w:r>
+              <w:rPr>
+                <w:rFonts w:ascii="TimeNewRoman" w:hAnsi="TimeNewRoman"/>
+                <w:sz w:val="30"/>
+              </w:rPr>
+              <w:t>45+48=</w:t>
+            </w:r>
+          </w:p>
+        </w:tc>
+        <w:tc>
+          <w:tcPr>
+            <w:tcW w:type="dxa" w:w="1987"/>
+          </w:tcPr>
+          <w:p>
+            <w:pPr>
+              <w:jc w:val="left"/>
+            </w:pPr>
+            <w:r>
+              <w:rPr>
+                <w:rFonts w:ascii="TimeNewRoman" w:hAnsi="TimeNewRoman"/>
+                <w:sz w:val="30"/>
+              </w:rPr>
+              <w:t>28+63=</w:t>
+            </w:r>
+          </w:p>
+        </w:tc>
+        <w:tc>
+          <w:tcPr>
+            <w:tcW w:type="dxa" w:w="1987"/>
+          </w:tcPr>
+          <w:p>
+            <w:pPr>
+              <w:jc w:val="left"/>
+            </w:pPr>
+            <w:r>
+              <w:rPr>
+                <w:rFonts w:ascii="TimeNewRoman" w:hAnsi="TimeNewRoman"/>
+                <w:sz w:val="30"/>
+              </w:rPr>
+              <w:t>15+16=</w:t>
+            </w:r>
+          </w:p>
+        </w:tc>
+        <w:tc>
+          <w:tcPr>
+            <w:tcW w:type="dxa" w:w="1987"/>
+          </w:tcPr>
+          <w:p>
+            <w:pPr>
+              <w:jc w:val="left"/>
+            </w:pPr>
+            <w:r>
+              <w:rPr>
+                <w:rFonts w:ascii="TimeNewRoman" w:hAnsi="TimeNewRoman"/>
+                <w:sz w:val="30"/>
+              </w:rPr>
+              <w:t>91-16=</w:t>
+            </w:r>
+          </w:p>
+        </w:tc>
+      </w:tr>
+      <w:tr>
+        <w:tc>
+          <w:tcPr>
+            <w:tcW w:type="dxa" w:w="1987"/>
+          </w:tcPr>
+          <w:p>
+            <w:pPr>
+              <w:jc w:val="left"/>
+            </w:pPr>
+            <w:r>
+              <w:rPr>
+                <w:rFonts w:ascii="TimeNewRoman" w:hAnsi="TimeNewRoman"/>
+                <w:sz w:val="30"/>
+              </w:rPr>
+              <w:t>85-27=</w:t>
+            </w:r>
+          </w:p>
+        </w:tc>
+        <w:tc>
+          <w:tcPr>
+            <w:tcW w:type="dxa" w:w="1987"/>
+          </w:tcPr>
+          <w:p>
+            <w:pPr>
+              <w:jc w:val="left"/>
+            </w:pPr>
+            <w:r>
+              <w:rPr>
+                <w:rFonts w:ascii="TimeNewRoman" w:hAnsi="TimeNewRoman"/>
+                <w:sz w:val="30"/>
+              </w:rPr>
+              <w:t>39+12=</w:t>
+            </w:r>
+          </w:p>
+        </w:tc>
+        <w:tc>
+          <w:tcPr>
+            <w:tcW w:type="dxa" w:w="1987"/>
+          </w:tcPr>
+          <w:p>
+            <w:pPr>
+              <w:jc w:val="left"/>
+            </w:pPr>
+            <w:r>
+              <w:rPr>
+                <w:rFonts w:ascii="TimeNewRoman" w:hAnsi="TimeNewRoman"/>
+                <w:sz w:val="30"/>
+              </w:rPr>
+              <w:t>86-9=</w:t>
+            </w:r>
+          </w:p>
+        </w:tc>
+        <w:tc>
+          <w:tcPr>
+            <w:tcW w:type="dxa" w:w="1987"/>
+          </w:tcPr>
+          <w:p>
+            <w:pPr>
+              <w:jc w:val="left"/>
+            </w:pPr>
+            <w:r>
+              <w:rPr>
+                <w:rFonts w:ascii="TimeNewRoman" w:hAnsi="TimeNewRoman"/>
+                <w:sz w:val="30"/>
+              </w:rPr>
+              <w:t>65-28=</w:t>
+            </w:r>
+          </w:p>
+        </w:tc>
+        <w:tc>
+          <w:tcPr>
+            <w:tcW w:type="dxa" w:w="1987"/>
+          </w:tcPr>
+          <w:p>
+            <w:pPr>
+              <w:jc w:val="left"/>
+            </w:pPr>
+            <w:r>
+              <w:rPr>
+                <w:rFonts w:ascii="TimeNewRoman" w:hAnsi="TimeNewRoman"/>
+                <w:sz w:val="30"/>
+              </w:rPr>
+              <w:t>29+13=</w:t>
+            </w:r>
+          </w:p>
+        </w:tc>
+      </w:tr>
+      <w:tr>
+        <w:tc>
+          <w:tcPr>
+            <w:tcW w:type="dxa" w:w="1987"/>
+          </w:tcPr>
+          <w:p>
+            <w:pPr>
+              <w:jc w:val="left"/>
+            </w:pPr>
+            <w:r>
+              <w:rPr>
+                <w:rFonts w:ascii="TimeNewRoman" w:hAnsi="TimeNewRoman"/>
+                <w:sz w:val="30"/>
+              </w:rPr>
+              <w:t>96-59=</w:t>
+            </w:r>
+          </w:p>
+        </w:tc>
+        <w:tc>
+          <w:tcPr>
+            <w:tcW w:type="dxa" w:w="1987"/>
+          </w:tcPr>
+          <w:p>
+            <w:pPr>
+              <w:jc w:val="left"/>
+            </w:pPr>
+            <w:r>
+              <w:rPr>
+                <w:rFonts w:ascii="TimeNewRoman" w:hAnsi="TimeNewRoman"/>
+                <w:sz w:val="30"/>
+              </w:rPr>
+              <w:t>88+5=</w:t>
+            </w:r>
+          </w:p>
+        </w:tc>
+        <w:tc>
+          <w:tcPr>
+            <w:tcW w:type="dxa" w:w="1987"/>
+          </w:tcPr>
+          <w:p>
+            <w:pPr>
+              <w:jc w:val="left"/>
+            </w:pPr>
+            <w:r>
+              <w:rPr>
+                <w:rFonts w:ascii="TimeNewRoman" w:hAnsi="TimeNewRoman"/>
+                <w:sz w:val="30"/>
+              </w:rPr>
+              <w:t>42-23=</w:t>
+            </w:r>
+          </w:p>
+        </w:tc>
+        <w:tc>
+          <w:tcPr>
+            <w:tcW w:type="dxa" w:w="1987"/>
+          </w:tcPr>
+          <w:p>
+            <w:pPr>
+              <w:jc w:val="left"/>
+            </w:pPr>
+            <w:r>
+              <w:rPr>
+                <w:rFonts w:ascii="TimeNewRoman" w:hAnsi="TimeNewRoman"/>
+                <w:sz w:val="30"/>
+              </w:rPr>
+              <w:t>27+66=</w:t>
+            </w:r>
+          </w:p>
+        </w:tc>
+        <w:tc>
+          <w:tcPr>
+            <w:tcW w:type="dxa" w:w="1987"/>
+          </w:tcPr>
+          <w:p>
+            <w:pPr>
+              <w:jc w:val="left"/>
+            </w:pPr>
+            <w:r>
+              <w:rPr>
+                <w:rFonts w:ascii="TimeNewRoman" w:hAnsi="TimeNewRoman"/>
+                <w:sz w:val="30"/>
+              </w:rPr>
+              <w:t>63+8=</w:t>
+            </w:r>
+          </w:p>
+        </w:tc>
+      </w:tr>
+      <w:tr>
+        <w:tc>
+          <w:tcPr>
+            <w:tcW w:type="dxa" w:w="1987"/>
+          </w:tcPr>
+          <w:p>
+            <w:pPr>
+              <w:jc w:val="left"/>
+            </w:pPr>
+            <w:r>
+              <w:rPr>
+                <w:rFonts w:ascii="TimeNewRoman" w:hAnsi="TimeNewRoman"/>
+                <w:sz w:val="30"/>
+              </w:rPr>
+              <w:t>72-55=</w:t>
+            </w:r>
+          </w:p>
+        </w:tc>
+        <w:tc>
+          <w:tcPr>
+            <w:tcW w:type="dxa" w:w="1987"/>
+          </w:tcPr>
+          <w:p>
+            <w:pPr>
+              <w:jc w:val="left"/>
+            </w:pPr>
+            <w:r>
+              <w:rPr>
+                <w:rFonts w:ascii="TimeNewRoman" w:hAnsi="TimeNewRoman"/>
+                <w:sz w:val="30"/>
+              </w:rPr>
+              <w:t>43-29=</w:t>
+            </w:r>
+          </w:p>
+        </w:tc>
+        <w:tc>
+          <w:tcPr>
+            <w:tcW w:type="dxa" w:w="1987"/>
+          </w:tcPr>
+          <w:p>
+            <w:pPr>
+              <w:jc w:val="left"/>
+            </w:pPr>
+            <w:r>
+              <w:rPr>
+                <w:rFonts w:ascii="TimeNewRoman" w:hAnsi="TimeNewRoman"/>
+                <w:sz w:val="30"/>
+              </w:rPr>
+              <w:t>37+59=</w:t>
+            </w:r>
+          </w:p>
+        </w:tc>
+        <w:tc>
+          <w:tcPr>
+            <w:tcW w:type="dxa" w:w="1987"/>
+          </w:tcPr>
+          <w:p>
+            <w:pPr>
+              <w:jc w:val="left"/>
+            </w:pPr>
+            <w:r>
+              <w:rPr>
+                <w:rFonts w:ascii="TimeNewRoman" w:hAnsi="TimeNewRoman"/>
+                <w:sz w:val="30"/>
+              </w:rPr>
+              <w:t>47+15=</w:t>
+            </w:r>
+          </w:p>
+        </w:tc>
+        <w:tc>
+          <w:tcPr>
+            <w:tcW w:type="dxa" w:w="1987"/>
+          </w:tcPr>
+          <w:p>
+            <w:pPr>
+              <w:jc w:val="left"/>
+            </w:pPr>
+            <w:r>
+              <w:rPr>
+                <w:rFonts w:ascii="TimeNewRoman" w:hAnsi="TimeNewRoman"/>
+                <w:sz w:val="30"/>
+              </w:rPr>
+              <w:t>92-78=</w:t>
+            </w:r>
+          </w:p>
+        </w:tc>
+      </w:tr>
+      <w:tr>
+        <w:tc>
+          <w:tcPr>
+            <w:tcW w:type="dxa" w:w="1987"/>
+          </w:tcPr>
+          <w:p>
+            <w:pPr>
+              <w:jc w:val="left"/>
+            </w:pPr>
+            <w:r>
+              <w:rPr>
+                <w:rFonts w:ascii="TimeNewRoman" w:hAnsi="TimeNewRoman"/>
+                <w:sz w:val="30"/>
+              </w:rPr>
+              <w:t>23+18=</w:t>
+            </w:r>
+          </w:p>
+        </w:tc>
+        <w:tc>
+          <w:tcPr>
+            <w:tcW w:type="dxa" w:w="1987"/>
+          </w:tcPr>
+          <w:p>
+            <w:pPr>
+              <w:jc w:val="left"/>
+            </w:pPr>
+            <w:r>
+              <w:rPr>
+                <w:rFonts w:ascii="TimeNewRoman" w:hAnsi="TimeNewRoman"/>
+                <w:sz w:val="30"/>
+              </w:rPr>
+              <w:t>84-8=</w:t>
+            </w:r>
+          </w:p>
+        </w:tc>
+        <w:tc>
+          <w:tcPr>
+            <w:tcW w:type="dxa" w:w="1987"/>
+          </w:tcPr>
+          <w:p>
+            <w:pPr>
+              <w:jc w:val="left"/>
+            </w:pPr>
+            <w:r>
+              <w:rPr>
+                <w:rFonts w:ascii="TimeNewRoman" w:hAnsi="TimeNewRoman"/>
+                <w:sz w:val="30"/>
+              </w:rPr>
+              <w:t>84-45=</w:t>
+            </w:r>
+          </w:p>
+        </w:tc>
+        <w:tc>
+          <w:tcPr>
+            <w:tcW w:type="dxa" w:w="1987"/>
+          </w:tcPr>
+          <w:p>
+            <w:pPr>
+              <w:jc w:val="left"/>
+            </w:pPr>
+            <w:r>
+              <w:rPr>
+                <w:rFonts w:ascii="TimeNewRoman" w:hAnsi="TimeNewRoman"/>
+                <w:sz w:val="30"/>
+              </w:rPr>
+              <w:t>7+67=</w:t>
+            </w:r>
+          </w:p>
+        </w:tc>
+        <w:tc>
+          <w:tcPr>
+            <w:tcW w:type="dxa" w:w="1987"/>
+          </w:tcPr>
+          <w:p>
+            <w:pPr>
+              <w:jc w:val="left"/>
+            </w:pPr>
+            <w:r>
+              <w:rPr>
+                <w:rFonts w:ascii="TimeNewRoman" w:hAnsi="TimeNewRoman"/>
+                <w:sz w:val="30"/>
+              </w:rPr>
+              <w:t>82-17=</w:t>
+            </w:r>
+          </w:p>
+        </w:tc>
+      </w:tr>
+      <w:tr>
+        <w:tc>
+          <w:tcPr>
+            <w:tcW w:type="dxa" w:w="1987"/>
+          </w:tcPr>
+          <w:p>
+            <w:pPr>
+              <w:jc w:val="left"/>
+            </w:pPr>
+            <w:r>
+              <w:rPr>
+                <w:rFonts w:ascii="TimeNewRoman" w:hAnsi="TimeNewRoman"/>
+                <w:sz w:val="30"/>
+              </w:rPr>
+              <w:t>91-27=</w:t>
+            </w:r>
+          </w:p>
+        </w:tc>
+        <w:tc>
+          <w:tcPr>
+            <w:tcW w:type="dxa" w:w="1987"/>
+          </w:tcPr>
+          <w:p>
+            <w:pPr>
+              <w:jc w:val="left"/>
+            </w:pPr>
+            <w:r>
+              <w:rPr>
+                <w:rFonts w:ascii="TimeNewRoman" w:hAnsi="TimeNewRoman"/>
+                <w:sz w:val="30"/>
+              </w:rPr>
+              <w:t>19+64=</w:t>
+            </w:r>
+          </w:p>
+        </w:tc>
+        <w:tc>
+          <w:tcPr>
+            <w:tcW w:type="dxa" w:w="1987"/>
+          </w:tcPr>
+          <w:p>
+            <w:pPr>
+              <w:jc w:val="left"/>
+            </w:pPr>
+            <w:r>
+              <w:rPr>
+                <w:rFonts w:ascii="TimeNewRoman" w:hAnsi="TimeNewRoman"/>
+                <w:sz w:val="30"/>
+              </w:rPr>
+              <w:t>7+58=</w:t>
+            </w:r>
+          </w:p>
+        </w:tc>
+        <w:tc>
+          <w:tcPr>
+            <w:tcW w:type="dxa" w:w="1987"/>
+          </w:tcPr>
+          <w:p>
+            <w:pPr>
+              <w:jc w:val="left"/>
+            </w:pPr>
+            <w:r>
+              <w:rPr>
+                <w:rFonts w:ascii="TimeNewRoman" w:hAnsi="TimeNewRoman"/>
+                <w:sz w:val="30"/>
+              </w:rPr>
+              <w:t>57+27=</w:t>
+            </w:r>
+          </w:p>
+        </w:tc>
+        <w:tc>
+          <w:tcPr>
+            <w:tcW w:type="dxa" w:w="1987"/>
+          </w:tcPr>
+          <w:p>
+            <w:pPr>
+              <w:jc w:val="left"/>
+            </w:pPr>
+            <w:r>
+              <w:rPr>
+                <w:rFonts w:ascii="TimeNewRoman" w:hAnsi="TimeNewRoman"/>
+                <w:sz w:val="30"/>
+              </w:rPr>
+              <w:t>91-13=</w:t>
+            </w:r>
+          </w:p>
+        </w:tc>
+      </w:tr>
+      <w:tr>
         <w:tc>
           <w:tcPr>
             <w:tcW w:type="dxa" w:w="1987"/>
@@ -1309,7 +1536,7 @@
                 <w:rFonts w:ascii="TimeNewRoman" w:hAnsi="TimeNewRoman"/>
                 <w:sz w:val="30"/>
               </w:rPr>
-              <w:t>93-75=</w:t>
+              <w:t>33-5=</w:t>
             </w:r>
           </w:p>
         </w:tc>
@@ -1326,7 +1553,41 @@
                 <w:rFonts w:ascii="TimeNewRoman" w:hAnsi="TimeNewRoman"/>
                 <w:sz w:val="30"/>
               </w:rPr>
-              <w:t>29+44=</w:t>
+              <w:t>47+44=</w:t>
+            </w:r>
+          </w:p>
+        </w:tc>
+        <w:tc>
+          <w:tcPr>
+            <w:tcW w:type="dxa" w:w="1987"/>
+          </w:tcPr>
+          <w:p>
+            <w:pPr>
+              <w:jc w:val="left"/>
+            </w:pPr>
+            <w:r>
+              <w:rPr>
+                <w:rFonts w:ascii="TimeNewRoman" w:hAnsi="TimeNewRoman"/>
+                <w:sz w:val="30"/>
+              </w:rPr>
+              <w:t>91-56=</w:t>
+            </w:r>
+          </w:p>
+        </w:tc>
+        <w:tc>
+          <w:tcPr>
+            <w:tcW w:type="dxa" w:w="1987"/>
+          </w:tcPr>
+          <w:p>
+            <w:pPr>
+              <w:jc w:val="left"/>
+            </w:pPr>
+            <w:r>
+              <w:rPr>
+                <w:rFonts w:ascii="TimeNewRoman" w:hAnsi="TimeNewRoman"/>
+                <w:sz w:val="30"/>
+              </w:rPr>
+              <w:t>55+28=</w:t>
             </w:r>
           </w:p>
         </w:tc>
@@ -1345,7 +1606,7 @@
                 <w:rFonts w:ascii="TimeNewRoman" w:hAnsi="TimeNewRoman"/>
                 <w:sz w:val="30"/>
               </w:rPr>
-              <w:t>35+46=</w:t>
+              <w:t>82-43=</w:t>
             </w:r>
           </w:p>
         </w:tc>
@@ -1362,7 +1623,7 @@
                 <w:rFonts w:ascii="TimeNewRoman" w:hAnsi="TimeNewRoman"/>
                 <w:sz w:val="30"/>
               </w:rPr>
-              <w:t>17+75=</w:t>
+              <w:t>40-33=</w:t>
             </w:r>
           </w:p>
         </w:tc>
@@ -1379,7 +1640,7 @@
                 <w:rFonts w:ascii="TimeNewRoman" w:hAnsi="TimeNewRoman"/>
                 <w:sz w:val="30"/>
               </w:rPr>
-              <w:t>70-26=</w:t>
+              <w:t>52-5=</w:t>
             </w:r>
           </w:p>
         </w:tc>
@@ -1396,7 +1657,7 @@
                 <w:rFonts w:ascii="TimeNewRoman" w:hAnsi="TimeNewRoman"/>
                 <w:sz w:val="30"/>
               </w:rPr>
-              <w:t>38+39=</w:t>
+              <w:t>30-19=</w:t>
             </w:r>
           </w:p>
         </w:tc>
@@ -1413,7 +1674,7 @@
                 <w:rFonts w:ascii="TimeNewRoman" w:hAnsi="TimeNewRoman"/>
                 <w:sz w:val="30"/>
               </w:rPr>
-              <w:t>91-43=</w:t>
+              <w:t>15+19=</w:t>
             </w:r>
           </w:p>
         </w:tc>
@@ -1432,7 +1693,7 @@
                 <w:rFonts w:ascii="TimeNewRoman" w:hAnsi="TimeNewRoman"/>
                 <w:sz w:val="30"/>
               </w:rPr>
-              <w:t>78+16=</w:t>
+              <w:t>33+59=</w:t>
             </w:r>
           </w:p>
         </w:tc>
@@ -1449,7 +1710,7 @@
                 <w:rFonts w:ascii="TimeNewRoman" w:hAnsi="TimeNewRoman"/>
                 <w:sz w:val="30"/>
               </w:rPr>
-              <w:t>81-39=</w:t>
+              <w:t>69+6=</w:t>
             </w:r>
           </w:p>
         </w:tc>
@@ -1466,7 +1727,7 @@
                 <w:rFonts w:ascii="TimeNewRoman" w:hAnsi="TimeNewRoman"/>
                 <w:sz w:val="30"/>
               </w:rPr>
-              <w:t>76+9=</w:t>
+              <w:t>49+42=</w:t>
             </w:r>
           </w:p>
         </w:tc>
@@ -1483,7 +1744,7 @@
                 <w:rFonts w:ascii="TimeNewRoman" w:hAnsi="TimeNewRoman"/>
                 <w:sz w:val="30"/>
               </w:rPr>
-              <w:t>71-57=</w:t>
+              <w:t>49+34=</w:t>
             </w:r>
           </w:p>
         </w:tc>
@@ -1500,268 +1761,7 @@
                 <w:rFonts w:ascii="TimeNewRoman" w:hAnsi="TimeNewRoman"/>
                 <w:sz w:val="30"/>
               </w:rPr>
-              <w:t>7+64=</w:t>
-            </w:r>
-          </w:p>
-        </w:tc>
-      </w:tr>
-      <w:tr>
-        <w:tc>
-          <w:tcPr>
-            <w:tcW w:type="dxa" w:w="1987"/>
-          </w:tcPr>
-          <w:p>
-            <w:pPr>
-              <w:jc w:val="left"/>
-            </w:pPr>
-            <w:r>
-              <w:rPr>
-                <w:rFonts w:ascii="TimeNewRoman" w:hAnsi="TimeNewRoman"/>
-                <w:sz w:val="30"/>
-              </w:rPr>
-              <w:t>19+17=</w:t>
-            </w:r>
-          </w:p>
-        </w:tc>
-        <w:tc>
-          <w:tcPr>
-            <w:tcW w:type="dxa" w:w="1987"/>
-          </w:tcPr>
-          <w:p>
-            <w:pPr>
-              <w:jc w:val="left"/>
-            </w:pPr>
-            <w:r>
-              <w:rPr>
-                <w:rFonts w:ascii="TimeNewRoman" w:hAnsi="TimeNewRoman"/>
-                <w:sz w:val="30"/>
-              </w:rPr>
-              <w:t>14+9=</w:t>
-            </w:r>
-          </w:p>
-        </w:tc>
-        <w:tc>
-          <w:tcPr>
-            <w:tcW w:type="dxa" w:w="1987"/>
-          </w:tcPr>
-          <w:p>
-            <w:pPr>
-              <w:jc w:val="left"/>
-            </w:pPr>
-            <w:r>
-              <w:rPr>
-                <w:rFonts w:ascii="TimeNewRoman" w:hAnsi="TimeNewRoman"/>
-                <w:sz w:val="30"/>
-              </w:rPr>
-              <w:t>15+67=</w:t>
-            </w:r>
-          </w:p>
-        </w:tc>
-        <w:tc>
-          <w:tcPr>
-            <w:tcW w:type="dxa" w:w="1987"/>
-          </w:tcPr>
-          <w:p>
-            <w:pPr>
-              <w:jc w:val="left"/>
-            </w:pPr>
-            <w:r>
-              <w:rPr>
-                <w:rFonts w:ascii="TimeNewRoman" w:hAnsi="TimeNewRoman"/>
-                <w:sz w:val="30"/>
-              </w:rPr>
-              <w:t>66+27=</w:t>
-            </w:r>
-          </w:p>
-        </w:tc>
-        <w:tc>
-          <w:tcPr>
-            <w:tcW w:type="dxa" w:w="1987"/>
-          </w:tcPr>
-          <w:p>
-            <w:pPr>
-              <w:jc w:val="left"/>
-            </w:pPr>
-            <w:r>
-              <w:rPr>
-                <w:rFonts w:ascii="TimeNewRoman" w:hAnsi="TimeNewRoman"/>
-                <w:sz w:val="30"/>
-              </w:rPr>
-              <w:t>94-76=</w:t>
-            </w:r>
-          </w:p>
-        </w:tc>
-      </w:tr>
-      <w:tr>
-        <w:tc>
-          <w:tcPr>
-            <w:tcW w:type="dxa" w:w="1987"/>
-          </w:tcPr>
-          <w:p>
-            <w:pPr>
-              <w:jc w:val="left"/>
-            </w:pPr>
-            <w:r>
-              <w:rPr>
-                <w:rFonts w:ascii="TimeNewRoman" w:hAnsi="TimeNewRoman"/>
-                <w:sz w:val="30"/>
-              </w:rPr>
-              <w:t>32+29=</w:t>
-            </w:r>
-          </w:p>
-        </w:tc>
-        <w:tc>
-          <w:tcPr>
-            <w:tcW w:type="dxa" w:w="1987"/>
-          </w:tcPr>
-          <w:p>
-            <w:pPr>
-              <w:jc w:val="left"/>
-            </w:pPr>
-            <w:r>
-              <w:rPr>
-                <w:rFonts w:ascii="TimeNewRoman" w:hAnsi="TimeNewRoman"/>
-                <w:sz w:val="30"/>
-              </w:rPr>
-              <w:t>16+9=</w:t>
-            </w:r>
-          </w:p>
-        </w:tc>
-        <w:tc>
-          <w:tcPr>
-            <w:tcW w:type="dxa" w:w="1987"/>
-          </w:tcPr>
-          <w:p>
-            <w:pPr>
-              <w:jc w:val="left"/>
-            </w:pPr>
-            <w:r>
-              <w:rPr>
-                <w:rFonts w:ascii="TimeNewRoman" w:hAnsi="TimeNewRoman"/>
-                <w:sz w:val="30"/>
-              </w:rPr>
-              <w:t>72-27=</w:t>
-            </w:r>
-          </w:p>
-        </w:tc>
-        <w:tc>
-          <w:tcPr>
-            <w:tcW w:type="dxa" w:w="1987"/>
-          </w:tcPr>
-          <w:p>
-            <w:pPr>
-              <w:jc w:val="left"/>
-            </w:pPr>
-            <w:r>
-              <w:rPr>
-                <w:rFonts w:ascii="TimeNewRoman" w:hAnsi="TimeNewRoman"/>
-                <w:sz w:val="30"/>
-              </w:rPr>
-              <w:t>46+19=</w:t>
-            </w:r>
-          </w:p>
-        </w:tc>
-        <w:tc>
-          <w:tcPr>
-            <w:tcW w:type="dxa" w:w="1987"/>
-          </w:tcPr>
-          <w:p>
-            <w:pPr>
-              <w:jc w:val="left"/>
-            </w:pPr>
-            <w:r>
-              <w:rPr>
-                <w:rFonts w:ascii="TimeNewRoman" w:hAnsi="TimeNewRoman"/>
-                <w:sz w:val="30"/>
-              </w:rPr>
-              <w:t>39+13=</w:t>
-            </w:r>
-          </w:p>
-        </w:tc>
-      </w:tr>
-      <w:tr>
-        <w:tc>
-          <w:tcPr>
-            <w:tcW w:type="dxa" w:w="1987"/>
-          </w:tcPr>
-          <w:p>
-            <w:pPr>
-              <w:jc w:val="left"/>
-            </w:pPr>
-            <w:r>
-              <w:rPr>
-                <w:rFonts w:ascii="TimeNewRoman" w:hAnsi="TimeNewRoman"/>
-                <w:sz w:val="30"/>
-              </w:rPr>
-              <w:t>6+87=</w:t>
-            </w:r>
-          </w:p>
-        </w:tc>
-        <w:tc>
-          <w:tcPr>
-            <w:tcW w:type="dxa" w:w="1987"/>
-          </w:tcPr>
-          <w:p>
-            <w:pPr>
-              <w:jc w:val="left"/>
-            </w:pPr>
-            <w:r>
-              <w:rPr>
-                <w:rFonts w:ascii="TimeNewRoman" w:hAnsi="TimeNewRoman"/>
-                <w:sz w:val="30"/>
-              </w:rPr>
-              <w:t>93-24=</w:t>
-            </w:r>
-          </w:p>
-        </w:tc>
-        <w:tc>
-          <w:tcPr>
-            <w:tcW w:type="dxa" w:w="1987"/>
-          </w:tcPr>
-          <w:p>
-            <w:pPr>
-              <w:jc w:val="left"/>
-            </w:pPr>
-            <w:r>
-              <w:rPr>
-                <w:rFonts w:ascii="TimeNewRoman" w:hAnsi="TimeNewRoman"/>
-                <w:sz w:val="30"/>
-              </w:rPr>
-              <w:t>25-17=</w:t>
-            </w:r>
-          </w:p>
-        </w:tc>
-        <w:tc>
-          <w:tcPr>
-            <w:tcW w:type="dxa" w:w="1987"/>
-          </w:tcPr>
-          <w:p>
-            <w:pPr>
-              <w:jc w:val="left"/>
-            </w:pPr>
-            <w:r>
-              <w:rPr>
-                <w:rFonts w:ascii="TimeNewRoman" w:hAnsi="TimeNewRoman"/>
-                <w:sz w:val="30"/>
-              </w:rPr>
-              <w:t>81-76=</w:t>
-            </w:r>
-          </w:p>
-        </w:tc>
-        <w:tc>
-          <w:tcPr>
-            <w:tcW w:type="dxa" w:w="1987"/>
-          </w:tcPr>
-          <w:p>
-            <w:pPr>
-              <w:jc w:val="left"/>
-            </w:pPr>
-            <w:r>
-              <w:rPr>
-                <w:rFonts w:ascii="TimeNewRoman" w:hAnsi="TimeNewRoman"/>
-                <w:sz w:val="30"/>
-              </w:rPr>
-              <w:t>26+59=</w:t>
+              <w:t>40-7=</w:t>
             </w:r>
           </w:p>
         </w:tc>

</xml_diff>

<commit_message>
Update master to output generated at 503736d
</commit_message>
<xml_diff>
--- a/adc_sbb_within_100.docx
+++ b/adc_sbb_within_100.docx
@@ -11,7 +11,7 @@
           <w:rFonts w:ascii="Arial" w:hAnsi="Arial"/>
           <w:sz w:val="30"/>
         </w:rPr>
-        <w:t>2025-01-08 Wednesday</w:t>
+        <w:t>2025-01-14 Tuesday</w:t>
       </w:r>
     </w:p>
     <w:tbl>
@@ -40,7 +40,7 @@
                 <w:rFonts w:ascii="TimeNewRoman" w:hAnsi="TimeNewRoman"/>
                 <w:sz w:val="30"/>
               </w:rPr>
-              <w:t>37+26=</w:t>
+              <w:t>19+3=</w:t>
             </w:r>
           </w:p>
         </w:tc>
@@ -57,7 +57,7 @@
                 <w:rFonts w:ascii="TimeNewRoman" w:hAnsi="TimeNewRoman"/>
                 <w:sz w:val="30"/>
               </w:rPr>
-              <w:t>83-35=</w:t>
+              <w:t>9+63=</w:t>
             </w:r>
           </w:p>
         </w:tc>
@@ -74,7 +74,7 @@
                 <w:rFonts w:ascii="TimeNewRoman" w:hAnsi="TimeNewRoman"/>
                 <w:sz w:val="30"/>
               </w:rPr>
-              <w:t>81-9=</w:t>
+              <w:t>84-5=</w:t>
             </w:r>
           </w:p>
         </w:tc>
@@ -91,7 +91,7 @@
                 <w:rFonts w:ascii="TimeNewRoman" w:hAnsi="TimeNewRoman"/>
                 <w:sz w:val="30"/>
               </w:rPr>
-              <w:t>94-47=</w:t>
+              <w:t>60-8=</w:t>
             </w:r>
           </w:p>
         </w:tc>
@@ -108,7 +108,7 @@
                 <w:rFonts w:ascii="TimeNewRoman" w:hAnsi="TimeNewRoman"/>
                 <w:sz w:val="30"/>
               </w:rPr>
-              <w:t>40-28=</w:t>
+              <w:t>60-51=</w:t>
             </w:r>
           </w:p>
         </w:tc>
@@ -127,7 +127,7 @@
                 <w:rFonts w:ascii="TimeNewRoman" w:hAnsi="TimeNewRoman"/>
                 <w:sz w:val="30"/>
               </w:rPr>
-              <w:t>61-12=</w:t>
+              <w:t>82-75=</w:t>
             </w:r>
           </w:p>
         </w:tc>
@@ -144,7 +144,7 @@
                 <w:rFonts w:ascii="TimeNewRoman" w:hAnsi="TimeNewRoman"/>
                 <w:sz w:val="30"/>
               </w:rPr>
-              <w:t>26+47=</w:t>
+              <w:t>91-85=</w:t>
             </w:r>
           </w:p>
         </w:tc>
@@ -161,7 +161,7 @@
                 <w:rFonts w:ascii="TimeNewRoman" w:hAnsi="TimeNewRoman"/>
                 <w:sz w:val="30"/>
               </w:rPr>
-              <w:t>35-27=</w:t>
+              <w:t>65-16=</w:t>
             </w:r>
           </w:p>
         </w:tc>
@@ -178,7 +178,7 @@
                 <w:rFonts w:ascii="TimeNewRoman" w:hAnsi="TimeNewRoman"/>
                 <w:sz w:val="30"/>
               </w:rPr>
-              <w:t>17+25=</w:t>
+              <w:t>62-16=</w:t>
             </w:r>
           </w:p>
         </w:tc>
@@ -195,7 +195,7 @@
                 <w:rFonts w:ascii="TimeNewRoman" w:hAnsi="TimeNewRoman"/>
                 <w:sz w:val="30"/>
               </w:rPr>
-              <w:t>81-29=</w:t>
+              <w:t>28+25=</w:t>
             </w:r>
           </w:p>
         </w:tc>
@@ -214,7 +214,7 @@
                 <w:rFonts w:ascii="TimeNewRoman" w:hAnsi="TimeNewRoman"/>
                 <w:sz w:val="30"/>
               </w:rPr>
-              <w:t>45-16=</w:t>
+              <w:t>51-37=</w:t>
             </w:r>
           </w:p>
         </w:tc>
@@ -231,7 +231,7 @@
                 <w:rFonts w:ascii="TimeNewRoman" w:hAnsi="TimeNewRoman"/>
                 <w:sz w:val="30"/>
               </w:rPr>
-              <w:t>59+26=</w:t>
+              <w:t>85-69=</w:t>
             </w:r>
           </w:p>
         </w:tc>
@@ -248,7 +248,7 @@
                 <w:rFonts w:ascii="TimeNewRoman" w:hAnsi="TimeNewRoman"/>
                 <w:sz w:val="30"/>
               </w:rPr>
-              <w:t>51-3=</w:t>
+              <w:t>86-8=</w:t>
             </w:r>
           </w:p>
         </w:tc>
@@ -265,7 +265,7 @@
                 <w:rFonts w:ascii="TimeNewRoman" w:hAnsi="TimeNewRoman"/>
                 <w:sz w:val="30"/>
               </w:rPr>
-              <w:t>18+35=</w:t>
+              <w:t>70-63=</w:t>
             </w:r>
           </w:p>
         </w:tc>
@@ -282,7 +282,7 @@
                 <w:rFonts w:ascii="TimeNewRoman" w:hAnsi="TimeNewRoman"/>
                 <w:sz w:val="30"/>
               </w:rPr>
-              <w:t>57+8=</w:t>
+              <w:t>82-77=</w:t>
             </w:r>
           </w:p>
         </w:tc>
@@ -301,7 +301,7 @@
                 <w:rFonts w:ascii="TimeNewRoman" w:hAnsi="TimeNewRoman"/>
                 <w:sz w:val="30"/>
               </w:rPr>
-              <w:t>51-23=</w:t>
+              <w:t>95-78=</w:t>
             </w:r>
           </w:p>
         </w:tc>
@@ -318,7 +318,7 @@
                 <w:rFonts w:ascii="TimeNewRoman" w:hAnsi="TimeNewRoman"/>
                 <w:sz w:val="30"/>
               </w:rPr>
-              <w:t>44+49=</w:t>
+              <w:t>61-32=</w:t>
             </w:r>
           </w:p>
         </w:tc>
@@ -335,7 +335,7 @@
                 <w:rFonts w:ascii="TimeNewRoman" w:hAnsi="TimeNewRoman"/>
                 <w:sz w:val="30"/>
               </w:rPr>
-              <w:t>78+16=</w:t>
+              <w:t>91-26=</w:t>
             </w:r>
           </w:p>
         </w:tc>
@@ -352,7 +352,7 @@
                 <w:rFonts w:ascii="TimeNewRoman" w:hAnsi="TimeNewRoman"/>
                 <w:sz w:val="30"/>
               </w:rPr>
-              <w:t>75-17=</w:t>
+              <w:t>69+5=</w:t>
             </w:r>
           </w:p>
         </w:tc>
@@ -369,7 +369,7 @@
                 <w:rFonts w:ascii="TimeNewRoman" w:hAnsi="TimeNewRoman"/>
                 <w:sz w:val="30"/>
               </w:rPr>
-              <w:t>17+79=</w:t>
+              <w:t>17+4=</w:t>
             </w:r>
           </w:p>
         </w:tc>
@@ -388,7 +388,7 @@
                 <w:rFonts w:ascii="TimeNewRoman" w:hAnsi="TimeNewRoman"/>
                 <w:sz w:val="30"/>
               </w:rPr>
-              <w:t>37+17=</w:t>
+              <w:t>14+8=</w:t>
             </w:r>
           </w:p>
         </w:tc>
@@ -405,7 +405,7 @@
                 <w:rFonts w:ascii="TimeNewRoman" w:hAnsi="TimeNewRoman"/>
                 <w:sz w:val="30"/>
               </w:rPr>
-              <w:t>18+73=</w:t>
+              <w:t>54-5=</w:t>
             </w:r>
           </w:p>
         </w:tc>
@@ -422,7 +422,7 @@
                 <w:rFonts w:ascii="TimeNewRoman" w:hAnsi="TimeNewRoman"/>
                 <w:sz w:val="30"/>
               </w:rPr>
-              <w:t>41-35=</w:t>
+              <w:t>84-48=</w:t>
             </w:r>
           </w:p>
         </w:tc>
@@ -439,7 +439,7 @@
                 <w:rFonts w:ascii="TimeNewRoman" w:hAnsi="TimeNewRoman"/>
                 <w:sz w:val="30"/>
               </w:rPr>
-              <w:t>18+63=</w:t>
+              <w:t>44-37=</w:t>
             </w:r>
           </w:p>
         </w:tc>
@@ -456,7 +456,7 @@
                 <w:rFonts w:ascii="TimeNewRoman" w:hAnsi="TimeNewRoman"/>
                 <w:sz w:val="30"/>
               </w:rPr>
-              <w:t>59+33=</w:t>
+              <w:t>42-4=</w:t>
             </w:r>
           </w:p>
         </w:tc>
@@ -475,7 +475,7 @@
                 <w:rFonts w:ascii="TimeNewRoman" w:hAnsi="TimeNewRoman"/>
                 <w:sz w:val="30"/>
               </w:rPr>
-              <w:t>19+57=</w:t>
+              <w:t>57-48=</w:t>
             </w:r>
           </w:p>
         </w:tc>
@@ -492,7 +492,7 @@
                 <w:rFonts w:ascii="TimeNewRoman" w:hAnsi="TimeNewRoman"/>
                 <w:sz w:val="30"/>
               </w:rPr>
-              <w:t>31-27=</w:t>
+              <w:t>45+16=</w:t>
             </w:r>
           </w:p>
         </w:tc>
@@ -509,7 +509,7 @@
                 <w:rFonts w:ascii="TimeNewRoman" w:hAnsi="TimeNewRoman"/>
                 <w:sz w:val="30"/>
               </w:rPr>
-              <w:t>93-45=</w:t>
+              <w:t>9+59=</w:t>
             </w:r>
           </w:p>
         </w:tc>
@@ -526,7 +526,7 @@
                 <w:rFonts w:ascii="TimeNewRoman" w:hAnsi="TimeNewRoman"/>
                 <w:sz w:val="30"/>
               </w:rPr>
-              <w:t>39+28=</w:t>
+              <w:t>56+7=</w:t>
             </w:r>
           </w:p>
         </w:tc>
@@ -543,7 +543,7 @@
                 <w:rFonts w:ascii="TimeNewRoman" w:hAnsi="TimeNewRoman"/>
                 <w:sz w:val="30"/>
               </w:rPr>
-              <w:t>60-24=</w:t>
+              <w:t>74-29=</w:t>
             </w:r>
           </w:p>
         </w:tc>
@@ -562,7 +562,7 @@
                 <w:rFonts w:ascii="TimeNewRoman" w:hAnsi="TimeNewRoman"/>
                 <w:sz w:val="30"/>
               </w:rPr>
-              <w:t>54+19=</w:t>
+              <w:t>13-7=</w:t>
             </w:r>
           </w:p>
         </w:tc>
@@ -579,7 +579,7 @@
                 <w:rFonts w:ascii="TimeNewRoman" w:hAnsi="TimeNewRoman"/>
                 <w:sz w:val="30"/>
               </w:rPr>
-              <w:t>19+63=</w:t>
+              <w:t>81-18=</w:t>
             </w:r>
           </w:p>
         </w:tc>
@@ -596,7 +596,7 @@
                 <w:rFonts w:ascii="TimeNewRoman" w:hAnsi="TimeNewRoman"/>
                 <w:sz w:val="30"/>
               </w:rPr>
-              <w:t>53+8=</w:t>
+              <w:t>71-42=</w:t>
             </w:r>
           </w:p>
         </w:tc>
@@ -613,7 +613,7 @@
                 <w:rFonts w:ascii="TimeNewRoman" w:hAnsi="TimeNewRoman"/>
                 <w:sz w:val="30"/>
               </w:rPr>
-              <w:t>71-25=</w:t>
+              <w:t>29+9=</w:t>
             </w:r>
           </w:p>
         </w:tc>
@@ -630,7 +630,7 @@
                 <w:rFonts w:ascii="TimeNewRoman" w:hAnsi="TimeNewRoman"/>
                 <w:sz w:val="30"/>
               </w:rPr>
-              <w:t>70-61=</w:t>
+              <w:t>9+29=</w:t>
             </w:r>
           </w:p>
         </w:tc>
@@ -649,7 +649,7 @@
                 <w:rFonts w:ascii="TimeNewRoman" w:hAnsi="TimeNewRoman"/>
                 <w:sz w:val="30"/>
               </w:rPr>
-              <w:t>56+5=</w:t>
+              <w:t>49+46=</w:t>
             </w:r>
           </w:p>
         </w:tc>
@@ -666,7 +666,7 @@
                 <w:rFonts w:ascii="TimeNewRoman" w:hAnsi="TimeNewRoman"/>
                 <w:sz w:val="30"/>
               </w:rPr>
-              <w:t>65-26=</w:t>
+              <w:t>44-5=</w:t>
             </w:r>
           </w:p>
         </w:tc>
@@ -683,7 +683,7 @@
                 <w:rFonts w:ascii="TimeNewRoman" w:hAnsi="TimeNewRoman"/>
                 <w:sz w:val="30"/>
               </w:rPr>
-              <w:t>73-45=</w:t>
+              <w:t>51-28=</w:t>
             </w:r>
           </w:p>
         </w:tc>
@@ -700,7 +700,7 @@
                 <w:rFonts w:ascii="TimeNewRoman" w:hAnsi="TimeNewRoman"/>
                 <w:sz w:val="30"/>
               </w:rPr>
-              <w:t>17+26=</w:t>
+              <w:t>80-56=</w:t>
             </w:r>
           </w:p>
         </w:tc>
@@ -717,7 +717,7 @@
                 <w:rFonts w:ascii="TimeNewRoman" w:hAnsi="TimeNewRoman"/>
                 <w:sz w:val="30"/>
               </w:rPr>
-              <w:t>85-58=</w:t>
+              <w:t>21-4=</w:t>
             </w:r>
           </w:p>
         </w:tc>
@@ -736,7 +736,7 @@
                 <w:rFonts w:ascii="TimeNewRoman" w:hAnsi="TimeNewRoman"/>
                 <w:sz w:val="30"/>
               </w:rPr>
-              <w:t>93-58=</w:t>
+              <w:t>58-9=</w:t>
             </w:r>
           </w:p>
         </w:tc>
@@ -753,7 +753,7 @@
                 <w:rFonts w:ascii="TimeNewRoman" w:hAnsi="TimeNewRoman"/>
                 <w:sz w:val="30"/>
               </w:rPr>
-              <w:t>62-34=</w:t>
+              <w:t>5+37=</w:t>
             </w:r>
           </w:p>
         </w:tc>
@@ -770,7 +770,7 @@
                 <w:rFonts w:ascii="TimeNewRoman" w:hAnsi="TimeNewRoman"/>
                 <w:sz w:val="30"/>
               </w:rPr>
-              <w:t>36-7=</w:t>
+              <w:t>84+8=</w:t>
             </w:r>
           </w:p>
         </w:tc>
@@ -787,7 +787,7 @@
                 <w:rFonts w:ascii="TimeNewRoman" w:hAnsi="TimeNewRoman"/>
                 <w:sz w:val="30"/>
               </w:rPr>
-              <w:t>85+6=</w:t>
+              <w:t>26+55=</w:t>
             </w:r>
           </w:p>
         </w:tc>
@@ -804,7 +804,7 @@
                 <w:rFonts w:ascii="TimeNewRoman" w:hAnsi="TimeNewRoman"/>
                 <w:sz w:val="30"/>
               </w:rPr>
-              <w:t>75-47=</w:t>
+              <w:t>76+19=</w:t>
             </w:r>
           </w:p>
         </w:tc>
@@ -823,7 +823,7 @@
                 <w:rFonts w:ascii="TimeNewRoman" w:hAnsi="TimeNewRoman"/>
                 <w:sz w:val="30"/>
               </w:rPr>
-              <w:t>47+5=</w:t>
+              <w:t>50-37=</w:t>
             </w:r>
           </w:p>
         </w:tc>
@@ -840,7 +840,7 @@
                 <w:rFonts w:ascii="TimeNewRoman" w:hAnsi="TimeNewRoman"/>
                 <w:sz w:val="30"/>
               </w:rPr>
-              <w:t>8+24=</w:t>
+              <w:t>39+36=</w:t>
             </w:r>
           </w:p>
         </w:tc>
@@ -857,7 +857,7 @@
                 <w:rFonts w:ascii="TimeNewRoman" w:hAnsi="TimeNewRoman"/>
                 <w:sz w:val="30"/>
               </w:rPr>
-              <w:t>41-33=</w:t>
+              <w:t>52-28=</w:t>
             </w:r>
           </w:p>
         </w:tc>
@@ -874,7 +874,7 @@
                 <w:rFonts w:ascii="TimeNewRoman" w:hAnsi="TimeNewRoman"/>
                 <w:sz w:val="30"/>
               </w:rPr>
-              <w:t>18+17=</w:t>
+              <w:t>16+59=</w:t>
             </w:r>
           </w:p>
         </w:tc>
@@ -891,7 +891,7 @@
                 <w:rFonts w:ascii="TimeNewRoman" w:hAnsi="TimeNewRoman"/>
                 <w:sz w:val="30"/>
               </w:rPr>
-              <w:t>70-34=</w:t>
+              <w:t>30-23=</w:t>
             </w:r>
           </w:p>
         </w:tc>
@@ -910,7 +910,7 @@
                 <w:rFonts w:ascii="TimeNewRoman" w:hAnsi="TimeNewRoman"/>
                 <w:sz w:val="30"/>
               </w:rPr>
-              <w:t>37+26=</w:t>
+              <w:t>8+9=</w:t>
             </w:r>
           </w:p>
         </w:tc>
@@ -927,7 +927,7 @@
                 <w:rFonts w:ascii="TimeNewRoman" w:hAnsi="TimeNewRoman"/>
                 <w:sz w:val="30"/>
               </w:rPr>
-              <w:t>77+6=</w:t>
+              <w:t>47+6=</w:t>
             </w:r>
           </w:p>
         </w:tc>
@@ -944,7 +944,7 @@
                 <w:rFonts w:ascii="TimeNewRoman" w:hAnsi="TimeNewRoman"/>
                 <w:sz w:val="30"/>
               </w:rPr>
-              <w:t>61-19=</w:t>
+              <w:t>78-59=</w:t>
             </w:r>
           </w:p>
         </w:tc>
@@ -961,7 +961,7 @@
                 <w:rFonts w:ascii="TimeNewRoman" w:hAnsi="TimeNewRoman"/>
                 <w:sz w:val="30"/>
               </w:rPr>
-              <w:t>19+7=</w:t>
+              <w:t>64+29=</w:t>
             </w:r>
           </w:p>
         </w:tc>
@@ -978,7 +978,7 @@
                 <w:rFonts w:ascii="TimeNewRoman" w:hAnsi="TimeNewRoman"/>
                 <w:sz w:val="30"/>
               </w:rPr>
-              <w:t>93-25=</w:t>
+              <w:t>72-58=</w:t>
             </w:r>
           </w:p>
         </w:tc>
@@ -997,7 +997,7 @@
                 <w:rFonts w:ascii="TimeNewRoman" w:hAnsi="TimeNewRoman"/>
                 <w:sz w:val="30"/>
               </w:rPr>
-              <w:t>17+79=</w:t>
+              <w:t>90-74=</w:t>
             </w:r>
           </w:p>
         </w:tc>
@@ -1014,7 +1014,7 @@
                 <w:rFonts w:ascii="TimeNewRoman" w:hAnsi="TimeNewRoman"/>
                 <w:sz w:val="30"/>
               </w:rPr>
-              <w:t>23-9=</w:t>
+              <w:t>23-4=</w:t>
             </w:r>
           </w:p>
         </w:tc>
@@ -1031,7 +1031,7 @@
                 <w:rFonts w:ascii="TimeNewRoman" w:hAnsi="TimeNewRoman"/>
                 <w:sz w:val="30"/>
               </w:rPr>
-              <w:t>23-7=</w:t>
+              <w:t>83-59=</w:t>
             </w:r>
           </w:p>
         </w:tc>
@@ -1048,7 +1048,7 @@
                 <w:rFonts w:ascii="TimeNewRoman" w:hAnsi="TimeNewRoman"/>
                 <w:sz w:val="30"/>
               </w:rPr>
-              <w:t>84-6=</w:t>
+              <w:t>78+15=</w:t>
             </w:r>
           </w:p>
         </w:tc>
@@ -1065,7 +1065,7 @@
                 <w:rFonts w:ascii="TimeNewRoman" w:hAnsi="TimeNewRoman"/>
                 <w:sz w:val="30"/>
               </w:rPr>
-              <w:t>73-38=</w:t>
+              <w:t>31-18=</w:t>
             </w:r>
           </w:p>
         </w:tc>
@@ -1084,7 +1084,7 @@
                 <w:rFonts w:ascii="TimeNewRoman" w:hAnsi="TimeNewRoman"/>
                 <w:sz w:val="30"/>
               </w:rPr>
-              <w:t>36+28=</w:t>
+              <w:t>70-51=</w:t>
             </w:r>
           </w:p>
         </w:tc>
@@ -1101,7 +1101,7 @@
                 <w:rFonts w:ascii="TimeNewRoman" w:hAnsi="TimeNewRoman"/>
                 <w:sz w:val="30"/>
               </w:rPr>
-              <w:t>14+77=</w:t>
+              <w:t>81-16=</w:t>
             </w:r>
           </w:p>
         </w:tc>
@@ -1118,7 +1118,7 @@
                 <w:rFonts w:ascii="TimeNewRoman" w:hAnsi="TimeNewRoman"/>
                 <w:sz w:val="30"/>
               </w:rPr>
-              <w:t>39+2=</w:t>
+              <w:t>6+26=</w:t>
             </w:r>
           </w:p>
         </w:tc>
@@ -1135,7 +1135,7 @@
                 <w:rFonts w:ascii="TimeNewRoman" w:hAnsi="TimeNewRoman"/>
                 <w:sz w:val="30"/>
               </w:rPr>
-              <w:t>37+45=</w:t>
+              <w:t>22-16=</w:t>
             </w:r>
           </w:p>
         </w:tc>
@@ -1152,7 +1152,7 @@
                 <w:rFonts w:ascii="TimeNewRoman" w:hAnsi="TimeNewRoman"/>
                 <w:sz w:val="30"/>
               </w:rPr>
-              <w:t>78+8=</w:t>
+              <w:t>83-54=</w:t>
             </w:r>
           </w:p>
         </w:tc>
@@ -1171,7 +1171,302 @@
                 <w:rFonts w:ascii="TimeNewRoman" w:hAnsi="TimeNewRoman"/>
                 <w:sz w:val="30"/>
               </w:rPr>
-              <w:t>39+39=</w:t>
+              <w:t>60-4=</w:t>
+            </w:r>
+          </w:p>
+        </w:tc>
+        <w:tc>
+          <w:tcPr>
+            <w:tcW w:type="dxa" w:w="1987"/>
+          </w:tcPr>
+          <w:p>
+            <w:pPr>
+              <w:jc w:val="left"/>
+            </w:pPr>
+            <w:r>
+              <w:rPr>
+                <w:rFonts w:ascii="TimeNewRoman" w:hAnsi="TimeNewRoman"/>
+                <w:sz w:val="30"/>
+              </w:rPr>
+              <w:t>39+5=</w:t>
+            </w:r>
+          </w:p>
+        </w:tc>
+        <w:tc>
+          <w:tcPr>
+            <w:tcW w:type="dxa" w:w="1987"/>
+          </w:tcPr>
+          <w:p>
+            <w:pPr>
+              <w:jc w:val="left"/>
+            </w:pPr>
+            <w:r>
+              <w:rPr>
+                <w:rFonts w:ascii="TimeNewRoman" w:hAnsi="TimeNewRoman"/>
+                <w:sz w:val="30"/>
+              </w:rPr>
+              <w:t>93-29=</w:t>
+            </w:r>
+          </w:p>
+        </w:tc>
+        <w:tc>
+          <w:tcPr>
+            <w:tcW w:type="dxa" w:w="1987"/>
+          </w:tcPr>
+          <w:p>
+            <w:pPr>
+              <w:jc w:val="left"/>
+            </w:pPr>
+            <w:r>
+              <w:rPr>
+                <w:rFonts w:ascii="TimeNewRoman" w:hAnsi="TimeNewRoman"/>
+                <w:sz w:val="30"/>
+              </w:rPr>
+              <w:t>59+12=</w:t>
+            </w:r>
+          </w:p>
+        </w:tc>
+        <w:tc>
+          <w:tcPr>
+            <w:tcW w:type="dxa" w:w="1987"/>
+          </w:tcPr>
+          <w:p>
+            <w:pPr>
+              <w:jc w:val="left"/>
+            </w:pPr>
+            <w:r>
+              <w:rPr>
+                <w:rFonts w:ascii="TimeNewRoman" w:hAnsi="TimeNewRoman"/>
+                <w:sz w:val="30"/>
+              </w:rPr>
+              <w:t>22+19=</w:t>
+            </w:r>
+          </w:p>
+        </w:tc>
+      </w:tr>
+      <w:tr>
+        <w:tc>
+          <w:tcPr>
+            <w:tcW w:type="dxa" w:w="1987"/>
+          </w:tcPr>
+          <w:p>
+            <w:pPr>
+              <w:jc w:val="left"/>
+            </w:pPr>
+            <w:r>
+              <w:rPr>
+                <w:rFonts w:ascii="TimeNewRoman" w:hAnsi="TimeNewRoman"/>
+                <w:sz w:val="30"/>
+              </w:rPr>
+              <w:t>48+8=</w:t>
+            </w:r>
+          </w:p>
+        </w:tc>
+        <w:tc>
+          <w:tcPr>
+            <w:tcW w:type="dxa" w:w="1987"/>
+          </w:tcPr>
+          <w:p>
+            <w:pPr>
+              <w:jc w:val="left"/>
+            </w:pPr>
+            <w:r>
+              <w:rPr>
+                <w:rFonts w:ascii="TimeNewRoman" w:hAnsi="TimeNewRoman"/>
+                <w:sz w:val="30"/>
+              </w:rPr>
+              <w:t>12-7=</w:t>
+            </w:r>
+          </w:p>
+        </w:tc>
+        <w:tc>
+          <w:tcPr>
+            <w:tcW w:type="dxa" w:w="1987"/>
+          </w:tcPr>
+          <w:p>
+            <w:pPr>
+              <w:jc w:val="left"/>
+            </w:pPr>
+            <w:r>
+              <w:rPr>
+                <w:rFonts w:ascii="TimeNewRoman" w:hAnsi="TimeNewRoman"/>
+                <w:sz w:val="30"/>
+              </w:rPr>
+              <w:t>36-29=</w:t>
+            </w:r>
+          </w:p>
+        </w:tc>
+        <w:tc>
+          <w:tcPr>
+            <w:tcW w:type="dxa" w:w="1987"/>
+          </w:tcPr>
+          <w:p>
+            <w:pPr>
+              <w:jc w:val="left"/>
+            </w:pPr>
+            <w:r>
+              <w:rPr>
+                <w:rFonts w:ascii="TimeNewRoman" w:hAnsi="TimeNewRoman"/>
+                <w:sz w:val="30"/>
+              </w:rPr>
+              <w:t>52-8=</w:t>
+            </w:r>
+          </w:p>
+        </w:tc>
+        <w:tc>
+          <w:tcPr>
+            <w:tcW w:type="dxa" w:w="1987"/>
+          </w:tcPr>
+          <w:p>
+            <w:pPr>
+              <w:jc w:val="left"/>
+            </w:pPr>
+            <w:r>
+              <w:rPr>
+                <w:rFonts w:ascii="TimeNewRoman" w:hAnsi="TimeNewRoman"/>
+                <w:sz w:val="30"/>
+              </w:rPr>
+              <w:t>6+5=</w:t>
+            </w:r>
+          </w:p>
+        </w:tc>
+      </w:tr>
+      <w:tr>
+        <w:tc>
+          <w:tcPr>
+            <w:tcW w:type="dxa" w:w="1987"/>
+          </w:tcPr>
+          <w:p>
+            <w:pPr>
+              <w:jc w:val="left"/>
+            </w:pPr>
+            <w:r>
+              <w:rPr>
+                <w:rFonts w:ascii="TimeNewRoman" w:hAnsi="TimeNewRoman"/>
+                <w:sz w:val="30"/>
+              </w:rPr>
+              <w:t>75-29=</w:t>
+            </w:r>
+          </w:p>
+        </w:tc>
+        <w:tc>
+          <w:tcPr>
+            <w:tcW w:type="dxa" w:w="1987"/>
+          </w:tcPr>
+          <w:p>
+            <w:pPr>
+              <w:jc w:val="left"/>
+            </w:pPr>
+            <w:r>
+              <w:rPr>
+                <w:rFonts w:ascii="TimeNewRoman" w:hAnsi="TimeNewRoman"/>
+                <w:sz w:val="30"/>
+              </w:rPr>
+              <w:t>97-79=</w:t>
+            </w:r>
+          </w:p>
+        </w:tc>
+        <w:tc>
+          <w:tcPr>
+            <w:tcW w:type="dxa" w:w="1987"/>
+          </w:tcPr>
+          <w:p>
+            <w:pPr>
+              <w:jc w:val="left"/>
+            </w:pPr>
+            <w:r>
+              <w:rPr>
+                <w:rFonts w:ascii="TimeNewRoman" w:hAnsi="TimeNewRoman"/>
+                <w:sz w:val="30"/>
+              </w:rPr>
+              <w:t>90-68=</w:t>
+            </w:r>
+          </w:p>
+        </w:tc>
+        <w:tc>
+          <w:tcPr>
+            <w:tcW w:type="dxa" w:w="1987"/>
+          </w:tcPr>
+          <w:p>
+            <w:pPr>
+              <w:jc w:val="left"/>
+            </w:pPr>
+            <w:r>
+              <w:rPr>
+                <w:rFonts w:ascii="TimeNewRoman" w:hAnsi="TimeNewRoman"/>
+                <w:sz w:val="30"/>
+              </w:rPr>
+              <w:t>64-6=</w:t>
+            </w:r>
+          </w:p>
+        </w:tc>
+        <w:tc>
+          <w:tcPr>
+            <w:tcW w:type="dxa" w:w="1987"/>
+          </w:tcPr>
+          <w:p>
+            <w:pPr>
+              <w:jc w:val="left"/>
+            </w:pPr>
+            <w:r>
+              <w:rPr>
+                <w:rFonts w:ascii="TimeNewRoman" w:hAnsi="TimeNewRoman"/>
+                <w:sz w:val="30"/>
+              </w:rPr>
+              <w:t>56+26=</w:t>
+            </w:r>
+          </w:p>
+        </w:tc>
+      </w:tr>
+      <w:tr>
+        <w:tc>
+          <w:tcPr>
+            <w:tcW w:type="dxa" w:w="1987"/>
+          </w:tcPr>
+          <w:p>
+            <w:pPr>
+              <w:jc w:val="left"/>
+            </w:pPr>
+            <w:r>
+              <w:rPr>
+                <w:rFonts w:ascii="TimeNewRoman" w:hAnsi="TimeNewRoman"/>
+                <w:sz w:val="30"/>
+              </w:rPr>
+              <w:t>15+46=</w:t>
+            </w:r>
+          </w:p>
+        </w:tc>
+        <w:tc>
+          <w:tcPr>
+            <w:tcW w:type="dxa" w:w="1987"/>
+          </w:tcPr>
+          <w:p>
+            <w:pPr>
+              <w:jc w:val="left"/>
+            </w:pPr>
+            <w:r>
+              <w:rPr>
+                <w:rFonts w:ascii="TimeNewRoman" w:hAnsi="TimeNewRoman"/>
+                <w:sz w:val="30"/>
+              </w:rPr>
+              <w:t>58+27=</w:t>
+            </w:r>
+          </w:p>
+        </w:tc>
+        <w:tc>
+          <w:tcPr>
+            <w:tcW w:type="dxa" w:w="1987"/>
+          </w:tcPr>
+          <w:p>
+            <w:pPr>
+              <w:jc w:val="left"/>
+            </w:pPr>
+            <w:r>
+              <w:rPr>
+                <w:rFonts w:ascii="TimeNewRoman" w:hAnsi="TimeNewRoman"/>
+                <w:sz w:val="30"/>
+              </w:rPr>
+              <w:t>47+45=</w:t>
             </w:r>
           </w:p>
         </w:tc>
@@ -1205,41 +1500,7 @@
                 <w:rFonts w:ascii="TimeNewRoman" w:hAnsi="TimeNewRoman"/>
                 <w:sz w:val="30"/>
               </w:rPr>
-              <w:t>50-17=</w:t>
-            </w:r>
-          </w:p>
-        </w:tc>
-        <w:tc>
-          <w:tcPr>
-            <w:tcW w:type="dxa" w:w="1987"/>
-          </w:tcPr>
-          <w:p>
-            <w:pPr>
-              <w:jc w:val="left"/>
-            </w:pPr>
-            <w:r>
-              <w:rPr>
-                <w:rFonts w:ascii="TimeNewRoman" w:hAnsi="TimeNewRoman"/>
-                <w:sz w:val="30"/>
-              </w:rPr>
-              <w:t>22-15=</w:t>
-            </w:r>
-          </w:p>
-        </w:tc>
-        <w:tc>
-          <w:tcPr>
-            <w:tcW w:type="dxa" w:w="1987"/>
-          </w:tcPr>
-          <w:p>
-            <w:pPr>
-              <w:jc w:val="left"/>
-            </w:pPr>
-            <w:r>
-              <w:rPr>
-                <w:rFonts w:ascii="TimeNewRoman" w:hAnsi="TimeNewRoman"/>
-                <w:sz w:val="30"/>
-              </w:rPr>
-              <w:t>50-14=</w:t>
+              <w:t>93-85=</w:t>
             </w:r>
           </w:p>
         </w:tc>
@@ -1258,7 +1519,7 @@
                 <w:rFonts w:ascii="TimeNewRoman" w:hAnsi="TimeNewRoman"/>
                 <w:sz w:val="30"/>
               </w:rPr>
-              <w:t>70-6=</w:t>
+              <w:t>50-6=</w:t>
             </w:r>
           </w:p>
         </w:tc>
@@ -1275,7 +1536,7 @@
                 <w:rFonts w:ascii="TimeNewRoman" w:hAnsi="TimeNewRoman"/>
                 <w:sz w:val="30"/>
               </w:rPr>
-              <w:t>8+59=</w:t>
+              <w:t>32-26=</w:t>
             </w:r>
           </w:p>
         </w:tc>
@@ -1292,7 +1553,7 @@
                 <w:rFonts w:ascii="TimeNewRoman" w:hAnsi="TimeNewRoman"/>
                 <w:sz w:val="30"/>
               </w:rPr>
-              <w:t>91-15=</w:t>
+              <w:t>92-53=</w:t>
             </w:r>
           </w:p>
         </w:tc>
@@ -1309,7 +1570,7 @@
                 <w:rFonts w:ascii="TimeNewRoman" w:hAnsi="TimeNewRoman"/>
                 <w:sz w:val="30"/>
               </w:rPr>
-              <w:t>24+67=</w:t>
+              <w:t>3+68=</w:t>
             </w:r>
           </w:p>
         </w:tc>
@@ -1326,7 +1587,7 @@
                 <w:rFonts w:ascii="TimeNewRoman" w:hAnsi="TimeNewRoman"/>
                 <w:sz w:val="30"/>
               </w:rPr>
-              <w:t>94-68=</w:t>
+              <w:t>34+17=</w:t>
             </w:r>
           </w:p>
         </w:tc>
@@ -1345,7 +1606,7 @@
                 <w:rFonts w:ascii="TimeNewRoman" w:hAnsi="TimeNewRoman"/>
                 <w:sz w:val="30"/>
               </w:rPr>
-              <w:t>86+7=</w:t>
+              <w:t>31-7=</w:t>
             </w:r>
           </w:p>
         </w:tc>
@@ -1362,7 +1623,7 @@
                 <w:rFonts w:ascii="TimeNewRoman" w:hAnsi="TimeNewRoman"/>
                 <w:sz w:val="30"/>
               </w:rPr>
-              <w:t>33+28=</w:t>
+              <w:t>12-9=</w:t>
             </w:r>
           </w:p>
         </w:tc>
@@ -1379,7 +1640,7 @@
                 <w:rFonts w:ascii="TimeNewRoman" w:hAnsi="TimeNewRoman"/>
                 <w:sz w:val="30"/>
               </w:rPr>
-              <w:t>6+88=</w:t>
+              <w:t>14-5=</w:t>
             </w:r>
           </w:p>
         </w:tc>
@@ -1396,7 +1657,7 @@
                 <w:rFonts w:ascii="TimeNewRoman" w:hAnsi="TimeNewRoman"/>
                 <w:sz w:val="30"/>
               </w:rPr>
-              <w:t>64+9=</w:t>
+              <w:t>37-28=</w:t>
             </w:r>
           </w:p>
         </w:tc>
@@ -1413,7 +1674,7 @@
                 <w:rFonts w:ascii="TimeNewRoman" w:hAnsi="TimeNewRoman"/>
                 <w:sz w:val="30"/>
               </w:rPr>
-              <w:t>43-28=</w:t>
+              <w:t>91-44=</w:t>
             </w:r>
           </w:p>
         </w:tc>
@@ -1432,7 +1693,7 @@
                 <w:rFonts w:ascii="TimeNewRoman" w:hAnsi="TimeNewRoman"/>
                 <w:sz w:val="30"/>
               </w:rPr>
-              <w:t>8+54=</w:t>
+              <w:t>42-8=</w:t>
             </w:r>
           </w:p>
         </w:tc>
@@ -1449,7 +1710,7 @@
                 <w:rFonts w:ascii="TimeNewRoman" w:hAnsi="TimeNewRoman"/>
                 <w:sz w:val="30"/>
               </w:rPr>
-              <w:t>29+46=</w:t>
+              <w:t>70-55=</w:t>
             </w:r>
           </w:p>
         </w:tc>
@@ -1466,7 +1727,7 @@
                 <w:rFonts w:ascii="TimeNewRoman" w:hAnsi="TimeNewRoman"/>
                 <w:sz w:val="30"/>
               </w:rPr>
-              <w:t>51-35=</w:t>
+              <w:t>34-9=</w:t>
             </w:r>
           </w:p>
         </w:tc>
@@ -1483,7 +1744,7 @@
                 <w:rFonts w:ascii="TimeNewRoman" w:hAnsi="TimeNewRoman"/>
                 <w:sz w:val="30"/>
               </w:rPr>
-              <w:t>72-48=</w:t>
+              <w:t>98-39=</w:t>
             </w:r>
           </w:p>
         </w:tc>
@@ -1500,268 +1761,7 @@
                 <w:rFonts w:ascii="TimeNewRoman" w:hAnsi="TimeNewRoman"/>
                 <w:sz w:val="30"/>
               </w:rPr>
-              <w:t>29+29=</w:t>
-            </w:r>
-          </w:p>
-        </w:tc>
-      </w:tr>
-      <w:tr>
-        <w:tc>
-          <w:tcPr>
-            <w:tcW w:type="dxa" w:w="1987"/>
-          </w:tcPr>
-          <w:p>
-            <w:pPr>
-              <w:jc w:val="left"/>
-            </w:pPr>
-            <w:r>
-              <w:rPr>
-                <w:rFonts w:ascii="TimeNewRoman" w:hAnsi="TimeNewRoman"/>
-                <w:sz w:val="30"/>
-              </w:rPr>
-              <w:t>19+79=</w:t>
-            </w:r>
-          </w:p>
-        </w:tc>
-        <w:tc>
-          <w:tcPr>
-            <w:tcW w:type="dxa" w:w="1987"/>
-          </w:tcPr>
-          <w:p>
-            <w:pPr>
-              <w:jc w:val="left"/>
-            </w:pPr>
-            <w:r>
-              <w:rPr>
-                <w:rFonts w:ascii="TimeNewRoman" w:hAnsi="TimeNewRoman"/>
-                <w:sz w:val="30"/>
-              </w:rPr>
-              <w:t>72-33=</w:t>
-            </w:r>
-          </w:p>
-        </w:tc>
-        <w:tc>
-          <w:tcPr>
-            <w:tcW w:type="dxa" w:w="1987"/>
-          </w:tcPr>
-          <w:p>
-            <w:pPr>
-              <w:jc w:val="left"/>
-            </w:pPr>
-            <w:r>
-              <w:rPr>
-                <w:rFonts w:ascii="TimeNewRoman" w:hAnsi="TimeNewRoman"/>
-                <w:sz w:val="30"/>
-              </w:rPr>
-              <w:t>21-19=</w:t>
-            </w:r>
-          </w:p>
-        </w:tc>
-        <w:tc>
-          <w:tcPr>
-            <w:tcW w:type="dxa" w:w="1987"/>
-          </w:tcPr>
-          <w:p>
-            <w:pPr>
-              <w:jc w:val="left"/>
-            </w:pPr>
-            <w:r>
-              <w:rPr>
-                <w:rFonts w:ascii="TimeNewRoman" w:hAnsi="TimeNewRoman"/>
-                <w:sz w:val="30"/>
-              </w:rPr>
-              <w:t>71-32=</w:t>
-            </w:r>
-          </w:p>
-        </w:tc>
-        <w:tc>
-          <w:tcPr>
-            <w:tcW w:type="dxa" w:w="1987"/>
-          </w:tcPr>
-          <w:p>
-            <w:pPr>
-              <w:jc w:val="left"/>
-            </w:pPr>
-            <w:r>
-              <w:rPr>
-                <w:rFonts w:ascii="TimeNewRoman" w:hAnsi="TimeNewRoman"/>
-                <w:sz w:val="30"/>
-              </w:rPr>
-              <w:t>45-28=</w:t>
-            </w:r>
-          </w:p>
-        </w:tc>
-      </w:tr>
-      <w:tr>
-        <w:tc>
-          <w:tcPr>
-            <w:tcW w:type="dxa" w:w="1987"/>
-          </w:tcPr>
-          <w:p>
-            <w:pPr>
-              <w:jc w:val="left"/>
-            </w:pPr>
-            <w:r>
-              <w:rPr>
-                <w:rFonts w:ascii="TimeNewRoman" w:hAnsi="TimeNewRoman"/>
-                <w:sz w:val="30"/>
-              </w:rPr>
-              <w:t>60-56=</w:t>
-            </w:r>
-          </w:p>
-        </w:tc>
-        <w:tc>
-          <w:tcPr>
-            <w:tcW w:type="dxa" w:w="1987"/>
-          </w:tcPr>
-          <w:p>
-            <w:pPr>
-              <w:jc w:val="left"/>
-            </w:pPr>
-            <w:r>
-              <w:rPr>
-                <w:rFonts w:ascii="TimeNewRoman" w:hAnsi="TimeNewRoman"/>
-                <w:sz w:val="30"/>
-              </w:rPr>
-              <w:t>37+54=</w:t>
-            </w:r>
-          </w:p>
-        </w:tc>
-        <w:tc>
-          <w:tcPr>
-            <w:tcW w:type="dxa" w:w="1987"/>
-          </w:tcPr>
-          <w:p>
-            <w:pPr>
-              <w:jc w:val="left"/>
-            </w:pPr>
-            <w:r>
-              <w:rPr>
-                <w:rFonts w:ascii="TimeNewRoman" w:hAnsi="TimeNewRoman"/>
-                <w:sz w:val="30"/>
-              </w:rPr>
-              <w:t>90-64=</w:t>
-            </w:r>
-          </w:p>
-        </w:tc>
-        <w:tc>
-          <w:tcPr>
-            <w:tcW w:type="dxa" w:w="1987"/>
-          </w:tcPr>
-          <w:p>
-            <w:pPr>
-              <w:jc w:val="left"/>
-            </w:pPr>
-            <w:r>
-              <w:rPr>
-                <w:rFonts w:ascii="TimeNewRoman" w:hAnsi="TimeNewRoman"/>
-                <w:sz w:val="30"/>
-              </w:rPr>
-              <w:t>42+9=</w:t>
-            </w:r>
-          </w:p>
-        </w:tc>
-        <w:tc>
-          <w:tcPr>
-            <w:tcW w:type="dxa" w:w="1987"/>
-          </w:tcPr>
-          <w:p>
-            <w:pPr>
-              <w:jc w:val="left"/>
-            </w:pPr>
-            <w:r>
-              <w:rPr>
-                <w:rFonts w:ascii="TimeNewRoman" w:hAnsi="TimeNewRoman"/>
-                <w:sz w:val="30"/>
-              </w:rPr>
-              <w:t>63+9=</w:t>
-            </w:r>
-          </w:p>
-        </w:tc>
-      </w:tr>
-      <w:tr>
-        <w:tc>
-          <w:tcPr>
-            <w:tcW w:type="dxa" w:w="1987"/>
-          </w:tcPr>
-          <w:p>
-            <w:pPr>
-              <w:jc w:val="left"/>
-            </w:pPr>
-            <w:r>
-              <w:rPr>
-                <w:rFonts w:ascii="TimeNewRoman" w:hAnsi="TimeNewRoman"/>
-                <w:sz w:val="30"/>
-              </w:rPr>
-              <w:t>7+48=</w:t>
-            </w:r>
-          </w:p>
-        </w:tc>
-        <w:tc>
-          <w:tcPr>
-            <w:tcW w:type="dxa" w:w="1987"/>
-          </w:tcPr>
-          <w:p>
-            <w:pPr>
-              <w:jc w:val="left"/>
-            </w:pPr>
-            <w:r>
-              <w:rPr>
-                <w:rFonts w:ascii="TimeNewRoman" w:hAnsi="TimeNewRoman"/>
-                <w:sz w:val="30"/>
-              </w:rPr>
-              <w:t>48+28=</w:t>
-            </w:r>
-          </w:p>
-        </w:tc>
-        <w:tc>
-          <w:tcPr>
-            <w:tcW w:type="dxa" w:w="1987"/>
-          </w:tcPr>
-          <w:p>
-            <w:pPr>
-              <w:jc w:val="left"/>
-            </w:pPr>
-            <w:r>
-              <w:rPr>
-                <w:rFonts w:ascii="TimeNewRoman" w:hAnsi="TimeNewRoman"/>
-                <w:sz w:val="30"/>
-              </w:rPr>
-              <w:t>28+68=</w:t>
-            </w:r>
-          </w:p>
-        </w:tc>
-        <w:tc>
-          <w:tcPr>
-            <w:tcW w:type="dxa" w:w="1987"/>
-          </w:tcPr>
-          <w:p>
-            <w:pPr>
-              <w:jc w:val="left"/>
-            </w:pPr>
-            <w:r>
-              <w:rPr>
-                <w:rFonts w:ascii="TimeNewRoman" w:hAnsi="TimeNewRoman"/>
-                <w:sz w:val="30"/>
-              </w:rPr>
-              <w:t>41-26=</w:t>
-            </w:r>
-          </w:p>
-        </w:tc>
-        <w:tc>
-          <w:tcPr>
-            <w:tcW w:type="dxa" w:w="1987"/>
-          </w:tcPr>
-          <w:p>
-            <w:pPr>
-              <w:jc w:val="left"/>
-            </w:pPr>
-            <w:r>
-              <w:rPr>
-                <w:rFonts w:ascii="TimeNewRoman" w:hAnsi="TimeNewRoman"/>
-                <w:sz w:val="30"/>
-              </w:rPr>
-              <w:t>50-14=</w:t>
+              <w:t>69+17=</w:t>
             </w:r>
           </w:p>
         </w:tc>

</xml_diff>

<commit_message>
Update master to output generated at b87615c
</commit_message>
<xml_diff>
--- a/adc_sbb_within_100.docx
+++ b/adc_sbb_within_100.docx
@@ -11,7 +11,7 @@
           <w:rFonts w:ascii="Arial" w:hAnsi="Arial"/>
           <w:sz w:val="30"/>
         </w:rPr>
-        <w:t>2025-04-15 Tuesday</w:t>
+        <w:t>2025-04-22 Tuesday</w:t>
       </w:r>
     </w:p>
     <w:tbl>
@@ -40,7 +40,7 @@
                 <w:rFonts w:ascii="TimeNewRoman" w:hAnsi="TimeNewRoman"/>
                 <w:sz w:val="30"/>
               </w:rPr>
-              <w:t>23+29=</w:t>
+              <w:t>14+78=</w:t>
             </w:r>
           </w:p>
         </w:tc>
@@ -57,7 +57,7 @@
                 <w:rFonts w:ascii="TimeNewRoman" w:hAnsi="TimeNewRoman"/>
                 <w:sz w:val="30"/>
               </w:rPr>
-              <w:t>60-14=</w:t>
+              <w:t>76-58=</w:t>
             </w:r>
           </w:p>
         </w:tc>
@@ -74,7 +74,7 @@
                 <w:rFonts w:ascii="TimeNewRoman" w:hAnsi="TimeNewRoman"/>
                 <w:sz w:val="30"/>
               </w:rPr>
-              <w:t>27+57=</w:t>
+              <w:t>93-44=</w:t>
             </w:r>
           </w:p>
         </w:tc>
@@ -91,7 +91,7 @@
                 <w:rFonts w:ascii="TimeNewRoman" w:hAnsi="TimeNewRoman"/>
                 <w:sz w:val="30"/>
               </w:rPr>
-              <w:t>17+27=</w:t>
+              <w:t>28+26=</w:t>
             </w:r>
           </w:p>
         </w:tc>
@@ -108,7 +108,7 @@
                 <w:rFonts w:ascii="TimeNewRoman" w:hAnsi="TimeNewRoman"/>
                 <w:sz w:val="30"/>
               </w:rPr>
-              <w:t>92-3=</w:t>
+              <w:t>7+84=</w:t>
             </w:r>
           </w:p>
         </w:tc>
@@ -127,7 +127,7 @@
                 <w:rFonts w:ascii="TimeNewRoman" w:hAnsi="TimeNewRoman"/>
                 <w:sz w:val="30"/>
               </w:rPr>
-              <w:t>6+85=</w:t>
+              <w:t>98-19=</w:t>
             </w:r>
           </w:p>
         </w:tc>
@@ -144,7 +144,7 @@
                 <w:rFonts w:ascii="TimeNewRoman" w:hAnsi="TimeNewRoman"/>
                 <w:sz w:val="30"/>
               </w:rPr>
-              <w:t>6+78=</w:t>
+              <w:t>9+35=</w:t>
             </w:r>
           </w:p>
         </w:tc>
@@ -161,7 +161,7 @@
                 <w:rFonts w:ascii="TimeNewRoman" w:hAnsi="TimeNewRoman"/>
                 <w:sz w:val="30"/>
               </w:rPr>
-              <w:t>23+38=</w:t>
+              <w:t>38+15=</w:t>
             </w:r>
           </w:p>
         </w:tc>
@@ -178,7 +178,7 @@
                 <w:rFonts w:ascii="TimeNewRoman" w:hAnsi="TimeNewRoman"/>
                 <w:sz w:val="30"/>
               </w:rPr>
-              <w:t>18+16=</w:t>
+              <w:t>93-26=</w:t>
             </w:r>
           </w:p>
         </w:tc>
@@ -195,7 +195,7 @@
                 <w:rFonts w:ascii="TimeNewRoman" w:hAnsi="TimeNewRoman"/>
                 <w:sz w:val="30"/>
               </w:rPr>
-              <w:t>80-69=</w:t>
+              <w:t>29+48=</w:t>
             </w:r>
           </w:p>
         </w:tc>
@@ -214,7 +214,7 @@
                 <w:rFonts w:ascii="TimeNewRoman" w:hAnsi="TimeNewRoman"/>
                 <w:sz w:val="30"/>
               </w:rPr>
-              <w:t>27+8=</w:t>
+              <w:t>51-48=</w:t>
             </w:r>
           </w:p>
         </w:tc>
@@ -231,7 +231,7 @@
                 <w:rFonts w:ascii="TimeNewRoman" w:hAnsi="TimeNewRoman"/>
                 <w:sz w:val="30"/>
               </w:rPr>
-              <w:t>28-19=</w:t>
+              <w:t>80-37=</w:t>
             </w:r>
           </w:p>
         </w:tc>
@@ -248,7 +248,7 @@
                 <w:rFonts w:ascii="TimeNewRoman" w:hAnsi="TimeNewRoman"/>
                 <w:sz w:val="30"/>
               </w:rPr>
-              <w:t>24-18=</w:t>
+              <w:t>39+42=</w:t>
             </w:r>
           </w:p>
         </w:tc>
@@ -265,7 +265,7 @@
                 <w:rFonts w:ascii="TimeNewRoman" w:hAnsi="TimeNewRoman"/>
                 <w:sz w:val="30"/>
               </w:rPr>
-              <w:t>54-46=</w:t>
+              <w:t>18+34=</w:t>
             </w:r>
           </w:p>
         </w:tc>
@@ -282,7 +282,7 @@
                 <w:rFonts w:ascii="TimeNewRoman" w:hAnsi="TimeNewRoman"/>
                 <w:sz w:val="30"/>
               </w:rPr>
-              <w:t>22+19=</w:t>
+              <w:t>43-25=</w:t>
             </w:r>
           </w:p>
         </w:tc>
@@ -301,7 +301,7 @@
                 <w:rFonts w:ascii="TimeNewRoman" w:hAnsi="TimeNewRoman"/>
                 <w:sz w:val="30"/>
               </w:rPr>
-              <w:t>30-21=</w:t>
+              <w:t>64+19=</w:t>
             </w:r>
           </w:p>
         </w:tc>
@@ -318,7 +318,7 @@
                 <w:rFonts w:ascii="TimeNewRoman" w:hAnsi="TimeNewRoman"/>
                 <w:sz w:val="30"/>
               </w:rPr>
-              <w:t>7+44=</w:t>
+              <w:t>72-3=</w:t>
             </w:r>
           </w:p>
         </w:tc>
@@ -335,7 +335,7 @@
                 <w:rFonts w:ascii="TimeNewRoman" w:hAnsi="TimeNewRoman"/>
                 <w:sz w:val="30"/>
               </w:rPr>
-              <w:t>19+19=</w:t>
+              <w:t>16+76=</w:t>
             </w:r>
           </w:p>
         </w:tc>
@@ -352,7 +352,7 @@
                 <w:rFonts w:ascii="TimeNewRoman" w:hAnsi="TimeNewRoman"/>
                 <w:sz w:val="30"/>
               </w:rPr>
-              <w:t>46+48=</w:t>
+              <w:t>50-32=</w:t>
             </w:r>
           </w:p>
         </w:tc>
@@ -369,7 +369,7 @@
                 <w:rFonts w:ascii="TimeNewRoman" w:hAnsi="TimeNewRoman"/>
                 <w:sz w:val="30"/>
               </w:rPr>
-              <w:t>82-78=</w:t>
+              <w:t>78+7=</w:t>
             </w:r>
           </w:p>
         </w:tc>
@@ -388,7 +388,7 @@
                 <w:rFonts w:ascii="TimeNewRoman" w:hAnsi="TimeNewRoman"/>
                 <w:sz w:val="30"/>
               </w:rPr>
-              <w:t>70-4=</w:t>
+              <w:t>34-9=</w:t>
             </w:r>
           </w:p>
         </w:tc>
@@ -405,7 +405,7 @@
                 <w:rFonts w:ascii="TimeNewRoman" w:hAnsi="TimeNewRoman"/>
                 <w:sz w:val="30"/>
               </w:rPr>
-              <w:t>86-38=</w:t>
+              <w:t>91-87=</w:t>
             </w:r>
           </w:p>
         </w:tc>
@@ -422,7 +422,7 @@
                 <w:rFonts w:ascii="TimeNewRoman" w:hAnsi="TimeNewRoman"/>
                 <w:sz w:val="30"/>
               </w:rPr>
-              <w:t>22+19=</w:t>
+              <w:t>61-36=</w:t>
             </w:r>
           </w:p>
         </w:tc>
@@ -439,7 +439,7 @@
                 <w:rFonts w:ascii="TimeNewRoman" w:hAnsi="TimeNewRoman"/>
                 <w:sz w:val="30"/>
               </w:rPr>
-              <w:t>45+17=</w:t>
+              <w:t>64+18=</w:t>
             </w:r>
           </w:p>
         </w:tc>
@@ -456,7 +456,7 @@
                 <w:rFonts w:ascii="TimeNewRoman" w:hAnsi="TimeNewRoman"/>
                 <w:sz w:val="30"/>
               </w:rPr>
-              <w:t>61-7=</w:t>
+              <w:t>13+8=</w:t>
             </w:r>
           </w:p>
         </w:tc>
@@ -475,7 +475,7 @@
                 <w:rFonts w:ascii="TimeNewRoman" w:hAnsi="TimeNewRoman"/>
                 <w:sz w:val="30"/>
               </w:rPr>
-              <w:t>76+9=</w:t>
+              <w:t>90-11=</w:t>
             </w:r>
           </w:p>
         </w:tc>
@@ -492,7 +492,7 @@
                 <w:rFonts w:ascii="TimeNewRoman" w:hAnsi="TimeNewRoman"/>
                 <w:sz w:val="30"/>
               </w:rPr>
-              <w:t>74-39=</w:t>
+              <w:t>29+52=</w:t>
             </w:r>
           </w:p>
         </w:tc>
@@ -509,7 +509,7 @@
                 <w:rFonts w:ascii="TimeNewRoman" w:hAnsi="TimeNewRoman"/>
                 <w:sz w:val="30"/>
               </w:rPr>
-              <w:t>57+35=</w:t>
+              <w:t>65+17=</w:t>
             </w:r>
           </w:p>
         </w:tc>
@@ -526,7 +526,7 @@
                 <w:rFonts w:ascii="TimeNewRoman" w:hAnsi="TimeNewRoman"/>
                 <w:sz w:val="30"/>
               </w:rPr>
-              <w:t>40-28=</w:t>
+              <w:t>75-9=</w:t>
             </w:r>
           </w:p>
         </w:tc>
@@ -543,7 +543,7 @@
                 <w:rFonts w:ascii="TimeNewRoman" w:hAnsi="TimeNewRoman"/>
                 <w:sz w:val="30"/>
               </w:rPr>
-              <w:t>5+67=</w:t>
+              <w:t>85-8=</w:t>
             </w:r>
           </w:p>
         </w:tc>
@@ -562,7 +562,7 @@
                 <w:rFonts w:ascii="TimeNewRoman" w:hAnsi="TimeNewRoman"/>
                 <w:sz w:val="30"/>
               </w:rPr>
-              <w:t>36+36=</w:t>
+              <w:t>35+18=</w:t>
             </w:r>
           </w:p>
         </w:tc>
@@ -579,7 +579,7 @@
                 <w:rFonts w:ascii="TimeNewRoman" w:hAnsi="TimeNewRoman"/>
                 <w:sz w:val="30"/>
               </w:rPr>
-              <w:t>91-78=</w:t>
+              <w:t>77+9=</w:t>
             </w:r>
           </w:p>
         </w:tc>
@@ -596,7 +596,7 @@
                 <w:rFonts w:ascii="TimeNewRoman" w:hAnsi="TimeNewRoman"/>
                 <w:sz w:val="30"/>
               </w:rPr>
-              <w:t>83-15=</w:t>
+              <w:t>56-38=</w:t>
             </w:r>
           </w:p>
         </w:tc>
@@ -613,7 +613,7 @@
                 <w:rFonts w:ascii="TimeNewRoman" w:hAnsi="TimeNewRoman"/>
                 <w:sz w:val="30"/>
               </w:rPr>
-              <w:t>48+47=</w:t>
+              <w:t>74+18=</w:t>
             </w:r>
           </w:p>
         </w:tc>
@@ -630,7 +630,7 @@
                 <w:rFonts w:ascii="TimeNewRoman" w:hAnsi="TimeNewRoman"/>
                 <w:sz w:val="30"/>
               </w:rPr>
-              <w:t>34-18=</w:t>
+              <w:t>47-8=</w:t>
             </w:r>
           </w:p>
         </w:tc>
@@ -649,7 +649,7 @@
                 <w:rFonts w:ascii="TimeNewRoman" w:hAnsi="TimeNewRoman"/>
                 <w:sz w:val="30"/>
               </w:rPr>
-              <w:t>94-56=</w:t>
+              <w:t>9+53=</w:t>
             </w:r>
           </w:p>
         </w:tc>
@@ -666,7 +666,7 @@
                 <w:rFonts w:ascii="TimeNewRoman" w:hAnsi="TimeNewRoman"/>
                 <w:sz w:val="30"/>
               </w:rPr>
-              <w:t>92-85=</w:t>
+              <w:t>13-4=</w:t>
             </w:r>
           </w:p>
         </w:tc>
@@ -683,7 +683,7 @@
                 <w:rFonts w:ascii="TimeNewRoman" w:hAnsi="TimeNewRoman"/>
                 <w:sz w:val="30"/>
               </w:rPr>
-              <w:t>87-28=</w:t>
+              <w:t>23+49=</w:t>
             </w:r>
           </w:p>
         </w:tc>
@@ -700,7 +700,7 @@
                 <w:rFonts w:ascii="TimeNewRoman" w:hAnsi="TimeNewRoman"/>
                 <w:sz w:val="30"/>
               </w:rPr>
-              <w:t>88+9=</w:t>
+              <w:t>41-16=</w:t>
             </w:r>
           </w:p>
         </w:tc>
@@ -717,7 +717,7 @@
                 <w:rFonts w:ascii="TimeNewRoman" w:hAnsi="TimeNewRoman"/>
                 <w:sz w:val="30"/>
               </w:rPr>
-              <w:t>49+24=</w:t>
+              <w:t>41-3=</w:t>
             </w:r>
           </w:p>
         </w:tc>
@@ -736,7 +736,7 @@
                 <w:rFonts w:ascii="TimeNewRoman" w:hAnsi="TimeNewRoman"/>
                 <w:sz w:val="30"/>
               </w:rPr>
-              <w:t>29+4=</w:t>
+              <w:t>71-32=</w:t>
             </w:r>
           </w:p>
         </w:tc>
@@ -753,7 +753,7 @@
                 <w:rFonts w:ascii="TimeNewRoman" w:hAnsi="TimeNewRoman"/>
                 <w:sz w:val="30"/>
               </w:rPr>
-              <w:t>6+7=</w:t>
+              <w:t>76-27=</w:t>
             </w:r>
           </w:p>
         </w:tc>
@@ -770,7 +770,7 @@
                 <w:rFonts w:ascii="TimeNewRoman" w:hAnsi="TimeNewRoman"/>
                 <w:sz w:val="30"/>
               </w:rPr>
-              <w:t>24+37=</w:t>
+              <w:t>83-17=</w:t>
             </w:r>
           </w:p>
         </w:tc>
@@ -787,7 +787,7 @@
                 <w:rFonts w:ascii="TimeNewRoman" w:hAnsi="TimeNewRoman"/>
                 <w:sz w:val="30"/>
               </w:rPr>
-              <w:t>28-19=</w:t>
+              <w:t>75-6=</w:t>
             </w:r>
           </w:p>
         </w:tc>
@@ -804,7 +804,7 @@
                 <w:rFonts w:ascii="TimeNewRoman" w:hAnsi="TimeNewRoman"/>
                 <w:sz w:val="30"/>
               </w:rPr>
-              <w:t>53-46=</w:t>
+              <w:t>44-15=</w:t>
             </w:r>
           </w:p>
         </w:tc>
@@ -823,7 +823,7 @@
                 <w:rFonts w:ascii="TimeNewRoman" w:hAnsi="TimeNewRoman"/>
                 <w:sz w:val="30"/>
               </w:rPr>
-              <w:t>91-8=</w:t>
+              <w:t>75-17=</w:t>
             </w:r>
           </w:p>
         </w:tc>
@@ -840,7 +840,7 @@
                 <w:rFonts w:ascii="TimeNewRoman" w:hAnsi="TimeNewRoman"/>
                 <w:sz w:val="30"/>
               </w:rPr>
-              <w:t>29+32=</w:t>
+              <w:t>91-56=</w:t>
             </w:r>
           </w:p>
         </w:tc>
@@ -857,7 +857,7 @@
                 <w:rFonts w:ascii="TimeNewRoman" w:hAnsi="TimeNewRoman"/>
                 <w:sz w:val="30"/>
               </w:rPr>
-              <w:t>19+13=</w:t>
+              <w:t>46+8=</w:t>
             </w:r>
           </w:p>
         </w:tc>
@@ -874,7 +874,7 @@
                 <w:rFonts w:ascii="TimeNewRoman" w:hAnsi="TimeNewRoman"/>
                 <w:sz w:val="30"/>
               </w:rPr>
-              <w:t>63-14=</w:t>
+              <w:t>73+9=</w:t>
             </w:r>
           </w:p>
         </w:tc>
@@ -891,7 +891,7 @@
                 <w:rFonts w:ascii="TimeNewRoman" w:hAnsi="TimeNewRoman"/>
                 <w:sz w:val="30"/>
               </w:rPr>
-              <w:t>8+76=</w:t>
+              <w:t>75+17=</w:t>
             </w:r>
           </w:p>
         </w:tc>
@@ -910,7 +910,7 @@
                 <w:rFonts w:ascii="TimeNewRoman" w:hAnsi="TimeNewRoman"/>
                 <w:sz w:val="30"/>
               </w:rPr>
-              <w:t>90-13=</w:t>
+              <w:t>43-17=</w:t>
             </w:r>
           </w:p>
         </w:tc>
@@ -927,7 +927,7 @@
                 <w:rFonts w:ascii="TimeNewRoman" w:hAnsi="TimeNewRoman"/>
                 <w:sz w:val="30"/>
               </w:rPr>
-              <w:t>94-18=</w:t>
+              <w:t>63-15=</w:t>
             </w:r>
           </w:p>
         </w:tc>
@@ -944,7 +944,7 @@
                 <w:rFonts w:ascii="TimeNewRoman" w:hAnsi="TimeNewRoman"/>
                 <w:sz w:val="30"/>
               </w:rPr>
-              <w:t>47+5=</w:t>
+              <w:t>86-59=</w:t>
             </w:r>
           </w:p>
         </w:tc>
@@ -961,7 +961,7 @@
                 <w:rFonts w:ascii="TimeNewRoman" w:hAnsi="TimeNewRoman"/>
                 <w:sz w:val="30"/>
               </w:rPr>
-              <w:t>74-25=</w:t>
+              <w:t>50-35=</w:t>
             </w:r>
           </w:p>
         </w:tc>
@@ -978,7 +978,7 @@
                 <w:rFonts w:ascii="TimeNewRoman" w:hAnsi="TimeNewRoman"/>
                 <w:sz w:val="30"/>
               </w:rPr>
-              <w:t>80-11=</w:t>
+              <w:t>9+36=</w:t>
             </w:r>
           </w:p>
         </w:tc>
@@ -997,7 +997,7 @@
                 <w:rFonts w:ascii="TimeNewRoman" w:hAnsi="TimeNewRoman"/>
                 <w:sz w:val="30"/>
               </w:rPr>
-              <w:t>81-3=</w:t>
+              <w:t>8+48=</w:t>
             </w:r>
           </w:p>
         </w:tc>
@@ -1014,7 +1014,7 @@
                 <w:rFonts w:ascii="TimeNewRoman" w:hAnsi="TimeNewRoman"/>
                 <w:sz w:val="30"/>
               </w:rPr>
-              <w:t>39+3=</w:t>
+              <w:t>7+4=</w:t>
             </w:r>
           </w:p>
         </w:tc>
@@ -1031,7 +1031,7 @@
                 <w:rFonts w:ascii="TimeNewRoman" w:hAnsi="TimeNewRoman"/>
                 <w:sz w:val="30"/>
               </w:rPr>
-              <w:t>26+5=</w:t>
+              <w:t>91-49=</w:t>
             </w:r>
           </w:p>
         </w:tc>
@@ -1048,7 +1048,7 @@
                 <w:rFonts w:ascii="TimeNewRoman" w:hAnsi="TimeNewRoman"/>
                 <w:sz w:val="30"/>
               </w:rPr>
-              <w:t>50-29=</w:t>
+              <w:t>38+7=</w:t>
             </w:r>
           </w:p>
         </w:tc>
@@ -1065,7 +1065,7 @@
                 <w:rFonts w:ascii="TimeNewRoman" w:hAnsi="TimeNewRoman"/>
                 <w:sz w:val="30"/>
               </w:rPr>
-              <w:t>57+16=</w:t>
+              <w:t>63+8=</w:t>
             </w:r>
           </w:p>
         </w:tc>
@@ -1084,7 +1084,7 @@
                 <w:rFonts w:ascii="TimeNewRoman" w:hAnsi="TimeNewRoman"/>
                 <w:sz w:val="30"/>
               </w:rPr>
-              <w:t>82-33=</w:t>
+              <w:t>49+46=</w:t>
             </w:r>
           </w:p>
         </w:tc>
@@ -1101,7 +1101,7 @@
                 <w:rFonts w:ascii="TimeNewRoman" w:hAnsi="TimeNewRoman"/>
                 <w:sz w:val="30"/>
               </w:rPr>
-              <w:t>72+19=</w:t>
+              <w:t>23-17=</w:t>
             </w:r>
           </w:p>
         </w:tc>
@@ -1118,7 +1118,7 @@
                 <w:rFonts w:ascii="TimeNewRoman" w:hAnsi="TimeNewRoman"/>
                 <w:sz w:val="30"/>
               </w:rPr>
-              <w:t>26+67=</w:t>
+              <w:t>80-77=</w:t>
             </w:r>
           </w:p>
         </w:tc>
@@ -1135,7 +1135,7 @@
                 <w:rFonts w:ascii="TimeNewRoman" w:hAnsi="TimeNewRoman"/>
                 <w:sz w:val="30"/>
               </w:rPr>
-              <w:t>29+47=</w:t>
+              <w:t>66+28=</w:t>
             </w:r>
           </w:p>
         </w:tc>
@@ -1152,7 +1152,7 @@
                 <w:rFonts w:ascii="TimeNewRoman" w:hAnsi="TimeNewRoman"/>
                 <w:sz w:val="30"/>
               </w:rPr>
-              <w:t>3+38=</w:t>
+              <w:t>68+7=</w:t>
             </w:r>
           </w:p>
         </w:tc>
@@ -1171,7 +1171,7 @@
                 <w:rFonts w:ascii="TimeNewRoman" w:hAnsi="TimeNewRoman"/>
                 <w:sz w:val="30"/>
               </w:rPr>
-              <w:t>53+8=</w:t>
+              <w:t>51-43=</w:t>
             </w:r>
           </w:p>
         </w:tc>
@@ -1188,7 +1188,7 @@
                 <w:rFonts w:ascii="TimeNewRoman" w:hAnsi="TimeNewRoman"/>
                 <w:sz w:val="30"/>
               </w:rPr>
-              <w:t>38+16=</w:t>
+              <w:t>67+26=</w:t>
             </w:r>
           </w:p>
         </w:tc>
@@ -1205,7 +1205,7 @@
                 <w:rFonts w:ascii="TimeNewRoman" w:hAnsi="TimeNewRoman"/>
                 <w:sz w:val="30"/>
               </w:rPr>
-              <w:t>90-74=</w:t>
+              <w:t>93-68=</w:t>
             </w:r>
           </w:p>
         </w:tc>
@@ -1222,7 +1222,7 @@
                 <w:rFonts w:ascii="TimeNewRoman" w:hAnsi="TimeNewRoman"/>
                 <w:sz w:val="30"/>
               </w:rPr>
-              <w:t>49+48=</w:t>
+              <w:t>30-14=</w:t>
             </w:r>
           </w:p>
         </w:tc>
@@ -1239,7 +1239,7 @@
                 <w:rFonts w:ascii="TimeNewRoman" w:hAnsi="TimeNewRoman"/>
                 <w:sz w:val="30"/>
               </w:rPr>
-              <w:t>7+28=</w:t>
+              <w:t>34+48=</w:t>
             </w:r>
           </w:p>
         </w:tc>
@@ -1258,7 +1258,7 @@
                 <w:rFonts w:ascii="TimeNewRoman" w:hAnsi="TimeNewRoman"/>
                 <w:sz w:val="30"/>
               </w:rPr>
-              <w:t>28+15=</w:t>
+              <w:t>23+19=</w:t>
             </w:r>
           </w:p>
         </w:tc>
@@ -1275,7 +1275,7 @@
                 <w:rFonts w:ascii="TimeNewRoman" w:hAnsi="TimeNewRoman"/>
                 <w:sz w:val="30"/>
               </w:rPr>
-              <w:t>80-78=</w:t>
+              <w:t>83+9=</w:t>
             </w:r>
           </w:p>
         </w:tc>
@@ -1292,7 +1292,7 @@
                 <w:rFonts w:ascii="TimeNewRoman" w:hAnsi="TimeNewRoman"/>
                 <w:sz w:val="30"/>
               </w:rPr>
-              <w:t>17+17=</w:t>
+              <w:t>39+15=</w:t>
             </w:r>
           </w:p>
         </w:tc>
@@ -1309,7 +1309,7 @@
                 <w:rFonts w:ascii="TimeNewRoman" w:hAnsi="TimeNewRoman"/>
                 <w:sz w:val="30"/>
               </w:rPr>
-              <w:t>63-55=</w:t>
+              <w:t>24+8=</w:t>
             </w:r>
           </w:p>
         </w:tc>
@@ -1326,7 +1326,7 @@
                 <w:rFonts w:ascii="TimeNewRoman" w:hAnsi="TimeNewRoman"/>
                 <w:sz w:val="30"/>
               </w:rPr>
-              <w:t>71-7=</w:t>
+              <w:t>7+15=</w:t>
             </w:r>
           </w:p>
         </w:tc>
@@ -1345,7 +1345,128 @@
                 <w:rFonts w:ascii="TimeNewRoman" w:hAnsi="TimeNewRoman"/>
                 <w:sz w:val="30"/>
               </w:rPr>
-              <w:t>68+19=</w:t>
+              <w:t>38+33=</w:t>
+            </w:r>
+          </w:p>
+        </w:tc>
+        <w:tc>
+          <w:tcPr>
+            <w:tcW w:type="dxa" w:w="1987"/>
+          </w:tcPr>
+          <w:p>
+            <w:pPr>
+              <w:jc w:val="left"/>
+            </w:pPr>
+            <w:r>
+              <w:rPr>
+                <w:rFonts w:ascii="TimeNewRoman" w:hAnsi="TimeNewRoman"/>
+                <w:sz w:val="30"/>
+              </w:rPr>
+              <w:t>82-77=</w:t>
+            </w:r>
+          </w:p>
+        </w:tc>
+        <w:tc>
+          <w:tcPr>
+            <w:tcW w:type="dxa" w:w="1987"/>
+          </w:tcPr>
+          <w:p>
+            <w:pPr>
+              <w:jc w:val="left"/>
+            </w:pPr>
+            <w:r>
+              <w:rPr>
+                <w:rFonts w:ascii="TimeNewRoman" w:hAnsi="TimeNewRoman"/>
+                <w:sz w:val="30"/>
+              </w:rPr>
+              <w:t>5+18=</w:t>
+            </w:r>
+          </w:p>
+        </w:tc>
+        <w:tc>
+          <w:tcPr>
+            <w:tcW w:type="dxa" w:w="1987"/>
+          </w:tcPr>
+          <w:p>
+            <w:pPr>
+              <w:jc w:val="left"/>
+            </w:pPr>
+            <w:r>
+              <w:rPr>
+                <w:rFonts w:ascii="TimeNewRoman" w:hAnsi="TimeNewRoman"/>
+                <w:sz w:val="30"/>
+              </w:rPr>
+              <w:t>53-16=</w:t>
+            </w:r>
+          </w:p>
+        </w:tc>
+        <w:tc>
+          <w:tcPr>
+            <w:tcW w:type="dxa" w:w="1987"/>
+          </w:tcPr>
+          <w:p>
+            <w:pPr>
+              <w:jc w:val="left"/>
+            </w:pPr>
+            <w:r>
+              <w:rPr>
+                <w:rFonts w:ascii="TimeNewRoman" w:hAnsi="TimeNewRoman"/>
+                <w:sz w:val="30"/>
+              </w:rPr>
+              <w:t>33+49=</w:t>
+            </w:r>
+          </w:p>
+        </w:tc>
+      </w:tr>
+      <w:tr>
+        <w:tc>
+          <w:tcPr>
+            <w:tcW w:type="dxa" w:w="1987"/>
+          </w:tcPr>
+          <w:p>
+            <w:pPr>
+              <w:jc w:val="left"/>
+            </w:pPr>
+            <w:r>
+              <w:rPr>
+                <w:rFonts w:ascii="TimeNewRoman" w:hAnsi="TimeNewRoman"/>
+                <w:sz w:val="30"/>
+              </w:rPr>
+              <w:t>8+38=</w:t>
+            </w:r>
+          </w:p>
+        </w:tc>
+        <w:tc>
+          <w:tcPr>
+            <w:tcW w:type="dxa" w:w="1987"/>
+          </w:tcPr>
+          <w:p>
+            <w:pPr>
+              <w:jc w:val="left"/>
+            </w:pPr>
+            <w:r>
+              <w:rPr>
+                <w:rFonts w:ascii="TimeNewRoman" w:hAnsi="TimeNewRoman"/>
+                <w:sz w:val="30"/>
+              </w:rPr>
+              <w:t>34-29=</w:t>
+            </w:r>
+          </w:p>
+        </w:tc>
+        <w:tc>
+          <w:tcPr>
+            <w:tcW w:type="dxa" w:w="1987"/>
+          </w:tcPr>
+          <w:p>
+            <w:pPr>
+              <w:jc w:val="left"/>
+            </w:pPr>
+            <w:r>
+              <w:rPr>
+                <w:rFonts w:ascii="TimeNewRoman" w:hAnsi="TimeNewRoman"/>
+                <w:sz w:val="30"/>
+              </w:rPr>
+              <w:t>58+39=</w:t>
             </w:r>
           </w:p>
         </w:tc>
@@ -1379,41 +1500,7 @@
                 <w:rFonts w:ascii="TimeNewRoman" w:hAnsi="TimeNewRoman"/>
                 <w:sz w:val="30"/>
               </w:rPr>
-              <w:t>39+8=</w:t>
-            </w:r>
-          </w:p>
-        </w:tc>
-        <w:tc>
-          <w:tcPr>
-            <w:tcW w:type="dxa" w:w="1987"/>
-          </w:tcPr>
-          <w:p>
-            <w:pPr>
-              <w:jc w:val="left"/>
-            </w:pPr>
-            <w:r>
-              <w:rPr>
-                <w:rFonts w:ascii="TimeNewRoman" w:hAnsi="TimeNewRoman"/>
-                <w:sz w:val="30"/>
-              </w:rPr>
-              <w:t>14+27=</w:t>
-            </w:r>
-          </w:p>
-        </w:tc>
-        <w:tc>
-          <w:tcPr>
-            <w:tcW w:type="dxa" w:w="1987"/>
-          </w:tcPr>
-          <w:p>
-            <w:pPr>
-              <w:jc w:val="left"/>
-            </w:pPr>
-            <w:r>
-              <w:rPr>
-                <w:rFonts w:ascii="TimeNewRoman" w:hAnsi="TimeNewRoman"/>
-                <w:sz w:val="30"/>
-              </w:rPr>
-              <w:t>55+38=</w:t>
+              <w:t>20-2=</w:t>
             </w:r>
           </w:p>
         </w:tc>
@@ -1432,7 +1519,7 @@
                 <w:rFonts w:ascii="TimeNewRoman" w:hAnsi="TimeNewRoman"/>
                 <w:sz w:val="30"/>
               </w:rPr>
-              <w:t>6+25=</w:t>
+              <w:t>18+34=</w:t>
             </w:r>
           </w:p>
         </w:tc>
@@ -1449,7 +1536,7 @@
                 <w:rFonts w:ascii="TimeNewRoman" w:hAnsi="TimeNewRoman"/>
                 <w:sz w:val="30"/>
               </w:rPr>
-              <w:t>18+73=</w:t>
+              <w:t>18+35=</w:t>
             </w:r>
           </w:p>
         </w:tc>
@@ -1466,7 +1553,7 @@
                 <w:rFonts w:ascii="TimeNewRoman" w:hAnsi="TimeNewRoman"/>
                 <w:sz w:val="30"/>
               </w:rPr>
-              <w:t>48+49=</w:t>
+              <w:t>64+29=</w:t>
             </w:r>
           </w:p>
         </w:tc>
@@ -1483,7 +1570,7 @@
                 <w:rFonts w:ascii="TimeNewRoman" w:hAnsi="TimeNewRoman"/>
                 <w:sz w:val="30"/>
               </w:rPr>
-              <w:t>28+44=</w:t>
+              <w:t>55-37=</w:t>
             </w:r>
           </w:p>
         </w:tc>
@@ -1500,7 +1587,7 @@
                 <w:rFonts w:ascii="TimeNewRoman" w:hAnsi="TimeNewRoman"/>
                 <w:sz w:val="30"/>
               </w:rPr>
-              <w:t>83-37=</w:t>
+              <w:t>53-47=</w:t>
             </w:r>
           </w:p>
         </w:tc>
@@ -1519,7 +1606,7 @@
                 <w:rFonts w:ascii="TimeNewRoman" w:hAnsi="TimeNewRoman"/>
                 <w:sz w:val="30"/>
               </w:rPr>
-              <w:t>9+89=</w:t>
+              <w:t>39+25=</w:t>
             </w:r>
           </w:p>
         </w:tc>
@@ -1536,7 +1623,7 @@
                 <w:rFonts w:ascii="TimeNewRoman" w:hAnsi="TimeNewRoman"/>
                 <w:sz w:val="30"/>
               </w:rPr>
-              <w:t>9+16=</w:t>
+              <w:t>82-79=</w:t>
             </w:r>
           </w:p>
         </w:tc>
@@ -1553,7 +1640,7 @@
                 <w:rFonts w:ascii="TimeNewRoman" w:hAnsi="TimeNewRoman"/>
                 <w:sz w:val="30"/>
               </w:rPr>
-              <w:t>97-88=</w:t>
+              <w:t>50-17=</w:t>
             </w:r>
           </w:p>
         </w:tc>
@@ -1570,7 +1657,7 @@
                 <w:rFonts w:ascii="TimeNewRoman" w:hAnsi="TimeNewRoman"/>
                 <w:sz w:val="30"/>
               </w:rPr>
-              <w:t>47+47=</w:t>
+              <w:t>91-36=</w:t>
             </w:r>
           </w:p>
         </w:tc>
@@ -1587,7 +1674,7 @@
                 <w:rFonts w:ascii="TimeNewRoman" w:hAnsi="TimeNewRoman"/>
                 <w:sz w:val="30"/>
               </w:rPr>
-              <w:t>28+34=</w:t>
+              <w:t>6+67=</w:t>
             </w:r>
           </w:p>
         </w:tc>
@@ -1606,7 +1693,7 @@
                 <w:rFonts w:ascii="TimeNewRoman" w:hAnsi="TimeNewRoman"/>
                 <w:sz w:val="30"/>
               </w:rPr>
-              <w:t>37+24=</w:t>
+              <w:t>41-27=</w:t>
             </w:r>
           </w:p>
         </w:tc>
@@ -1623,7 +1710,7 @@
                 <w:rFonts w:ascii="TimeNewRoman" w:hAnsi="TimeNewRoman"/>
                 <w:sz w:val="30"/>
               </w:rPr>
-              <w:t>52-15=</w:t>
+              <w:t>82-66=</w:t>
             </w:r>
           </w:p>
         </w:tc>
@@ -1640,7 +1727,7 @@
                 <w:rFonts w:ascii="TimeNewRoman" w:hAnsi="TimeNewRoman"/>
                 <w:sz w:val="30"/>
               </w:rPr>
-              <w:t>39+3=</w:t>
+              <w:t>29+8=</w:t>
             </w:r>
           </w:p>
         </w:tc>
@@ -1657,7 +1744,7 @@
                 <w:rFonts w:ascii="TimeNewRoman" w:hAnsi="TimeNewRoman"/>
                 <w:sz w:val="30"/>
               </w:rPr>
-              <w:t>58-9=</w:t>
+              <w:t>91-42=</w:t>
             </w:r>
           </w:p>
         </w:tc>
@@ -1674,94 +1761,7 @@
                 <w:rFonts w:ascii="TimeNewRoman" w:hAnsi="TimeNewRoman"/>
                 <w:sz w:val="30"/>
               </w:rPr>
-              <w:t>44-18=</w:t>
-            </w:r>
-          </w:p>
-        </w:tc>
-      </w:tr>
-      <w:tr>
-        <w:tc>
-          <w:tcPr>
-            <w:tcW w:type="dxa" w:w="1987"/>
-          </w:tcPr>
-          <w:p>
-            <w:pPr>
-              <w:jc w:val="left"/>
-            </w:pPr>
-            <w:r>
-              <w:rPr>
-                <w:rFonts w:ascii="TimeNewRoman" w:hAnsi="TimeNewRoman"/>
-                <w:sz w:val="30"/>
-              </w:rPr>
-              <w:t>6+35=</w:t>
-            </w:r>
-          </w:p>
-        </w:tc>
-        <w:tc>
-          <w:tcPr>
-            <w:tcW w:type="dxa" w:w="1987"/>
-          </w:tcPr>
-          <w:p>
-            <w:pPr>
-              <w:jc w:val="left"/>
-            </w:pPr>
-            <w:r>
-              <w:rPr>
-                <w:rFonts w:ascii="TimeNewRoman" w:hAnsi="TimeNewRoman"/>
-                <w:sz w:val="30"/>
-              </w:rPr>
-              <w:t>70-7=</w:t>
-            </w:r>
-          </w:p>
-        </w:tc>
-        <w:tc>
-          <w:tcPr>
-            <w:tcW w:type="dxa" w:w="1987"/>
-          </w:tcPr>
-          <w:p>
-            <w:pPr>
-              <w:jc w:val="left"/>
-            </w:pPr>
-            <w:r>
-              <w:rPr>
-                <w:rFonts w:ascii="TimeNewRoman" w:hAnsi="TimeNewRoman"/>
-                <w:sz w:val="30"/>
-              </w:rPr>
-              <w:t>83-74=</w:t>
-            </w:r>
-          </w:p>
-        </w:tc>
-        <w:tc>
-          <w:tcPr>
-            <w:tcW w:type="dxa" w:w="1987"/>
-          </w:tcPr>
-          <w:p>
-            <w:pPr>
-              <w:jc w:val="left"/>
-            </w:pPr>
-            <w:r>
-              <w:rPr>
-                <w:rFonts w:ascii="TimeNewRoman" w:hAnsi="TimeNewRoman"/>
-                <w:sz w:val="30"/>
-              </w:rPr>
-              <w:t>44-38=</w:t>
-            </w:r>
-          </w:p>
-        </w:tc>
-        <w:tc>
-          <w:tcPr>
-            <w:tcW w:type="dxa" w:w="1987"/>
-          </w:tcPr>
-          <w:p>
-            <w:pPr>
-              <w:jc w:val="left"/>
-            </w:pPr>
-            <w:r>
-              <w:rPr>
-                <w:rFonts w:ascii="TimeNewRoman" w:hAnsi="TimeNewRoman"/>
-                <w:sz w:val="30"/>
-              </w:rPr>
-              <w:t>44+48=</w:t>
+              <w:t>56+18=</w:t>
             </w:r>
           </w:p>
         </w:tc>

</xml_diff>

<commit_message>
Update master to output generated at c8c62b6
</commit_message>
<xml_diff>
--- a/adc_sbb_within_100.docx
+++ b/adc_sbb_within_100.docx
@@ -40,7 +40,7 @@
                 <w:rFonts w:ascii="TimeNewRoman" w:hAnsi="TimeNewRoman"/>
                 <w:sz w:val="30"/>
               </w:rPr>
-              <w:t>14+78=</w:t>
+              <w:t>85-27=</w:t>
             </w:r>
           </w:p>
         </w:tc>
@@ -57,7 +57,7 @@
                 <w:rFonts w:ascii="TimeNewRoman" w:hAnsi="TimeNewRoman"/>
                 <w:sz w:val="30"/>
               </w:rPr>
-              <w:t>76-58=</w:t>
+              <w:t>51-29=</w:t>
             </w:r>
           </w:p>
         </w:tc>
@@ -74,7 +74,7 @@
                 <w:rFonts w:ascii="TimeNewRoman" w:hAnsi="TimeNewRoman"/>
                 <w:sz w:val="30"/>
               </w:rPr>
-              <w:t>93-44=</w:t>
+              <w:t>90-44=</w:t>
             </w:r>
           </w:p>
         </w:tc>
@@ -91,7 +91,7 @@
                 <w:rFonts w:ascii="TimeNewRoman" w:hAnsi="TimeNewRoman"/>
                 <w:sz w:val="30"/>
               </w:rPr>
-              <w:t>28+26=</w:t>
+              <w:t>41-18=</w:t>
             </w:r>
           </w:p>
         </w:tc>
@@ -108,7 +108,7 @@
                 <w:rFonts w:ascii="TimeNewRoman" w:hAnsi="TimeNewRoman"/>
                 <w:sz w:val="30"/>
               </w:rPr>
-              <w:t>7+84=</w:t>
+              <w:t>24+49=</w:t>
             </w:r>
           </w:p>
         </w:tc>
@@ -127,7 +127,7 @@
                 <w:rFonts w:ascii="TimeNewRoman" w:hAnsi="TimeNewRoman"/>
                 <w:sz w:val="30"/>
               </w:rPr>
-              <w:t>98-19=</w:t>
+              <w:t>45+28=</w:t>
             </w:r>
           </w:p>
         </w:tc>
@@ -144,7 +144,7 @@
                 <w:rFonts w:ascii="TimeNewRoman" w:hAnsi="TimeNewRoman"/>
                 <w:sz w:val="30"/>
               </w:rPr>
-              <w:t>9+35=</w:t>
+              <w:t>26+45=</w:t>
             </w:r>
           </w:p>
         </w:tc>
@@ -161,7 +161,7 @@
                 <w:rFonts w:ascii="TimeNewRoman" w:hAnsi="TimeNewRoman"/>
                 <w:sz w:val="30"/>
               </w:rPr>
-              <w:t>38+15=</w:t>
+              <w:t>24+58=</w:t>
             </w:r>
           </w:p>
         </w:tc>
@@ -178,7 +178,7 @@
                 <w:rFonts w:ascii="TimeNewRoman" w:hAnsi="TimeNewRoman"/>
                 <w:sz w:val="30"/>
               </w:rPr>
-              <w:t>93-26=</w:t>
+              <w:t>60-31=</w:t>
             </w:r>
           </w:p>
         </w:tc>
@@ -195,7 +195,7 @@
                 <w:rFonts w:ascii="TimeNewRoman" w:hAnsi="TimeNewRoman"/>
                 <w:sz w:val="30"/>
               </w:rPr>
-              <w:t>29+48=</w:t>
+              <w:t>39+22=</w:t>
             </w:r>
           </w:p>
         </w:tc>
@@ -214,7 +214,7 @@
                 <w:rFonts w:ascii="TimeNewRoman" w:hAnsi="TimeNewRoman"/>
                 <w:sz w:val="30"/>
               </w:rPr>
-              <w:t>51-48=</w:t>
+              <w:t>9+24=</w:t>
             </w:r>
           </w:p>
         </w:tc>
@@ -231,7 +231,7 @@
                 <w:rFonts w:ascii="TimeNewRoman" w:hAnsi="TimeNewRoman"/>
                 <w:sz w:val="30"/>
               </w:rPr>
-              <w:t>80-37=</w:t>
+              <w:t>74-56=</w:t>
             </w:r>
           </w:p>
         </w:tc>
@@ -248,7 +248,7 @@
                 <w:rFonts w:ascii="TimeNewRoman" w:hAnsi="TimeNewRoman"/>
                 <w:sz w:val="30"/>
               </w:rPr>
-              <w:t>39+42=</w:t>
+              <w:t>33+38=</w:t>
             </w:r>
           </w:p>
         </w:tc>
@@ -265,7 +265,7 @@
                 <w:rFonts w:ascii="TimeNewRoman" w:hAnsi="TimeNewRoman"/>
                 <w:sz w:val="30"/>
               </w:rPr>
-              <w:t>18+34=</w:t>
+              <w:t>44-18=</w:t>
             </w:r>
           </w:p>
         </w:tc>
@@ -282,7 +282,7 @@
                 <w:rFonts w:ascii="TimeNewRoman" w:hAnsi="TimeNewRoman"/>
                 <w:sz w:val="30"/>
               </w:rPr>
-              <w:t>43-25=</w:t>
+              <w:t>62-8=</w:t>
             </w:r>
           </w:p>
         </w:tc>
@@ -301,7 +301,7 @@
                 <w:rFonts w:ascii="TimeNewRoman" w:hAnsi="TimeNewRoman"/>
                 <w:sz w:val="30"/>
               </w:rPr>
-              <w:t>64+19=</w:t>
+              <w:t>73-29=</w:t>
             </w:r>
           </w:p>
         </w:tc>
@@ -318,7 +318,7 @@
                 <w:rFonts w:ascii="TimeNewRoman" w:hAnsi="TimeNewRoman"/>
                 <w:sz w:val="30"/>
               </w:rPr>
-              <w:t>72-3=</w:t>
+              <w:t>8+74=</w:t>
             </w:r>
           </w:p>
         </w:tc>
@@ -335,7 +335,7 @@
                 <w:rFonts w:ascii="TimeNewRoman" w:hAnsi="TimeNewRoman"/>
                 <w:sz w:val="30"/>
               </w:rPr>
-              <w:t>16+76=</w:t>
+              <w:t>60-38=</w:t>
             </w:r>
           </w:p>
         </w:tc>
@@ -352,7 +352,7 @@
                 <w:rFonts w:ascii="TimeNewRoman" w:hAnsi="TimeNewRoman"/>
                 <w:sz w:val="30"/>
               </w:rPr>
-              <w:t>50-32=</w:t>
+              <w:t>68+26=</w:t>
             </w:r>
           </w:p>
         </w:tc>
@@ -369,7 +369,7 @@
                 <w:rFonts w:ascii="TimeNewRoman" w:hAnsi="TimeNewRoman"/>
                 <w:sz w:val="30"/>
               </w:rPr>
-              <w:t>78+7=</w:t>
+              <w:t>36+5=</w:t>
             </w:r>
           </w:p>
         </w:tc>
@@ -388,7 +388,7 @@
                 <w:rFonts w:ascii="TimeNewRoman" w:hAnsi="TimeNewRoman"/>
                 <w:sz w:val="30"/>
               </w:rPr>
-              <w:t>34-9=</w:t>
+              <w:t>51-37=</w:t>
             </w:r>
           </w:p>
         </w:tc>
@@ -405,7 +405,7 @@
                 <w:rFonts w:ascii="TimeNewRoman" w:hAnsi="TimeNewRoman"/>
                 <w:sz w:val="30"/>
               </w:rPr>
-              <w:t>91-87=</w:t>
+              <w:t>71-43=</w:t>
             </w:r>
           </w:p>
         </w:tc>
@@ -422,7 +422,7 @@
                 <w:rFonts w:ascii="TimeNewRoman" w:hAnsi="TimeNewRoman"/>
                 <w:sz w:val="30"/>
               </w:rPr>
-              <w:t>61-36=</w:t>
+              <w:t>23-8=</w:t>
             </w:r>
           </w:p>
         </w:tc>
@@ -439,7 +439,7 @@
                 <w:rFonts w:ascii="TimeNewRoman" w:hAnsi="TimeNewRoman"/>
                 <w:sz w:val="30"/>
               </w:rPr>
-              <w:t>64+18=</w:t>
+              <w:t>36+25=</w:t>
             </w:r>
           </w:p>
         </w:tc>
@@ -456,7 +456,7 @@
                 <w:rFonts w:ascii="TimeNewRoman" w:hAnsi="TimeNewRoman"/>
                 <w:sz w:val="30"/>
               </w:rPr>
-              <w:t>13+8=</w:t>
+              <w:t>95-36=</w:t>
             </w:r>
           </w:p>
         </w:tc>
@@ -475,7 +475,7 @@
                 <w:rFonts w:ascii="TimeNewRoman" w:hAnsi="TimeNewRoman"/>
                 <w:sz w:val="30"/>
               </w:rPr>
-              <w:t>90-11=</w:t>
+              <w:t>4+69=</w:t>
             </w:r>
           </w:p>
         </w:tc>
@@ -492,7 +492,7 @@
                 <w:rFonts w:ascii="TimeNewRoman" w:hAnsi="TimeNewRoman"/>
                 <w:sz w:val="30"/>
               </w:rPr>
-              <w:t>29+52=</w:t>
+              <w:t>22-17=</w:t>
             </w:r>
           </w:p>
         </w:tc>
@@ -509,7 +509,7 @@
                 <w:rFonts w:ascii="TimeNewRoman" w:hAnsi="TimeNewRoman"/>
                 <w:sz w:val="30"/>
               </w:rPr>
-              <w:t>65+17=</w:t>
+              <w:t>17+65=</w:t>
             </w:r>
           </w:p>
         </w:tc>
@@ -526,7 +526,7 @@
                 <w:rFonts w:ascii="TimeNewRoman" w:hAnsi="TimeNewRoman"/>
                 <w:sz w:val="30"/>
               </w:rPr>
-              <w:t>75-9=</w:t>
+              <w:t>24+37=</w:t>
             </w:r>
           </w:p>
         </w:tc>
@@ -543,7 +543,7 @@
                 <w:rFonts w:ascii="TimeNewRoman" w:hAnsi="TimeNewRoman"/>
                 <w:sz w:val="30"/>
               </w:rPr>
-              <w:t>85-8=</w:t>
+              <w:t>80-6=</w:t>
             </w:r>
           </w:p>
         </w:tc>
@@ -562,7 +562,7 @@
                 <w:rFonts w:ascii="TimeNewRoman" w:hAnsi="TimeNewRoman"/>
                 <w:sz w:val="30"/>
               </w:rPr>
-              <w:t>35+18=</w:t>
+              <w:t>70-42=</w:t>
             </w:r>
           </w:p>
         </w:tc>
@@ -579,7 +579,7 @@
                 <w:rFonts w:ascii="TimeNewRoman" w:hAnsi="TimeNewRoman"/>
                 <w:sz w:val="30"/>
               </w:rPr>
-              <w:t>77+9=</w:t>
+              <w:t>7+56=</w:t>
             </w:r>
           </w:p>
         </w:tc>
@@ -596,7 +596,7 @@
                 <w:rFonts w:ascii="TimeNewRoman" w:hAnsi="TimeNewRoman"/>
                 <w:sz w:val="30"/>
               </w:rPr>
-              <w:t>56-38=</w:t>
+              <w:t>33+9=</w:t>
             </w:r>
           </w:p>
         </w:tc>
@@ -613,7 +613,7 @@
                 <w:rFonts w:ascii="TimeNewRoman" w:hAnsi="TimeNewRoman"/>
                 <w:sz w:val="30"/>
               </w:rPr>
-              <w:t>74+18=</w:t>
+              <w:t>72-53=</w:t>
             </w:r>
           </w:p>
         </w:tc>
@@ -630,7 +630,7 @@
                 <w:rFonts w:ascii="TimeNewRoman" w:hAnsi="TimeNewRoman"/>
                 <w:sz w:val="30"/>
               </w:rPr>
-              <w:t>47-8=</w:t>
+              <w:t>33+19=</w:t>
             </w:r>
           </w:p>
         </w:tc>
@@ -649,7 +649,7 @@
                 <w:rFonts w:ascii="TimeNewRoman" w:hAnsi="TimeNewRoman"/>
                 <w:sz w:val="30"/>
               </w:rPr>
-              <w:t>9+53=</w:t>
+              <w:t>2+69=</w:t>
             </w:r>
           </w:p>
         </w:tc>
@@ -666,338 +666,7 @@
                 <w:rFonts w:ascii="TimeNewRoman" w:hAnsi="TimeNewRoman"/>
                 <w:sz w:val="30"/>
               </w:rPr>
-              <w:t>13-4=</w:t>
-            </w:r>
-          </w:p>
-        </w:tc>
-        <w:tc>
-          <w:tcPr>
-            <w:tcW w:type="dxa" w:w="1987"/>
-          </w:tcPr>
-          <w:p>
-            <w:pPr>
-              <w:jc w:val="left"/>
-            </w:pPr>
-            <w:r>
-              <w:rPr>
-                <w:rFonts w:ascii="TimeNewRoman" w:hAnsi="TimeNewRoman"/>
-                <w:sz w:val="30"/>
-              </w:rPr>
-              <w:t>23+49=</w:t>
-            </w:r>
-          </w:p>
-        </w:tc>
-        <w:tc>
-          <w:tcPr>
-            <w:tcW w:type="dxa" w:w="1987"/>
-          </w:tcPr>
-          <w:p>
-            <w:pPr>
-              <w:jc w:val="left"/>
-            </w:pPr>
-            <w:r>
-              <w:rPr>
-                <w:rFonts w:ascii="TimeNewRoman" w:hAnsi="TimeNewRoman"/>
-                <w:sz w:val="30"/>
-              </w:rPr>
-              <w:t>41-16=</w:t>
-            </w:r>
-          </w:p>
-        </w:tc>
-        <w:tc>
-          <w:tcPr>
-            <w:tcW w:type="dxa" w:w="1987"/>
-          </w:tcPr>
-          <w:p>
-            <w:pPr>
-              <w:jc w:val="left"/>
-            </w:pPr>
-            <w:r>
-              <w:rPr>
-                <w:rFonts w:ascii="TimeNewRoman" w:hAnsi="TimeNewRoman"/>
-                <w:sz w:val="30"/>
-              </w:rPr>
-              <w:t>41-3=</w:t>
-            </w:r>
-          </w:p>
-        </w:tc>
-      </w:tr>
-      <w:tr>
-        <w:tc>
-          <w:tcPr>
-            <w:tcW w:type="dxa" w:w="1987"/>
-          </w:tcPr>
-          <w:p>
-            <w:pPr>
-              <w:jc w:val="left"/>
-            </w:pPr>
-            <w:r>
-              <w:rPr>
-                <w:rFonts w:ascii="TimeNewRoman" w:hAnsi="TimeNewRoman"/>
-                <w:sz w:val="30"/>
-              </w:rPr>
-              <w:t>71-32=</w:t>
-            </w:r>
-          </w:p>
-        </w:tc>
-        <w:tc>
-          <w:tcPr>
-            <w:tcW w:type="dxa" w:w="1987"/>
-          </w:tcPr>
-          <w:p>
-            <w:pPr>
-              <w:jc w:val="left"/>
-            </w:pPr>
-            <w:r>
-              <w:rPr>
-                <w:rFonts w:ascii="TimeNewRoman" w:hAnsi="TimeNewRoman"/>
-                <w:sz w:val="30"/>
-              </w:rPr>
-              <w:t>76-27=</w:t>
-            </w:r>
-          </w:p>
-        </w:tc>
-        <w:tc>
-          <w:tcPr>
-            <w:tcW w:type="dxa" w:w="1987"/>
-          </w:tcPr>
-          <w:p>
-            <w:pPr>
-              <w:jc w:val="left"/>
-            </w:pPr>
-            <w:r>
-              <w:rPr>
-                <w:rFonts w:ascii="TimeNewRoman" w:hAnsi="TimeNewRoman"/>
-                <w:sz w:val="30"/>
-              </w:rPr>
-              <w:t>83-17=</w:t>
-            </w:r>
-          </w:p>
-        </w:tc>
-        <w:tc>
-          <w:tcPr>
-            <w:tcW w:type="dxa" w:w="1987"/>
-          </w:tcPr>
-          <w:p>
-            <w:pPr>
-              <w:jc w:val="left"/>
-            </w:pPr>
-            <w:r>
-              <w:rPr>
-                <w:rFonts w:ascii="TimeNewRoman" w:hAnsi="TimeNewRoman"/>
-                <w:sz w:val="30"/>
-              </w:rPr>
-              <w:t>75-6=</w:t>
-            </w:r>
-          </w:p>
-        </w:tc>
-        <w:tc>
-          <w:tcPr>
-            <w:tcW w:type="dxa" w:w="1987"/>
-          </w:tcPr>
-          <w:p>
-            <w:pPr>
-              <w:jc w:val="left"/>
-            </w:pPr>
-            <w:r>
-              <w:rPr>
-                <w:rFonts w:ascii="TimeNewRoman" w:hAnsi="TimeNewRoman"/>
-                <w:sz w:val="30"/>
-              </w:rPr>
-              <w:t>44-15=</w:t>
-            </w:r>
-          </w:p>
-        </w:tc>
-      </w:tr>
-      <w:tr>
-        <w:tc>
-          <w:tcPr>
-            <w:tcW w:type="dxa" w:w="1987"/>
-          </w:tcPr>
-          <w:p>
-            <w:pPr>
-              <w:jc w:val="left"/>
-            </w:pPr>
-            <w:r>
-              <w:rPr>
-                <w:rFonts w:ascii="TimeNewRoman" w:hAnsi="TimeNewRoman"/>
-                <w:sz w:val="30"/>
-              </w:rPr>
-              <w:t>75-17=</w:t>
-            </w:r>
-          </w:p>
-        </w:tc>
-        <w:tc>
-          <w:tcPr>
-            <w:tcW w:type="dxa" w:w="1987"/>
-          </w:tcPr>
-          <w:p>
-            <w:pPr>
-              <w:jc w:val="left"/>
-            </w:pPr>
-            <w:r>
-              <w:rPr>
-                <w:rFonts w:ascii="TimeNewRoman" w:hAnsi="TimeNewRoman"/>
-                <w:sz w:val="30"/>
-              </w:rPr>
-              <w:t>91-56=</w:t>
-            </w:r>
-          </w:p>
-        </w:tc>
-        <w:tc>
-          <w:tcPr>
-            <w:tcW w:type="dxa" w:w="1987"/>
-          </w:tcPr>
-          <w:p>
-            <w:pPr>
-              <w:jc w:val="left"/>
-            </w:pPr>
-            <w:r>
-              <w:rPr>
-                <w:rFonts w:ascii="TimeNewRoman" w:hAnsi="TimeNewRoman"/>
-                <w:sz w:val="30"/>
-              </w:rPr>
-              <w:t>46+8=</w:t>
-            </w:r>
-          </w:p>
-        </w:tc>
-        <w:tc>
-          <w:tcPr>
-            <w:tcW w:type="dxa" w:w="1987"/>
-          </w:tcPr>
-          <w:p>
-            <w:pPr>
-              <w:jc w:val="left"/>
-            </w:pPr>
-            <w:r>
-              <w:rPr>
-                <w:rFonts w:ascii="TimeNewRoman" w:hAnsi="TimeNewRoman"/>
-                <w:sz w:val="30"/>
-              </w:rPr>
-              <w:t>73+9=</w:t>
-            </w:r>
-          </w:p>
-        </w:tc>
-        <w:tc>
-          <w:tcPr>
-            <w:tcW w:type="dxa" w:w="1987"/>
-          </w:tcPr>
-          <w:p>
-            <w:pPr>
-              <w:jc w:val="left"/>
-            </w:pPr>
-            <w:r>
-              <w:rPr>
-                <w:rFonts w:ascii="TimeNewRoman" w:hAnsi="TimeNewRoman"/>
-                <w:sz w:val="30"/>
-              </w:rPr>
-              <w:t>75+17=</w:t>
-            </w:r>
-          </w:p>
-        </w:tc>
-      </w:tr>
-      <w:tr>
-        <w:tc>
-          <w:tcPr>
-            <w:tcW w:type="dxa" w:w="1987"/>
-          </w:tcPr>
-          <w:p>
-            <w:pPr>
-              <w:jc w:val="left"/>
-            </w:pPr>
-            <w:r>
-              <w:rPr>
-                <w:rFonts w:ascii="TimeNewRoman" w:hAnsi="TimeNewRoman"/>
-                <w:sz w:val="30"/>
-              </w:rPr>
-              <w:t>43-17=</w:t>
-            </w:r>
-          </w:p>
-        </w:tc>
-        <w:tc>
-          <w:tcPr>
-            <w:tcW w:type="dxa" w:w="1987"/>
-          </w:tcPr>
-          <w:p>
-            <w:pPr>
-              <w:jc w:val="left"/>
-            </w:pPr>
-            <w:r>
-              <w:rPr>
-                <w:rFonts w:ascii="TimeNewRoman" w:hAnsi="TimeNewRoman"/>
-                <w:sz w:val="30"/>
-              </w:rPr>
-              <w:t>63-15=</w:t>
-            </w:r>
-          </w:p>
-        </w:tc>
-        <w:tc>
-          <w:tcPr>
-            <w:tcW w:type="dxa" w:w="1987"/>
-          </w:tcPr>
-          <w:p>
-            <w:pPr>
-              <w:jc w:val="left"/>
-            </w:pPr>
-            <w:r>
-              <w:rPr>
-                <w:rFonts w:ascii="TimeNewRoman" w:hAnsi="TimeNewRoman"/>
-                <w:sz w:val="30"/>
-              </w:rPr>
-              <w:t>86-59=</w:t>
-            </w:r>
-          </w:p>
-        </w:tc>
-        <w:tc>
-          <w:tcPr>
-            <w:tcW w:type="dxa" w:w="1987"/>
-          </w:tcPr>
-          <w:p>
-            <w:pPr>
-              <w:jc w:val="left"/>
-            </w:pPr>
-            <w:r>
-              <w:rPr>
-                <w:rFonts w:ascii="TimeNewRoman" w:hAnsi="TimeNewRoman"/>
-                <w:sz w:val="30"/>
-              </w:rPr>
-              <w:t>50-35=</w:t>
-            </w:r>
-          </w:p>
-        </w:tc>
-        <w:tc>
-          <w:tcPr>
-            <w:tcW w:type="dxa" w:w="1987"/>
-          </w:tcPr>
-          <w:p>
-            <w:pPr>
-              <w:jc w:val="left"/>
-            </w:pPr>
-            <w:r>
-              <w:rPr>
-                <w:rFonts w:ascii="TimeNewRoman" w:hAnsi="TimeNewRoman"/>
-                <w:sz w:val="30"/>
-              </w:rPr>
-              <w:t>9+36=</w:t>
-            </w:r>
-          </w:p>
-        </w:tc>
-      </w:tr>
-      <w:tr>
-        <w:tc>
-          <w:tcPr>
-            <w:tcW w:type="dxa" w:w="1987"/>
-          </w:tcPr>
-          <w:p>
-            <w:pPr>
-              <w:jc w:val="left"/>
-            </w:pPr>
-            <w:r>
-              <w:rPr>
-                <w:rFonts w:ascii="TimeNewRoman" w:hAnsi="TimeNewRoman"/>
-                <w:sz w:val="30"/>
-              </w:rPr>
-              <w:t>8+48=</w:t>
+              <w:t>18+28=</w:t>
             </w:r>
           </w:p>
         </w:tc>
@@ -1031,7 +700,7 @@
                 <w:rFonts w:ascii="TimeNewRoman" w:hAnsi="TimeNewRoman"/>
                 <w:sz w:val="30"/>
               </w:rPr>
-              <w:t>91-49=</w:t>
+              <w:t>12-4=</w:t>
             </w:r>
           </w:p>
         </w:tc>
@@ -1048,24 +717,7 @@
                 <w:rFonts w:ascii="TimeNewRoman" w:hAnsi="TimeNewRoman"/>
                 <w:sz w:val="30"/>
               </w:rPr>
-              <w:t>38+7=</w:t>
-            </w:r>
-          </w:p>
-        </w:tc>
-        <w:tc>
-          <w:tcPr>
-            <w:tcW w:type="dxa" w:w="1987"/>
-          </w:tcPr>
-          <w:p>
-            <w:pPr>
-              <w:jc w:val="left"/>
-            </w:pPr>
-            <w:r>
-              <w:rPr>
-                <w:rFonts w:ascii="TimeNewRoman" w:hAnsi="TimeNewRoman"/>
-                <w:sz w:val="30"/>
-              </w:rPr>
-              <w:t>63+8=</w:t>
+              <w:t>60-7=</w:t>
             </w:r>
           </w:p>
         </w:tc>
@@ -1084,7 +736,7 @@
                 <w:rFonts w:ascii="TimeNewRoman" w:hAnsi="TimeNewRoman"/>
                 <w:sz w:val="30"/>
               </w:rPr>
-              <w:t>49+46=</w:t>
+              <w:t>90-66=</w:t>
             </w:r>
           </w:p>
         </w:tc>
@@ -1101,7 +753,7 @@
                 <w:rFonts w:ascii="TimeNewRoman" w:hAnsi="TimeNewRoman"/>
                 <w:sz w:val="30"/>
               </w:rPr>
-              <w:t>23-17=</w:t>
+              <w:t>45-28=</w:t>
             </w:r>
           </w:p>
         </w:tc>
@@ -1118,7 +770,7 @@
                 <w:rFonts w:ascii="TimeNewRoman" w:hAnsi="TimeNewRoman"/>
                 <w:sz w:val="30"/>
               </w:rPr>
-              <w:t>80-77=</w:t>
+              <w:t>49+32=</w:t>
             </w:r>
           </w:p>
         </w:tc>
@@ -1135,7 +787,7 @@
                 <w:rFonts w:ascii="TimeNewRoman" w:hAnsi="TimeNewRoman"/>
                 <w:sz w:val="30"/>
               </w:rPr>
-              <w:t>66+28=</w:t>
+              <w:t>29+7=</w:t>
             </w:r>
           </w:p>
         </w:tc>
@@ -1152,7 +804,7 @@
                 <w:rFonts w:ascii="TimeNewRoman" w:hAnsi="TimeNewRoman"/>
                 <w:sz w:val="30"/>
               </w:rPr>
-              <w:t>68+7=</w:t>
+              <w:t>63-26=</w:t>
             </w:r>
           </w:p>
         </w:tc>
@@ -1171,7 +823,7 @@
                 <w:rFonts w:ascii="TimeNewRoman" w:hAnsi="TimeNewRoman"/>
                 <w:sz w:val="30"/>
               </w:rPr>
-              <w:t>51-43=</w:t>
+              <w:t>9+89=</w:t>
             </w:r>
           </w:p>
         </w:tc>
@@ -1188,7 +840,7 @@
                 <w:rFonts w:ascii="TimeNewRoman" w:hAnsi="TimeNewRoman"/>
                 <w:sz w:val="30"/>
               </w:rPr>
-              <w:t>67+26=</w:t>
+              <w:t>75+8=</w:t>
             </w:r>
           </w:p>
         </w:tc>
@@ -1205,7 +857,7 @@
                 <w:rFonts w:ascii="TimeNewRoman" w:hAnsi="TimeNewRoman"/>
                 <w:sz w:val="30"/>
               </w:rPr>
-              <w:t>93-68=</w:t>
+              <w:t>19+73=</w:t>
             </w:r>
           </w:p>
         </w:tc>
@@ -1222,7 +874,7 @@
                 <w:rFonts w:ascii="TimeNewRoman" w:hAnsi="TimeNewRoman"/>
                 <w:sz w:val="30"/>
               </w:rPr>
-              <w:t>30-14=</w:t>
+              <w:t>15+6=</w:t>
             </w:r>
           </w:p>
         </w:tc>
@@ -1239,7 +891,7 @@
                 <w:rFonts w:ascii="TimeNewRoman" w:hAnsi="TimeNewRoman"/>
                 <w:sz w:val="30"/>
               </w:rPr>
-              <w:t>34+48=</w:t>
+              <w:t>87-28=</w:t>
             </w:r>
           </w:p>
         </w:tc>
@@ -1258,7 +910,7 @@
                 <w:rFonts w:ascii="TimeNewRoman" w:hAnsi="TimeNewRoman"/>
                 <w:sz w:val="30"/>
               </w:rPr>
-              <w:t>23+19=</w:t>
+              <w:t>62-13=</w:t>
             </w:r>
           </w:p>
         </w:tc>
@@ -1275,7 +927,7 @@
                 <w:rFonts w:ascii="TimeNewRoman" w:hAnsi="TimeNewRoman"/>
                 <w:sz w:val="30"/>
               </w:rPr>
-              <w:t>83+9=</w:t>
+              <w:t>19+65=</w:t>
             </w:r>
           </w:p>
         </w:tc>
@@ -1292,7 +944,7 @@
                 <w:rFonts w:ascii="TimeNewRoman" w:hAnsi="TimeNewRoman"/>
                 <w:sz w:val="30"/>
               </w:rPr>
-              <w:t>39+15=</w:t>
+              <w:t>87-39=</w:t>
             </w:r>
           </w:p>
         </w:tc>
@@ -1309,7 +961,7 @@
                 <w:rFonts w:ascii="TimeNewRoman" w:hAnsi="TimeNewRoman"/>
                 <w:sz w:val="30"/>
               </w:rPr>
-              <w:t>24+8=</w:t>
+              <w:t>85-27=</w:t>
             </w:r>
           </w:p>
         </w:tc>
@@ -1326,7 +978,7 @@
                 <w:rFonts w:ascii="TimeNewRoman" w:hAnsi="TimeNewRoman"/>
                 <w:sz w:val="30"/>
               </w:rPr>
-              <w:t>7+15=</w:t>
+              <w:t>91-64=</w:t>
             </w:r>
           </w:p>
         </w:tc>
@@ -1345,7 +997,7 @@
                 <w:rFonts w:ascii="TimeNewRoman" w:hAnsi="TimeNewRoman"/>
                 <w:sz w:val="30"/>
               </w:rPr>
-              <w:t>38+33=</w:t>
+              <w:t>29+9=</w:t>
             </w:r>
           </w:p>
         </w:tc>
@@ -1362,7 +1014,7 @@
                 <w:rFonts w:ascii="TimeNewRoman" w:hAnsi="TimeNewRoman"/>
                 <w:sz w:val="30"/>
               </w:rPr>
-              <w:t>82-77=</w:t>
+              <w:t>85-19=</w:t>
             </w:r>
           </w:p>
         </w:tc>
@@ -1379,7 +1031,7 @@
                 <w:rFonts w:ascii="TimeNewRoman" w:hAnsi="TimeNewRoman"/>
                 <w:sz w:val="30"/>
               </w:rPr>
-              <w:t>5+18=</w:t>
+              <w:t>49+16=</w:t>
             </w:r>
           </w:p>
         </w:tc>
@@ -1396,7 +1048,7 @@
                 <w:rFonts w:ascii="TimeNewRoman" w:hAnsi="TimeNewRoman"/>
                 <w:sz w:val="30"/>
               </w:rPr>
-              <w:t>53-16=</w:t>
+              <w:t>49+47=</w:t>
             </w:r>
           </w:p>
         </w:tc>
@@ -1413,7 +1065,7 @@
                 <w:rFonts w:ascii="TimeNewRoman" w:hAnsi="TimeNewRoman"/>
                 <w:sz w:val="30"/>
               </w:rPr>
-              <w:t>33+49=</w:t>
+              <w:t>26+17=</w:t>
             </w:r>
           </w:p>
         </w:tc>
@@ -1432,7 +1084,7 @@
                 <w:rFonts w:ascii="TimeNewRoman" w:hAnsi="TimeNewRoman"/>
                 <w:sz w:val="30"/>
               </w:rPr>
-              <w:t>8+38=</w:t>
+              <w:t>30-26=</w:t>
             </w:r>
           </w:p>
         </w:tc>
@@ -1449,7 +1101,7 @@
                 <w:rFonts w:ascii="TimeNewRoman" w:hAnsi="TimeNewRoman"/>
                 <w:sz w:val="30"/>
               </w:rPr>
-              <w:t>34-29=</w:t>
+              <w:t>95-16=</w:t>
             </w:r>
           </w:p>
         </w:tc>
@@ -1466,7 +1118,7 @@
                 <w:rFonts w:ascii="TimeNewRoman" w:hAnsi="TimeNewRoman"/>
                 <w:sz w:val="30"/>
               </w:rPr>
-              <w:t>58+39=</w:t>
+              <w:t>6+65=</w:t>
             </w:r>
           </w:p>
         </w:tc>
@@ -1483,7 +1135,7 @@
                 <w:rFonts w:ascii="TimeNewRoman" w:hAnsi="TimeNewRoman"/>
                 <w:sz w:val="30"/>
               </w:rPr>
-              <w:t>78+16=</w:t>
+              <w:t>47+14=</w:t>
             </w:r>
           </w:p>
         </w:tc>
@@ -1500,7 +1152,7 @@
                 <w:rFonts w:ascii="TimeNewRoman" w:hAnsi="TimeNewRoman"/>
                 <w:sz w:val="30"/>
               </w:rPr>
-              <w:t>20-2=</w:t>
+              <w:t>83-7=</w:t>
             </w:r>
           </w:p>
         </w:tc>
@@ -1519,7 +1171,7 @@
                 <w:rFonts w:ascii="TimeNewRoman" w:hAnsi="TimeNewRoman"/>
                 <w:sz w:val="30"/>
               </w:rPr>
-              <w:t>18+34=</w:t>
+              <w:t>2+19=</w:t>
             </w:r>
           </w:p>
         </w:tc>
@@ -1536,7 +1188,7 @@
                 <w:rFonts w:ascii="TimeNewRoman" w:hAnsi="TimeNewRoman"/>
                 <w:sz w:val="30"/>
               </w:rPr>
-              <w:t>18+35=</w:t>
+              <w:t>86-58=</w:t>
             </w:r>
           </w:p>
         </w:tc>
@@ -1553,7 +1205,7 @@
                 <w:rFonts w:ascii="TimeNewRoman" w:hAnsi="TimeNewRoman"/>
                 <w:sz w:val="30"/>
               </w:rPr>
-              <w:t>64+29=</w:t>
+              <w:t>26+55=</w:t>
             </w:r>
           </w:p>
         </w:tc>
@@ -1570,7 +1222,7 @@
                 <w:rFonts w:ascii="TimeNewRoman" w:hAnsi="TimeNewRoman"/>
                 <w:sz w:val="30"/>
               </w:rPr>
-              <w:t>55-37=</w:t>
+              <w:t>85-38=</w:t>
             </w:r>
           </w:p>
         </w:tc>
@@ -1587,7 +1239,7 @@
                 <w:rFonts w:ascii="TimeNewRoman" w:hAnsi="TimeNewRoman"/>
                 <w:sz w:val="30"/>
               </w:rPr>
-              <w:t>53-47=</w:t>
+              <w:t>18+47=</w:t>
             </w:r>
           </w:p>
         </w:tc>
@@ -1606,7 +1258,7 @@
                 <w:rFonts w:ascii="TimeNewRoman" w:hAnsi="TimeNewRoman"/>
                 <w:sz w:val="30"/>
               </w:rPr>
-              <w:t>39+25=</w:t>
+              <w:t>73+9=</w:t>
             </w:r>
           </w:p>
         </w:tc>
@@ -1623,7 +1275,7 @@
                 <w:rFonts w:ascii="TimeNewRoman" w:hAnsi="TimeNewRoman"/>
                 <w:sz w:val="30"/>
               </w:rPr>
-              <w:t>82-79=</w:t>
+              <w:t>16+65=</w:t>
             </w:r>
           </w:p>
         </w:tc>
@@ -1640,7 +1292,7 @@
                 <w:rFonts w:ascii="TimeNewRoman" w:hAnsi="TimeNewRoman"/>
                 <w:sz w:val="30"/>
               </w:rPr>
-              <w:t>50-17=</w:t>
+              <w:t>64-48=</w:t>
             </w:r>
           </w:p>
         </w:tc>
@@ -1657,7 +1309,7 @@
                 <w:rFonts w:ascii="TimeNewRoman" w:hAnsi="TimeNewRoman"/>
                 <w:sz w:val="30"/>
               </w:rPr>
-              <w:t>91-36=</w:t>
+              <w:t>26+48=</w:t>
             </w:r>
           </w:p>
         </w:tc>
@@ -1674,7 +1326,7 @@
                 <w:rFonts w:ascii="TimeNewRoman" w:hAnsi="TimeNewRoman"/>
                 <w:sz w:val="30"/>
               </w:rPr>
-              <w:t>6+67=</w:t>
+              <w:t>70-16=</w:t>
             </w:r>
           </w:p>
         </w:tc>
@@ -1693,7 +1345,7 @@
                 <w:rFonts w:ascii="TimeNewRoman" w:hAnsi="TimeNewRoman"/>
                 <w:sz w:val="30"/>
               </w:rPr>
-              <w:t>41-27=</w:t>
+              <w:t>30-22=</w:t>
             </w:r>
           </w:p>
         </w:tc>
@@ -1710,7 +1362,7 @@
                 <w:rFonts w:ascii="TimeNewRoman" w:hAnsi="TimeNewRoman"/>
                 <w:sz w:val="30"/>
               </w:rPr>
-              <w:t>82-66=</w:t>
+              <w:t>28+9=</w:t>
             </w:r>
           </w:p>
         </w:tc>
@@ -1727,7 +1379,7 @@
                 <w:rFonts w:ascii="TimeNewRoman" w:hAnsi="TimeNewRoman"/>
                 <w:sz w:val="30"/>
               </w:rPr>
-              <w:t>29+8=</w:t>
+              <w:t>8+39=</w:t>
             </w:r>
           </w:p>
         </w:tc>
@@ -1744,7 +1396,7 @@
                 <w:rFonts w:ascii="TimeNewRoman" w:hAnsi="TimeNewRoman"/>
                 <w:sz w:val="30"/>
               </w:rPr>
-              <w:t>91-42=</w:t>
+              <w:t>16+36=</w:t>
             </w:r>
           </w:p>
         </w:tc>
@@ -1761,7 +1413,355 @@
                 <w:rFonts w:ascii="TimeNewRoman" w:hAnsi="TimeNewRoman"/>
                 <w:sz w:val="30"/>
               </w:rPr>
-              <w:t>56+18=</w:t>
+              <w:t>92-78=</w:t>
+            </w:r>
+          </w:p>
+        </w:tc>
+      </w:tr>
+      <w:tr>
+        <w:tc>
+          <w:tcPr>
+            <w:tcW w:type="dxa" w:w="1987"/>
+          </w:tcPr>
+          <w:p>
+            <w:pPr>
+              <w:jc w:val="left"/>
+            </w:pPr>
+            <w:r>
+              <w:rPr>
+                <w:rFonts w:ascii="TimeNewRoman" w:hAnsi="TimeNewRoman"/>
+                <w:sz w:val="30"/>
+              </w:rPr>
+              <w:t>88-59=</w:t>
+            </w:r>
+          </w:p>
+        </w:tc>
+        <w:tc>
+          <w:tcPr>
+            <w:tcW w:type="dxa" w:w="1987"/>
+          </w:tcPr>
+          <w:p>
+            <w:pPr>
+              <w:jc w:val="left"/>
+            </w:pPr>
+            <w:r>
+              <w:rPr>
+                <w:rFonts w:ascii="TimeNewRoman" w:hAnsi="TimeNewRoman"/>
+                <w:sz w:val="30"/>
+              </w:rPr>
+              <w:t>28+14=</w:t>
+            </w:r>
+          </w:p>
+        </w:tc>
+        <w:tc>
+          <w:tcPr>
+            <w:tcW w:type="dxa" w:w="1987"/>
+          </w:tcPr>
+          <w:p>
+            <w:pPr>
+              <w:jc w:val="left"/>
+            </w:pPr>
+            <w:r>
+              <w:rPr>
+                <w:rFonts w:ascii="TimeNewRoman" w:hAnsi="TimeNewRoman"/>
+                <w:sz w:val="30"/>
+              </w:rPr>
+              <w:t>50-28=</w:t>
+            </w:r>
+          </w:p>
+        </w:tc>
+        <w:tc>
+          <w:tcPr>
+            <w:tcW w:type="dxa" w:w="1987"/>
+          </w:tcPr>
+          <w:p>
+            <w:pPr>
+              <w:jc w:val="left"/>
+            </w:pPr>
+            <w:r>
+              <w:rPr>
+                <w:rFonts w:ascii="TimeNewRoman" w:hAnsi="TimeNewRoman"/>
+                <w:sz w:val="30"/>
+              </w:rPr>
+              <w:t>82-75=</w:t>
+            </w:r>
+          </w:p>
+        </w:tc>
+        <w:tc>
+          <w:tcPr>
+            <w:tcW w:type="dxa" w:w="1987"/>
+          </w:tcPr>
+          <w:p>
+            <w:pPr>
+              <w:jc w:val="left"/>
+            </w:pPr>
+            <w:r>
+              <w:rPr>
+                <w:rFonts w:ascii="TimeNewRoman" w:hAnsi="TimeNewRoman"/>
+                <w:sz w:val="30"/>
+              </w:rPr>
+              <w:t>77+19=</w:t>
+            </w:r>
+          </w:p>
+        </w:tc>
+      </w:tr>
+      <w:tr>
+        <w:tc>
+          <w:tcPr>
+            <w:tcW w:type="dxa" w:w="1987"/>
+          </w:tcPr>
+          <w:p>
+            <w:pPr>
+              <w:jc w:val="left"/>
+            </w:pPr>
+            <w:r>
+              <w:rPr>
+                <w:rFonts w:ascii="TimeNewRoman" w:hAnsi="TimeNewRoman"/>
+                <w:sz w:val="30"/>
+              </w:rPr>
+              <w:t>51-34=</w:t>
+            </w:r>
+          </w:p>
+        </w:tc>
+        <w:tc>
+          <w:tcPr>
+            <w:tcW w:type="dxa" w:w="1987"/>
+          </w:tcPr>
+          <w:p>
+            <w:pPr>
+              <w:jc w:val="left"/>
+            </w:pPr>
+            <w:r>
+              <w:rPr>
+                <w:rFonts w:ascii="TimeNewRoman" w:hAnsi="TimeNewRoman"/>
+                <w:sz w:val="30"/>
+              </w:rPr>
+              <w:t>35-26=</w:t>
+            </w:r>
+          </w:p>
+        </w:tc>
+        <w:tc>
+          <w:tcPr>
+            <w:tcW w:type="dxa" w:w="1987"/>
+          </w:tcPr>
+          <w:p>
+            <w:pPr>
+              <w:jc w:val="left"/>
+            </w:pPr>
+            <w:r>
+              <w:rPr>
+                <w:rFonts w:ascii="TimeNewRoman" w:hAnsi="TimeNewRoman"/>
+                <w:sz w:val="30"/>
+              </w:rPr>
+              <w:t>37+55=</w:t>
+            </w:r>
+          </w:p>
+        </w:tc>
+        <w:tc>
+          <w:tcPr>
+            <w:tcW w:type="dxa" w:w="1987"/>
+          </w:tcPr>
+          <w:p>
+            <w:pPr>
+              <w:jc w:val="left"/>
+            </w:pPr>
+            <w:r>
+              <w:rPr>
+                <w:rFonts w:ascii="TimeNewRoman" w:hAnsi="TimeNewRoman"/>
+                <w:sz w:val="30"/>
+              </w:rPr>
+              <w:t>54+18=</w:t>
+            </w:r>
+          </w:p>
+        </w:tc>
+        <w:tc>
+          <w:tcPr>
+            <w:tcW w:type="dxa" w:w="1987"/>
+          </w:tcPr>
+          <w:p>
+            <w:pPr>
+              <w:jc w:val="left"/>
+            </w:pPr>
+            <w:r>
+              <w:rPr>
+                <w:rFonts w:ascii="TimeNewRoman" w:hAnsi="TimeNewRoman"/>
+                <w:sz w:val="30"/>
+              </w:rPr>
+              <w:t>8+23=</w:t>
+            </w:r>
+          </w:p>
+        </w:tc>
+      </w:tr>
+      <w:tr>
+        <w:tc>
+          <w:tcPr>
+            <w:tcW w:type="dxa" w:w="1987"/>
+          </w:tcPr>
+          <w:p>
+            <w:pPr>
+              <w:jc w:val="left"/>
+            </w:pPr>
+            <w:r>
+              <w:rPr>
+                <w:rFonts w:ascii="TimeNewRoman" w:hAnsi="TimeNewRoman"/>
+                <w:sz w:val="30"/>
+              </w:rPr>
+              <w:t>71-47=</w:t>
+            </w:r>
+          </w:p>
+        </w:tc>
+        <w:tc>
+          <w:tcPr>
+            <w:tcW w:type="dxa" w:w="1987"/>
+          </w:tcPr>
+          <w:p>
+            <w:pPr>
+              <w:jc w:val="left"/>
+            </w:pPr>
+            <w:r>
+              <w:rPr>
+                <w:rFonts w:ascii="TimeNewRoman" w:hAnsi="TimeNewRoman"/>
+                <w:sz w:val="30"/>
+              </w:rPr>
+              <w:t>25+37=</w:t>
+            </w:r>
+          </w:p>
+        </w:tc>
+        <w:tc>
+          <w:tcPr>
+            <w:tcW w:type="dxa" w:w="1987"/>
+          </w:tcPr>
+          <w:p>
+            <w:pPr>
+              <w:jc w:val="left"/>
+            </w:pPr>
+            <w:r>
+              <w:rPr>
+                <w:rFonts w:ascii="TimeNewRoman" w:hAnsi="TimeNewRoman"/>
+                <w:sz w:val="30"/>
+              </w:rPr>
+              <w:t>96-27=</w:t>
+            </w:r>
+          </w:p>
+        </w:tc>
+        <w:tc>
+          <w:tcPr>
+            <w:tcW w:type="dxa" w:w="1987"/>
+          </w:tcPr>
+          <w:p>
+            <w:pPr>
+              <w:jc w:val="left"/>
+            </w:pPr>
+            <w:r>
+              <w:rPr>
+                <w:rFonts w:ascii="TimeNewRoman" w:hAnsi="TimeNewRoman"/>
+                <w:sz w:val="30"/>
+              </w:rPr>
+              <w:t>63+28=</w:t>
+            </w:r>
+          </w:p>
+        </w:tc>
+        <w:tc>
+          <w:tcPr>
+            <w:tcW w:type="dxa" w:w="1987"/>
+          </w:tcPr>
+          <w:p>
+            <w:pPr>
+              <w:jc w:val="left"/>
+            </w:pPr>
+            <w:r>
+              <w:rPr>
+                <w:rFonts w:ascii="TimeNewRoman" w:hAnsi="TimeNewRoman"/>
+                <w:sz w:val="30"/>
+              </w:rPr>
+              <w:t>9+87=</w:t>
+            </w:r>
+          </w:p>
+        </w:tc>
+      </w:tr>
+      <w:tr>
+        <w:tc>
+          <w:tcPr>
+            <w:tcW w:type="dxa" w:w="1987"/>
+          </w:tcPr>
+          <w:p>
+            <w:pPr>
+              <w:jc w:val="left"/>
+            </w:pPr>
+            <w:r>
+              <w:rPr>
+                <w:rFonts w:ascii="TimeNewRoman" w:hAnsi="TimeNewRoman"/>
+                <w:sz w:val="30"/>
+              </w:rPr>
+              <w:t>71-46=</w:t>
+            </w:r>
+          </w:p>
+        </w:tc>
+        <w:tc>
+          <w:tcPr>
+            <w:tcW w:type="dxa" w:w="1987"/>
+          </w:tcPr>
+          <w:p>
+            <w:pPr>
+              <w:jc w:val="left"/>
+            </w:pPr>
+            <w:r>
+              <w:rPr>
+                <w:rFonts w:ascii="TimeNewRoman" w:hAnsi="TimeNewRoman"/>
+                <w:sz w:val="30"/>
+              </w:rPr>
+              <w:t>48+26=</w:t>
+            </w:r>
+          </w:p>
+        </w:tc>
+        <w:tc>
+          <w:tcPr>
+            <w:tcW w:type="dxa" w:w="1987"/>
+          </w:tcPr>
+          <w:p>
+            <w:pPr>
+              <w:jc w:val="left"/>
+            </w:pPr>
+            <w:r>
+              <w:rPr>
+                <w:rFonts w:ascii="TimeNewRoman" w:hAnsi="TimeNewRoman"/>
+                <w:sz w:val="30"/>
+              </w:rPr>
+              <w:t>92-59=</w:t>
+            </w:r>
+          </w:p>
+        </w:tc>
+        <w:tc>
+          <w:tcPr>
+            <w:tcW w:type="dxa" w:w="1987"/>
+          </w:tcPr>
+          <w:p>
+            <w:pPr>
+              <w:jc w:val="left"/>
+            </w:pPr>
+            <w:r>
+              <w:rPr>
+                <w:rFonts w:ascii="TimeNewRoman" w:hAnsi="TimeNewRoman"/>
+                <w:sz w:val="30"/>
+              </w:rPr>
+              <w:t>27+26=</w:t>
+            </w:r>
+          </w:p>
+        </w:tc>
+        <w:tc>
+          <w:tcPr>
+            <w:tcW w:type="dxa" w:w="1987"/>
+          </w:tcPr>
+          <w:p>
+            <w:pPr>
+              <w:jc w:val="left"/>
+            </w:pPr>
+            <w:r>
+              <w:rPr>
+                <w:rFonts w:ascii="TimeNewRoman" w:hAnsi="TimeNewRoman"/>
+                <w:sz w:val="30"/>
+              </w:rPr>
+              <w:t>24-7=</w:t>
             </w:r>
           </w:p>
         </w:tc>

</xml_diff>